<commit_message>
Adding goal checking code using inverse kinematics
</commit_message>
<xml_diff>
--- a/training_log.docx
+++ b/training_log.docx
@@ -4701,8 +4701,30 @@
           <w:szCs w:val="24"/>
           <w:lang w:val="en-NZ" w:eastAsia="zh-CN" w:bidi="hi-IN"/>
         </w:rPr>
-        <w:t xml:space="preserve">translational distance weight -160, orientational distance weight -4. (the optimal ratio we carried out from 10 experiments). </w:t>
-      </w:r>
+        <w:t>translational distance weight -160, orientational distance weight -4. (the optimal ratio we carried out from 10 experiments). The result is not that good, not good as the previous one</w:t>
+      </w:r>
+    </w:p>
+    <w:p>
+      <w:pPr>
+        <w:pStyle w:val="Normal"/>
+        <w:bidi w:val="0"/>
+        <w:jc w:val="left"/>
+        <w:rPr>
+          <w:rFonts w:ascii="Liberation Serif" w:hAnsi="Liberation Serif" w:eastAsia="Noto Serif CJK SC" w:cs="Lohit Devanagari"/>
+          <w:b w:val="false"/>
+          <w:b w:val="false"/>
+          <w:i w:val="false"/>
+          <w:i w:val="false"/>
+          <w:caps w:val="false"/>
+          <w:smallCaps w:val="false"/>
+          <w:color w:val="auto"/>
+          <w:spacing w:val="0"/>
+          <w:kern w:val="2"/>
+          <w:sz w:val="24"/>
+          <w:szCs w:val="24"/>
+          <w:lang w:val="en-NZ" w:eastAsia="zh-CN" w:bidi="hi-IN"/>
+        </w:rPr>
+      </w:pPr>
       <w:r>
         <w:rPr>
           <w:rFonts w:eastAsia="Noto Serif CJK SC" w:cs="Lohit Devanagari"/>
@@ -4717,32 +4739,6 @@
           <w:szCs w:val="24"/>
           <w:lang w:val="en-NZ" w:eastAsia="zh-CN" w:bidi="hi-IN"/>
         </w:rPr>
-        <w:t>The result is not that good, not good as the previous one</w:t>
-      </w:r>
-    </w:p>
-    <w:p>
-      <w:pPr>
-        <w:pStyle w:val="Normal"/>
-        <w:bidi w:val="0"/>
-        <w:jc w:val="left"/>
-        <w:rPr>
-          <w:rFonts w:ascii="Liberation Serif" w:hAnsi="Liberation Serif" w:eastAsia="Noto Serif CJK SC" w:cs="Lohit Devanagari"/>
-          <w:b w:val="false"/>
-          <w:b w:val="false"/>
-          <w:i w:val="false"/>
-          <w:i w:val="false"/>
-          <w:caps w:val="false"/>
-          <w:smallCaps w:val="false"/>
-          <w:color w:val="auto"/>
-          <w:spacing w:val="0"/>
-          <w:kern w:val="2"/>
-          <w:sz w:val="24"/>
-          <w:szCs w:val="24"/>
-          <w:lang w:val="en-NZ" w:eastAsia="zh-CN" w:bidi="hi-IN"/>
-        </w:rPr>
-      </w:pPr>
-      <w:r>
-        <w:rPr/>
         <w:drawing>
           <wp:anchor behindDoc="0" distT="0" distB="0" distL="0" distR="0" simplePos="0" locked="0" layoutInCell="1" allowOverlap="1" relativeHeight="18">
             <wp:simplePos x="0" y="0"/>
@@ -5031,31 +5027,6 @@
         </w:rPr>
       </w:pPr>
       <w:r>
-        <w:rPr/>
-      </w:r>
-    </w:p>
-    <w:p>
-      <w:pPr>
-        <w:pStyle w:val="Normal"/>
-        <w:bidi w:val="0"/>
-        <w:jc w:val="left"/>
-        <w:rPr>
-          <w:rFonts w:ascii="Liberation Serif" w:hAnsi="Liberation Serif" w:eastAsia="Noto Serif CJK SC" w:cs="Lohit Devanagari"/>
-          <w:b w:val="false"/>
-          <w:b w:val="false"/>
-          <w:i w:val="false"/>
-          <w:i w:val="false"/>
-          <w:caps w:val="false"/>
-          <w:smallCaps w:val="false"/>
-          <w:color w:val="auto"/>
-          <w:spacing w:val="0"/>
-          <w:kern w:val="2"/>
-          <w:sz w:val="24"/>
-          <w:szCs w:val="24"/>
-          <w:lang w:val="en-NZ" w:eastAsia="zh-CN" w:bidi="hi-IN"/>
-        </w:rPr>
-      </w:pPr>
-      <w:r>
         <w:rPr>
           <w:rFonts w:eastAsia="Noto Serif CJK SC" w:cs="Lohit Devanagari"/>
           <w:b w:val="false"/>
@@ -5069,8 +5040,29 @@
           <w:szCs w:val="24"/>
           <w:lang w:val="en-NZ" w:eastAsia="zh-CN" w:bidi="hi-IN"/>
         </w:rPr>
-        <w:t>1</w:t>
-      </w:r>
+      </w:r>
+    </w:p>
+    <w:p>
+      <w:pPr>
+        <w:pStyle w:val="Normal"/>
+        <w:bidi w:val="0"/>
+        <w:jc w:val="left"/>
+        <w:rPr>
+          <w:rFonts w:ascii="Liberation Serif" w:hAnsi="Liberation Serif" w:eastAsia="Noto Serif CJK SC" w:cs="Lohit Devanagari"/>
+          <w:b w:val="false"/>
+          <w:b w:val="false"/>
+          <w:i w:val="false"/>
+          <w:i w:val="false"/>
+          <w:caps w:val="false"/>
+          <w:smallCaps w:val="false"/>
+          <w:color w:val="auto"/>
+          <w:spacing w:val="0"/>
+          <w:kern w:val="2"/>
+          <w:sz w:val="24"/>
+          <w:szCs w:val="24"/>
+          <w:lang w:val="en-NZ" w:eastAsia="zh-CN" w:bidi="hi-IN"/>
+        </w:rPr>
+      </w:pPr>
       <w:r>
         <w:rPr>
           <w:rFonts w:eastAsia="Noto Serif CJK SC" w:cs="Lohit Devanagari"/>
@@ -5085,8 +5077,30 @@
           <w:szCs w:val="24"/>
           <w:lang w:val="en-NZ" w:eastAsia="zh-CN" w:bidi="hi-IN"/>
         </w:rPr>
-        <w:t>6</w:t>
-      </w:r>
+        <w:t>16/12/2022</w:t>
+      </w:r>
+    </w:p>
+    <w:p>
+      <w:pPr>
+        <w:pStyle w:val="Normal"/>
+        <w:bidi w:val="0"/>
+        <w:jc w:val="left"/>
+        <w:rPr>
+          <w:rFonts w:ascii="Liberation Serif" w:hAnsi="Liberation Serif" w:eastAsia="Noto Serif CJK SC" w:cs="Lohit Devanagari"/>
+          <w:b w:val="false"/>
+          <w:b w:val="false"/>
+          <w:i w:val="false"/>
+          <w:i w:val="false"/>
+          <w:caps w:val="false"/>
+          <w:smallCaps w:val="false"/>
+          <w:color w:val="auto"/>
+          <w:spacing w:val="0"/>
+          <w:kern w:val="2"/>
+          <w:sz w:val="24"/>
+          <w:szCs w:val="24"/>
+          <w:lang w:val="en-NZ" w:eastAsia="zh-CN" w:bidi="hi-IN"/>
+        </w:rPr>
+      </w:pPr>
       <w:r>
         <w:rPr>
           <w:rFonts w:eastAsia="Noto Serif CJK SC" w:cs="Lohit Devanagari"/>
@@ -5101,7 +5115,7 @@
           <w:szCs w:val="24"/>
           <w:lang w:val="en-NZ" w:eastAsia="zh-CN" w:bidi="hi-IN"/>
         </w:rPr>
-        <w:t>/12/2022</w:t>
+        <w:t>Found some problem with the pybullet inverse kinematics solver, which makes the success rate of inverse kinematics very low, trying to use the ik_fask package to solve inverse kinematics. There are some problem with the quaternion rotation system on the new ur5e urdf file, still working on that.</w:t>
       </w:r>
     </w:p>
     <w:p>
@@ -5139,32 +5153,6 @@
           <w:szCs w:val="24"/>
           <w:lang w:val="en-NZ" w:eastAsia="zh-CN" w:bidi="hi-IN"/>
         </w:rPr>
-        <w:t>Found some problem with the pybullet inverse kinematics solver, which makes the success rate of inverse kinematics very low, trying to use the ik_fask package to solve inverse kinematics. There are some problem with the quaternion rotation system on the new ur5e urdf file, still working on that.</w:t>
-      </w:r>
-    </w:p>
-    <w:p>
-      <w:pPr>
-        <w:pStyle w:val="Normal"/>
-        <w:bidi w:val="0"/>
-        <w:jc w:val="left"/>
-        <w:rPr>
-          <w:rFonts w:ascii="Liberation Serif" w:hAnsi="Liberation Serif" w:eastAsia="Noto Serif CJK SC" w:cs="Lohit Devanagari"/>
-          <w:b w:val="false"/>
-          <w:b w:val="false"/>
-          <w:i w:val="false"/>
-          <w:i w:val="false"/>
-          <w:caps w:val="false"/>
-          <w:smallCaps w:val="false"/>
-          <w:color w:val="auto"/>
-          <w:spacing w:val="0"/>
-          <w:kern w:val="2"/>
-          <w:sz w:val="24"/>
-          <w:szCs w:val="24"/>
-          <w:lang w:val="en-NZ" w:eastAsia="zh-CN" w:bidi="hi-IN"/>
-        </w:rPr>
-      </w:pPr>
-      <w:r>
-        <w:rPr/>
       </w:r>
     </w:p>
     <w:p>
@@ -5270,10 +5258,10 @@
           <wp:anchor behindDoc="0" distT="0" distB="0" distL="0" distR="0" simplePos="0" locked="0" layoutInCell="1" allowOverlap="1" relativeHeight="19">
             <wp:simplePos x="0" y="0"/>
             <wp:positionH relativeFrom="column">
-              <wp:posOffset>1240790</wp:posOffset>
+              <wp:posOffset>1164590</wp:posOffset>
             </wp:positionH>
             <wp:positionV relativeFrom="paragraph">
-              <wp:posOffset>104775</wp:posOffset>
+              <wp:posOffset>99060</wp:posOffset>
             </wp:positionV>
             <wp:extent cx="3295650" cy="3067050"/>
             <wp:effectExtent l="0" t="0" r="0" b="0"/>
@@ -5311,6 +5299,730 @@
             </a:graphic>
           </wp:anchor>
         </w:drawing>
+      </w:r>
+    </w:p>
+    <w:p>
+      <w:pPr>
+        <w:pStyle w:val="Normal"/>
+        <w:bidi w:val="0"/>
+        <w:jc w:val="left"/>
+        <w:rPr>
+          <w:rFonts w:ascii="Liberation Serif" w:hAnsi="Liberation Serif" w:eastAsia="Noto Serif CJK SC" w:cs="Lohit Devanagari"/>
+          <w:b w:val="false"/>
+          <w:b w:val="false"/>
+          <w:i w:val="false"/>
+          <w:i w:val="false"/>
+          <w:caps w:val="false"/>
+          <w:smallCaps w:val="false"/>
+          <w:color w:val="auto"/>
+          <w:spacing w:val="0"/>
+          <w:kern w:val="2"/>
+          <w:sz w:val="24"/>
+          <w:szCs w:val="24"/>
+          <w:lang w:val="en-NZ" w:eastAsia="zh-CN" w:bidi="hi-IN"/>
+        </w:rPr>
+      </w:pPr>
+      <w:r>
+        <w:rPr/>
+      </w:r>
+    </w:p>
+    <w:p>
+      <w:pPr>
+        <w:pStyle w:val="Normal"/>
+        <w:bidi w:val="0"/>
+        <w:jc w:val="left"/>
+        <w:rPr>
+          <w:rFonts w:ascii="Liberation Serif" w:hAnsi="Liberation Serif" w:eastAsia="Noto Serif CJK SC" w:cs="Lohit Devanagari"/>
+          <w:b w:val="false"/>
+          <w:b w:val="false"/>
+          <w:i w:val="false"/>
+          <w:i w:val="false"/>
+          <w:caps w:val="false"/>
+          <w:smallCaps w:val="false"/>
+          <w:color w:val="auto"/>
+          <w:spacing w:val="0"/>
+          <w:kern w:val="2"/>
+          <w:sz w:val="24"/>
+          <w:szCs w:val="24"/>
+          <w:lang w:val="en-NZ" w:eastAsia="zh-CN" w:bidi="hi-IN"/>
+        </w:rPr>
+      </w:pPr>
+      <w:r>
+        <w:rPr/>
+      </w:r>
+    </w:p>
+    <w:p>
+      <w:pPr>
+        <w:pStyle w:val="Normal"/>
+        <w:bidi w:val="0"/>
+        <w:jc w:val="left"/>
+        <w:rPr>
+          <w:rFonts w:ascii="Liberation Serif" w:hAnsi="Liberation Serif" w:eastAsia="Noto Serif CJK SC" w:cs="Lohit Devanagari"/>
+          <w:b w:val="false"/>
+          <w:b w:val="false"/>
+          <w:i w:val="false"/>
+          <w:i w:val="false"/>
+          <w:caps w:val="false"/>
+          <w:smallCaps w:val="false"/>
+          <w:color w:val="auto"/>
+          <w:spacing w:val="0"/>
+          <w:kern w:val="2"/>
+          <w:sz w:val="24"/>
+          <w:szCs w:val="24"/>
+          <w:lang w:val="en-NZ" w:eastAsia="zh-CN" w:bidi="hi-IN"/>
+        </w:rPr>
+      </w:pPr>
+      <w:r>
+        <w:rPr/>
+      </w:r>
+    </w:p>
+    <w:p>
+      <w:pPr>
+        <w:pStyle w:val="Normal"/>
+        <w:bidi w:val="0"/>
+        <w:jc w:val="left"/>
+        <w:rPr>
+          <w:rFonts w:ascii="Liberation Serif" w:hAnsi="Liberation Serif" w:eastAsia="Noto Serif CJK SC" w:cs="Lohit Devanagari"/>
+          <w:b w:val="false"/>
+          <w:b w:val="false"/>
+          <w:i w:val="false"/>
+          <w:i w:val="false"/>
+          <w:caps w:val="false"/>
+          <w:smallCaps w:val="false"/>
+          <w:color w:val="auto"/>
+          <w:spacing w:val="0"/>
+          <w:kern w:val="2"/>
+          <w:sz w:val="24"/>
+          <w:szCs w:val="24"/>
+          <w:lang w:val="en-NZ" w:eastAsia="zh-CN" w:bidi="hi-IN"/>
+        </w:rPr>
+      </w:pPr>
+      <w:r>
+        <w:rPr/>
+      </w:r>
+    </w:p>
+    <w:p>
+      <w:pPr>
+        <w:pStyle w:val="Normal"/>
+        <w:bidi w:val="0"/>
+        <w:jc w:val="left"/>
+        <w:rPr>
+          <w:rFonts w:ascii="Liberation Serif" w:hAnsi="Liberation Serif" w:eastAsia="Noto Serif CJK SC" w:cs="Lohit Devanagari"/>
+          <w:b w:val="false"/>
+          <w:b w:val="false"/>
+          <w:i w:val="false"/>
+          <w:i w:val="false"/>
+          <w:caps w:val="false"/>
+          <w:smallCaps w:val="false"/>
+          <w:color w:val="auto"/>
+          <w:spacing w:val="0"/>
+          <w:kern w:val="2"/>
+          <w:sz w:val="24"/>
+          <w:szCs w:val="24"/>
+          <w:lang w:val="en-NZ" w:eastAsia="zh-CN" w:bidi="hi-IN"/>
+        </w:rPr>
+      </w:pPr>
+      <w:r>
+        <w:rPr/>
+      </w:r>
+    </w:p>
+    <w:p>
+      <w:pPr>
+        <w:pStyle w:val="Normal"/>
+        <w:bidi w:val="0"/>
+        <w:jc w:val="left"/>
+        <w:rPr>
+          <w:rFonts w:ascii="Liberation Serif" w:hAnsi="Liberation Serif" w:eastAsia="Noto Serif CJK SC" w:cs="Lohit Devanagari"/>
+          <w:b w:val="false"/>
+          <w:b w:val="false"/>
+          <w:i w:val="false"/>
+          <w:i w:val="false"/>
+          <w:caps w:val="false"/>
+          <w:smallCaps w:val="false"/>
+          <w:color w:val="auto"/>
+          <w:spacing w:val="0"/>
+          <w:kern w:val="2"/>
+          <w:sz w:val="24"/>
+          <w:szCs w:val="24"/>
+          <w:lang w:val="en-NZ" w:eastAsia="zh-CN" w:bidi="hi-IN"/>
+        </w:rPr>
+      </w:pPr>
+      <w:r>
+        <w:rPr/>
+      </w:r>
+    </w:p>
+    <w:p>
+      <w:pPr>
+        <w:pStyle w:val="Normal"/>
+        <w:bidi w:val="0"/>
+        <w:jc w:val="left"/>
+        <w:rPr>
+          <w:rFonts w:ascii="Liberation Serif" w:hAnsi="Liberation Serif" w:eastAsia="Noto Serif CJK SC" w:cs="Lohit Devanagari"/>
+          <w:b w:val="false"/>
+          <w:b w:val="false"/>
+          <w:i w:val="false"/>
+          <w:i w:val="false"/>
+          <w:caps w:val="false"/>
+          <w:smallCaps w:val="false"/>
+          <w:color w:val="auto"/>
+          <w:spacing w:val="0"/>
+          <w:kern w:val="2"/>
+          <w:sz w:val="24"/>
+          <w:szCs w:val="24"/>
+          <w:lang w:val="en-NZ" w:eastAsia="zh-CN" w:bidi="hi-IN"/>
+        </w:rPr>
+      </w:pPr>
+      <w:r>
+        <w:rPr/>
+      </w:r>
+    </w:p>
+    <w:p>
+      <w:pPr>
+        <w:pStyle w:val="Normal"/>
+        <w:bidi w:val="0"/>
+        <w:jc w:val="left"/>
+        <w:rPr>
+          <w:rFonts w:ascii="Liberation Serif" w:hAnsi="Liberation Serif" w:eastAsia="Noto Serif CJK SC" w:cs="Lohit Devanagari"/>
+          <w:b w:val="false"/>
+          <w:b w:val="false"/>
+          <w:i w:val="false"/>
+          <w:i w:val="false"/>
+          <w:caps w:val="false"/>
+          <w:smallCaps w:val="false"/>
+          <w:color w:val="auto"/>
+          <w:spacing w:val="0"/>
+          <w:kern w:val="2"/>
+          <w:sz w:val="24"/>
+          <w:szCs w:val="24"/>
+          <w:lang w:val="en-NZ" w:eastAsia="zh-CN" w:bidi="hi-IN"/>
+        </w:rPr>
+      </w:pPr>
+      <w:r>
+        <w:rPr/>
+      </w:r>
+    </w:p>
+    <w:p>
+      <w:pPr>
+        <w:pStyle w:val="Normal"/>
+        <w:bidi w:val="0"/>
+        <w:jc w:val="left"/>
+        <w:rPr>
+          <w:rFonts w:ascii="Liberation Serif" w:hAnsi="Liberation Serif" w:eastAsia="Noto Serif CJK SC" w:cs="Lohit Devanagari"/>
+          <w:b w:val="false"/>
+          <w:b w:val="false"/>
+          <w:i w:val="false"/>
+          <w:i w:val="false"/>
+          <w:caps w:val="false"/>
+          <w:smallCaps w:val="false"/>
+          <w:color w:val="auto"/>
+          <w:spacing w:val="0"/>
+          <w:kern w:val="2"/>
+          <w:sz w:val="24"/>
+          <w:szCs w:val="24"/>
+          <w:lang w:val="en-NZ" w:eastAsia="zh-CN" w:bidi="hi-IN"/>
+        </w:rPr>
+      </w:pPr>
+      <w:r>
+        <w:rPr/>
+      </w:r>
+    </w:p>
+    <w:p>
+      <w:pPr>
+        <w:pStyle w:val="Normal"/>
+        <w:bidi w:val="0"/>
+        <w:jc w:val="left"/>
+        <w:rPr>
+          <w:rFonts w:ascii="Liberation Serif" w:hAnsi="Liberation Serif" w:eastAsia="Noto Serif CJK SC" w:cs="Lohit Devanagari"/>
+          <w:b w:val="false"/>
+          <w:b w:val="false"/>
+          <w:i w:val="false"/>
+          <w:i w:val="false"/>
+          <w:caps w:val="false"/>
+          <w:smallCaps w:val="false"/>
+          <w:color w:val="auto"/>
+          <w:spacing w:val="0"/>
+          <w:kern w:val="2"/>
+          <w:sz w:val="24"/>
+          <w:szCs w:val="24"/>
+          <w:lang w:val="en-NZ" w:eastAsia="zh-CN" w:bidi="hi-IN"/>
+        </w:rPr>
+      </w:pPr>
+      <w:r>
+        <w:rPr/>
+      </w:r>
+    </w:p>
+    <w:p>
+      <w:pPr>
+        <w:pStyle w:val="Normal"/>
+        <w:bidi w:val="0"/>
+        <w:jc w:val="left"/>
+        <w:rPr>
+          <w:rFonts w:ascii="Liberation Serif" w:hAnsi="Liberation Serif" w:eastAsia="Noto Serif CJK SC" w:cs="Lohit Devanagari"/>
+          <w:b w:val="false"/>
+          <w:b w:val="false"/>
+          <w:i w:val="false"/>
+          <w:i w:val="false"/>
+          <w:caps w:val="false"/>
+          <w:smallCaps w:val="false"/>
+          <w:color w:val="auto"/>
+          <w:spacing w:val="0"/>
+          <w:kern w:val="2"/>
+          <w:sz w:val="24"/>
+          <w:szCs w:val="24"/>
+          <w:lang w:val="en-NZ" w:eastAsia="zh-CN" w:bidi="hi-IN"/>
+        </w:rPr>
+      </w:pPr>
+      <w:r>
+        <w:rPr/>
+      </w:r>
+    </w:p>
+    <w:p>
+      <w:pPr>
+        <w:pStyle w:val="Normal"/>
+        <w:bidi w:val="0"/>
+        <w:jc w:val="left"/>
+        <w:rPr>
+          <w:rFonts w:ascii="Liberation Serif" w:hAnsi="Liberation Serif" w:eastAsia="Noto Serif CJK SC" w:cs="Lohit Devanagari"/>
+          <w:b w:val="false"/>
+          <w:b w:val="false"/>
+          <w:i w:val="false"/>
+          <w:i w:val="false"/>
+          <w:caps w:val="false"/>
+          <w:smallCaps w:val="false"/>
+          <w:color w:val="auto"/>
+          <w:spacing w:val="0"/>
+          <w:kern w:val="2"/>
+          <w:sz w:val="24"/>
+          <w:szCs w:val="24"/>
+          <w:lang w:val="en-NZ" w:eastAsia="zh-CN" w:bidi="hi-IN"/>
+        </w:rPr>
+      </w:pPr>
+      <w:r>
+        <w:rPr/>
+      </w:r>
+    </w:p>
+    <w:p>
+      <w:pPr>
+        <w:pStyle w:val="Normal"/>
+        <w:bidi w:val="0"/>
+        <w:jc w:val="left"/>
+        <w:rPr>
+          <w:rFonts w:ascii="Liberation Serif" w:hAnsi="Liberation Serif" w:eastAsia="Noto Serif CJK SC" w:cs="Lohit Devanagari"/>
+          <w:b w:val="false"/>
+          <w:b w:val="false"/>
+          <w:i w:val="false"/>
+          <w:i w:val="false"/>
+          <w:caps w:val="false"/>
+          <w:smallCaps w:val="false"/>
+          <w:color w:val="auto"/>
+          <w:spacing w:val="0"/>
+          <w:kern w:val="2"/>
+          <w:sz w:val="24"/>
+          <w:szCs w:val="24"/>
+          <w:lang w:val="en-NZ" w:eastAsia="zh-CN" w:bidi="hi-IN"/>
+        </w:rPr>
+      </w:pPr>
+      <w:r>
+        <w:rPr/>
+      </w:r>
+    </w:p>
+    <w:p>
+      <w:pPr>
+        <w:pStyle w:val="Normal"/>
+        <w:bidi w:val="0"/>
+        <w:jc w:val="left"/>
+        <w:rPr>
+          <w:rFonts w:ascii="Liberation Serif" w:hAnsi="Liberation Serif" w:eastAsia="Noto Serif CJK SC" w:cs="Lohit Devanagari"/>
+          <w:b w:val="false"/>
+          <w:b w:val="false"/>
+          <w:i w:val="false"/>
+          <w:i w:val="false"/>
+          <w:caps w:val="false"/>
+          <w:smallCaps w:val="false"/>
+          <w:color w:val="auto"/>
+          <w:spacing w:val="0"/>
+          <w:kern w:val="2"/>
+          <w:sz w:val="24"/>
+          <w:szCs w:val="24"/>
+          <w:lang w:val="en-NZ" w:eastAsia="zh-CN" w:bidi="hi-IN"/>
+        </w:rPr>
+      </w:pPr>
+      <w:r>
+        <w:rPr/>
+      </w:r>
+    </w:p>
+    <w:p>
+      <w:pPr>
+        <w:pStyle w:val="Normal"/>
+        <w:bidi w:val="0"/>
+        <w:jc w:val="left"/>
+        <w:rPr>
+          <w:rFonts w:ascii="Liberation Serif" w:hAnsi="Liberation Serif" w:eastAsia="Noto Serif CJK SC" w:cs="Lohit Devanagari"/>
+          <w:b w:val="false"/>
+          <w:b w:val="false"/>
+          <w:i w:val="false"/>
+          <w:i w:val="false"/>
+          <w:caps w:val="false"/>
+          <w:smallCaps w:val="false"/>
+          <w:color w:val="auto"/>
+          <w:spacing w:val="0"/>
+          <w:kern w:val="2"/>
+          <w:sz w:val="24"/>
+          <w:szCs w:val="24"/>
+          <w:lang w:val="en-NZ" w:eastAsia="zh-CN" w:bidi="hi-IN"/>
+        </w:rPr>
+      </w:pPr>
+      <w:r>
+        <w:rPr/>
+      </w:r>
+    </w:p>
+    <w:p>
+      <w:pPr>
+        <w:pStyle w:val="Normal"/>
+        <w:bidi w:val="0"/>
+        <w:jc w:val="left"/>
+        <w:rPr>
+          <w:rFonts w:ascii="Liberation Serif" w:hAnsi="Liberation Serif" w:eastAsia="Noto Serif CJK SC" w:cs="Lohit Devanagari"/>
+          <w:b w:val="false"/>
+          <w:b w:val="false"/>
+          <w:i w:val="false"/>
+          <w:i w:val="false"/>
+          <w:caps w:val="false"/>
+          <w:smallCaps w:val="false"/>
+          <w:color w:val="auto"/>
+          <w:spacing w:val="0"/>
+          <w:kern w:val="2"/>
+          <w:sz w:val="24"/>
+          <w:szCs w:val="24"/>
+          <w:lang w:val="en-NZ" w:eastAsia="zh-CN" w:bidi="hi-IN"/>
+        </w:rPr>
+      </w:pPr>
+      <w:r>
+        <w:rPr/>
+      </w:r>
+    </w:p>
+    <w:p>
+      <w:pPr>
+        <w:pStyle w:val="Normal"/>
+        <w:bidi w:val="0"/>
+        <w:jc w:val="left"/>
+        <w:rPr>
+          <w:rFonts w:ascii="Liberation Serif" w:hAnsi="Liberation Serif" w:eastAsia="Noto Serif CJK SC" w:cs="Lohit Devanagari"/>
+          <w:b w:val="false"/>
+          <w:b w:val="false"/>
+          <w:i w:val="false"/>
+          <w:i w:val="false"/>
+          <w:caps w:val="false"/>
+          <w:smallCaps w:val="false"/>
+          <w:color w:val="auto"/>
+          <w:spacing w:val="0"/>
+          <w:kern w:val="2"/>
+          <w:sz w:val="24"/>
+          <w:szCs w:val="24"/>
+          <w:lang w:val="en-NZ" w:eastAsia="zh-CN" w:bidi="hi-IN"/>
+        </w:rPr>
+      </w:pPr>
+      <w:r>
+        <w:rPr/>
+      </w:r>
+    </w:p>
+    <w:p>
+      <w:pPr>
+        <w:pStyle w:val="Normal"/>
+        <w:bidi w:val="0"/>
+        <w:jc w:val="left"/>
+        <w:rPr>
+          <w:rFonts w:ascii="Liberation Serif" w:hAnsi="Liberation Serif" w:eastAsia="Noto Serif CJK SC" w:cs="Lohit Devanagari"/>
+          <w:b w:val="false"/>
+          <w:b w:val="false"/>
+          <w:i w:val="false"/>
+          <w:i w:val="false"/>
+          <w:caps w:val="false"/>
+          <w:smallCaps w:val="false"/>
+          <w:color w:val="auto"/>
+          <w:spacing w:val="0"/>
+          <w:kern w:val="2"/>
+          <w:sz w:val="24"/>
+          <w:szCs w:val="24"/>
+          <w:lang w:val="en-NZ" w:eastAsia="zh-CN" w:bidi="hi-IN"/>
+        </w:rPr>
+      </w:pPr>
+      <w:r>
+        <w:rPr/>
+      </w:r>
+    </w:p>
+    <w:p>
+      <w:pPr>
+        <w:pStyle w:val="Normal"/>
+        <w:bidi w:val="0"/>
+        <w:jc w:val="left"/>
+        <w:rPr>
+          <w:rFonts w:ascii="Liberation Serif" w:hAnsi="Liberation Serif" w:eastAsia="Noto Serif CJK SC" w:cs="Lohit Devanagari"/>
+          <w:b w:val="false"/>
+          <w:b w:val="false"/>
+          <w:i w:val="false"/>
+          <w:i w:val="false"/>
+          <w:caps w:val="false"/>
+          <w:smallCaps w:val="false"/>
+          <w:color w:val="auto"/>
+          <w:spacing w:val="0"/>
+          <w:kern w:val="2"/>
+          <w:sz w:val="24"/>
+          <w:szCs w:val="24"/>
+          <w:lang w:val="en-NZ" w:eastAsia="zh-CN" w:bidi="hi-IN"/>
+        </w:rPr>
+      </w:pPr>
+      <w:r>
+        <w:rPr/>
+      </w:r>
+    </w:p>
+    <w:p>
+      <w:pPr>
+        <w:pStyle w:val="Normal"/>
+        <w:bidi w:val="0"/>
+        <w:jc w:val="left"/>
+        <w:rPr>
+          <w:rFonts w:ascii="Liberation Serif" w:hAnsi="Liberation Serif" w:eastAsia="Noto Serif CJK SC" w:cs="Lohit Devanagari"/>
+          <w:b w:val="false"/>
+          <w:b w:val="false"/>
+          <w:i w:val="false"/>
+          <w:i w:val="false"/>
+          <w:caps w:val="false"/>
+          <w:smallCaps w:val="false"/>
+          <w:color w:val="auto"/>
+          <w:spacing w:val="0"/>
+          <w:kern w:val="2"/>
+          <w:sz w:val="24"/>
+          <w:szCs w:val="24"/>
+          <w:lang w:val="en-NZ" w:eastAsia="zh-CN" w:bidi="hi-IN"/>
+        </w:rPr>
+      </w:pPr>
+      <w:r>
+        <w:rPr/>
+        <w:t>19/12/2022</w:t>
+      </w:r>
+    </w:p>
+    <w:p>
+      <w:pPr>
+        <w:pStyle w:val="Normal"/>
+        <w:bidi w:val="0"/>
+        <w:jc w:val="left"/>
+        <w:rPr>
+          <w:rFonts w:ascii="Liberation Serif" w:hAnsi="Liberation Serif" w:eastAsia="Noto Serif CJK SC" w:cs="Lohit Devanagari"/>
+          <w:b w:val="false"/>
+          <w:b w:val="false"/>
+          <w:i w:val="false"/>
+          <w:i w:val="false"/>
+          <w:caps w:val="false"/>
+          <w:smallCaps w:val="false"/>
+          <w:color w:val="auto"/>
+          <w:spacing w:val="0"/>
+          <w:kern w:val="2"/>
+          <w:sz w:val="24"/>
+          <w:szCs w:val="24"/>
+          <w:lang w:val="en-NZ" w:eastAsia="zh-CN" w:bidi="hi-IN"/>
+        </w:rPr>
+      </w:pPr>
+      <w:r>
+        <w:rPr/>
+        <w:t>Finally solved the inverse kinematics issue, now if we run the code for 10000 times, the solving success rate reachs 92%. However, we also noticed that 8% failaure rate remains and the no solution found situation occured 224 time. Which means not all the end point configurations can be achieved by the robotic arm.</w:t>
+      </w:r>
+    </w:p>
+    <w:p>
+      <w:pPr>
+        <w:pStyle w:val="Normal"/>
+        <w:bidi w:val="0"/>
+        <w:jc w:val="left"/>
+        <w:rPr>
+          <w:rFonts w:ascii="Liberation Serif" w:hAnsi="Liberation Serif" w:eastAsia="Noto Serif CJK SC" w:cs="Lohit Devanagari"/>
+          <w:b w:val="false"/>
+          <w:b w:val="false"/>
+          <w:i w:val="false"/>
+          <w:i w:val="false"/>
+          <w:caps w:val="false"/>
+          <w:smallCaps w:val="false"/>
+          <w:color w:val="auto"/>
+          <w:spacing w:val="0"/>
+          <w:kern w:val="2"/>
+          <w:sz w:val="24"/>
+          <w:szCs w:val="24"/>
+          <w:lang w:val="en-NZ" w:eastAsia="zh-CN" w:bidi="hi-IN"/>
+        </w:rPr>
+      </w:pPr>
+      <w:r>
+        <w:rPr/>
+        <w:drawing>
+          <wp:anchor behindDoc="0" distT="0" distB="0" distL="0" distR="0" simplePos="0" locked="0" layoutInCell="1" allowOverlap="1" relativeHeight="20">
+            <wp:simplePos x="0" y="0"/>
+            <wp:positionH relativeFrom="column">
+              <wp:posOffset>1426845</wp:posOffset>
+            </wp:positionH>
+            <wp:positionV relativeFrom="paragraph">
+              <wp:posOffset>17145</wp:posOffset>
+            </wp:positionV>
+            <wp:extent cx="3267075" cy="457200"/>
+            <wp:effectExtent l="0" t="0" r="0" b="0"/>
+            <wp:wrapSquare wrapText="largest"/>
+            <wp:docPr id="19" name="Image19" descr=""/>
+            <wp:cNvGraphicFramePr>
+              <a:graphicFrameLocks xmlns:a="http://schemas.openxmlformats.org/drawingml/2006/main" noChangeAspect="1"/>
+            </wp:cNvGraphicFramePr>
+            <a:graphic xmlns:a="http://schemas.openxmlformats.org/drawingml/2006/main">
+              <a:graphicData uri="http://schemas.openxmlformats.org/drawingml/2006/picture">
+                <pic:pic xmlns:pic="http://schemas.openxmlformats.org/drawingml/2006/picture">
+                  <pic:nvPicPr>
+                    <pic:cNvPr id="19" name="Image19" descr=""/>
+                    <pic:cNvPicPr>
+                      <a:picLocks noChangeAspect="1" noChangeArrowheads="1"/>
+                    </pic:cNvPicPr>
+                  </pic:nvPicPr>
+                  <pic:blipFill>
+                    <a:blip r:embed="rId20"/>
+                    <a:stretch>
+                      <a:fillRect/>
+                    </a:stretch>
+                  </pic:blipFill>
+                  <pic:spPr bwMode="auto">
+                    <a:xfrm>
+                      <a:off x="0" y="0"/>
+                      <a:ext cx="3267075" cy="457200"/>
+                    </a:xfrm>
+                    <a:prstGeom prst="rect">
+                      <a:avLst/>
+                    </a:prstGeom>
+                  </pic:spPr>
+                </pic:pic>
+              </a:graphicData>
+            </a:graphic>
+          </wp:anchor>
+        </w:drawing>
+      </w:r>
+    </w:p>
+    <w:p>
+      <w:pPr>
+        <w:pStyle w:val="Normal"/>
+        <w:bidi w:val="0"/>
+        <w:jc w:val="left"/>
+        <w:rPr>
+          <w:rFonts w:ascii="Liberation Serif" w:hAnsi="Liberation Serif" w:eastAsia="Noto Serif CJK SC" w:cs="Lohit Devanagari"/>
+          <w:b w:val="false"/>
+          <w:b w:val="false"/>
+          <w:i w:val="false"/>
+          <w:i w:val="false"/>
+          <w:caps w:val="false"/>
+          <w:smallCaps w:val="false"/>
+          <w:color w:val="auto"/>
+          <w:spacing w:val="0"/>
+          <w:kern w:val="2"/>
+          <w:sz w:val="24"/>
+          <w:szCs w:val="24"/>
+          <w:lang w:val="en-NZ" w:eastAsia="zh-CN" w:bidi="hi-IN"/>
+        </w:rPr>
+      </w:pPr>
+      <w:r>
+        <w:rPr/>
+      </w:r>
+    </w:p>
+    <w:p>
+      <w:pPr>
+        <w:pStyle w:val="Normal"/>
+        <w:bidi w:val="0"/>
+        <w:jc w:val="left"/>
+        <w:rPr>
+          <w:rFonts w:ascii="Liberation Serif" w:hAnsi="Liberation Serif" w:eastAsia="Noto Serif CJK SC" w:cs="Lohit Devanagari"/>
+          <w:b w:val="false"/>
+          <w:b w:val="false"/>
+          <w:i w:val="false"/>
+          <w:i w:val="false"/>
+          <w:caps w:val="false"/>
+          <w:smallCaps w:val="false"/>
+          <w:color w:val="auto"/>
+          <w:spacing w:val="0"/>
+          <w:kern w:val="2"/>
+          <w:sz w:val="24"/>
+          <w:szCs w:val="24"/>
+          <w:lang w:val="en-NZ" w:eastAsia="zh-CN" w:bidi="hi-IN"/>
+        </w:rPr>
+      </w:pPr>
+      <w:r>
+        <w:rPr/>
+      </w:r>
+    </w:p>
+    <w:p>
+      <w:pPr>
+        <w:pStyle w:val="Normal"/>
+        <w:bidi w:val="0"/>
+        <w:jc w:val="left"/>
+        <w:rPr>
+          <w:rFonts w:ascii="Liberation Serif" w:hAnsi="Liberation Serif" w:eastAsia="Noto Serif CJK SC" w:cs="Lohit Devanagari"/>
+          <w:b w:val="false"/>
+          <w:b w:val="false"/>
+          <w:i w:val="false"/>
+          <w:i w:val="false"/>
+          <w:caps w:val="false"/>
+          <w:smallCaps w:val="false"/>
+          <w:color w:val="auto"/>
+          <w:spacing w:val="0"/>
+          <w:kern w:val="2"/>
+          <w:sz w:val="24"/>
+          <w:szCs w:val="24"/>
+          <w:lang w:val="en-NZ" w:eastAsia="zh-CN" w:bidi="hi-IN"/>
+        </w:rPr>
+      </w:pPr>
+      <w:r>
+        <w:rPr/>
+        <w:t>For the next step. We can use the inverse kinematics solver to guide the reinforcement learning training process. When a random goal is generated, the goal will first be verified by the inverse kinematics solver to make sure it is a achievable one.</w:t>
+      </w:r>
+    </w:p>
+    <w:p>
+      <w:pPr>
+        <w:pStyle w:val="Normal"/>
+        <w:bidi w:val="0"/>
+        <w:jc w:val="left"/>
+        <w:rPr>
+          <w:rFonts w:ascii="Liberation Serif" w:hAnsi="Liberation Serif" w:eastAsia="Noto Serif CJK SC" w:cs="Lohit Devanagari"/>
+          <w:b w:val="false"/>
+          <w:b w:val="false"/>
+          <w:i w:val="false"/>
+          <w:i w:val="false"/>
+          <w:caps w:val="false"/>
+          <w:smallCaps w:val="false"/>
+          <w:color w:val="auto"/>
+          <w:spacing w:val="0"/>
+          <w:kern w:val="2"/>
+          <w:sz w:val="24"/>
+          <w:szCs w:val="24"/>
+          <w:lang w:val="en-NZ" w:eastAsia="zh-CN" w:bidi="hi-IN"/>
+        </w:rPr>
+      </w:pPr>
+      <w:r>
+        <w:rPr/>
+      </w:r>
+    </w:p>
+    <w:p>
+      <w:pPr>
+        <w:pStyle w:val="Normal"/>
+        <w:bidi w:val="0"/>
+        <w:jc w:val="left"/>
+        <w:rPr>
+          <w:rFonts w:ascii="Liberation Serif" w:hAnsi="Liberation Serif" w:eastAsia="Noto Serif CJK SC" w:cs="Lohit Devanagari"/>
+          <w:b w:val="false"/>
+          <w:b w:val="false"/>
+          <w:i w:val="false"/>
+          <w:i w:val="false"/>
+          <w:caps w:val="false"/>
+          <w:smallCaps w:val="false"/>
+          <w:color w:val="auto"/>
+          <w:spacing w:val="0"/>
+          <w:kern w:val="2"/>
+          <w:sz w:val="24"/>
+          <w:szCs w:val="24"/>
+          <w:lang w:val="en-NZ" w:eastAsia="zh-CN" w:bidi="hi-IN"/>
+        </w:rPr>
+      </w:pPr>
+      <w:r>
+        <w:rPr/>
+        <w:t>We will put the algorithm for another 2000000 epochs of training and see the result.</w:t>
       </w:r>
     </w:p>
     <w:sectPr>

</xml_diff>

<commit_message>
changed the task code for HER but the HER does not work right now
</commit_message>
<xml_diff>
--- a/training_log.docx
+++ b/training_log.docx
@@ -5253,7 +5253,19 @@
         </w:rPr>
       </w:pPr>
       <w:r>
-        <w:rPr/>
+        <w:rPr>
+          <w:rFonts w:eastAsia="Noto Serif CJK SC" w:cs="Lohit Devanagari"/>
+          <w:b w:val="false"/>
+          <w:i w:val="false"/>
+          <w:caps w:val="false"/>
+          <w:smallCaps w:val="false"/>
+          <w:color w:val="auto"/>
+          <w:spacing w:val="0"/>
+          <w:kern w:val="2"/>
+          <w:sz w:val="24"/>
+          <w:szCs w:val="24"/>
+          <w:lang w:val="en-NZ" w:eastAsia="zh-CN" w:bidi="hi-IN"/>
+        </w:rPr>
         <w:drawing>
           <wp:anchor behindDoc="0" distT="0" distB="0" distL="0" distR="0" simplePos="0" locked="0" layoutInCell="1" allowOverlap="1" relativeHeight="19">
             <wp:simplePos x="0" y="0"/>
@@ -5323,457 +5335,685 @@
         </w:rPr>
       </w:pPr>
       <w:r>
-        <w:rPr/>
-      </w:r>
-    </w:p>
-    <w:p>
-      <w:pPr>
-        <w:pStyle w:val="Normal"/>
-        <w:bidi w:val="0"/>
-        <w:jc w:val="left"/>
-        <w:rPr>
-          <w:rFonts w:ascii="Liberation Serif" w:hAnsi="Liberation Serif" w:eastAsia="Noto Serif CJK SC" w:cs="Lohit Devanagari"/>
-          <w:b w:val="false"/>
-          <w:b w:val="false"/>
-          <w:i w:val="false"/>
-          <w:i w:val="false"/>
-          <w:caps w:val="false"/>
-          <w:smallCaps w:val="false"/>
-          <w:color w:val="auto"/>
-          <w:spacing w:val="0"/>
-          <w:kern w:val="2"/>
-          <w:sz w:val="24"/>
-          <w:szCs w:val="24"/>
-          <w:lang w:val="en-NZ" w:eastAsia="zh-CN" w:bidi="hi-IN"/>
-        </w:rPr>
-      </w:pPr>
-      <w:r>
-        <w:rPr/>
-      </w:r>
-    </w:p>
-    <w:p>
-      <w:pPr>
-        <w:pStyle w:val="Normal"/>
-        <w:bidi w:val="0"/>
-        <w:jc w:val="left"/>
-        <w:rPr>
-          <w:rFonts w:ascii="Liberation Serif" w:hAnsi="Liberation Serif" w:eastAsia="Noto Serif CJK SC" w:cs="Lohit Devanagari"/>
-          <w:b w:val="false"/>
-          <w:b w:val="false"/>
-          <w:i w:val="false"/>
-          <w:i w:val="false"/>
-          <w:caps w:val="false"/>
-          <w:smallCaps w:val="false"/>
-          <w:color w:val="auto"/>
-          <w:spacing w:val="0"/>
-          <w:kern w:val="2"/>
-          <w:sz w:val="24"/>
-          <w:szCs w:val="24"/>
-          <w:lang w:val="en-NZ" w:eastAsia="zh-CN" w:bidi="hi-IN"/>
-        </w:rPr>
-      </w:pPr>
-      <w:r>
-        <w:rPr/>
-      </w:r>
-    </w:p>
-    <w:p>
-      <w:pPr>
-        <w:pStyle w:val="Normal"/>
-        <w:bidi w:val="0"/>
-        <w:jc w:val="left"/>
-        <w:rPr>
-          <w:rFonts w:ascii="Liberation Serif" w:hAnsi="Liberation Serif" w:eastAsia="Noto Serif CJK SC" w:cs="Lohit Devanagari"/>
-          <w:b w:val="false"/>
-          <w:b w:val="false"/>
-          <w:i w:val="false"/>
-          <w:i w:val="false"/>
-          <w:caps w:val="false"/>
-          <w:smallCaps w:val="false"/>
-          <w:color w:val="auto"/>
-          <w:spacing w:val="0"/>
-          <w:kern w:val="2"/>
-          <w:sz w:val="24"/>
-          <w:szCs w:val="24"/>
-          <w:lang w:val="en-NZ" w:eastAsia="zh-CN" w:bidi="hi-IN"/>
-        </w:rPr>
-      </w:pPr>
-      <w:r>
-        <w:rPr/>
-      </w:r>
-    </w:p>
-    <w:p>
-      <w:pPr>
-        <w:pStyle w:val="Normal"/>
-        <w:bidi w:val="0"/>
-        <w:jc w:val="left"/>
-        <w:rPr>
-          <w:rFonts w:ascii="Liberation Serif" w:hAnsi="Liberation Serif" w:eastAsia="Noto Serif CJK SC" w:cs="Lohit Devanagari"/>
-          <w:b w:val="false"/>
-          <w:b w:val="false"/>
-          <w:i w:val="false"/>
-          <w:i w:val="false"/>
-          <w:caps w:val="false"/>
-          <w:smallCaps w:val="false"/>
-          <w:color w:val="auto"/>
-          <w:spacing w:val="0"/>
-          <w:kern w:val="2"/>
-          <w:sz w:val="24"/>
-          <w:szCs w:val="24"/>
-          <w:lang w:val="en-NZ" w:eastAsia="zh-CN" w:bidi="hi-IN"/>
-        </w:rPr>
-      </w:pPr>
-      <w:r>
-        <w:rPr/>
-      </w:r>
-    </w:p>
-    <w:p>
-      <w:pPr>
-        <w:pStyle w:val="Normal"/>
-        <w:bidi w:val="0"/>
-        <w:jc w:val="left"/>
-        <w:rPr>
-          <w:rFonts w:ascii="Liberation Serif" w:hAnsi="Liberation Serif" w:eastAsia="Noto Serif CJK SC" w:cs="Lohit Devanagari"/>
-          <w:b w:val="false"/>
-          <w:b w:val="false"/>
-          <w:i w:val="false"/>
-          <w:i w:val="false"/>
-          <w:caps w:val="false"/>
-          <w:smallCaps w:val="false"/>
-          <w:color w:val="auto"/>
-          <w:spacing w:val="0"/>
-          <w:kern w:val="2"/>
-          <w:sz w:val="24"/>
-          <w:szCs w:val="24"/>
-          <w:lang w:val="en-NZ" w:eastAsia="zh-CN" w:bidi="hi-IN"/>
-        </w:rPr>
-      </w:pPr>
-      <w:r>
-        <w:rPr/>
-      </w:r>
-    </w:p>
-    <w:p>
-      <w:pPr>
-        <w:pStyle w:val="Normal"/>
-        <w:bidi w:val="0"/>
-        <w:jc w:val="left"/>
-        <w:rPr>
-          <w:rFonts w:ascii="Liberation Serif" w:hAnsi="Liberation Serif" w:eastAsia="Noto Serif CJK SC" w:cs="Lohit Devanagari"/>
-          <w:b w:val="false"/>
-          <w:b w:val="false"/>
-          <w:i w:val="false"/>
-          <w:i w:val="false"/>
-          <w:caps w:val="false"/>
-          <w:smallCaps w:val="false"/>
-          <w:color w:val="auto"/>
-          <w:spacing w:val="0"/>
-          <w:kern w:val="2"/>
-          <w:sz w:val="24"/>
-          <w:szCs w:val="24"/>
-          <w:lang w:val="en-NZ" w:eastAsia="zh-CN" w:bidi="hi-IN"/>
-        </w:rPr>
-      </w:pPr>
-      <w:r>
-        <w:rPr/>
-      </w:r>
-    </w:p>
-    <w:p>
-      <w:pPr>
-        <w:pStyle w:val="Normal"/>
-        <w:bidi w:val="0"/>
-        <w:jc w:val="left"/>
-        <w:rPr>
-          <w:rFonts w:ascii="Liberation Serif" w:hAnsi="Liberation Serif" w:eastAsia="Noto Serif CJK SC" w:cs="Lohit Devanagari"/>
-          <w:b w:val="false"/>
-          <w:b w:val="false"/>
-          <w:i w:val="false"/>
-          <w:i w:val="false"/>
-          <w:caps w:val="false"/>
-          <w:smallCaps w:val="false"/>
-          <w:color w:val="auto"/>
-          <w:spacing w:val="0"/>
-          <w:kern w:val="2"/>
-          <w:sz w:val="24"/>
-          <w:szCs w:val="24"/>
-          <w:lang w:val="en-NZ" w:eastAsia="zh-CN" w:bidi="hi-IN"/>
-        </w:rPr>
-      </w:pPr>
-      <w:r>
-        <w:rPr/>
-      </w:r>
-    </w:p>
-    <w:p>
-      <w:pPr>
-        <w:pStyle w:val="Normal"/>
-        <w:bidi w:val="0"/>
-        <w:jc w:val="left"/>
-        <w:rPr>
-          <w:rFonts w:ascii="Liberation Serif" w:hAnsi="Liberation Serif" w:eastAsia="Noto Serif CJK SC" w:cs="Lohit Devanagari"/>
-          <w:b w:val="false"/>
-          <w:b w:val="false"/>
-          <w:i w:val="false"/>
-          <w:i w:val="false"/>
-          <w:caps w:val="false"/>
-          <w:smallCaps w:val="false"/>
-          <w:color w:val="auto"/>
-          <w:spacing w:val="0"/>
-          <w:kern w:val="2"/>
-          <w:sz w:val="24"/>
-          <w:szCs w:val="24"/>
-          <w:lang w:val="en-NZ" w:eastAsia="zh-CN" w:bidi="hi-IN"/>
-        </w:rPr>
-      </w:pPr>
-      <w:r>
-        <w:rPr/>
-      </w:r>
-    </w:p>
-    <w:p>
-      <w:pPr>
-        <w:pStyle w:val="Normal"/>
-        <w:bidi w:val="0"/>
-        <w:jc w:val="left"/>
-        <w:rPr>
-          <w:rFonts w:ascii="Liberation Serif" w:hAnsi="Liberation Serif" w:eastAsia="Noto Serif CJK SC" w:cs="Lohit Devanagari"/>
-          <w:b w:val="false"/>
-          <w:b w:val="false"/>
-          <w:i w:val="false"/>
-          <w:i w:val="false"/>
-          <w:caps w:val="false"/>
-          <w:smallCaps w:val="false"/>
-          <w:color w:val="auto"/>
-          <w:spacing w:val="0"/>
-          <w:kern w:val="2"/>
-          <w:sz w:val="24"/>
-          <w:szCs w:val="24"/>
-          <w:lang w:val="en-NZ" w:eastAsia="zh-CN" w:bidi="hi-IN"/>
-        </w:rPr>
-      </w:pPr>
-      <w:r>
-        <w:rPr/>
-      </w:r>
-    </w:p>
-    <w:p>
-      <w:pPr>
-        <w:pStyle w:val="Normal"/>
-        <w:bidi w:val="0"/>
-        <w:jc w:val="left"/>
-        <w:rPr>
-          <w:rFonts w:ascii="Liberation Serif" w:hAnsi="Liberation Serif" w:eastAsia="Noto Serif CJK SC" w:cs="Lohit Devanagari"/>
-          <w:b w:val="false"/>
-          <w:b w:val="false"/>
-          <w:i w:val="false"/>
-          <w:i w:val="false"/>
-          <w:caps w:val="false"/>
-          <w:smallCaps w:val="false"/>
-          <w:color w:val="auto"/>
-          <w:spacing w:val="0"/>
-          <w:kern w:val="2"/>
-          <w:sz w:val="24"/>
-          <w:szCs w:val="24"/>
-          <w:lang w:val="en-NZ" w:eastAsia="zh-CN" w:bidi="hi-IN"/>
-        </w:rPr>
-      </w:pPr>
-      <w:r>
-        <w:rPr/>
-      </w:r>
-    </w:p>
-    <w:p>
-      <w:pPr>
-        <w:pStyle w:val="Normal"/>
-        <w:bidi w:val="0"/>
-        <w:jc w:val="left"/>
-        <w:rPr>
-          <w:rFonts w:ascii="Liberation Serif" w:hAnsi="Liberation Serif" w:eastAsia="Noto Serif CJK SC" w:cs="Lohit Devanagari"/>
-          <w:b w:val="false"/>
-          <w:b w:val="false"/>
-          <w:i w:val="false"/>
-          <w:i w:val="false"/>
-          <w:caps w:val="false"/>
-          <w:smallCaps w:val="false"/>
-          <w:color w:val="auto"/>
-          <w:spacing w:val="0"/>
-          <w:kern w:val="2"/>
-          <w:sz w:val="24"/>
-          <w:szCs w:val="24"/>
-          <w:lang w:val="en-NZ" w:eastAsia="zh-CN" w:bidi="hi-IN"/>
-        </w:rPr>
-      </w:pPr>
-      <w:r>
-        <w:rPr/>
-      </w:r>
-    </w:p>
-    <w:p>
-      <w:pPr>
-        <w:pStyle w:val="Normal"/>
-        <w:bidi w:val="0"/>
-        <w:jc w:val="left"/>
-        <w:rPr>
-          <w:rFonts w:ascii="Liberation Serif" w:hAnsi="Liberation Serif" w:eastAsia="Noto Serif CJK SC" w:cs="Lohit Devanagari"/>
-          <w:b w:val="false"/>
-          <w:b w:val="false"/>
-          <w:i w:val="false"/>
-          <w:i w:val="false"/>
-          <w:caps w:val="false"/>
-          <w:smallCaps w:val="false"/>
-          <w:color w:val="auto"/>
-          <w:spacing w:val="0"/>
-          <w:kern w:val="2"/>
-          <w:sz w:val="24"/>
-          <w:szCs w:val="24"/>
-          <w:lang w:val="en-NZ" w:eastAsia="zh-CN" w:bidi="hi-IN"/>
-        </w:rPr>
-      </w:pPr>
-      <w:r>
-        <w:rPr/>
-      </w:r>
-    </w:p>
-    <w:p>
-      <w:pPr>
-        <w:pStyle w:val="Normal"/>
-        <w:bidi w:val="0"/>
-        <w:jc w:val="left"/>
-        <w:rPr>
-          <w:rFonts w:ascii="Liberation Serif" w:hAnsi="Liberation Serif" w:eastAsia="Noto Serif CJK SC" w:cs="Lohit Devanagari"/>
-          <w:b w:val="false"/>
-          <w:b w:val="false"/>
-          <w:i w:val="false"/>
-          <w:i w:val="false"/>
-          <w:caps w:val="false"/>
-          <w:smallCaps w:val="false"/>
-          <w:color w:val="auto"/>
-          <w:spacing w:val="0"/>
-          <w:kern w:val="2"/>
-          <w:sz w:val="24"/>
-          <w:szCs w:val="24"/>
-          <w:lang w:val="en-NZ" w:eastAsia="zh-CN" w:bidi="hi-IN"/>
-        </w:rPr>
-      </w:pPr>
-      <w:r>
-        <w:rPr/>
-      </w:r>
-    </w:p>
-    <w:p>
-      <w:pPr>
-        <w:pStyle w:val="Normal"/>
-        <w:bidi w:val="0"/>
-        <w:jc w:val="left"/>
-        <w:rPr>
-          <w:rFonts w:ascii="Liberation Serif" w:hAnsi="Liberation Serif" w:eastAsia="Noto Serif CJK SC" w:cs="Lohit Devanagari"/>
-          <w:b w:val="false"/>
-          <w:b w:val="false"/>
-          <w:i w:val="false"/>
-          <w:i w:val="false"/>
-          <w:caps w:val="false"/>
-          <w:smallCaps w:val="false"/>
-          <w:color w:val="auto"/>
-          <w:spacing w:val="0"/>
-          <w:kern w:val="2"/>
-          <w:sz w:val="24"/>
-          <w:szCs w:val="24"/>
-          <w:lang w:val="en-NZ" w:eastAsia="zh-CN" w:bidi="hi-IN"/>
-        </w:rPr>
-      </w:pPr>
-      <w:r>
-        <w:rPr/>
-      </w:r>
-    </w:p>
-    <w:p>
-      <w:pPr>
-        <w:pStyle w:val="Normal"/>
-        <w:bidi w:val="0"/>
-        <w:jc w:val="left"/>
-        <w:rPr>
-          <w:rFonts w:ascii="Liberation Serif" w:hAnsi="Liberation Serif" w:eastAsia="Noto Serif CJK SC" w:cs="Lohit Devanagari"/>
-          <w:b w:val="false"/>
-          <w:b w:val="false"/>
-          <w:i w:val="false"/>
-          <w:i w:val="false"/>
-          <w:caps w:val="false"/>
-          <w:smallCaps w:val="false"/>
-          <w:color w:val="auto"/>
-          <w:spacing w:val="0"/>
-          <w:kern w:val="2"/>
-          <w:sz w:val="24"/>
-          <w:szCs w:val="24"/>
-          <w:lang w:val="en-NZ" w:eastAsia="zh-CN" w:bidi="hi-IN"/>
-        </w:rPr>
-      </w:pPr>
-      <w:r>
-        <w:rPr/>
-      </w:r>
-    </w:p>
-    <w:p>
-      <w:pPr>
-        <w:pStyle w:val="Normal"/>
-        <w:bidi w:val="0"/>
-        <w:jc w:val="left"/>
-        <w:rPr>
-          <w:rFonts w:ascii="Liberation Serif" w:hAnsi="Liberation Serif" w:eastAsia="Noto Serif CJK SC" w:cs="Lohit Devanagari"/>
-          <w:b w:val="false"/>
-          <w:b w:val="false"/>
-          <w:i w:val="false"/>
-          <w:i w:val="false"/>
-          <w:caps w:val="false"/>
-          <w:smallCaps w:val="false"/>
-          <w:color w:val="auto"/>
-          <w:spacing w:val="0"/>
-          <w:kern w:val="2"/>
-          <w:sz w:val="24"/>
-          <w:szCs w:val="24"/>
-          <w:lang w:val="en-NZ" w:eastAsia="zh-CN" w:bidi="hi-IN"/>
-        </w:rPr>
-      </w:pPr>
-      <w:r>
-        <w:rPr/>
-      </w:r>
-    </w:p>
-    <w:p>
-      <w:pPr>
-        <w:pStyle w:val="Normal"/>
-        <w:bidi w:val="0"/>
-        <w:jc w:val="left"/>
-        <w:rPr>
-          <w:rFonts w:ascii="Liberation Serif" w:hAnsi="Liberation Serif" w:eastAsia="Noto Serif CJK SC" w:cs="Lohit Devanagari"/>
-          <w:b w:val="false"/>
-          <w:b w:val="false"/>
-          <w:i w:val="false"/>
-          <w:i w:val="false"/>
-          <w:caps w:val="false"/>
-          <w:smallCaps w:val="false"/>
-          <w:color w:val="auto"/>
-          <w:spacing w:val="0"/>
-          <w:kern w:val="2"/>
-          <w:sz w:val="24"/>
-          <w:szCs w:val="24"/>
-          <w:lang w:val="en-NZ" w:eastAsia="zh-CN" w:bidi="hi-IN"/>
-        </w:rPr>
-      </w:pPr>
-      <w:r>
-        <w:rPr/>
-      </w:r>
-    </w:p>
-    <w:p>
-      <w:pPr>
-        <w:pStyle w:val="Normal"/>
-        <w:bidi w:val="0"/>
-        <w:jc w:val="left"/>
-        <w:rPr>
-          <w:rFonts w:ascii="Liberation Serif" w:hAnsi="Liberation Serif" w:eastAsia="Noto Serif CJK SC" w:cs="Lohit Devanagari"/>
-          <w:b w:val="false"/>
-          <w:b w:val="false"/>
-          <w:i w:val="false"/>
-          <w:i w:val="false"/>
-          <w:caps w:val="false"/>
-          <w:smallCaps w:val="false"/>
-          <w:color w:val="auto"/>
-          <w:spacing w:val="0"/>
-          <w:kern w:val="2"/>
-          <w:sz w:val="24"/>
-          <w:szCs w:val="24"/>
-          <w:lang w:val="en-NZ" w:eastAsia="zh-CN" w:bidi="hi-IN"/>
-        </w:rPr>
-      </w:pPr>
-      <w:r>
-        <w:rPr/>
+        <w:rPr>
+          <w:rFonts w:eastAsia="Noto Serif CJK SC" w:cs="Lohit Devanagari"/>
+          <w:b w:val="false"/>
+          <w:i w:val="false"/>
+          <w:caps w:val="false"/>
+          <w:smallCaps w:val="false"/>
+          <w:color w:val="auto"/>
+          <w:spacing w:val="0"/>
+          <w:kern w:val="2"/>
+          <w:sz w:val="24"/>
+          <w:szCs w:val="24"/>
+          <w:lang w:val="en-NZ" w:eastAsia="zh-CN" w:bidi="hi-IN"/>
+        </w:rPr>
+      </w:r>
+    </w:p>
+    <w:p>
+      <w:pPr>
+        <w:pStyle w:val="Normal"/>
+        <w:bidi w:val="0"/>
+        <w:jc w:val="left"/>
+        <w:rPr>
+          <w:rFonts w:ascii="Liberation Serif" w:hAnsi="Liberation Serif" w:eastAsia="Noto Serif CJK SC" w:cs="Lohit Devanagari"/>
+          <w:b w:val="false"/>
+          <w:b w:val="false"/>
+          <w:i w:val="false"/>
+          <w:i w:val="false"/>
+          <w:caps w:val="false"/>
+          <w:smallCaps w:val="false"/>
+          <w:color w:val="auto"/>
+          <w:spacing w:val="0"/>
+          <w:kern w:val="2"/>
+          <w:sz w:val="24"/>
+          <w:szCs w:val="24"/>
+          <w:lang w:val="en-NZ" w:eastAsia="zh-CN" w:bidi="hi-IN"/>
+        </w:rPr>
+      </w:pPr>
+      <w:r>
+        <w:rPr>
+          <w:rFonts w:eastAsia="Noto Serif CJK SC" w:cs="Lohit Devanagari"/>
+          <w:b w:val="false"/>
+          <w:i w:val="false"/>
+          <w:caps w:val="false"/>
+          <w:smallCaps w:val="false"/>
+          <w:color w:val="auto"/>
+          <w:spacing w:val="0"/>
+          <w:kern w:val="2"/>
+          <w:sz w:val="24"/>
+          <w:szCs w:val="24"/>
+          <w:lang w:val="en-NZ" w:eastAsia="zh-CN" w:bidi="hi-IN"/>
+        </w:rPr>
+      </w:r>
+    </w:p>
+    <w:p>
+      <w:pPr>
+        <w:pStyle w:val="Normal"/>
+        <w:bidi w:val="0"/>
+        <w:jc w:val="left"/>
+        <w:rPr>
+          <w:rFonts w:ascii="Liberation Serif" w:hAnsi="Liberation Serif" w:eastAsia="Noto Serif CJK SC" w:cs="Lohit Devanagari"/>
+          <w:b w:val="false"/>
+          <w:b w:val="false"/>
+          <w:i w:val="false"/>
+          <w:i w:val="false"/>
+          <w:caps w:val="false"/>
+          <w:smallCaps w:val="false"/>
+          <w:color w:val="auto"/>
+          <w:spacing w:val="0"/>
+          <w:kern w:val="2"/>
+          <w:sz w:val="24"/>
+          <w:szCs w:val="24"/>
+          <w:lang w:val="en-NZ" w:eastAsia="zh-CN" w:bidi="hi-IN"/>
+        </w:rPr>
+      </w:pPr>
+      <w:r>
+        <w:rPr>
+          <w:rFonts w:eastAsia="Noto Serif CJK SC" w:cs="Lohit Devanagari"/>
+          <w:b w:val="false"/>
+          <w:i w:val="false"/>
+          <w:caps w:val="false"/>
+          <w:smallCaps w:val="false"/>
+          <w:color w:val="auto"/>
+          <w:spacing w:val="0"/>
+          <w:kern w:val="2"/>
+          <w:sz w:val="24"/>
+          <w:szCs w:val="24"/>
+          <w:lang w:val="en-NZ" w:eastAsia="zh-CN" w:bidi="hi-IN"/>
+        </w:rPr>
+      </w:r>
+    </w:p>
+    <w:p>
+      <w:pPr>
+        <w:pStyle w:val="Normal"/>
+        <w:bidi w:val="0"/>
+        <w:jc w:val="left"/>
+        <w:rPr>
+          <w:rFonts w:ascii="Liberation Serif" w:hAnsi="Liberation Serif" w:eastAsia="Noto Serif CJK SC" w:cs="Lohit Devanagari"/>
+          <w:b w:val="false"/>
+          <w:b w:val="false"/>
+          <w:i w:val="false"/>
+          <w:i w:val="false"/>
+          <w:caps w:val="false"/>
+          <w:smallCaps w:val="false"/>
+          <w:color w:val="auto"/>
+          <w:spacing w:val="0"/>
+          <w:kern w:val="2"/>
+          <w:sz w:val="24"/>
+          <w:szCs w:val="24"/>
+          <w:lang w:val="en-NZ" w:eastAsia="zh-CN" w:bidi="hi-IN"/>
+        </w:rPr>
+      </w:pPr>
+      <w:r>
+        <w:rPr>
+          <w:rFonts w:eastAsia="Noto Serif CJK SC" w:cs="Lohit Devanagari"/>
+          <w:b w:val="false"/>
+          <w:i w:val="false"/>
+          <w:caps w:val="false"/>
+          <w:smallCaps w:val="false"/>
+          <w:color w:val="auto"/>
+          <w:spacing w:val="0"/>
+          <w:kern w:val="2"/>
+          <w:sz w:val="24"/>
+          <w:szCs w:val="24"/>
+          <w:lang w:val="en-NZ" w:eastAsia="zh-CN" w:bidi="hi-IN"/>
+        </w:rPr>
+      </w:r>
+    </w:p>
+    <w:p>
+      <w:pPr>
+        <w:pStyle w:val="Normal"/>
+        <w:bidi w:val="0"/>
+        <w:jc w:val="left"/>
+        <w:rPr>
+          <w:rFonts w:ascii="Liberation Serif" w:hAnsi="Liberation Serif" w:eastAsia="Noto Serif CJK SC" w:cs="Lohit Devanagari"/>
+          <w:b w:val="false"/>
+          <w:b w:val="false"/>
+          <w:i w:val="false"/>
+          <w:i w:val="false"/>
+          <w:caps w:val="false"/>
+          <w:smallCaps w:val="false"/>
+          <w:color w:val="auto"/>
+          <w:spacing w:val="0"/>
+          <w:kern w:val="2"/>
+          <w:sz w:val="24"/>
+          <w:szCs w:val="24"/>
+          <w:lang w:val="en-NZ" w:eastAsia="zh-CN" w:bidi="hi-IN"/>
+        </w:rPr>
+      </w:pPr>
+      <w:r>
+        <w:rPr>
+          <w:rFonts w:eastAsia="Noto Serif CJK SC" w:cs="Lohit Devanagari"/>
+          <w:b w:val="false"/>
+          <w:i w:val="false"/>
+          <w:caps w:val="false"/>
+          <w:smallCaps w:val="false"/>
+          <w:color w:val="auto"/>
+          <w:spacing w:val="0"/>
+          <w:kern w:val="2"/>
+          <w:sz w:val="24"/>
+          <w:szCs w:val="24"/>
+          <w:lang w:val="en-NZ" w:eastAsia="zh-CN" w:bidi="hi-IN"/>
+        </w:rPr>
+      </w:r>
+    </w:p>
+    <w:p>
+      <w:pPr>
+        <w:pStyle w:val="Normal"/>
+        <w:bidi w:val="0"/>
+        <w:jc w:val="left"/>
+        <w:rPr>
+          <w:rFonts w:ascii="Liberation Serif" w:hAnsi="Liberation Serif" w:eastAsia="Noto Serif CJK SC" w:cs="Lohit Devanagari"/>
+          <w:b w:val="false"/>
+          <w:b w:val="false"/>
+          <w:i w:val="false"/>
+          <w:i w:val="false"/>
+          <w:caps w:val="false"/>
+          <w:smallCaps w:val="false"/>
+          <w:color w:val="auto"/>
+          <w:spacing w:val="0"/>
+          <w:kern w:val="2"/>
+          <w:sz w:val="24"/>
+          <w:szCs w:val="24"/>
+          <w:lang w:val="en-NZ" w:eastAsia="zh-CN" w:bidi="hi-IN"/>
+        </w:rPr>
+      </w:pPr>
+      <w:r>
+        <w:rPr>
+          <w:rFonts w:eastAsia="Noto Serif CJK SC" w:cs="Lohit Devanagari"/>
+          <w:b w:val="false"/>
+          <w:i w:val="false"/>
+          <w:caps w:val="false"/>
+          <w:smallCaps w:val="false"/>
+          <w:color w:val="auto"/>
+          <w:spacing w:val="0"/>
+          <w:kern w:val="2"/>
+          <w:sz w:val="24"/>
+          <w:szCs w:val="24"/>
+          <w:lang w:val="en-NZ" w:eastAsia="zh-CN" w:bidi="hi-IN"/>
+        </w:rPr>
+      </w:r>
+    </w:p>
+    <w:p>
+      <w:pPr>
+        <w:pStyle w:val="Normal"/>
+        <w:bidi w:val="0"/>
+        <w:jc w:val="left"/>
+        <w:rPr>
+          <w:rFonts w:ascii="Liberation Serif" w:hAnsi="Liberation Serif" w:eastAsia="Noto Serif CJK SC" w:cs="Lohit Devanagari"/>
+          <w:b w:val="false"/>
+          <w:b w:val="false"/>
+          <w:i w:val="false"/>
+          <w:i w:val="false"/>
+          <w:caps w:val="false"/>
+          <w:smallCaps w:val="false"/>
+          <w:color w:val="auto"/>
+          <w:spacing w:val="0"/>
+          <w:kern w:val="2"/>
+          <w:sz w:val="24"/>
+          <w:szCs w:val="24"/>
+          <w:lang w:val="en-NZ" w:eastAsia="zh-CN" w:bidi="hi-IN"/>
+        </w:rPr>
+      </w:pPr>
+      <w:r>
+        <w:rPr>
+          <w:rFonts w:eastAsia="Noto Serif CJK SC" w:cs="Lohit Devanagari"/>
+          <w:b w:val="false"/>
+          <w:i w:val="false"/>
+          <w:caps w:val="false"/>
+          <w:smallCaps w:val="false"/>
+          <w:color w:val="auto"/>
+          <w:spacing w:val="0"/>
+          <w:kern w:val="2"/>
+          <w:sz w:val="24"/>
+          <w:szCs w:val="24"/>
+          <w:lang w:val="en-NZ" w:eastAsia="zh-CN" w:bidi="hi-IN"/>
+        </w:rPr>
+      </w:r>
+    </w:p>
+    <w:p>
+      <w:pPr>
+        <w:pStyle w:val="Normal"/>
+        <w:bidi w:val="0"/>
+        <w:jc w:val="left"/>
+        <w:rPr>
+          <w:rFonts w:ascii="Liberation Serif" w:hAnsi="Liberation Serif" w:eastAsia="Noto Serif CJK SC" w:cs="Lohit Devanagari"/>
+          <w:b w:val="false"/>
+          <w:b w:val="false"/>
+          <w:i w:val="false"/>
+          <w:i w:val="false"/>
+          <w:caps w:val="false"/>
+          <w:smallCaps w:val="false"/>
+          <w:color w:val="auto"/>
+          <w:spacing w:val="0"/>
+          <w:kern w:val="2"/>
+          <w:sz w:val="24"/>
+          <w:szCs w:val="24"/>
+          <w:lang w:val="en-NZ" w:eastAsia="zh-CN" w:bidi="hi-IN"/>
+        </w:rPr>
+      </w:pPr>
+      <w:r>
+        <w:rPr>
+          <w:rFonts w:eastAsia="Noto Serif CJK SC" w:cs="Lohit Devanagari"/>
+          <w:b w:val="false"/>
+          <w:i w:val="false"/>
+          <w:caps w:val="false"/>
+          <w:smallCaps w:val="false"/>
+          <w:color w:val="auto"/>
+          <w:spacing w:val="0"/>
+          <w:kern w:val="2"/>
+          <w:sz w:val="24"/>
+          <w:szCs w:val="24"/>
+          <w:lang w:val="en-NZ" w:eastAsia="zh-CN" w:bidi="hi-IN"/>
+        </w:rPr>
+      </w:r>
+    </w:p>
+    <w:p>
+      <w:pPr>
+        <w:pStyle w:val="Normal"/>
+        <w:bidi w:val="0"/>
+        <w:jc w:val="left"/>
+        <w:rPr>
+          <w:rFonts w:ascii="Liberation Serif" w:hAnsi="Liberation Serif" w:eastAsia="Noto Serif CJK SC" w:cs="Lohit Devanagari"/>
+          <w:b w:val="false"/>
+          <w:b w:val="false"/>
+          <w:i w:val="false"/>
+          <w:i w:val="false"/>
+          <w:caps w:val="false"/>
+          <w:smallCaps w:val="false"/>
+          <w:color w:val="auto"/>
+          <w:spacing w:val="0"/>
+          <w:kern w:val="2"/>
+          <w:sz w:val="24"/>
+          <w:szCs w:val="24"/>
+          <w:lang w:val="en-NZ" w:eastAsia="zh-CN" w:bidi="hi-IN"/>
+        </w:rPr>
+      </w:pPr>
+      <w:r>
+        <w:rPr>
+          <w:rFonts w:eastAsia="Noto Serif CJK SC" w:cs="Lohit Devanagari"/>
+          <w:b w:val="false"/>
+          <w:i w:val="false"/>
+          <w:caps w:val="false"/>
+          <w:smallCaps w:val="false"/>
+          <w:color w:val="auto"/>
+          <w:spacing w:val="0"/>
+          <w:kern w:val="2"/>
+          <w:sz w:val="24"/>
+          <w:szCs w:val="24"/>
+          <w:lang w:val="en-NZ" w:eastAsia="zh-CN" w:bidi="hi-IN"/>
+        </w:rPr>
+      </w:r>
+    </w:p>
+    <w:p>
+      <w:pPr>
+        <w:pStyle w:val="Normal"/>
+        <w:bidi w:val="0"/>
+        <w:jc w:val="left"/>
+        <w:rPr>
+          <w:rFonts w:ascii="Liberation Serif" w:hAnsi="Liberation Serif" w:eastAsia="Noto Serif CJK SC" w:cs="Lohit Devanagari"/>
+          <w:b w:val="false"/>
+          <w:b w:val="false"/>
+          <w:i w:val="false"/>
+          <w:i w:val="false"/>
+          <w:caps w:val="false"/>
+          <w:smallCaps w:val="false"/>
+          <w:color w:val="auto"/>
+          <w:spacing w:val="0"/>
+          <w:kern w:val="2"/>
+          <w:sz w:val="24"/>
+          <w:szCs w:val="24"/>
+          <w:lang w:val="en-NZ" w:eastAsia="zh-CN" w:bidi="hi-IN"/>
+        </w:rPr>
+      </w:pPr>
+      <w:r>
+        <w:rPr>
+          <w:rFonts w:eastAsia="Noto Serif CJK SC" w:cs="Lohit Devanagari"/>
+          <w:b w:val="false"/>
+          <w:i w:val="false"/>
+          <w:caps w:val="false"/>
+          <w:smallCaps w:val="false"/>
+          <w:color w:val="auto"/>
+          <w:spacing w:val="0"/>
+          <w:kern w:val="2"/>
+          <w:sz w:val="24"/>
+          <w:szCs w:val="24"/>
+          <w:lang w:val="en-NZ" w:eastAsia="zh-CN" w:bidi="hi-IN"/>
+        </w:rPr>
+      </w:r>
+    </w:p>
+    <w:p>
+      <w:pPr>
+        <w:pStyle w:val="Normal"/>
+        <w:bidi w:val="0"/>
+        <w:jc w:val="left"/>
+        <w:rPr>
+          <w:rFonts w:ascii="Liberation Serif" w:hAnsi="Liberation Serif" w:eastAsia="Noto Serif CJK SC" w:cs="Lohit Devanagari"/>
+          <w:b w:val="false"/>
+          <w:b w:val="false"/>
+          <w:i w:val="false"/>
+          <w:i w:val="false"/>
+          <w:caps w:val="false"/>
+          <w:smallCaps w:val="false"/>
+          <w:color w:val="auto"/>
+          <w:spacing w:val="0"/>
+          <w:kern w:val="2"/>
+          <w:sz w:val="24"/>
+          <w:szCs w:val="24"/>
+          <w:lang w:val="en-NZ" w:eastAsia="zh-CN" w:bidi="hi-IN"/>
+        </w:rPr>
+      </w:pPr>
+      <w:r>
+        <w:rPr>
+          <w:rFonts w:eastAsia="Noto Serif CJK SC" w:cs="Lohit Devanagari"/>
+          <w:b w:val="false"/>
+          <w:i w:val="false"/>
+          <w:caps w:val="false"/>
+          <w:smallCaps w:val="false"/>
+          <w:color w:val="auto"/>
+          <w:spacing w:val="0"/>
+          <w:kern w:val="2"/>
+          <w:sz w:val="24"/>
+          <w:szCs w:val="24"/>
+          <w:lang w:val="en-NZ" w:eastAsia="zh-CN" w:bidi="hi-IN"/>
+        </w:rPr>
+      </w:r>
+    </w:p>
+    <w:p>
+      <w:pPr>
+        <w:pStyle w:val="Normal"/>
+        <w:bidi w:val="0"/>
+        <w:jc w:val="left"/>
+        <w:rPr>
+          <w:rFonts w:ascii="Liberation Serif" w:hAnsi="Liberation Serif" w:eastAsia="Noto Serif CJK SC" w:cs="Lohit Devanagari"/>
+          <w:b w:val="false"/>
+          <w:b w:val="false"/>
+          <w:i w:val="false"/>
+          <w:i w:val="false"/>
+          <w:caps w:val="false"/>
+          <w:smallCaps w:val="false"/>
+          <w:color w:val="auto"/>
+          <w:spacing w:val="0"/>
+          <w:kern w:val="2"/>
+          <w:sz w:val="24"/>
+          <w:szCs w:val="24"/>
+          <w:lang w:val="en-NZ" w:eastAsia="zh-CN" w:bidi="hi-IN"/>
+        </w:rPr>
+      </w:pPr>
+      <w:r>
+        <w:rPr>
+          <w:rFonts w:eastAsia="Noto Serif CJK SC" w:cs="Lohit Devanagari"/>
+          <w:b w:val="false"/>
+          <w:i w:val="false"/>
+          <w:caps w:val="false"/>
+          <w:smallCaps w:val="false"/>
+          <w:color w:val="auto"/>
+          <w:spacing w:val="0"/>
+          <w:kern w:val="2"/>
+          <w:sz w:val="24"/>
+          <w:szCs w:val="24"/>
+          <w:lang w:val="en-NZ" w:eastAsia="zh-CN" w:bidi="hi-IN"/>
+        </w:rPr>
+      </w:r>
+    </w:p>
+    <w:p>
+      <w:pPr>
+        <w:pStyle w:val="Normal"/>
+        <w:bidi w:val="0"/>
+        <w:jc w:val="left"/>
+        <w:rPr>
+          <w:rFonts w:ascii="Liberation Serif" w:hAnsi="Liberation Serif" w:eastAsia="Noto Serif CJK SC" w:cs="Lohit Devanagari"/>
+          <w:b w:val="false"/>
+          <w:b w:val="false"/>
+          <w:i w:val="false"/>
+          <w:i w:val="false"/>
+          <w:caps w:val="false"/>
+          <w:smallCaps w:val="false"/>
+          <w:color w:val="auto"/>
+          <w:spacing w:val="0"/>
+          <w:kern w:val="2"/>
+          <w:sz w:val="24"/>
+          <w:szCs w:val="24"/>
+          <w:lang w:val="en-NZ" w:eastAsia="zh-CN" w:bidi="hi-IN"/>
+        </w:rPr>
+      </w:pPr>
+      <w:r>
+        <w:rPr>
+          <w:rFonts w:eastAsia="Noto Serif CJK SC" w:cs="Lohit Devanagari"/>
+          <w:b w:val="false"/>
+          <w:i w:val="false"/>
+          <w:caps w:val="false"/>
+          <w:smallCaps w:val="false"/>
+          <w:color w:val="auto"/>
+          <w:spacing w:val="0"/>
+          <w:kern w:val="2"/>
+          <w:sz w:val="24"/>
+          <w:szCs w:val="24"/>
+          <w:lang w:val="en-NZ" w:eastAsia="zh-CN" w:bidi="hi-IN"/>
+        </w:rPr>
+      </w:r>
+    </w:p>
+    <w:p>
+      <w:pPr>
+        <w:pStyle w:val="Normal"/>
+        <w:bidi w:val="0"/>
+        <w:jc w:val="left"/>
+        <w:rPr>
+          <w:rFonts w:ascii="Liberation Serif" w:hAnsi="Liberation Serif" w:eastAsia="Noto Serif CJK SC" w:cs="Lohit Devanagari"/>
+          <w:b w:val="false"/>
+          <w:b w:val="false"/>
+          <w:i w:val="false"/>
+          <w:i w:val="false"/>
+          <w:caps w:val="false"/>
+          <w:smallCaps w:val="false"/>
+          <w:color w:val="auto"/>
+          <w:spacing w:val="0"/>
+          <w:kern w:val="2"/>
+          <w:sz w:val="24"/>
+          <w:szCs w:val="24"/>
+          <w:lang w:val="en-NZ" w:eastAsia="zh-CN" w:bidi="hi-IN"/>
+        </w:rPr>
+      </w:pPr>
+      <w:r>
+        <w:rPr>
+          <w:rFonts w:eastAsia="Noto Serif CJK SC" w:cs="Lohit Devanagari"/>
+          <w:b w:val="false"/>
+          <w:i w:val="false"/>
+          <w:caps w:val="false"/>
+          <w:smallCaps w:val="false"/>
+          <w:color w:val="auto"/>
+          <w:spacing w:val="0"/>
+          <w:kern w:val="2"/>
+          <w:sz w:val="24"/>
+          <w:szCs w:val="24"/>
+          <w:lang w:val="en-NZ" w:eastAsia="zh-CN" w:bidi="hi-IN"/>
+        </w:rPr>
+      </w:r>
+    </w:p>
+    <w:p>
+      <w:pPr>
+        <w:pStyle w:val="Normal"/>
+        <w:bidi w:val="0"/>
+        <w:jc w:val="left"/>
+        <w:rPr>
+          <w:rFonts w:ascii="Liberation Serif" w:hAnsi="Liberation Serif" w:eastAsia="Noto Serif CJK SC" w:cs="Lohit Devanagari"/>
+          <w:b w:val="false"/>
+          <w:b w:val="false"/>
+          <w:i w:val="false"/>
+          <w:i w:val="false"/>
+          <w:caps w:val="false"/>
+          <w:smallCaps w:val="false"/>
+          <w:color w:val="auto"/>
+          <w:spacing w:val="0"/>
+          <w:kern w:val="2"/>
+          <w:sz w:val="24"/>
+          <w:szCs w:val="24"/>
+          <w:lang w:val="en-NZ" w:eastAsia="zh-CN" w:bidi="hi-IN"/>
+        </w:rPr>
+      </w:pPr>
+      <w:r>
+        <w:rPr>
+          <w:rFonts w:eastAsia="Noto Serif CJK SC" w:cs="Lohit Devanagari"/>
+          <w:b w:val="false"/>
+          <w:i w:val="false"/>
+          <w:caps w:val="false"/>
+          <w:smallCaps w:val="false"/>
+          <w:color w:val="auto"/>
+          <w:spacing w:val="0"/>
+          <w:kern w:val="2"/>
+          <w:sz w:val="24"/>
+          <w:szCs w:val="24"/>
+          <w:lang w:val="en-NZ" w:eastAsia="zh-CN" w:bidi="hi-IN"/>
+        </w:rPr>
+      </w:r>
+    </w:p>
+    <w:p>
+      <w:pPr>
+        <w:pStyle w:val="Normal"/>
+        <w:bidi w:val="0"/>
+        <w:jc w:val="left"/>
+        <w:rPr>
+          <w:rFonts w:ascii="Liberation Serif" w:hAnsi="Liberation Serif" w:eastAsia="Noto Serif CJK SC" w:cs="Lohit Devanagari"/>
+          <w:b w:val="false"/>
+          <w:b w:val="false"/>
+          <w:i w:val="false"/>
+          <w:i w:val="false"/>
+          <w:caps w:val="false"/>
+          <w:smallCaps w:val="false"/>
+          <w:color w:val="auto"/>
+          <w:spacing w:val="0"/>
+          <w:kern w:val="2"/>
+          <w:sz w:val="24"/>
+          <w:szCs w:val="24"/>
+          <w:lang w:val="en-NZ" w:eastAsia="zh-CN" w:bidi="hi-IN"/>
+        </w:rPr>
+      </w:pPr>
+      <w:r>
+        <w:rPr>
+          <w:rFonts w:eastAsia="Noto Serif CJK SC" w:cs="Lohit Devanagari"/>
+          <w:b w:val="false"/>
+          <w:i w:val="false"/>
+          <w:caps w:val="false"/>
+          <w:smallCaps w:val="false"/>
+          <w:color w:val="auto"/>
+          <w:spacing w:val="0"/>
+          <w:kern w:val="2"/>
+          <w:sz w:val="24"/>
+          <w:szCs w:val="24"/>
+          <w:lang w:val="en-NZ" w:eastAsia="zh-CN" w:bidi="hi-IN"/>
+        </w:rPr>
+      </w:r>
+    </w:p>
+    <w:p>
+      <w:pPr>
+        <w:pStyle w:val="Normal"/>
+        <w:bidi w:val="0"/>
+        <w:jc w:val="left"/>
+        <w:rPr>
+          <w:rFonts w:ascii="Liberation Serif" w:hAnsi="Liberation Serif" w:eastAsia="Noto Serif CJK SC" w:cs="Lohit Devanagari"/>
+          <w:b w:val="false"/>
+          <w:b w:val="false"/>
+          <w:i w:val="false"/>
+          <w:i w:val="false"/>
+          <w:caps w:val="false"/>
+          <w:smallCaps w:val="false"/>
+          <w:color w:val="auto"/>
+          <w:spacing w:val="0"/>
+          <w:kern w:val="2"/>
+          <w:sz w:val="24"/>
+          <w:szCs w:val="24"/>
+          <w:lang w:val="en-NZ" w:eastAsia="zh-CN" w:bidi="hi-IN"/>
+        </w:rPr>
+      </w:pPr>
+      <w:r>
+        <w:rPr>
+          <w:rFonts w:eastAsia="Noto Serif CJK SC" w:cs="Lohit Devanagari"/>
+          <w:b w:val="false"/>
+          <w:i w:val="false"/>
+          <w:caps w:val="false"/>
+          <w:smallCaps w:val="false"/>
+          <w:color w:val="auto"/>
+          <w:spacing w:val="0"/>
+          <w:kern w:val="2"/>
+          <w:sz w:val="24"/>
+          <w:szCs w:val="24"/>
+          <w:lang w:val="en-NZ" w:eastAsia="zh-CN" w:bidi="hi-IN"/>
+        </w:rPr>
+      </w:r>
+    </w:p>
+    <w:p>
+      <w:pPr>
+        <w:pStyle w:val="Normal"/>
+        <w:bidi w:val="0"/>
+        <w:jc w:val="left"/>
+        <w:rPr>
+          <w:rFonts w:ascii="Liberation Serif" w:hAnsi="Liberation Serif" w:eastAsia="Noto Serif CJK SC" w:cs="Lohit Devanagari"/>
+          <w:b w:val="false"/>
+          <w:b w:val="false"/>
+          <w:i w:val="false"/>
+          <w:i w:val="false"/>
+          <w:caps w:val="false"/>
+          <w:smallCaps w:val="false"/>
+          <w:color w:val="auto"/>
+          <w:spacing w:val="0"/>
+          <w:kern w:val="2"/>
+          <w:sz w:val="24"/>
+          <w:szCs w:val="24"/>
+          <w:lang w:val="en-NZ" w:eastAsia="zh-CN" w:bidi="hi-IN"/>
+        </w:rPr>
+      </w:pPr>
+      <w:r>
+        <w:rPr>
+          <w:rFonts w:eastAsia="Noto Serif CJK SC" w:cs="Lohit Devanagari"/>
+          <w:b w:val="false"/>
+          <w:i w:val="false"/>
+          <w:caps w:val="false"/>
+          <w:smallCaps w:val="false"/>
+          <w:color w:val="auto"/>
+          <w:spacing w:val="0"/>
+          <w:kern w:val="2"/>
+          <w:sz w:val="24"/>
+          <w:szCs w:val="24"/>
+          <w:lang w:val="en-NZ" w:eastAsia="zh-CN" w:bidi="hi-IN"/>
+        </w:rPr>
+      </w:r>
+    </w:p>
+    <w:p>
+      <w:pPr>
+        <w:pStyle w:val="Normal"/>
+        <w:bidi w:val="0"/>
+        <w:jc w:val="left"/>
+        <w:rPr>
+          <w:rFonts w:ascii="Liberation Serif" w:hAnsi="Liberation Serif" w:eastAsia="Noto Serif CJK SC" w:cs="Lohit Devanagari"/>
+          <w:b w:val="false"/>
+          <w:b w:val="false"/>
+          <w:i w:val="false"/>
+          <w:i w:val="false"/>
+          <w:caps w:val="false"/>
+          <w:smallCaps w:val="false"/>
+          <w:color w:val="auto"/>
+          <w:spacing w:val="0"/>
+          <w:kern w:val="2"/>
+          <w:sz w:val="24"/>
+          <w:szCs w:val="24"/>
+          <w:lang w:val="en-NZ" w:eastAsia="zh-CN" w:bidi="hi-IN"/>
+        </w:rPr>
+      </w:pPr>
+      <w:r>
+        <w:rPr>
+          <w:rFonts w:eastAsia="Noto Serif CJK SC" w:cs="Lohit Devanagari"/>
+          <w:b w:val="false"/>
+          <w:i w:val="false"/>
+          <w:caps w:val="false"/>
+          <w:smallCaps w:val="false"/>
+          <w:color w:val="auto"/>
+          <w:spacing w:val="0"/>
+          <w:kern w:val="2"/>
+          <w:sz w:val="24"/>
+          <w:szCs w:val="24"/>
+          <w:lang w:val="en-NZ" w:eastAsia="zh-CN" w:bidi="hi-IN"/>
+        </w:rPr>
       </w:r>
     </w:p>
     <w:p>
@@ -5850,7 +6090,19 @@
         </w:rPr>
       </w:pPr>
       <w:r>
-        <w:rPr/>
+        <w:rPr>
+          <w:rFonts w:eastAsia="Noto Serif CJK SC" w:cs="Lohit Devanagari"/>
+          <w:b w:val="false"/>
+          <w:i w:val="false"/>
+          <w:caps w:val="false"/>
+          <w:smallCaps w:val="false"/>
+          <w:color w:val="auto"/>
+          <w:spacing w:val="0"/>
+          <w:kern w:val="2"/>
+          <w:sz w:val="24"/>
+          <w:szCs w:val="24"/>
+          <w:lang w:val="en-NZ" w:eastAsia="zh-CN" w:bidi="hi-IN"/>
+        </w:rPr>
         <w:drawing>
           <wp:anchor behindDoc="0" distT="0" distB="0" distL="0" distR="0" simplePos="0" locked="0" layoutInCell="1" allowOverlap="1" relativeHeight="20">
             <wp:simplePos x="0" y="0"/>
@@ -5920,32 +6172,56 @@
         </w:rPr>
       </w:pPr>
       <w:r>
-        <w:rPr/>
-      </w:r>
-    </w:p>
-    <w:p>
-      <w:pPr>
-        <w:pStyle w:val="Normal"/>
-        <w:bidi w:val="0"/>
-        <w:jc w:val="left"/>
-        <w:rPr>
-          <w:rFonts w:ascii="Liberation Serif" w:hAnsi="Liberation Serif" w:eastAsia="Noto Serif CJK SC" w:cs="Lohit Devanagari"/>
-          <w:b w:val="false"/>
-          <w:b w:val="false"/>
-          <w:i w:val="false"/>
-          <w:i w:val="false"/>
-          <w:caps w:val="false"/>
-          <w:smallCaps w:val="false"/>
-          <w:color w:val="auto"/>
-          <w:spacing w:val="0"/>
-          <w:kern w:val="2"/>
-          <w:sz w:val="24"/>
-          <w:szCs w:val="24"/>
-          <w:lang w:val="en-NZ" w:eastAsia="zh-CN" w:bidi="hi-IN"/>
-        </w:rPr>
-      </w:pPr>
-      <w:r>
-        <w:rPr/>
+        <w:rPr>
+          <w:rFonts w:eastAsia="Noto Serif CJK SC" w:cs="Lohit Devanagari"/>
+          <w:b w:val="false"/>
+          <w:i w:val="false"/>
+          <w:caps w:val="false"/>
+          <w:smallCaps w:val="false"/>
+          <w:color w:val="auto"/>
+          <w:spacing w:val="0"/>
+          <w:kern w:val="2"/>
+          <w:sz w:val="24"/>
+          <w:szCs w:val="24"/>
+          <w:lang w:val="en-NZ" w:eastAsia="zh-CN" w:bidi="hi-IN"/>
+        </w:rPr>
+      </w:r>
+    </w:p>
+    <w:p>
+      <w:pPr>
+        <w:pStyle w:val="Normal"/>
+        <w:bidi w:val="0"/>
+        <w:jc w:val="left"/>
+        <w:rPr>
+          <w:rFonts w:ascii="Liberation Serif" w:hAnsi="Liberation Serif" w:eastAsia="Noto Serif CJK SC" w:cs="Lohit Devanagari"/>
+          <w:b w:val="false"/>
+          <w:b w:val="false"/>
+          <w:i w:val="false"/>
+          <w:i w:val="false"/>
+          <w:caps w:val="false"/>
+          <w:smallCaps w:val="false"/>
+          <w:color w:val="auto"/>
+          <w:spacing w:val="0"/>
+          <w:kern w:val="2"/>
+          <w:sz w:val="24"/>
+          <w:szCs w:val="24"/>
+          <w:lang w:val="en-NZ" w:eastAsia="zh-CN" w:bidi="hi-IN"/>
+        </w:rPr>
+      </w:pPr>
+      <w:r>
+        <w:rPr>
+          <w:rFonts w:eastAsia="Noto Serif CJK SC" w:cs="Lohit Devanagari"/>
+          <w:b w:val="false"/>
+          <w:i w:val="false"/>
+          <w:caps w:val="false"/>
+          <w:smallCaps w:val="false"/>
+          <w:color w:val="auto"/>
+          <w:spacing w:val="0"/>
+          <w:kern w:val="2"/>
+          <w:sz w:val="24"/>
+          <w:szCs w:val="24"/>
+          <w:lang w:val="en-NZ" w:eastAsia="zh-CN" w:bidi="hi-IN"/>
+        </w:rPr>
       </w:r>
     </w:p>
     <w:p>
@@ -5996,7 +6272,19 @@
         </w:rPr>
       </w:pPr>
       <w:r>
-        <w:rPr/>
+        <w:rPr>
+          <w:rFonts w:eastAsia="Noto Serif CJK SC" w:cs="Lohit Devanagari"/>
+          <w:b w:val="false"/>
+          <w:i w:val="false"/>
+          <w:caps w:val="false"/>
+          <w:smallCaps w:val="false"/>
+          <w:color w:val="auto"/>
+          <w:spacing w:val="0"/>
+          <w:kern w:val="2"/>
+          <w:sz w:val="24"/>
+          <w:szCs w:val="24"/>
+          <w:lang w:val="en-NZ" w:eastAsia="zh-CN" w:bidi="hi-IN"/>
+        </w:rPr>
       </w:r>
     </w:p>
     <w:p>
@@ -6023,6 +6311,2589 @@
       <w:r>
         <w:rPr/>
         <w:t>We will put the algorithm for another 2000000 epochs of training and see the result.</w:t>
+      </w:r>
+    </w:p>
+    <w:p>
+      <w:pPr>
+        <w:pStyle w:val="Normal"/>
+        <w:bidi w:val="0"/>
+        <w:jc w:val="left"/>
+        <w:rPr>
+          <w:rFonts w:ascii="Liberation Serif" w:hAnsi="Liberation Serif" w:eastAsia="Noto Serif CJK SC" w:cs="Lohit Devanagari"/>
+          <w:b w:val="false"/>
+          <w:b w:val="false"/>
+          <w:i w:val="false"/>
+          <w:i w:val="false"/>
+          <w:caps w:val="false"/>
+          <w:smallCaps w:val="false"/>
+          <w:color w:val="auto"/>
+          <w:spacing w:val="0"/>
+          <w:kern w:val="2"/>
+          <w:sz w:val="24"/>
+          <w:szCs w:val="24"/>
+          <w:lang w:val="en-NZ" w:eastAsia="zh-CN" w:bidi="hi-IN"/>
+        </w:rPr>
+      </w:pPr>
+      <w:r>
+        <w:rPr/>
+        <w:t>The robot is keeping knocking itself on the table, probably because the collision punishment is not big enough.</w:t>
+      </w:r>
+    </w:p>
+    <w:p>
+      <w:pPr>
+        <w:pStyle w:val="Normal"/>
+        <w:bidi w:val="0"/>
+        <w:jc w:val="left"/>
+        <w:rPr>
+          <w:rFonts w:ascii="Liberation Serif" w:hAnsi="Liberation Serif" w:eastAsia="Noto Serif CJK SC" w:cs="Lohit Devanagari"/>
+          <w:b w:val="false"/>
+          <w:b w:val="false"/>
+          <w:i w:val="false"/>
+          <w:i w:val="false"/>
+          <w:caps w:val="false"/>
+          <w:smallCaps w:val="false"/>
+          <w:color w:val="auto"/>
+          <w:spacing w:val="0"/>
+          <w:kern w:val="2"/>
+          <w:sz w:val="24"/>
+          <w:szCs w:val="24"/>
+          <w:lang w:val="en-NZ" w:eastAsia="zh-CN" w:bidi="hi-IN"/>
+        </w:rPr>
+      </w:pPr>
+      <w:r>
+        <w:rPr>
+          <w:rFonts w:eastAsia="Noto Serif CJK SC" w:cs="Lohit Devanagari"/>
+          <w:b w:val="false"/>
+          <w:i w:val="false"/>
+          <w:caps w:val="false"/>
+          <w:smallCaps w:val="false"/>
+          <w:color w:val="auto"/>
+          <w:spacing w:val="0"/>
+          <w:kern w:val="2"/>
+          <w:sz w:val="24"/>
+          <w:szCs w:val="24"/>
+          <w:lang w:val="en-NZ" w:eastAsia="zh-CN" w:bidi="hi-IN"/>
+        </w:rPr>
+        <w:drawing>
+          <wp:anchor behindDoc="0" distT="0" distB="0" distL="0" distR="0" simplePos="0" locked="0" layoutInCell="1" allowOverlap="1" relativeHeight="21">
+            <wp:simplePos x="0" y="0"/>
+            <wp:positionH relativeFrom="column">
+              <wp:posOffset>1560195</wp:posOffset>
+            </wp:positionH>
+            <wp:positionV relativeFrom="paragraph">
+              <wp:posOffset>49530</wp:posOffset>
+            </wp:positionV>
+            <wp:extent cx="3267075" cy="3095625"/>
+            <wp:effectExtent l="0" t="0" r="0" b="0"/>
+            <wp:wrapSquare wrapText="largest"/>
+            <wp:docPr id="20" name="Image20" descr=""/>
+            <wp:cNvGraphicFramePr>
+              <a:graphicFrameLocks xmlns:a="http://schemas.openxmlformats.org/drawingml/2006/main" noChangeAspect="1"/>
+            </wp:cNvGraphicFramePr>
+            <a:graphic xmlns:a="http://schemas.openxmlformats.org/drawingml/2006/main">
+              <a:graphicData uri="http://schemas.openxmlformats.org/drawingml/2006/picture">
+                <pic:pic xmlns:pic="http://schemas.openxmlformats.org/drawingml/2006/picture">
+                  <pic:nvPicPr>
+                    <pic:cNvPr id="20" name="Image20" descr=""/>
+                    <pic:cNvPicPr>
+                      <a:picLocks noChangeAspect="1" noChangeArrowheads="1"/>
+                    </pic:cNvPicPr>
+                  </pic:nvPicPr>
+                  <pic:blipFill>
+                    <a:blip r:embed="rId21"/>
+                    <a:stretch>
+                      <a:fillRect/>
+                    </a:stretch>
+                  </pic:blipFill>
+                  <pic:spPr bwMode="auto">
+                    <a:xfrm>
+                      <a:off x="0" y="0"/>
+                      <a:ext cx="3267075" cy="3095625"/>
+                    </a:xfrm>
+                    <a:prstGeom prst="rect">
+                      <a:avLst/>
+                    </a:prstGeom>
+                  </pic:spPr>
+                </pic:pic>
+              </a:graphicData>
+            </a:graphic>
+          </wp:anchor>
+        </w:drawing>
+      </w:r>
+    </w:p>
+    <w:p>
+      <w:pPr>
+        <w:pStyle w:val="Normal"/>
+        <w:bidi w:val="0"/>
+        <w:jc w:val="left"/>
+        <w:rPr>
+          <w:rFonts w:ascii="Liberation Serif" w:hAnsi="Liberation Serif" w:eastAsia="Noto Serif CJK SC" w:cs="Lohit Devanagari"/>
+          <w:b w:val="false"/>
+          <w:b w:val="false"/>
+          <w:i w:val="false"/>
+          <w:i w:val="false"/>
+          <w:caps w:val="false"/>
+          <w:smallCaps w:val="false"/>
+          <w:color w:val="auto"/>
+          <w:spacing w:val="0"/>
+          <w:kern w:val="2"/>
+          <w:sz w:val="24"/>
+          <w:szCs w:val="24"/>
+          <w:lang w:val="en-NZ" w:eastAsia="zh-CN" w:bidi="hi-IN"/>
+        </w:rPr>
+      </w:pPr>
+      <w:r>
+        <w:rPr>
+          <w:rFonts w:eastAsia="Noto Serif CJK SC" w:cs="Lohit Devanagari"/>
+          <w:b w:val="false"/>
+          <w:i w:val="false"/>
+          <w:caps w:val="false"/>
+          <w:smallCaps w:val="false"/>
+          <w:color w:val="auto"/>
+          <w:spacing w:val="0"/>
+          <w:kern w:val="2"/>
+          <w:sz w:val="24"/>
+          <w:szCs w:val="24"/>
+          <w:lang w:val="en-NZ" w:eastAsia="zh-CN" w:bidi="hi-IN"/>
+        </w:rPr>
+      </w:r>
+    </w:p>
+    <w:p>
+      <w:pPr>
+        <w:pStyle w:val="Normal"/>
+        <w:bidi w:val="0"/>
+        <w:jc w:val="left"/>
+        <w:rPr>
+          <w:rFonts w:ascii="Liberation Serif" w:hAnsi="Liberation Serif" w:eastAsia="Noto Serif CJK SC" w:cs="Lohit Devanagari"/>
+          <w:b w:val="false"/>
+          <w:b w:val="false"/>
+          <w:i w:val="false"/>
+          <w:i w:val="false"/>
+          <w:caps w:val="false"/>
+          <w:smallCaps w:val="false"/>
+          <w:color w:val="auto"/>
+          <w:spacing w:val="0"/>
+          <w:kern w:val="2"/>
+          <w:sz w:val="24"/>
+          <w:szCs w:val="24"/>
+          <w:lang w:val="en-NZ" w:eastAsia="zh-CN" w:bidi="hi-IN"/>
+        </w:rPr>
+      </w:pPr>
+      <w:r>
+        <w:rPr>
+          <w:rFonts w:eastAsia="Noto Serif CJK SC" w:cs="Lohit Devanagari"/>
+          <w:b w:val="false"/>
+          <w:i w:val="false"/>
+          <w:caps w:val="false"/>
+          <w:smallCaps w:val="false"/>
+          <w:color w:val="auto"/>
+          <w:spacing w:val="0"/>
+          <w:kern w:val="2"/>
+          <w:sz w:val="24"/>
+          <w:szCs w:val="24"/>
+          <w:lang w:val="en-NZ" w:eastAsia="zh-CN" w:bidi="hi-IN"/>
+        </w:rPr>
+      </w:r>
+    </w:p>
+    <w:p>
+      <w:pPr>
+        <w:pStyle w:val="Normal"/>
+        <w:bidi w:val="0"/>
+        <w:jc w:val="left"/>
+        <w:rPr>
+          <w:rFonts w:ascii="Liberation Serif" w:hAnsi="Liberation Serif" w:eastAsia="Noto Serif CJK SC" w:cs="Lohit Devanagari"/>
+          <w:b w:val="false"/>
+          <w:b w:val="false"/>
+          <w:i w:val="false"/>
+          <w:i w:val="false"/>
+          <w:caps w:val="false"/>
+          <w:smallCaps w:val="false"/>
+          <w:color w:val="auto"/>
+          <w:spacing w:val="0"/>
+          <w:kern w:val="2"/>
+          <w:sz w:val="24"/>
+          <w:szCs w:val="24"/>
+          <w:lang w:val="en-NZ" w:eastAsia="zh-CN" w:bidi="hi-IN"/>
+        </w:rPr>
+      </w:pPr>
+      <w:r>
+        <w:rPr>
+          <w:rFonts w:eastAsia="Noto Serif CJK SC" w:cs="Lohit Devanagari"/>
+          <w:b w:val="false"/>
+          <w:i w:val="false"/>
+          <w:caps w:val="false"/>
+          <w:smallCaps w:val="false"/>
+          <w:color w:val="auto"/>
+          <w:spacing w:val="0"/>
+          <w:kern w:val="2"/>
+          <w:sz w:val="24"/>
+          <w:szCs w:val="24"/>
+          <w:lang w:val="en-NZ" w:eastAsia="zh-CN" w:bidi="hi-IN"/>
+        </w:rPr>
+      </w:r>
+    </w:p>
+    <w:p>
+      <w:pPr>
+        <w:pStyle w:val="Normal"/>
+        <w:bidi w:val="0"/>
+        <w:jc w:val="left"/>
+        <w:rPr>
+          <w:rFonts w:ascii="Liberation Serif" w:hAnsi="Liberation Serif" w:eastAsia="Noto Serif CJK SC" w:cs="Lohit Devanagari"/>
+          <w:b w:val="false"/>
+          <w:b w:val="false"/>
+          <w:i w:val="false"/>
+          <w:i w:val="false"/>
+          <w:caps w:val="false"/>
+          <w:smallCaps w:val="false"/>
+          <w:color w:val="auto"/>
+          <w:spacing w:val="0"/>
+          <w:kern w:val="2"/>
+          <w:sz w:val="24"/>
+          <w:szCs w:val="24"/>
+          <w:lang w:val="en-NZ" w:eastAsia="zh-CN" w:bidi="hi-IN"/>
+        </w:rPr>
+      </w:pPr>
+      <w:r>
+        <w:rPr>
+          <w:rFonts w:eastAsia="Noto Serif CJK SC" w:cs="Lohit Devanagari"/>
+          <w:b w:val="false"/>
+          <w:i w:val="false"/>
+          <w:caps w:val="false"/>
+          <w:smallCaps w:val="false"/>
+          <w:color w:val="auto"/>
+          <w:spacing w:val="0"/>
+          <w:kern w:val="2"/>
+          <w:sz w:val="24"/>
+          <w:szCs w:val="24"/>
+          <w:lang w:val="en-NZ" w:eastAsia="zh-CN" w:bidi="hi-IN"/>
+        </w:rPr>
+      </w:r>
+    </w:p>
+    <w:p>
+      <w:pPr>
+        <w:pStyle w:val="Normal"/>
+        <w:bidi w:val="0"/>
+        <w:jc w:val="left"/>
+        <w:rPr>
+          <w:rFonts w:ascii="Liberation Serif" w:hAnsi="Liberation Serif" w:eastAsia="Noto Serif CJK SC" w:cs="Lohit Devanagari"/>
+          <w:b w:val="false"/>
+          <w:b w:val="false"/>
+          <w:i w:val="false"/>
+          <w:i w:val="false"/>
+          <w:caps w:val="false"/>
+          <w:smallCaps w:val="false"/>
+          <w:color w:val="auto"/>
+          <w:spacing w:val="0"/>
+          <w:kern w:val="2"/>
+          <w:sz w:val="24"/>
+          <w:szCs w:val="24"/>
+          <w:lang w:val="en-NZ" w:eastAsia="zh-CN" w:bidi="hi-IN"/>
+        </w:rPr>
+      </w:pPr>
+      <w:r>
+        <w:rPr>
+          <w:rFonts w:eastAsia="Noto Serif CJK SC" w:cs="Lohit Devanagari"/>
+          <w:b w:val="false"/>
+          <w:i w:val="false"/>
+          <w:caps w:val="false"/>
+          <w:smallCaps w:val="false"/>
+          <w:color w:val="auto"/>
+          <w:spacing w:val="0"/>
+          <w:kern w:val="2"/>
+          <w:sz w:val="24"/>
+          <w:szCs w:val="24"/>
+          <w:lang w:val="en-NZ" w:eastAsia="zh-CN" w:bidi="hi-IN"/>
+        </w:rPr>
+      </w:r>
+    </w:p>
+    <w:p>
+      <w:pPr>
+        <w:pStyle w:val="Normal"/>
+        <w:bidi w:val="0"/>
+        <w:jc w:val="left"/>
+        <w:rPr>
+          <w:rFonts w:ascii="Liberation Serif" w:hAnsi="Liberation Serif" w:eastAsia="Noto Serif CJK SC" w:cs="Lohit Devanagari"/>
+          <w:b w:val="false"/>
+          <w:b w:val="false"/>
+          <w:i w:val="false"/>
+          <w:i w:val="false"/>
+          <w:caps w:val="false"/>
+          <w:smallCaps w:val="false"/>
+          <w:color w:val="auto"/>
+          <w:spacing w:val="0"/>
+          <w:kern w:val="2"/>
+          <w:sz w:val="24"/>
+          <w:szCs w:val="24"/>
+          <w:lang w:val="en-NZ" w:eastAsia="zh-CN" w:bidi="hi-IN"/>
+        </w:rPr>
+      </w:pPr>
+      <w:r>
+        <w:rPr>
+          <w:rFonts w:eastAsia="Noto Serif CJK SC" w:cs="Lohit Devanagari"/>
+          <w:b w:val="false"/>
+          <w:i w:val="false"/>
+          <w:caps w:val="false"/>
+          <w:smallCaps w:val="false"/>
+          <w:color w:val="auto"/>
+          <w:spacing w:val="0"/>
+          <w:kern w:val="2"/>
+          <w:sz w:val="24"/>
+          <w:szCs w:val="24"/>
+          <w:lang w:val="en-NZ" w:eastAsia="zh-CN" w:bidi="hi-IN"/>
+        </w:rPr>
+      </w:r>
+    </w:p>
+    <w:p>
+      <w:pPr>
+        <w:pStyle w:val="Normal"/>
+        <w:bidi w:val="0"/>
+        <w:jc w:val="left"/>
+        <w:rPr>
+          <w:rFonts w:ascii="Liberation Serif" w:hAnsi="Liberation Serif" w:eastAsia="Noto Serif CJK SC" w:cs="Lohit Devanagari"/>
+          <w:b w:val="false"/>
+          <w:b w:val="false"/>
+          <w:i w:val="false"/>
+          <w:i w:val="false"/>
+          <w:caps w:val="false"/>
+          <w:smallCaps w:val="false"/>
+          <w:color w:val="auto"/>
+          <w:spacing w:val="0"/>
+          <w:kern w:val="2"/>
+          <w:sz w:val="24"/>
+          <w:szCs w:val="24"/>
+          <w:lang w:val="en-NZ" w:eastAsia="zh-CN" w:bidi="hi-IN"/>
+        </w:rPr>
+      </w:pPr>
+      <w:r>
+        <w:rPr>
+          <w:rFonts w:eastAsia="Noto Serif CJK SC" w:cs="Lohit Devanagari"/>
+          <w:b w:val="false"/>
+          <w:i w:val="false"/>
+          <w:caps w:val="false"/>
+          <w:smallCaps w:val="false"/>
+          <w:color w:val="auto"/>
+          <w:spacing w:val="0"/>
+          <w:kern w:val="2"/>
+          <w:sz w:val="24"/>
+          <w:szCs w:val="24"/>
+          <w:lang w:val="en-NZ" w:eastAsia="zh-CN" w:bidi="hi-IN"/>
+        </w:rPr>
+      </w:r>
+    </w:p>
+    <w:p>
+      <w:pPr>
+        <w:pStyle w:val="Normal"/>
+        <w:bidi w:val="0"/>
+        <w:jc w:val="left"/>
+        <w:rPr>
+          <w:rFonts w:ascii="Liberation Serif" w:hAnsi="Liberation Serif" w:eastAsia="Noto Serif CJK SC" w:cs="Lohit Devanagari"/>
+          <w:b w:val="false"/>
+          <w:b w:val="false"/>
+          <w:i w:val="false"/>
+          <w:i w:val="false"/>
+          <w:caps w:val="false"/>
+          <w:smallCaps w:val="false"/>
+          <w:color w:val="auto"/>
+          <w:spacing w:val="0"/>
+          <w:kern w:val="2"/>
+          <w:sz w:val="24"/>
+          <w:szCs w:val="24"/>
+          <w:lang w:val="en-NZ" w:eastAsia="zh-CN" w:bidi="hi-IN"/>
+        </w:rPr>
+      </w:pPr>
+      <w:r>
+        <w:rPr>
+          <w:rFonts w:eastAsia="Noto Serif CJK SC" w:cs="Lohit Devanagari"/>
+          <w:b w:val="false"/>
+          <w:i w:val="false"/>
+          <w:caps w:val="false"/>
+          <w:smallCaps w:val="false"/>
+          <w:color w:val="auto"/>
+          <w:spacing w:val="0"/>
+          <w:kern w:val="2"/>
+          <w:sz w:val="24"/>
+          <w:szCs w:val="24"/>
+          <w:lang w:val="en-NZ" w:eastAsia="zh-CN" w:bidi="hi-IN"/>
+        </w:rPr>
+      </w:r>
+    </w:p>
+    <w:p>
+      <w:pPr>
+        <w:pStyle w:val="Normal"/>
+        <w:bidi w:val="0"/>
+        <w:jc w:val="left"/>
+        <w:rPr>
+          <w:rFonts w:ascii="Liberation Serif" w:hAnsi="Liberation Serif" w:eastAsia="Noto Serif CJK SC" w:cs="Lohit Devanagari"/>
+          <w:b w:val="false"/>
+          <w:b w:val="false"/>
+          <w:i w:val="false"/>
+          <w:i w:val="false"/>
+          <w:caps w:val="false"/>
+          <w:smallCaps w:val="false"/>
+          <w:color w:val="auto"/>
+          <w:spacing w:val="0"/>
+          <w:kern w:val="2"/>
+          <w:sz w:val="24"/>
+          <w:szCs w:val="24"/>
+          <w:lang w:val="en-NZ" w:eastAsia="zh-CN" w:bidi="hi-IN"/>
+        </w:rPr>
+      </w:pPr>
+      <w:r>
+        <w:rPr>
+          <w:rFonts w:eastAsia="Noto Serif CJK SC" w:cs="Lohit Devanagari"/>
+          <w:b w:val="false"/>
+          <w:i w:val="false"/>
+          <w:caps w:val="false"/>
+          <w:smallCaps w:val="false"/>
+          <w:color w:val="auto"/>
+          <w:spacing w:val="0"/>
+          <w:kern w:val="2"/>
+          <w:sz w:val="24"/>
+          <w:szCs w:val="24"/>
+          <w:lang w:val="en-NZ" w:eastAsia="zh-CN" w:bidi="hi-IN"/>
+        </w:rPr>
+      </w:r>
+    </w:p>
+    <w:p>
+      <w:pPr>
+        <w:pStyle w:val="Normal"/>
+        <w:bidi w:val="0"/>
+        <w:jc w:val="left"/>
+        <w:rPr>
+          <w:rFonts w:ascii="Liberation Serif" w:hAnsi="Liberation Serif" w:eastAsia="Noto Serif CJK SC" w:cs="Lohit Devanagari"/>
+          <w:b w:val="false"/>
+          <w:b w:val="false"/>
+          <w:i w:val="false"/>
+          <w:i w:val="false"/>
+          <w:caps w:val="false"/>
+          <w:smallCaps w:val="false"/>
+          <w:color w:val="auto"/>
+          <w:spacing w:val="0"/>
+          <w:kern w:val="2"/>
+          <w:sz w:val="24"/>
+          <w:szCs w:val="24"/>
+          <w:lang w:val="en-NZ" w:eastAsia="zh-CN" w:bidi="hi-IN"/>
+        </w:rPr>
+      </w:pPr>
+      <w:r>
+        <w:rPr>
+          <w:rFonts w:eastAsia="Noto Serif CJK SC" w:cs="Lohit Devanagari"/>
+          <w:b w:val="false"/>
+          <w:i w:val="false"/>
+          <w:caps w:val="false"/>
+          <w:smallCaps w:val="false"/>
+          <w:color w:val="auto"/>
+          <w:spacing w:val="0"/>
+          <w:kern w:val="2"/>
+          <w:sz w:val="24"/>
+          <w:szCs w:val="24"/>
+          <w:lang w:val="en-NZ" w:eastAsia="zh-CN" w:bidi="hi-IN"/>
+        </w:rPr>
+      </w:r>
+    </w:p>
+    <w:p>
+      <w:pPr>
+        <w:pStyle w:val="Normal"/>
+        <w:bidi w:val="0"/>
+        <w:jc w:val="left"/>
+        <w:rPr>
+          <w:rFonts w:ascii="Liberation Serif" w:hAnsi="Liberation Serif" w:eastAsia="Noto Serif CJK SC" w:cs="Lohit Devanagari"/>
+          <w:b w:val="false"/>
+          <w:b w:val="false"/>
+          <w:i w:val="false"/>
+          <w:i w:val="false"/>
+          <w:caps w:val="false"/>
+          <w:smallCaps w:val="false"/>
+          <w:color w:val="auto"/>
+          <w:spacing w:val="0"/>
+          <w:kern w:val="2"/>
+          <w:sz w:val="24"/>
+          <w:szCs w:val="24"/>
+          <w:lang w:val="en-NZ" w:eastAsia="zh-CN" w:bidi="hi-IN"/>
+        </w:rPr>
+      </w:pPr>
+      <w:r>
+        <w:rPr>
+          <w:rFonts w:eastAsia="Noto Serif CJK SC" w:cs="Lohit Devanagari"/>
+          <w:b w:val="false"/>
+          <w:i w:val="false"/>
+          <w:caps w:val="false"/>
+          <w:smallCaps w:val="false"/>
+          <w:color w:val="auto"/>
+          <w:spacing w:val="0"/>
+          <w:kern w:val="2"/>
+          <w:sz w:val="24"/>
+          <w:szCs w:val="24"/>
+          <w:lang w:val="en-NZ" w:eastAsia="zh-CN" w:bidi="hi-IN"/>
+        </w:rPr>
+      </w:r>
+    </w:p>
+    <w:p>
+      <w:pPr>
+        <w:pStyle w:val="Normal"/>
+        <w:bidi w:val="0"/>
+        <w:jc w:val="left"/>
+        <w:rPr>
+          <w:rFonts w:ascii="Liberation Serif" w:hAnsi="Liberation Serif" w:eastAsia="Noto Serif CJK SC" w:cs="Lohit Devanagari"/>
+          <w:b w:val="false"/>
+          <w:b w:val="false"/>
+          <w:i w:val="false"/>
+          <w:i w:val="false"/>
+          <w:caps w:val="false"/>
+          <w:smallCaps w:val="false"/>
+          <w:color w:val="auto"/>
+          <w:spacing w:val="0"/>
+          <w:kern w:val="2"/>
+          <w:sz w:val="24"/>
+          <w:szCs w:val="24"/>
+          <w:lang w:val="en-NZ" w:eastAsia="zh-CN" w:bidi="hi-IN"/>
+        </w:rPr>
+      </w:pPr>
+      <w:r>
+        <w:rPr>
+          <w:rFonts w:eastAsia="Noto Serif CJK SC" w:cs="Lohit Devanagari"/>
+          <w:b w:val="false"/>
+          <w:i w:val="false"/>
+          <w:caps w:val="false"/>
+          <w:smallCaps w:val="false"/>
+          <w:color w:val="auto"/>
+          <w:spacing w:val="0"/>
+          <w:kern w:val="2"/>
+          <w:sz w:val="24"/>
+          <w:szCs w:val="24"/>
+          <w:lang w:val="en-NZ" w:eastAsia="zh-CN" w:bidi="hi-IN"/>
+        </w:rPr>
+      </w:r>
+    </w:p>
+    <w:p>
+      <w:pPr>
+        <w:pStyle w:val="Normal"/>
+        <w:bidi w:val="0"/>
+        <w:jc w:val="left"/>
+        <w:rPr>
+          <w:rFonts w:ascii="Liberation Serif" w:hAnsi="Liberation Serif" w:eastAsia="Noto Serif CJK SC" w:cs="Lohit Devanagari"/>
+          <w:b w:val="false"/>
+          <w:b w:val="false"/>
+          <w:i w:val="false"/>
+          <w:i w:val="false"/>
+          <w:caps w:val="false"/>
+          <w:smallCaps w:val="false"/>
+          <w:color w:val="auto"/>
+          <w:spacing w:val="0"/>
+          <w:kern w:val="2"/>
+          <w:sz w:val="24"/>
+          <w:szCs w:val="24"/>
+          <w:lang w:val="en-NZ" w:eastAsia="zh-CN" w:bidi="hi-IN"/>
+        </w:rPr>
+      </w:pPr>
+      <w:r>
+        <w:rPr>
+          <w:rFonts w:eastAsia="Noto Serif CJK SC" w:cs="Lohit Devanagari"/>
+          <w:b w:val="false"/>
+          <w:i w:val="false"/>
+          <w:caps w:val="false"/>
+          <w:smallCaps w:val="false"/>
+          <w:color w:val="auto"/>
+          <w:spacing w:val="0"/>
+          <w:kern w:val="2"/>
+          <w:sz w:val="24"/>
+          <w:szCs w:val="24"/>
+          <w:lang w:val="en-NZ" w:eastAsia="zh-CN" w:bidi="hi-IN"/>
+        </w:rPr>
+      </w:r>
+    </w:p>
+    <w:p>
+      <w:pPr>
+        <w:pStyle w:val="Normal"/>
+        <w:bidi w:val="0"/>
+        <w:jc w:val="left"/>
+        <w:rPr>
+          <w:rFonts w:ascii="Liberation Serif" w:hAnsi="Liberation Serif" w:eastAsia="Noto Serif CJK SC" w:cs="Lohit Devanagari"/>
+          <w:b w:val="false"/>
+          <w:b w:val="false"/>
+          <w:i w:val="false"/>
+          <w:i w:val="false"/>
+          <w:caps w:val="false"/>
+          <w:smallCaps w:val="false"/>
+          <w:color w:val="auto"/>
+          <w:spacing w:val="0"/>
+          <w:kern w:val="2"/>
+          <w:sz w:val="24"/>
+          <w:szCs w:val="24"/>
+          <w:lang w:val="en-NZ" w:eastAsia="zh-CN" w:bidi="hi-IN"/>
+        </w:rPr>
+      </w:pPr>
+      <w:r>
+        <w:rPr>
+          <w:rFonts w:eastAsia="Noto Serif CJK SC" w:cs="Lohit Devanagari"/>
+          <w:b w:val="false"/>
+          <w:i w:val="false"/>
+          <w:caps w:val="false"/>
+          <w:smallCaps w:val="false"/>
+          <w:color w:val="auto"/>
+          <w:spacing w:val="0"/>
+          <w:kern w:val="2"/>
+          <w:sz w:val="24"/>
+          <w:szCs w:val="24"/>
+          <w:lang w:val="en-NZ" w:eastAsia="zh-CN" w:bidi="hi-IN"/>
+        </w:rPr>
+      </w:r>
+    </w:p>
+    <w:p>
+      <w:pPr>
+        <w:pStyle w:val="Normal"/>
+        <w:bidi w:val="0"/>
+        <w:jc w:val="left"/>
+        <w:rPr>
+          <w:rFonts w:ascii="Liberation Serif" w:hAnsi="Liberation Serif" w:eastAsia="Noto Serif CJK SC" w:cs="Lohit Devanagari"/>
+          <w:b w:val="false"/>
+          <w:b w:val="false"/>
+          <w:i w:val="false"/>
+          <w:i w:val="false"/>
+          <w:caps w:val="false"/>
+          <w:smallCaps w:val="false"/>
+          <w:color w:val="auto"/>
+          <w:spacing w:val="0"/>
+          <w:kern w:val="2"/>
+          <w:sz w:val="24"/>
+          <w:szCs w:val="24"/>
+          <w:lang w:val="en-NZ" w:eastAsia="zh-CN" w:bidi="hi-IN"/>
+        </w:rPr>
+      </w:pPr>
+      <w:r>
+        <w:rPr>
+          <w:rFonts w:eastAsia="Noto Serif CJK SC" w:cs="Lohit Devanagari"/>
+          <w:b w:val="false"/>
+          <w:i w:val="false"/>
+          <w:caps w:val="false"/>
+          <w:smallCaps w:val="false"/>
+          <w:color w:val="auto"/>
+          <w:spacing w:val="0"/>
+          <w:kern w:val="2"/>
+          <w:sz w:val="24"/>
+          <w:szCs w:val="24"/>
+          <w:lang w:val="en-NZ" w:eastAsia="zh-CN" w:bidi="hi-IN"/>
+        </w:rPr>
+      </w:r>
+    </w:p>
+    <w:p>
+      <w:pPr>
+        <w:pStyle w:val="Normal"/>
+        <w:bidi w:val="0"/>
+        <w:jc w:val="left"/>
+        <w:rPr>
+          <w:rFonts w:ascii="Liberation Serif" w:hAnsi="Liberation Serif" w:eastAsia="Noto Serif CJK SC" w:cs="Lohit Devanagari"/>
+          <w:b w:val="false"/>
+          <w:b w:val="false"/>
+          <w:i w:val="false"/>
+          <w:i w:val="false"/>
+          <w:caps w:val="false"/>
+          <w:smallCaps w:val="false"/>
+          <w:color w:val="auto"/>
+          <w:spacing w:val="0"/>
+          <w:kern w:val="2"/>
+          <w:sz w:val="24"/>
+          <w:szCs w:val="24"/>
+          <w:lang w:val="en-NZ" w:eastAsia="zh-CN" w:bidi="hi-IN"/>
+        </w:rPr>
+      </w:pPr>
+      <w:r>
+        <w:rPr>
+          <w:rFonts w:eastAsia="Noto Serif CJK SC" w:cs="Lohit Devanagari"/>
+          <w:b w:val="false"/>
+          <w:i w:val="false"/>
+          <w:caps w:val="false"/>
+          <w:smallCaps w:val="false"/>
+          <w:color w:val="auto"/>
+          <w:spacing w:val="0"/>
+          <w:kern w:val="2"/>
+          <w:sz w:val="24"/>
+          <w:szCs w:val="24"/>
+          <w:lang w:val="en-NZ" w:eastAsia="zh-CN" w:bidi="hi-IN"/>
+        </w:rPr>
+      </w:r>
+    </w:p>
+    <w:p>
+      <w:pPr>
+        <w:pStyle w:val="Normal"/>
+        <w:bidi w:val="0"/>
+        <w:jc w:val="left"/>
+        <w:rPr>
+          <w:rFonts w:ascii="Liberation Serif" w:hAnsi="Liberation Serif" w:eastAsia="Noto Serif CJK SC" w:cs="Lohit Devanagari"/>
+          <w:b w:val="false"/>
+          <w:b w:val="false"/>
+          <w:i w:val="false"/>
+          <w:i w:val="false"/>
+          <w:caps w:val="false"/>
+          <w:smallCaps w:val="false"/>
+          <w:color w:val="auto"/>
+          <w:spacing w:val="0"/>
+          <w:kern w:val="2"/>
+          <w:sz w:val="24"/>
+          <w:szCs w:val="24"/>
+          <w:lang w:val="en-NZ" w:eastAsia="zh-CN" w:bidi="hi-IN"/>
+        </w:rPr>
+      </w:pPr>
+      <w:r>
+        <w:rPr>
+          <w:rFonts w:eastAsia="Noto Serif CJK SC" w:cs="Lohit Devanagari"/>
+          <w:b w:val="false"/>
+          <w:i w:val="false"/>
+          <w:caps w:val="false"/>
+          <w:smallCaps w:val="false"/>
+          <w:color w:val="auto"/>
+          <w:spacing w:val="0"/>
+          <w:kern w:val="2"/>
+          <w:sz w:val="24"/>
+          <w:szCs w:val="24"/>
+          <w:lang w:val="en-NZ" w:eastAsia="zh-CN" w:bidi="hi-IN"/>
+        </w:rPr>
+      </w:r>
+    </w:p>
+    <w:p>
+      <w:pPr>
+        <w:pStyle w:val="Normal"/>
+        <w:bidi w:val="0"/>
+        <w:jc w:val="left"/>
+        <w:rPr>
+          <w:rFonts w:ascii="Liberation Serif" w:hAnsi="Liberation Serif" w:eastAsia="Noto Serif CJK SC" w:cs="Lohit Devanagari"/>
+          <w:b w:val="false"/>
+          <w:b w:val="false"/>
+          <w:i w:val="false"/>
+          <w:i w:val="false"/>
+          <w:caps w:val="false"/>
+          <w:smallCaps w:val="false"/>
+          <w:color w:val="auto"/>
+          <w:spacing w:val="0"/>
+          <w:kern w:val="2"/>
+          <w:sz w:val="24"/>
+          <w:szCs w:val="24"/>
+          <w:lang w:val="en-NZ" w:eastAsia="zh-CN" w:bidi="hi-IN"/>
+        </w:rPr>
+      </w:pPr>
+      <w:r>
+        <w:rPr>
+          <w:rFonts w:eastAsia="Noto Serif CJK SC" w:cs="Lohit Devanagari"/>
+          <w:b w:val="false"/>
+          <w:i w:val="false"/>
+          <w:caps w:val="false"/>
+          <w:smallCaps w:val="false"/>
+          <w:color w:val="auto"/>
+          <w:spacing w:val="0"/>
+          <w:kern w:val="2"/>
+          <w:sz w:val="24"/>
+          <w:szCs w:val="24"/>
+          <w:lang w:val="en-NZ" w:eastAsia="zh-CN" w:bidi="hi-IN"/>
+        </w:rPr>
+      </w:r>
+    </w:p>
+    <w:p>
+      <w:pPr>
+        <w:pStyle w:val="Normal"/>
+        <w:bidi w:val="0"/>
+        <w:jc w:val="left"/>
+        <w:rPr>
+          <w:rFonts w:ascii="Liberation Serif" w:hAnsi="Liberation Serif" w:eastAsia="Noto Serif CJK SC" w:cs="Lohit Devanagari"/>
+          <w:b w:val="false"/>
+          <w:b w:val="false"/>
+          <w:i w:val="false"/>
+          <w:i w:val="false"/>
+          <w:caps w:val="false"/>
+          <w:smallCaps w:val="false"/>
+          <w:color w:val="auto"/>
+          <w:spacing w:val="0"/>
+          <w:kern w:val="2"/>
+          <w:sz w:val="24"/>
+          <w:szCs w:val="24"/>
+          <w:lang w:val="en-NZ" w:eastAsia="zh-CN" w:bidi="hi-IN"/>
+        </w:rPr>
+      </w:pPr>
+      <w:r>
+        <w:rPr/>
+        <w:t>Enlarge the collision punishment to -500 and try again</w:t>
+      </w:r>
+    </w:p>
+    <w:p>
+      <w:pPr>
+        <w:pStyle w:val="Normal"/>
+        <w:bidi w:val="0"/>
+        <w:jc w:val="left"/>
+        <w:rPr>
+          <w:rFonts w:ascii="Liberation Serif" w:hAnsi="Liberation Serif" w:eastAsia="Noto Serif CJK SC" w:cs="Lohit Devanagari"/>
+          <w:b w:val="false"/>
+          <w:b w:val="false"/>
+          <w:i w:val="false"/>
+          <w:i w:val="false"/>
+          <w:caps w:val="false"/>
+          <w:smallCaps w:val="false"/>
+          <w:color w:val="auto"/>
+          <w:spacing w:val="0"/>
+          <w:kern w:val="2"/>
+          <w:sz w:val="24"/>
+          <w:szCs w:val="24"/>
+          <w:lang w:val="en-NZ" w:eastAsia="zh-CN" w:bidi="hi-IN"/>
+        </w:rPr>
+      </w:pPr>
+      <w:r>
+        <w:rPr/>
+        <w:drawing>
+          <wp:anchor behindDoc="0" distT="0" distB="0" distL="0" distR="0" simplePos="0" locked="0" layoutInCell="1" allowOverlap="1" relativeHeight="22">
+            <wp:simplePos x="0" y="0"/>
+            <wp:positionH relativeFrom="column">
+              <wp:posOffset>1497965</wp:posOffset>
+            </wp:positionH>
+            <wp:positionV relativeFrom="paragraph">
+              <wp:posOffset>78740</wp:posOffset>
+            </wp:positionV>
+            <wp:extent cx="3295650" cy="3105150"/>
+            <wp:effectExtent l="0" t="0" r="0" b="0"/>
+            <wp:wrapSquare wrapText="largest"/>
+            <wp:docPr id="21" name="Image21" descr=""/>
+            <wp:cNvGraphicFramePr>
+              <a:graphicFrameLocks xmlns:a="http://schemas.openxmlformats.org/drawingml/2006/main" noChangeAspect="1"/>
+            </wp:cNvGraphicFramePr>
+            <a:graphic xmlns:a="http://schemas.openxmlformats.org/drawingml/2006/main">
+              <a:graphicData uri="http://schemas.openxmlformats.org/drawingml/2006/picture">
+                <pic:pic xmlns:pic="http://schemas.openxmlformats.org/drawingml/2006/picture">
+                  <pic:nvPicPr>
+                    <pic:cNvPr id="21" name="Image21" descr=""/>
+                    <pic:cNvPicPr>
+                      <a:picLocks noChangeAspect="1" noChangeArrowheads="1"/>
+                    </pic:cNvPicPr>
+                  </pic:nvPicPr>
+                  <pic:blipFill>
+                    <a:blip r:embed="rId22"/>
+                    <a:stretch>
+                      <a:fillRect/>
+                    </a:stretch>
+                  </pic:blipFill>
+                  <pic:spPr bwMode="auto">
+                    <a:xfrm>
+                      <a:off x="0" y="0"/>
+                      <a:ext cx="3295650" cy="3105150"/>
+                    </a:xfrm>
+                    <a:prstGeom prst="rect">
+                      <a:avLst/>
+                    </a:prstGeom>
+                  </pic:spPr>
+                </pic:pic>
+              </a:graphicData>
+            </a:graphic>
+          </wp:anchor>
+        </w:drawing>
+      </w:r>
+    </w:p>
+    <w:p>
+      <w:pPr>
+        <w:pStyle w:val="Normal"/>
+        <w:bidi w:val="0"/>
+        <w:jc w:val="left"/>
+        <w:rPr>
+          <w:rFonts w:ascii="Liberation Serif" w:hAnsi="Liberation Serif" w:eastAsia="Noto Serif CJK SC" w:cs="Lohit Devanagari"/>
+          <w:b w:val="false"/>
+          <w:b w:val="false"/>
+          <w:i w:val="false"/>
+          <w:i w:val="false"/>
+          <w:caps w:val="false"/>
+          <w:smallCaps w:val="false"/>
+          <w:color w:val="auto"/>
+          <w:spacing w:val="0"/>
+          <w:kern w:val="2"/>
+          <w:sz w:val="24"/>
+          <w:szCs w:val="24"/>
+          <w:lang w:val="en-NZ" w:eastAsia="zh-CN" w:bidi="hi-IN"/>
+        </w:rPr>
+      </w:pPr>
+      <w:r>
+        <w:rPr/>
+      </w:r>
+    </w:p>
+    <w:p>
+      <w:pPr>
+        <w:pStyle w:val="Normal"/>
+        <w:bidi w:val="0"/>
+        <w:jc w:val="left"/>
+        <w:rPr>
+          <w:rFonts w:ascii="Liberation Serif" w:hAnsi="Liberation Serif" w:eastAsia="Noto Serif CJK SC" w:cs="Lohit Devanagari"/>
+          <w:b w:val="false"/>
+          <w:b w:val="false"/>
+          <w:i w:val="false"/>
+          <w:i w:val="false"/>
+          <w:caps w:val="false"/>
+          <w:smallCaps w:val="false"/>
+          <w:color w:val="auto"/>
+          <w:spacing w:val="0"/>
+          <w:kern w:val="2"/>
+          <w:sz w:val="24"/>
+          <w:szCs w:val="24"/>
+          <w:lang w:val="en-NZ" w:eastAsia="zh-CN" w:bidi="hi-IN"/>
+        </w:rPr>
+      </w:pPr>
+      <w:r>
+        <w:rPr/>
+      </w:r>
+    </w:p>
+    <w:p>
+      <w:pPr>
+        <w:pStyle w:val="Normal"/>
+        <w:bidi w:val="0"/>
+        <w:jc w:val="left"/>
+        <w:rPr>
+          <w:rFonts w:ascii="Liberation Serif" w:hAnsi="Liberation Serif" w:eastAsia="Noto Serif CJK SC" w:cs="Lohit Devanagari"/>
+          <w:b w:val="false"/>
+          <w:b w:val="false"/>
+          <w:i w:val="false"/>
+          <w:i w:val="false"/>
+          <w:caps w:val="false"/>
+          <w:smallCaps w:val="false"/>
+          <w:color w:val="auto"/>
+          <w:spacing w:val="0"/>
+          <w:kern w:val="2"/>
+          <w:sz w:val="24"/>
+          <w:szCs w:val="24"/>
+          <w:lang w:val="en-NZ" w:eastAsia="zh-CN" w:bidi="hi-IN"/>
+        </w:rPr>
+      </w:pPr>
+      <w:r>
+        <w:rPr/>
+      </w:r>
+    </w:p>
+    <w:p>
+      <w:pPr>
+        <w:pStyle w:val="Normal"/>
+        <w:bidi w:val="0"/>
+        <w:jc w:val="left"/>
+        <w:rPr>
+          <w:rFonts w:ascii="Liberation Serif" w:hAnsi="Liberation Serif" w:eastAsia="Noto Serif CJK SC" w:cs="Lohit Devanagari"/>
+          <w:b w:val="false"/>
+          <w:b w:val="false"/>
+          <w:i w:val="false"/>
+          <w:i w:val="false"/>
+          <w:caps w:val="false"/>
+          <w:smallCaps w:val="false"/>
+          <w:color w:val="auto"/>
+          <w:spacing w:val="0"/>
+          <w:kern w:val="2"/>
+          <w:sz w:val="24"/>
+          <w:szCs w:val="24"/>
+          <w:lang w:val="en-NZ" w:eastAsia="zh-CN" w:bidi="hi-IN"/>
+        </w:rPr>
+      </w:pPr>
+      <w:r>
+        <w:rPr/>
+      </w:r>
+    </w:p>
+    <w:p>
+      <w:pPr>
+        <w:pStyle w:val="Normal"/>
+        <w:bidi w:val="0"/>
+        <w:jc w:val="left"/>
+        <w:rPr>
+          <w:rFonts w:ascii="Liberation Serif" w:hAnsi="Liberation Serif" w:eastAsia="Noto Serif CJK SC" w:cs="Lohit Devanagari"/>
+          <w:b w:val="false"/>
+          <w:b w:val="false"/>
+          <w:i w:val="false"/>
+          <w:i w:val="false"/>
+          <w:caps w:val="false"/>
+          <w:smallCaps w:val="false"/>
+          <w:color w:val="auto"/>
+          <w:spacing w:val="0"/>
+          <w:kern w:val="2"/>
+          <w:sz w:val="24"/>
+          <w:szCs w:val="24"/>
+          <w:lang w:val="en-NZ" w:eastAsia="zh-CN" w:bidi="hi-IN"/>
+        </w:rPr>
+      </w:pPr>
+      <w:r>
+        <w:rPr/>
+      </w:r>
+    </w:p>
+    <w:p>
+      <w:pPr>
+        <w:pStyle w:val="Normal"/>
+        <w:bidi w:val="0"/>
+        <w:jc w:val="left"/>
+        <w:rPr>
+          <w:rFonts w:ascii="Liberation Serif" w:hAnsi="Liberation Serif" w:eastAsia="Noto Serif CJK SC" w:cs="Lohit Devanagari"/>
+          <w:b w:val="false"/>
+          <w:b w:val="false"/>
+          <w:i w:val="false"/>
+          <w:i w:val="false"/>
+          <w:caps w:val="false"/>
+          <w:smallCaps w:val="false"/>
+          <w:color w:val="auto"/>
+          <w:spacing w:val="0"/>
+          <w:kern w:val="2"/>
+          <w:sz w:val="24"/>
+          <w:szCs w:val="24"/>
+          <w:lang w:val="en-NZ" w:eastAsia="zh-CN" w:bidi="hi-IN"/>
+        </w:rPr>
+      </w:pPr>
+      <w:r>
+        <w:rPr/>
+      </w:r>
+    </w:p>
+    <w:p>
+      <w:pPr>
+        <w:pStyle w:val="Normal"/>
+        <w:bidi w:val="0"/>
+        <w:jc w:val="left"/>
+        <w:rPr>
+          <w:rFonts w:ascii="Liberation Serif" w:hAnsi="Liberation Serif" w:eastAsia="Noto Serif CJK SC" w:cs="Lohit Devanagari"/>
+          <w:b w:val="false"/>
+          <w:b w:val="false"/>
+          <w:i w:val="false"/>
+          <w:i w:val="false"/>
+          <w:caps w:val="false"/>
+          <w:smallCaps w:val="false"/>
+          <w:color w:val="auto"/>
+          <w:spacing w:val="0"/>
+          <w:kern w:val="2"/>
+          <w:sz w:val="24"/>
+          <w:szCs w:val="24"/>
+          <w:lang w:val="en-NZ" w:eastAsia="zh-CN" w:bidi="hi-IN"/>
+        </w:rPr>
+      </w:pPr>
+      <w:r>
+        <w:rPr/>
+      </w:r>
+    </w:p>
+    <w:p>
+      <w:pPr>
+        <w:pStyle w:val="Normal"/>
+        <w:bidi w:val="0"/>
+        <w:jc w:val="left"/>
+        <w:rPr>
+          <w:rFonts w:ascii="Liberation Serif" w:hAnsi="Liberation Serif" w:eastAsia="Noto Serif CJK SC" w:cs="Lohit Devanagari"/>
+          <w:b w:val="false"/>
+          <w:b w:val="false"/>
+          <w:i w:val="false"/>
+          <w:i w:val="false"/>
+          <w:caps w:val="false"/>
+          <w:smallCaps w:val="false"/>
+          <w:color w:val="auto"/>
+          <w:spacing w:val="0"/>
+          <w:kern w:val="2"/>
+          <w:sz w:val="24"/>
+          <w:szCs w:val="24"/>
+          <w:lang w:val="en-NZ" w:eastAsia="zh-CN" w:bidi="hi-IN"/>
+        </w:rPr>
+      </w:pPr>
+      <w:r>
+        <w:rPr/>
+      </w:r>
+    </w:p>
+    <w:p>
+      <w:pPr>
+        <w:pStyle w:val="Normal"/>
+        <w:bidi w:val="0"/>
+        <w:jc w:val="left"/>
+        <w:rPr>
+          <w:rFonts w:ascii="Liberation Serif" w:hAnsi="Liberation Serif" w:eastAsia="Noto Serif CJK SC" w:cs="Lohit Devanagari"/>
+          <w:b w:val="false"/>
+          <w:b w:val="false"/>
+          <w:i w:val="false"/>
+          <w:i w:val="false"/>
+          <w:caps w:val="false"/>
+          <w:smallCaps w:val="false"/>
+          <w:color w:val="auto"/>
+          <w:spacing w:val="0"/>
+          <w:kern w:val="2"/>
+          <w:sz w:val="24"/>
+          <w:szCs w:val="24"/>
+          <w:lang w:val="en-NZ" w:eastAsia="zh-CN" w:bidi="hi-IN"/>
+        </w:rPr>
+      </w:pPr>
+      <w:r>
+        <w:rPr/>
+      </w:r>
+    </w:p>
+    <w:p>
+      <w:pPr>
+        <w:pStyle w:val="Normal"/>
+        <w:bidi w:val="0"/>
+        <w:jc w:val="left"/>
+        <w:rPr>
+          <w:rFonts w:ascii="Liberation Serif" w:hAnsi="Liberation Serif" w:eastAsia="Noto Serif CJK SC" w:cs="Lohit Devanagari"/>
+          <w:b w:val="false"/>
+          <w:b w:val="false"/>
+          <w:i w:val="false"/>
+          <w:i w:val="false"/>
+          <w:caps w:val="false"/>
+          <w:smallCaps w:val="false"/>
+          <w:color w:val="auto"/>
+          <w:spacing w:val="0"/>
+          <w:kern w:val="2"/>
+          <w:sz w:val="24"/>
+          <w:szCs w:val="24"/>
+          <w:lang w:val="en-NZ" w:eastAsia="zh-CN" w:bidi="hi-IN"/>
+        </w:rPr>
+      </w:pPr>
+      <w:r>
+        <w:rPr/>
+      </w:r>
+    </w:p>
+    <w:p>
+      <w:pPr>
+        <w:pStyle w:val="Normal"/>
+        <w:bidi w:val="0"/>
+        <w:jc w:val="left"/>
+        <w:rPr>
+          <w:rFonts w:ascii="Liberation Serif" w:hAnsi="Liberation Serif" w:eastAsia="Noto Serif CJK SC" w:cs="Lohit Devanagari"/>
+          <w:b w:val="false"/>
+          <w:b w:val="false"/>
+          <w:i w:val="false"/>
+          <w:i w:val="false"/>
+          <w:caps w:val="false"/>
+          <w:smallCaps w:val="false"/>
+          <w:color w:val="auto"/>
+          <w:spacing w:val="0"/>
+          <w:kern w:val="2"/>
+          <w:sz w:val="24"/>
+          <w:szCs w:val="24"/>
+          <w:lang w:val="en-NZ" w:eastAsia="zh-CN" w:bidi="hi-IN"/>
+        </w:rPr>
+      </w:pPr>
+      <w:r>
+        <w:rPr/>
+      </w:r>
+    </w:p>
+    <w:p>
+      <w:pPr>
+        <w:pStyle w:val="Normal"/>
+        <w:bidi w:val="0"/>
+        <w:jc w:val="left"/>
+        <w:rPr>
+          <w:rFonts w:ascii="Liberation Serif" w:hAnsi="Liberation Serif" w:eastAsia="Noto Serif CJK SC" w:cs="Lohit Devanagari"/>
+          <w:b w:val="false"/>
+          <w:b w:val="false"/>
+          <w:i w:val="false"/>
+          <w:i w:val="false"/>
+          <w:caps w:val="false"/>
+          <w:smallCaps w:val="false"/>
+          <w:color w:val="auto"/>
+          <w:spacing w:val="0"/>
+          <w:kern w:val="2"/>
+          <w:sz w:val="24"/>
+          <w:szCs w:val="24"/>
+          <w:lang w:val="en-NZ" w:eastAsia="zh-CN" w:bidi="hi-IN"/>
+        </w:rPr>
+      </w:pPr>
+      <w:r>
+        <w:rPr/>
+      </w:r>
+    </w:p>
+    <w:p>
+      <w:pPr>
+        <w:pStyle w:val="Normal"/>
+        <w:bidi w:val="0"/>
+        <w:jc w:val="left"/>
+        <w:rPr>
+          <w:rFonts w:ascii="Liberation Serif" w:hAnsi="Liberation Serif" w:eastAsia="Noto Serif CJK SC" w:cs="Lohit Devanagari"/>
+          <w:b w:val="false"/>
+          <w:b w:val="false"/>
+          <w:i w:val="false"/>
+          <w:i w:val="false"/>
+          <w:caps w:val="false"/>
+          <w:smallCaps w:val="false"/>
+          <w:color w:val="auto"/>
+          <w:spacing w:val="0"/>
+          <w:kern w:val="2"/>
+          <w:sz w:val="24"/>
+          <w:szCs w:val="24"/>
+          <w:lang w:val="en-NZ" w:eastAsia="zh-CN" w:bidi="hi-IN"/>
+        </w:rPr>
+      </w:pPr>
+      <w:r>
+        <w:rPr/>
+      </w:r>
+    </w:p>
+    <w:p>
+      <w:pPr>
+        <w:pStyle w:val="Normal"/>
+        <w:bidi w:val="0"/>
+        <w:jc w:val="left"/>
+        <w:rPr>
+          <w:rFonts w:ascii="Liberation Serif" w:hAnsi="Liberation Serif" w:eastAsia="Noto Serif CJK SC" w:cs="Lohit Devanagari"/>
+          <w:b w:val="false"/>
+          <w:b w:val="false"/>
+          <w:i w:val="false"/>
+          <w:i w:val="false"/>
+          <w:caps w:val="false"/>
+          <w:smallCaps w:val="false"/>
+          <w:color w:val="auto"/>
+          <w:spacing w:val="0"/>
+          <w:kern w:val="2"/>
+          <w:sz w:val="24"/>
+          <w:szCs w:val="24"/>
+          <w:lang w:val="en-NZ" w:eastAsia="zh-CN" w:bidi="hi-IN"/>
+        </w:rPr>
+      </w:pPr>
+      <w:r>
+        <w:rPr/>
+      </w:r>
+    </w:p>
+    <w:p>
+      <w:pPr>
+        <w:pStyle w:val="Normal"/>
+        <w:bidi w:val="0"/>
+        <w:jc w:val="left"/>
+        <w:rPr>
+          <w:rFonts w:ascii="Liberation Serif" w:hAnsi="Liberation Serif" w:eastAsia="Noto Serif CJK SC" w:cs="Lohit Devanagari"/>
+          <w:b w:val="false"/>
+          <w:b w:val="false"/>
+          <w:i w:val="false"/>
+          <w:i w:val="false"/>
+          <w:caps w:val="false"/>
+          <w:smallCaps w:val="false"/>
+          <w:color w:val="auto"/>
+          <w:spacing w:val="0"/>
+          <w:kern w:val="2"/>
+          <w:sz w:val="24"/>
+          <w:szCs w:val="24"/>
+          <w:lang w:val="en-NZ" w:eastAsia="zh-CN" w:bidi="hi-IN"/>
+        </w:rPr>
+      </w:pPr>
+      <w:r>
+        <w:rPr/>
+      </w:r>
+    </w:p>
+    <w:p>
+      <w:pPr>
+        <w:pStyle w:val="Normal"/>
+        <w:bidi w:val="0"/>
+        <w:jc w:val="left"/>
+        <w:rPr>
+          <w:rFonts w:ascii="Liberation Serif" w:hAnsi="Liberation Serif" w:eastAsia="Noto Serif CJK SC" w:cs="Lohit Devanagari"/>
+          <w:b w:val="false"/>
+          <w:b w:val="false"/>
+          <w:i w:val="false"/>
+          <w:i w:val="false"/>
+          <w:caps w:val="false"/>
+          <w:smallCaps w:val="false"/>
+          <w:color w:val="auto"/>
+          <w:spacing w:val="0"/>
+          <w:kern w:val="2"/>
+          <w:sz w:val="24"/>
+          <w:szCs w:val="24"/>
+          <w:lang w:val="en-NZ" w:eastAsia="zh-CN" w:bidi="hi-IN"/>
+        </w:rPr>
+      </w:pPr>
+      <w:r>
+        <w:rPr/>
+      </w:r>
+    </w:p>
+    <w:p>
+      <w:pPr>
+        <w:pStyle w:val="Normal"/>
+        <w:bidi w:val="0"/>
+        <w:jc w:val="left"/>
+        <w:rPr>
+          <w:rFonts w:ascii="Liberation Serif" w:hAnsi="Liberation Serif" w:eastAsia="Noto Serif CJK SC" w:cs="Lohit Devanagari"/>
+          <w:b w:val="false"/>
+          <w:b w:val="false"/>
+          <w:i w:val="false"/>
+          <w:i w:val="false"/>
+          <w:caps w:val="false"/>
+          <w:smallCaps w:val="false"/>
+          <w:color w:val="auto"/>
+          <w:spacing w:val="0"/>
+          <w:kern w:val="2"/>
+          <w:sz w:val="24"/>
+          <w:szCs w:val="24"/>
+          <w:lang w:val="en-NZ" w:eastAsia="zh-CN" w:bidi="hi-IN"/>
+        </w:rPr>
+      </w:pPr>
+      <w:r>
+        <w:rPr/>
+      </w:r>
+    </w:p>
+    <w:p>
+      <w:pPr>
+        <w:pStyle w:val="Normal"/>
+        <w:bidi w:val="0"/>
+        <w:jc w:val="left"/>
+        <w:rPr>
+          <w:rFonts w:ascii="Liberation Serif" w:hAnsi="Liberation Serif" w:eastAsia="Noto Serif CJK SC" w:cs="Lohit Devanagari"/>
+          <w:b w:val="false"/>
+          <w:b w:val="false"/>
+          <w:i w:val="false"/>
+          <w:i w:val="false"/>
+          <w:caps w:val="false"/>
+          <w:smallCaps w:val="false"/>
+          <w:color w:val="auto"/>
+          <w:spacing w:val="0"/>
+          <w:kern w:val="2"/>
+          <w:sz w:val="24"/>
+          <w:szCs w:val="24"/>
+          <w:lang w:val="en-NZ" w:eastAsia="zh-CN" w:bidi="hi-IN"/>
+        </w:rPr>
+      </w:pPr>
+      <w:r>
+        <w:rPr/>
+      </w:r>
+    </w:p>
+    <w:p>
+      <w:pPr>
+        <w:pStyle w:val="Normal"/>
+        <w:bidi w:val="0"/>
+        <w:jc w:val="left"/>
+        <w:rPr>
+          <w:rFonts w:ascii="Liberation Serif" w:hAnsi="Liberation Serif" w:eastAsia="Noto Serif CJK SC" w:cs="Lohit Devanagari"/>
+          <w:b w:val="false"/>
+          <w:b w:val="false"/>
+          <w:i w:val="false"/>
+          <w:i w:val="false"/>
+          <w:caps w:val="false"/>
+          <w:smallCaps w:val="false"/>
+          <w:color w:val="auto"/>
+          <w:spacing w:val="0"/>
+          <w:kern w:val="2"/>
+          <w:sz w:val="24"/>
+          <w:szCs w:val="24"/>
+          <w:lang w:val="en-NZ" w:eastAsia="zh-CN" w:bidi="hi-IN"/>
+        </w:rPr>
+      </w:pPr>
+      <w:r>
+        <w:rPr/>
+      </w:r>
+    </w:p>
+    <w:p>
+      <w:pPr>
+        <w:pStyle w:val="Normal"/>
+        <w:bidi w:val="0"/>
+        <w:jc w:val="left"/>
+        <w:rPr>
+          <w:rFonts w:ascii="Liberation Serif" w:hAnsi="Liberation Serif" w:eastAsia="Noto Serif CJK SC" w:cs="Lohit Devanagari"/>
+          <w:b w:val="false"/>
+          <w:b w:val="false"/>
+          <w:i w:val="false"/>
+          <w:i w:val="false"/>
+          <w:caps w:val="false"/>
+          <w:smallCaps w:val="false"/>
+          <w:color w:val="auto"/>
+          <w:spacing w:val="0"/>
+          <w:kern w:val="2"/>
+          <w:sz w:val="24"/>
+          <w:szCs w:val="24"/>
+          <w:lang w:val="en-NZ" w:eastAsia="zh-CN" w:bidi="hi-IN"/>
+        </w:rPr>
+      </w:pPr>
+      <w:r>
+        <w:rPr/>
+        <w:t>something was wrong about the quaternion calculation before so none of the result is valid.</w:t>
+      </w:r>
+    </w:p>
+    <w:p>
+      <w:pPr>
+        <w:pStyle w:val="Normal"/>
+        <w:bidi w:val="0"/>
+        <w:jc w:val="left"/>
+        <w:rPr>
+          <w:rFonts w:ascii="Liberation Serif" w:hAnsi="Liberation Serif" w:eastAsia="Noto Serif CJK SC" w:cs="Lohit Devanagari"/>
+          <w:b w:val="false"/>
+          <w:b w:val="false"/>
+          <w:i w:val="false"/>
+          <w:i w:val="false"/>
+          <w:caps w:val="false"/>
+          <w:smallCaps w:val="false"/>
+          <w:color w:val="auto"/>
+          <w:spacing w:val="0"/>
+          <w:kern w:val="2"/>
+          <w:sz w:val="24"/>
+          <w:szCs w:val="24"/>
+          <w:lang w:val="en-NZ" w:eastAsia="zh-CN" w:bidi="hi-IN"/>
+        </w:rPr>
+      </w:pPr>
+      <w:r>
+        <w:rPr/>
+        <w:t>To make it clear, in python:</w:t>
+      </w:r>
+    </w:p>
+    <w:p>
+      <w:pPr>
+        <w:pStyle w:val="Normal"/>
+        <w:bidi w:val="0"/>
+        <w:jc w:val="left"/>
+        <w:rPr>
+          <w:rFonts w:ascii="Liberation Serif" w:hAnsi="Liberation Serif" w:eastAsia="Noto Serif CJK SC" w:cs="Lohit Devanagari"/>
+          <w:b w:val="false"/>
+          <w:b w:val="false"/>
+          <w:i w:val="false"/>
+          <w:i w:val="false"/>
+          <w:caps w:val="false"/>
+          <w:smallCaps w:val="false"/>
+          <w:color w:val="auto"/>
+          <w:spacing w:val="0"/>
+          <w:kern w:val="2"/>
+          <w:sz w:val="24"/>
+          <w:szCs w:val="24"/>
+          <w:lang w:val="en-NZ" w:eastAsia="zh-CN" w:bidi="hi-IN"/>
+        </w:rPr>
+      </w:pPr>
+      <w:r>
+        <w:rPr/>
+        <w:t>The quaternion package uses default quaternion representation as (r, x, y, z) real number first</w:t>
+      </w:r>
+    </w:p>
+    <w:p>
+      <w:pPr>
+        <w:pStyle w:val="Normal"/>
+        <w:bidi w:val="0"/>
+        <w:jc w:val="left"/>
+        <w:rPr>
+          <w:rFonts w:ascii="Liberation Serif" w:hAnsi="Liberation Serif" w:eastAsia="Noto Serif CJK SC" w:cs="Lohit Devanagari"/>
+          <w:b w:val="false"/>
+          <w:b w:val="false"/>
+          <w:i w:val="false"/>
+          <w:i w:val="false"/>
+          <w:caps w:val="false"/>
+          <w:smallCaps w:val="false"/>
+          <w:color w:val="auto"/>
+          <w:spacing w:val="0"/>
+          <w:kern w:val="2"/>
+          <w:sz w:val="24"/>
+          <w:szCs w:val="24"/>
+          <w:lang w:val="en-NZ" w:eastAsia="zh-CN" w:bidi="hi-IN"/>
+        </w:rPr>
+      </w:pPr>
+      <w:r>
+        <w:rPr/>
+        <w:t xml:space="preserve">The pybullet package uses default quaternion representation as (x, y, z, r) real number </w:t>
+      </w:r>
+      <w:r>
+        <w:rPr>
+          <w:rFonts w:eastAsia="Noto Serif CJK SC" w:cs="Lohit Devanagari"/>
+          <w:color w:val="auto"/>
+          <w:kern w:val="2"/>
+          <w:sz w:val="24"/>
+          <w:szCs w:val="24"/>
+          <w:lang w:val="en-NZ" w:eastAsia="zh-CN" w:bidi="hi-IN"/>
+        </w:rPr>
+        <w:t>last</w:t>
+      </w:r>
+    </w:p>
+    <w:p>
+      <w:pPr>
+        <w:pStyle w:val="Normal"/>
+        <w:bidi w:val="0"/>
+        <w:jc w:val="left"/>
+        <w:rPr>
+          <w:rFonts w:ascii="Liberation Serif" w:hAnsi="Liberation Serif" w:eastAsia="Noto Serif CJK SC" w:cs="Lohit Devanagari"/>
+          <w:b w:val="false"/>
+          <w:b w:val="false"/>
+          <w:i w:val="false"/>
+          <w:i w:val="false"/>
+          <w:caps w:val="false"/>
+          <w:smallCaps w:val="false"/>
+          <w:color w:val="auto"/>
+          <w:spacing w:val="0"/>
+          <w:kern w:val="2"/>
+          <w:sz w:val="24"/>
+          <w:szCs w:val="24"/>
+          <w:lang w:val="en-NZ" w:eastAsia="zh-CN" w:bidi="hi-IN"/>
+        </w:rPr>
+      </w:pPr>
+      <w:r>
+        <w:rPr>
+          <w:rFonts w:eastAsia="Noto Serif CJK SC" w:cs="Lohit Devanagari"/>
+          <w:color w:val="auto"/>
+          <w:kern w:val="2"/>
+          <w:sz w:val="24"/>
+          <w:szCs w:val="24"/>
+          <w:lang w:val="en-NZ" w:eastAsia="zh-CN" w:bidi="hi-IN"/>
+        </w:rPr>
+        <w:t>The ur_kinematics package uses default quaternion representation as (x, y, z, r) real number last</w:t>
+      </w:r>
+    </w:p>
+    <w:p>
+      <w:pPr>
+        <w:pStyle w:val="Normal"/>
+        <w:bidi w:val="0"/>
+        <w:jc w:val="left"/>
+        <w:rPr>
+          <w:rFonts w:ascii="Liberation Serif" w:hAnsi="Liberation Serif" w:eastAsia="Noto Serif CJK SC" w:cs="Lohit Devanagari"/>
+          <w:b w:val="false"/>
+          <w:b w:val="false"/>
+          <w:i w:val="false"/>
+          <w:i w:val="false"/>
+          <w:caps w:val="false"/>
+          <w:smallCaps w:val="false"/>
+          <w:color w:val="auto"/>
+          <w:spacing w:val="0"/>
+          <w:kern w:val="2"/>
+          <w:sz w:val="24"/>
+          <w:szCs w:val="24"/>
+          <w:lang w:val="en-NZ" w:eastAsia="zh-CN" w:bidi="hi-IN"/>
+        </w:rPr>
+      </w:pPr>
+      <w:r>
+        <w:rPr/>
+      </w:r>
+    </w:p>
+    <w:p>
+      <w:pPr>
+        <w:pStyle w:val="Normal"/>
+        <w:bidi w:val="0"/>
+        <w:jc w:val="left"/>
+        <w:rPr>
+          <w:rFonts w:ascii="Liberation Serif" w:hAnsi="Liberation Serif" w:eastAsia="Noto Serif CJK SC" w:cs="Lohit Devanagari"/>
+          <w:b w:val="false"/>
+          <w:b w:val="false"/>
+          <w:i w:val="false"/>
+          <w:i w:val="false"/>
+          <w:caps w:val="false"/>
+          <w:smallCaps w:val="false"/>
+          <w:color w:val="auto"/>
+          <w:spacing w:val="0"/>
+          <w:kern w:val="2"/>
+          <w:sz w:val="24"/>
+          <w:szCs w:val="24"/>
+          <w:lang w:val="en-NZ" w:eastAsia="zh-CN" w:bidi="hi-IN"/>
+        </w:rPr>
+      </w:pPr>
+      <w:r>
+        <w:rPr>
+          <w:rFonts w:eastAsia="Noto Serif CJK SC" w:cs="Lohit Devanagari"/>
+          <w:color w:val="auto"/>
+          <w:kern w:val="2"/>
+          <w:sz w:val="24"/>
+          <w:szCs w:val="24"/>
+          <w:lang w:val="en-NZ" w:eastAsia="zh-CN" w:bidi="hi-IN"/>
+        </w:rPr>
+        <w:t>all format will unified to (x, y, z, r) for simplicity from now on.</w:t>
+      </w:r>
+    </w:p>
+    <w:p>
+      <w:pPr>
+        <w:pStyle w:val="Normal"/>
+        <w:bidi w:val="0"/>
+        <w:jc w:val="left"/>
+        <w:rPr>
+          <w:rFonts w:ascii="Liberation Serif" w:hAnsi="Liberation Serif" w:eastAsia="Noto Serif CJK SC" w:cs="Lohit Devanagari"/>
+          <w:b w:val="false"/>
+          <w:b w:val="false"/>
+          <w:i w:val="false"/>
+          <w:i w:val="false"/>
+          <w:caps w:val="false"/>
+          <w:smallCaps w:val="false"/>
+          <w:color w:val="auto"/>
+          <w:spacing w:val="0"/>
+          <w:kern w:val="2"/>
+          <w:sz w:val="24"/>
+          <w:szCs w:val="24"/>
+          <w:lang w:val="en-NZ" w:eastAsia="zh-CN" w:bidi="hi-IN"/>
+        </w:rPr>
+      </w:pPr>
+      <w:r>
+        <w:rPr/>
+      </w:r>
+    </w:p>
+    <w:p>
+      <w:pPr>
+        <w:pStyle w:val="Normal"/>
+        <w:bidi w:val="0"/>
+        <w:jc w:val="left"/>
+        <w:rPr>
+          <w:rFonts w:ascii="Liberation Serif" w:hAnsi="Liberation Serif" w:eastAsia="Noto Serif CJK SC" w:cs="Lohit Devanagari"/>
+          <w:b w:val="false"/>
+          <w:b w:val="false"/>
+          <w:i w:val="false"/>
+          <w:i w:val="false"/>
+          <w:caps w:val="false"/>
+          <w:smallCaps w:val="false"/>
+          <w:color w:val="auto"/>
+          <w:spacing w:val="0"/>
+          <w:kern w:val="2"/>
+          <w:sz w:val="24"/>
+          <w:szCs w:val="24"/>
+          <w:lang w:val="en-NZ" w:eastAsia="zh-CN" w:bidi="hi-IN"/>
+        </w:rPr>
+      </w:pPr>
+      <w:r>
+        <w:rPr>
+          <w:rFonts w:eastAsia="Noto Serif CJK SC" w:cs="Lohit Devanagari"/>
+          <w:color w:val="auto"/>
+          <w:kern w:val="2"/>
+          <w:sz w:val="24"/>
+          <w:szCs w:val="24"/>
+          <w:lang w:val="en-NZ" w:eastAsia="zh-CN" w:bidi="hi-IN"/>
+        </w:rPr>
+        <w:t>A</w:t>
+      </w:r>
+      <w:r>
+        <w:rPr>
+          <w:rFonts w:eastAsia="Noto Serif CJK SC" w:cs="Lohit Devanagari"/>
+          <w:color w:val="auto"/>
+          <w:kern w:val="2"/>
+          <w:sz w:val="24"/>
+          <w:szCs w:val="24"/>
+          <w:lang w:val="en-NZ" w:eastAsia="zh-CN" w:bidi="hi-IN"/>
+        </w:rPr>
+        <w:t>nother training without collision checking and joint regulation, see if the robot can find the pose in the most simple setting</w:t>
+      </w:r>
+    </w:p>
+    <w:p>
+      <w:pPr>
+        <w:pStyle w:val="Normal"/>
+        <w:bidi w:val="0"/>
+        <w:jc w:val="left"/>
+        <w:rPr>
+          <w:rFonts w:ascii="Liberation Serif" w:hAnsi="Liberation Serif" w:eastAsia="Noto Serif CJK SC" w:cs="Lohit Devanagari"/>
+          <w:b w:val="false"/>
+          <w:b w:val="false"/>
+          <w:i w:val="false"/>
+          <w:i w:val="false"/>
+          <w:caps w:val="false"/>
+          <w:smallCaps w:val="false"/>
+          <w:color w:val="auto"/>
+          <w:spacing w:val="0"/>
+          <w:kern w:val="2"/>
+          <w:sz w:val="24"/>
+          <w:szCs w:val="24"/>
+          <w:lang w:val="en-NZ" w:eastAsia="zh-CN" w:bidi="hi-IN"/>
+        </w:rPr>
+      </w:pPr>
+      <w:r>
+        <w:rPr/>
+      </w:r>
+    </w:p>
+    <w:p>
+      <w:pPr>
+        <w:pStyle w:val="Normal"/>
+        <w:bidi w:val="0"/>
+        <w:jc w:val="left"/>
+        <w:rPr>
+          <w:rFonts w:ascii="Liberation Serif" w:hAnsi="Liberation Serif" w:eastAsia="Noto Serif CJK SC" w:cs="Lohit Devanagari"/>
+          <w:b w:val="false"/>
+          <w:b w:val="false"/>
+          <w:i w:val="false"/>
+          <w:i w:val="false"/>
+          <w:caps w:val="false"/>
+          <w:smallCaps w:val="false"/>
+          <w:color w:val="auto"/>
+          <w:spacing w:val="0"/>
+          <w:kern w:val="2"/>
+          <w:sz w:val="24"/>
+          <w:szCs w:val="24"/>
+          <w:lang w:val="en-NZ" w:eastAsia="zh-CN" w:bidi="hi-IN"/>
+        </w:rPr>
+      </w:pPr>
+      <w:r>
+        <w:drawing>
+          <wp:anchor behindDoc="0" distT="0" distB="0" distL="0" distR="0" simplePos="0" locked="0" layoutInCell="1" allowOverlap="1" relativeHeight="23">
+            <wp:simplePos x="0" y="0"/>
+            <wp:positionH relativeFrom="column">
+              <wp:posOffset>-6985</wp:posOffset>
+            </wp:positionH>
+            <wp:positionV relativeFrom="paragraph">
+              <wp:posOffset>485775</wp:posOffset>
+            </wp:positionV>
+            <wp:extent cx="2857500" cy="3800475"/>
+            <wp:effectExtent l="0" t="0" r="0" b="0"/>
+            <wp:wrapSquare wrapText="largest"/>
+            <wp:docPr id="22" name="Image22" descr=""/>
+            <wp:cNvGraphicFramePr>
+              <a:graphicFrameLocks xmlns:a="http://schemas.openxmlformats.org/drawingml/2006/main" noChangeAspect="1"/>
+            </wp:cNvGraphicFramePr>
+            <a:graphic xmlns:a="http://schemas.openxmlformats.org/drawingml/2006/main">
+              <a:graphicData uri="http://schemas.openxmlformats.org/drawingml/2006/picture">
+                <pic:pic xmlns:pic="http://schemas.openxmlformats.org/drawingml/2006/picture">
+                  <pic:nvPicPr>
+                    <pic:cNvPr id="22" name="Image22" descr=""/>
+                    <pic:cNvPicPr>
+                      <a:picLocks noChangeAspect="1" noChangeArrowheads="1"/>
+                    </pic:cNvPicPr>
+                  </pic:nvPicPr>
+                  <pic:blipFill>
+                    <a:blip r:embed="rId23"/>
+                    <a:stretch>
+                      <a:fillRect/>
+                    </a:stretch>
+                  </pic:blipFill>
+                  <pic:spPr bwMode="auto">
+                    <a:xfrm>
+                      <a:off x="0" y="0"/>
+                      <a:ext cx="2857500" cy="3800475"/>
+                    </a:xfrm>
+                    <a:prstGeom prst="rect">
+                      <a:avLst/>
+                    </a:prstGeom>
+                  </pic:spPr>
+                </pic:pic>
+              </a:graphicData>
+            </a:graphic>
+          </wp:anchor>
+        </w:drawing>
+      </w:r>
+      <w:r>
+        <w:rPr/>
+        <w:t>s</w:t>
+      </w:r>
+      <w:r>
+        <w:rPr/>
+        <w:t>topped training since it seems not learning anything, the position is roughly correct but not the orientation. This is expected since the reward on orientation is very low</w:t>
+      </w:r>
+    </w:p>
+    <w:p>
+      <w:pPr>
+        <w:pStyle w:val="Normal"/>
+        <w:bidi w:val="0"/>
+        <w:jc w:val="left"/>
+        <w:rPr>
+          <w:rFonts w:ascii="Liberation Serif" w:hAnsi="Liberation Serif" w:eastAsia="Noto Serif CJK SC" w:cs="Lohit Devanagari"/>
+          <w:b w:val="false"/>
+          <w:b w:val="false"/>
+          <w:i w:val="false"/>
+          <w:i w:val="false"/>
+          <w:caps w:val="false"/>
+          <w:smallCaps w:val="false"/>
+          <w:color w:val="auto"/>
+          <w:spacing w:val="0"/>
+          <w:kern w:val="2"/>
+          <w:sz w:val="24"/>
+          <w:szCs w:val="24"/>
+          <w:lang w:val="en-NZ" w:eastAsia="zh-CN" w:bidi="hi-IN"/>
+        </w:rPr>
+      </w:pPr>
+      <w:r>
+        <w:rPr/>
+      </w:r>
+    </w:p>
+    <w:p>
+      <w:pPr>
+        <w:pStyle w:val="Normal"/>
+        <w:bidi w:val="0"/>
+        <w:jc w:val="left"/>
+        <w:rPr>
+          <w:rFonts w:ascii="Liberation Serif" w:hAnsi="Liberation Serif" w:eastAsia="Noto Serif CJK SC" w:cs="Lohit Devanagari"/>
+          <w:b w:val="false"/>
+          <w:b w:val="false"/>
+          <w:i w:val="false"/>
+          <w:i w:val="false"/>
+          <w:caps w:val="false"/>
+          <w:smallCaps w:val="false"/>
+          <w:color w:val="auto"/>
+          <w:spacing w:val="0"/>
+          <w:kern w:val="2"/>
+          <w:sz w:val="24"/>
+          <w:szCs w:val="24"/>
+          <w:lang w:val="en-NZ" w:eastAsia="zh-CN" w:bidi="hi-IN"/>
+        </w:rPr>
+      </w:pPr>
+      <w:r>
+        <w:rPr/>
+      </w:r>
+    </w:p>
+    <w:p>
+      <w:pPr>
+        <w:pStyle w:val="Normal"/>
+        <w:bidi w:val="0"/>
+        <w:jc w:val="left"/>
+        <w:rPr>
+          <w:rFonts w:ascii="Liberation Serif" w:hAnsi="Liberation Serif" w:eastAsia="Noto Serif CJK SC" w:cs="Lohit Devanagari"/>
+          <w:b w:val="false"/>
+          <w:b w:val="false"/>
+          <w:i w:val="false"/>
+          <w:i w:val="false"/>
+          <w:caps w:val="false"/>
+          <w:smallCaps w:val="false"/>
+          <w:color w:val="auto"/>
+          <w:spacing w:val="0"/>
+          <w:kern w:val="2"/>
+          <w:sz w:val="24"/>
+          <w:szCs w:val="24"/>
+          <w:lang w:val="en-NZ" w:eastAsia="zh-CN" w:bidi="hi-IN"/>
+        </w:rPr>
+      </w:pPr>
+      <w:r>
+        <w:rPr/>
+        <w:drawing>
+          <wp:anchor behindDoc="1" distT="0" distB="0" distL="0" distR="0" simplePos="0" locked="0" layoutInCell="1" allowOverlap="1" relativeHeight="24">
+            <wp:simplePos x="0" y="0"/>
+            <wp:positionH relativeFrom="column">
+              <wp:posOffset>3067685</wp:posOffset>
+            </wp:positionH>
+            <wp:positionV relativeFrom="paragraph">
+              <wp:posOffset>51435</wp:posOffset>
+            </wp:positionV>
+            <wp:extent cx="3257550" cy="3076575"/>
+            <wp:effectExtent l="0" t="0" r="0" b="0"/>
+            <wp:wrapNone/>
+            <wp:docPr id="23" name="Image23" descr=""/>
+            <wp:cNvGraphicFramePr>
+              <a:graphicFrameLocks xmlns:a="http://schemas.openxmlformats.org/drawingml/2006/main" noChangeAspect="1"/>
+            </wp:cNvGraphicFramePr>
+            <a:graphic xmlns:a="http://schemas.openxmlformats.org/drawingml/2006/main">
+              <a:graphicData uri="http://schemas.openxmlformats.org/drawingml/2006/picture">
+                <pic:pic xmlns:pic="http://schemas.openxmlformats.org/drawingml/2006/picture">
+                  <pic:nvPicPr>
+                    <pic:cNvPr id="23" name="Image23" descr=""/>
+                    <pic:cNvPicPr>
+                      <a:picLocks noChangeAspect="1" noChangeArrowheads="1"/>
+                    </pic:cNvPicPr>
+                  </pic:nvPicPr>
+                  <pic:blipFill>
+                    <a:blip r:embed="rId24"/>
+                    <a:stretch>
+                      <a:fillRect/>
+                    </a:stretch>
+                  </pic:blipFill>
+                  <pic:spPr bwMode="auto">
+                    <a:xfrm>
+                      <a:off x="0" y="0"/>
+                      <a:ext cx="3257550" cy="3076575"/>
+                    </a:xfrm>
+                    <a:prstGeom prst="rect">
+                      <a:avLst/>
+                    </a:prstGeom>
+                  </pic:spPr>
+                </pic:pic>
+              </a:graphicData>
+            </a:graphic>
+          </wp:anchor>
+        </w:drawing>
+      </w:r>
+    </w:p>
+    <w:p>
+      <w:pPr>
+        <w:pStyle w:val="Normal"/>
+        <w:bidi w:val="0"/>
+        <w:jc w:val="left"/>
+        <w:rPr>
+          <w:rFonts w:ascii="Liberation Serif" w:hAnsi="Liberation Serif" w:eastAsia="Noto Serif CJK SC" w:cs="Lohit Devanagari"/>
+          <w:b w:val="false"/>
+          <w:b w:val="false"/>
+          <w:i w:val="false"/>
+          <w:i w:val="false"/>
+          <w:caps w:val="false"/>
+          <w:smallCaps w:val="false"/>
+          <w:color w:val="auto"/>
+          <w:spacing w:val="0"/>
+          <w:kern w:val="2"/>
+          <w:sz w:val="24"/>
+          <w:szCs w:val="24"/>
+          <w:lang w:val="en-NZ" w:eastAsia="zh-CN" w:bidi="hi-IN"/>
+        </w:rPr>
+      </w:pPr>
+      <w:r>
+        <w:rPr/>
+      </w:r>
+    </w:p>
+    <w:p>
+      <w:pPr>
+        <w:pStyle w:val="Normal"/>
+        <w:bidi w:val="0"/>
+        <w:jc w:val="left"/>
+        <w:rPr>
+          <w:rFonts w:ascii="Liberation Serif" w:hAnsi="Liberation Serif" w:eastAsia="Noto Serif CJK SC" w:cs="Lohit Devanagari"/>
+          <w:b w:val="false"/>
+          <w:b w:val="false"/>
+          <w:i w:val="false"/>
+          <w:i w:val="false"/>
+          <w:caps w:val="false"/>
+          <w:smallCaps w:val="false"/>
+          <w:color w:val="auto"/>
+          <w:spacing w:val="0"/>
+          <w:kern w:val="2"/>
+          <w:sz w:val="24"/>
+          <w:szCs w:val="24"/>
+          <w:lang w:val="en-NZ" w:eastAsia="zh-CN" w:bidi="hi-IN"/>
+        </w:rPr>
+      </w:pPr>
+      <w:r>
+        <w:rPr/>
+      </w:r>
+    </w:p>
+    <w:p>
+      <w:pPr>
+        <w:pStyle w:val="Normal"/>
+        <w:bidi w:val="0"/>
+        <w:jc w:val="left"/>
+        <w:rPr>
+          <w:rFonts w:ascii="Liberation Serif" w:hAnsi="Liberation Serif" w:eastAsia="Noto Serif CJK SC" w:cs="Lohit Devanagari"/>
+          <w:b w:val="false"/>
+          <w:b w:val="false"/>
+          <w:i w:val="false"/>
+          <w:i w:val="false"/>
+          <w:caps w:val="false"/>
+          <w:smallCaps w:val="false"/>
+          <w:color w:val="auto"/>
+          <w:spacing w:val="0"/>
+          <w:kern w:val="2"/>
+          <w:sz w:val="24"/>
+          <w:szCs w:val="24"/>
+          <w:lang w:val="en-NZ" w:eastAsia="zh-CN" w:bidi="hi-IN"/>
+        </w:rPr>
+      </w:pPr>
+      <w:r>
+        <w:rPr/>
+      </w:r>
+    </w:p>
+    <w:p>
+      <w:pPr>
+        <w:pStyle w:val="Normal"/>
+        <w:bidi w:val="0"/>
+        <w:jc w:val="left"/>
+        <w:rPr>
+          <w:rFonts w:ascii="Liberation Serif" w:hAnsi="Liberation Serif" w:eastAsia="Noto Serif CJK SC" w:cs="Lohit Devanagari"/>
+          <w:b w:val="false"/>
+          <w:b w:val="false"/>
+          <w:i w:val="false"/>
+          <w:i w:val="false"/>
+          <w:caps w:val="false"/>
+          <w:smallCaps w:val="false"/>
+          <w:color w:val="auto"/>
+          <w:spacing w:val="0"/>
+          <w:kern w:val="2"/>
+          <w:sz w:val="24"/>
+          <w:szCs w:val="24"/>
+          <w:lang w:val="en-NZ" w:eastAsia="zh-CN" w:bidi="hi-IN"/>
+        </w:rPr>
+      </w:pPr>
+      <w:r>
+        <w:rPr/>
+      </w:r>
+    </w:p>
+    <w:p>
+      <w:pPr>
+        <w:pStyle w:val="Normal"/>
+        <w:bidi w:val="0"/>
+        <w:jc w:val="left"/>
+        <w:rPr>
+          <w:rFonts w:ascii="Liberation Serif" w:hAnsi="Liberation Serif" w:eastAsia="Noto Serif CJK SC" w:cs="Lohit Devanagari"/>
+          <w:b w:val="false"/>
+          <w:b w:val="false"/>
+          <w:i w:val="false"/>
+          <w:i w:val="false"/>
+          <w:caps w:val="false"/>
+          <w:smallCaps w:val="false"/>
+          <w:color w:val="auto"/>
+          <w:spacing w:val="0"/>
+          <w:kern w:val="2"/>
+          <w:sz w:val="24"/>
+          <w:szCs w:val="24"/>
+          <w:lang w:val="en-NZ" w:eastAsia="zh-CN" w:bidi="hi-IN"/>
+        </w:rPr>
+      </w:pPr>
+      <w:r>
+        <w:rPr/>
+      </w:r>
+    </w:p>
+    <w:p>
+      <w:pPr>
+        <w:pStyle w:val="Normal"/>
+        <w:bidi w:val="0"/>
+        <w:jc w:val="left"/>
+        <w:rPr>
+          <w:rFonts w:ascii="Liberation Serif" w:hAnsi="Liberation Serif" w:eastAsia="Noto Serif CJK SC" w:cs="Lohit Devanagari"/>
+          <w:b w:val="false"/>
+          <w:b w:val="false"/>
+          <w:i w:val="false"/>
+          <w:i w:val="false"/>
+          <w:caps w:val="false"/>
+          <w:smallCaps w:val="false"/>
+          <w:color w:val="auto"/>
+          <w:spacing w:val="0"/>
+          <w:kern w:val="2"/>
+          <w:sz w:val="24"/>
+          <w:szCs w:val="24"/>
+          <w:lang w:val="en-NZ" w:eastAsia="zh-CN" w:bidi="hi-IN"/>
+        </w:rPr>
+      </w:pPr>
+      <w:r>
+        <w:rPr/>
+      </w:r>
+    </w:p>
+    <w:p>
+      <w:pPr>
+        <w:pStyle w:val="Normal"/>
+        <w:bidi w:val="0"/>
+        <w:jc w:val="left"/>
+        <w:rPr>
+          <w:rFonts w:ascii="Liberation Serif" w:hAnsi="Liberation Serif" w:eastAsia="Noto Serif CJK SC" w:cs="Lohit Devanagari"/>
+          <w:b w:val="false"/>
+          <w:b w:val="false"/>
+          <w:i w:val="false"/>
+          <w:i w:val="false"/>
+          <w:caps w:val="false"/>
+          <w:smallCaps w:val="false"/>
+          <w:color w:val="auto"/>
+          <w:spacing w:val="0"/>
+          <w:kern w:val="2"/>
+          <w:sz w:val="24"/>
+          <w:szCs w:val="24"/>
+          <w:lang w:val="en-NZ" w:eastAsia="zh-CN" w:bidi="hi-IN"/>
+        </w:rPr>
+      </w:pPr>
+      <w:r>
+        <w:rPr/>
+      </w:r>
+    </w:p>
+    <w:p>
+      <w:pPr>
+        <w:pStyle w:val="Normal"/>
+        <w:bidi w:val="0"/>
+        <w:jc w:val="left"/>
+        <w:rPr>
+          <w:rFonts w:ascii="Liberation Serif" w:hAnsi="Liberation Serif" w:eastAsia="Noto Serif CJK SC" w:cs="Lohit Devanagari"/>
+          <w:b w:val="false"/>
+          <w:b w:val="false"/>
+          <w:i w:val="false"/>
+          <w:i w:val="false"/>
+          <w:caps w:val="false"/>
+          <w:smallCaps w:val="false"/>
+          <w:color w:val="auto"/>
+          <w:spacing w:val="0"/>
+          <w:kern w:val="2"/>
+          <w:sz w:val="24"/>
+          <w:szCs w:val="24"/>
+          <w:lang w:val="en-NZ" w:eastAsia="zh-CN" w:bidi="hi-IN"/>
+        </w:rPr>
+      </w:pPr>
+      <w:r>
+        <w:rPr/>
+      </w:r>
+    </w:p>
+    <w:p>
+      <w:pPr>
+        <w:pStyle w:val="Normal"/>
+        <w:bidi w:val="0"/>
+        <w:jc w:val="left"/>
+        <w:rPr>
+          <w:rFonts w:ascii="Liberation Serif" w:hAnsi="Liberation Serif" w:eastAsia="Noto Serif CJK SC" w:cs="Lohit Devanagari"/>
+          <w:b w:val="false"/>
+          <w:b w:val="false"/>
+          <w:i w:val="false"/>
+          <w:i w:val="false"/>
+          <w:caps w:val="false"/>
+          <w:smallCaps w:val="false"/>
+          <w:color w:val="auto"/>
+          <w:spacing w:val="0"/>
+          <w:kern w:val="2"/>
+          <w:sz w:val="24"/>
+          <w:szCs w:val="24"/>
+          <w:lang w:val="en-NZ" w:eastAsia="zh-CN" w:bidi="hi-IN"/>
+        </w:rPr>
+      </w:pPr>
+      <w:r>
+        <w:rPr/>
+      </w:r>
+    </w:p>
+    <w:p>
+      <w:pPr>
+        <w:pStyle w:val="Normal"/>
+        <w:bidi w:val="0"/>
+        <w:jc w:val="left"/>
+        <w:rPr>
+          <w:rFonts w:ascii="Liberation Serif" w:hAnsi="Liberation Serif" w:eastAsia="Noto Serif CJK SC" w:cs="Lohit Devanagari"/>
+          <w:b w:val="false"/>
+          <w:b w:val="false"/>
+          <w:i w:val="false"/>
+          <w:i w:val="false"/>
+          <w:caps w:val="false"/>
+          <w:smallCaps w:val="false"/>
+          <w:color w:val="auto"/>
+          <w:spacing w:val="0"/>
+          <w:kern w:val="2"/>
+          <w:sz w:val="24"/>
+          <w:szCs w:val="24"/>
+          <w:lang w:val="en-NZ" w:eastAsia="zh-CN" w:bidi="hi-IN"/>
+        </w:rPr>
+      </w:pPr>
+      <w:r>
+        <w:rPr/>
+      </w:r>
+    </w:p>
+    <w:p>
+      <w:pPr>
+        <w:pStyle w:val="Normal"/>
+        <w:bidi w:val="0"/>
+        <w:jc w:val="left"/>
+        <w:rPr>
+          <w:rFonts w:ascii="Liberation Serif" w:hAnsi="Liberation Serif" w:eastAsia="Noto Serif CJK SC" w:cs="Lohit Devanagari"/>
+          <w:b w:val="false"/>
+          <w:b w:val="false"/>
+          <w:i w:val="false"/>
+          <w:i w:val="false"/>
+          <w:caps w:val="false"/>
+          <w:smallCaps w:val="false"/>
+          <w:color w:val="auto"/>
+          <w:spacing w:val="0"/>
+          <w:kern w:val="2"/>
+          <w:sz w:val="24"/>
+          <w:szCs w:val="24"/>
+          <w:lang w:val="en-NZ" w:eastAsia="zh-CN" w:bidi="hi-IN"/>
+        </w:rPr>
+      </w:pPr>
+      <w:r>
+        <w:rPr/>
+      </w:r>
+    </w:p>
+    <w:p>
+      <w:pPr>
+        <w:pStyle w:val="Normal"/>
+        <w:bidi w:val="0"/>
+        <w:jc w:val="left"/>
+        <w:rPr>
+          <w:rFonts w:ascii="Liberation Serif" w:hAnsi="Liberation Serif" w:eastAsia="Noto Serif CJK SC" w:cs="Lohit Devanagari"/>
+          <w:b w:val="false"/>
+          <w:b w:val="false"/>
+          <w:i w:val="false"/>
+          <w:i w:val="false"/>
+          <w:caps w:val="false"/>
+          <w:smallCaps w:val="false"/>
+          <w:color w:val="auto"/>
+          <w:spacing w:val="0"/>
+          <w:kern w:val="2"/>
+          <w:sz w:val="24"/>
+          <w:szCs w:val="24"/>
+          <w:lang w:val="en-NZ" w:eastAsia="zh-CN" w:bidi="hi-IN"/>
+        </w:rPr>
+      </w:pPr>
+      <w:r>
+        <w:rPr/>
+      </w:r>
+    </w:p>
+    <w:p>
+      <w:pPr>
+        <w:pStyle w:val="Normal"/>
+        <w:bidi w:val="0"/>
+        <w:jc w:val="left"/>
+        <w:rPr>
+          <w:rFonts w:ascii="Liberation Serif" w:hAnsi="Liberation Serif" w:eastAsia="Noto Serif CJK SC" w:cs="Lohit Devanagari"/>
+          <w:b w:val="false"/>
+          <w:b w:val="false"/>
+          <w:i w:val="false"/>
+          <w:i w:val="false"/>
+          <w:caps w:val="false"/>
+          <w:smallCaps w:val="false"/>
+          <w:color w:val="auto"/>
+          <w:spacing w:val="0"/>
+          <w:kern w:val="2"/>
+          <w:sz w:val="24"/>
+          <w:szCs w:val="24"/>
+          <w:lang w:val="en-NZ" w:eastAsia="zh-CN" w:bidi="hi-IN"/>
+        </w:rPr>
+      </w:pPr>
+      <w:r>
+        <w:rPr/>
+      </w:r>
+    </w:p>
+    <w:p>
+      <w:pPr>
+        <w:pStyle w:val="Normal"/>
+        <w:bidi w:val="0"/>
+        <w:jc w:val="left"/>
+        <w:rPr>
+          <w:rFonts w:ascii="Liberation Serif" w:hAnsi="Liberation Serif" w:eastAsia="Noto Serif CJK SC" w:cs="Lohit Devanagari"/>
+          <w:b w:val="false"/>
+          <w:b w:val="false"/>
+          <w:i w:val="false"/>
+          <w:i w:val="false"/>
+          <w:caps w:val="false"/>
+          <w:smallCaps w:val="false"/>
+          <w:color w:val="auto"/>
+          <w:spacing w:val="0"/>
+          <w:kern w:val="2"/>
+          <w:sz w:val="24"/>
+          <w:szCs w:val="24"/>
+          <w:lang w:val="en-NZ" w:eastAsia="zh-CN" w:bidi="hi-IN"/>
+        </w:rPr>
+      </w:pPr>
+      <w:r>
+        <w:rPr/>
+      </w:r>
+    </w:p>
+    <w:p>
+      <w:pPr>
+        <w:pStyle w:val="Normal"/>
+        <w:bidi w:val="0"/>
+        <w:jc w:val="left"/>
+        <w:rPr>
+          <w:rFonts w:ascii="Liberation Serif" w:hAnsi="Liberation Serif" w:eastAsia="Noto Serif CJK SC" w:cs="Lohit Devanagari"/>
+          <w:b w:val="false"/>
+          <w:b w:val="false"/>
+          <w:i w:val="false"/>
+          <w:i w:val="false"/>
+          <w:caps w:val="false"/>
+          <w:smallCaps w:val="false"/>
+          <w:color w:val="auto"/>
+          <w:spacing w:val="0"/>
+          <w:kern w:val="2"/>
+          <w:sz w:val="24"/>
+          <w:szCs w:val="24"/>
+          <w:lang w:val="en-NZ" w:eastAsia="zh-CN" w:bidi="hi-IN"/>
+        </w:rPr>
+      </w:pPr>
+      <w:r>
+        <w:rPr/>
+      </w:r>
+    </w:p>
+    <w:p>
+      <w:pPr>
+        <w:pStyle w:val="Normal"/>
+        <w:bidi w:val="0"/>
+        <w:jc w:val="left"/>
+        <w:rPr>
+          <w:rFonts w:ascii="Liberation Serif" w:hAnsi="Liberation Serif" w:eastAsia="Noto Serif CJK SC" w:cs="Lohit Devanagari"/>
+          <w:b w:val="false"/>
+          <w:b w:val="false"/>
+          <w:i w:val="false"/>
+          <w:i w:val="false"/>
+          <w:caps w:val="false"/>
+          <w:smallCaps w:val="false"/>
+          <w:color w:val="auto"/>
+          <w:spacing w:val="0"/>
+          <w:kern w:val="2"/>
+          <w:sz w:val="24"/>
+          <w:szCs w:val="24"/>
+          <w:lang w:val="en-NZ" w:eastAsia="zh-CN" w:bidi="hi-IN"/>
+        </w:rPr>
+      </w:pPr>
+      <w:r>
+        <w:rPr/>
+      </w:r>
+    </w:p>
+    <w:p>
+      <w:pPr>
+        <w:pStyle w:val="Normal"/>
+        <w:bidi w:val="0"/>
+        <w:jc w:val="left"/>
+        <w:rPr>
+          <w:rFonts w:ascii="Liberation Serif" w:hAnsi="Liberation Serif" w:eastAsia="Noto Serif CJK SC" w:cs="Lohit Devanagari"/>
+          <w:b w:val="false"/>
+          <w:b w:val="false"/>
+          <w:i w:val="false"/>
+          <w:i w:val="false"/>
+          <w:caps w:val="false"/>
+          <w:smallCaps w:val="false"/>
+          <w:color w:val="auto"/>
+          <w:spacing w:val="0"/>
+          <w:kern w:val="2"/>
+          <w:sz w:val="24"/>
+          <w:szCs w:val="24"/>
+          <w:lang w:val="en-NZ" w:eastAsia="zh-CN" w:bidi="hi-IN"/>
+        </w:rPr>
+      </w:pPr>
+      <w:r>
+        <w:rPr/>
+      </w:r>
+    </w:p>
+    <w:p>
+      <w:pPr>
+        <w:pStyle w:val="Normal"/>
+        <w:bidi w:val="0"/>
+        <w:jc w:val="left"/>
+        <w:rPr>
+          <w:rFonts w:ascii="Liberation Serif" w:hAnsi="Liberation Serif" w:eastAsia="Noto Serif CJK SC" w:cs="Lohit Devanagari"/>
+          <w:b w:val="false"/>
+          <w:b w:val="false"/>
+          <w:i w:val="false"/>
+          <w:i w:val="false"/>
+          <w:caps w:val="false"/>
+          <w:smallCaps w:val="false"/>
+          <w:color w:val="auto"/>
+          <w:spacing w:val="0"/>
+          <w:kern w:val="2"/>
+          <w:sz w:val="24"/>
+          <w:szCs w:val="24"/>
+          <w:lang w:val="en-NZ" w:eastAsia="zh-CN" w:bidi="hi-IN"/>
+        </w:rPr>
+      </w:pPr>
+      <w:r>
+        <w:rPr/>
+      </w:r>
+    </w:p>
+    <w:p>
+      <w:pPr>
+        <w:pStyle w:val="Normal"/>
+        <w:bidi w:val="0"/>
+        <w:jc w:val="left"/>
+        <w:rPr>
+          <w:rFonts w:ascii="Liberation Serif" w:hAnsi="Liberation Serif" w:eastAsia="Noto Serif CJK SC" w:cs="Lohit Devanagari"/>
+          <w:b w:val="false"/>
+          <w:b w:val="false"/>
+          <w:i w:val="false"/>
+          <w:i w:val="false"/>
+          <w:caps w:val="false"/>
+          <w:smallCaps w:val="false"/>
+          <w:color w:val="auto"/>
+          <w:spacing w:val="0"/>
+          <w:kern w:val="2"/>
+          <w:sz w:val="24"/>
+          <w:szCs w:val="24"/>
+          <w:lang w:val="en-NZ" w:eastAsia="zh-CN" w:bidi="hi-IN"/>
+        </w:rPr>
+      </w:pPr>
+      <w:r>
+        <w:rPr/>
+      </w:r>
+    </w:p>
+    <w:p>
+      <w:pPr>
+        <w:pStyle w:val="Normal"/>
+        <w:bidi w:val="0"/>
+        <w:jc w:val="left"/>
+        <w:rPr>
+          <w:rFonts w:ascii="Liberation Serif" w:hAnsi="Liberation Serif" w:eastAsia="Noto Serif CJK SC" w:cs="Lohit Devanagari"/>
+          <w:b w:val="false"/>
+          <w:b w:val="false"/>
+          <w:i w:val="false"/>
+          <w:i w:val="false"/>
+          <w:caps w:val="false"/>
+          <w:smallCaps w:val="false"/>
+          <w:color w:val="auto"/>
+          <w:spacing w:val="0"/>
+          <w:kern w:val="2"/>
+          <w:sz w:val="24"/>
+          <w:szCs w:val="24"/>
+          <w:lang w:val="en-NZ" w:eastAsia="zh-CN" w:bidi="hi-IN"/>
+        </w:rPr>
+      </w:pPr>
+      <w:r>
+        <w:rPr/>
+      </w:r>
+    </w:p>
+    <w:p>
+      <w:pPr>
+        <w:pStyle w:val="Normal"/>
+        <w:bidi w:val="0"/>
+        <w:jc w:val="left"/>
+        <w:rPr>
+          <w:rFonts w:ascii="Liberation Serif" w:hAnsi="Liberation Serif" w:eastAsia="Noto Serif CJK SC" w:cs="Lohit Devanagari"/>
+          <w:b w:val="false"/>
+          <w:b w:val="false"/>
+          <w:i w:val="false"/>
+          <w:i w:val="false"/>
+          <w:caps w:val="false"/>
+          <w:smallCaps w:val="false"/>
+          <w:color w:val="auto"/>
+          <w:spacing w:val="0"/>
+          <w:kern w:val="2"/>
+          <w:sz w:val="24"/>
+          <w:szCs w:val="24"/>
+          <w:lang w:val="en-NZ" w:eastAsia="zh-CN" w:bidi="hi-IN"/>
+        </w:rPr>
+      </w:pPr>
+      <w:r>
+        <w:rPr/>
+      </w:r>
+    </w:p>
+    <w:p>
+      <w:pPr>
+        <w:pStyle w:val="Normal"/>
+        <w:bidi w:val="0"/>
+        <w:jc w:val="left"/>
+        <w:rPr>
+          <w:rFonts w:ascii="Liberation Serif" w:hAnsi="Liberation Serif" w:eastAsia="Noto Serif CJK SC" w:cs="Lohit Devanagari"/>
+          <w:b w:val="false"/>
+          <w:b w:val="false"/>
+          <w:i w:val="false"/>
+          <w:i w:val="false"/>
+          <w:caps w:val="false"/>
+          <w:smallCaps w:val="false"/>
+          <w:color w:val="auto"/>
+          <w:spacing w:val="0"/>
+          <w:kern w:val="2"/>
+          <w:sz w:val="24"/>
+          <w:szCs w:val="24"/>
+          <w:lang w:val="en-NZ" w:eastAsia="zh-CN" w:bidi="hi-IN"/>
+        </w:rPr>
+      </w:pPr>
+      <w:r>
+        <w:rPr/>
+        <w:t>Stopped this training early as well, cannot see a good trend, distance weight -16, orientation weight -4.</w:t>
+      </w:r>
+    </w:p>
+    <w:p>
+      <w:pPr>
+        <w:pStyle w:val="Normal"/>
+        <w:bidi w:val="0"/>
+        <w:jc w:val="left"/>
+        <w:rPr>
+          <w:rFonts w:ascii="Liberation Serif" w:hAnsi="Liberation Serif" w:eastAsia="Noto Serif CJK SC" w:cs="Lohit Devanagari"/>
+          <w:b w:val="false"/>
+          <w:b w:val="false"/>
+          <w:i w:val="false"/>
+          <w:i w:val="false"/>
+          <w:caps w:val="false"/>
+          <w:smallCaps w:val="false"/>
+          <w:color w:val="auto"/>
+          <w:spacing w:val="0"/>
+          <w:kern w:val="2"/>
+          <w:sz w:val="24"/>
+          <w:szCs w:val="24"/>
+          <w:lang w:val="en-NZ" w:eastAsia="zh-CN" w:bidi="hi-IN"/>
+        </w:rPr>
+      </w:pPr>
+      <w:r>
+        <w:rPr/>
+        <w:drawing>
+          <wp:anchor behindDoc="0" distT="0" distB="0" distL="0" distR="0" simplePos="0" locked="0" layoutInCell="1" allowOverlap="1" relativeHeight="25">
+            <wp:simplePos x="0" y="0"/>
+            <wp:positionH relativeFrom="column">
+              <wp:posOffset>-73660</wp:posOffset>
+            </wp:positionH>
+            <wp:positionV relativeFrom="paragraph">
+              <wp:posOffset>95250</wp:posOffset>
+            </wp:positionV>
+            <wp:extent cx="2686050" cy="3714750"/>
+            <wp:effectExtent l="0" t="0" r="0" b="0"/>
+            <wp:wrapSquare wrapText="largest"/>
+            <wp:docPr id="24" name="Image24" descr=""/>
+            <wp:cNvGraphicFramePr>
+              <a:graphicFrameLocks xmlns:a="http://schemas.openxmlformats.org/drawingml/2006/main" noChangeAspect="1"/>
+            </wp:cNvGraphicFramePr>
+            <a:graphic xmlns:a="http://schemas.openxmlformats.org/drawingml/2006/main">
+              <a:graphicData uri="http://schemas.openxmlformats.org/drawingml/2006/picture">
+                <pic:pic xmlns:pic="http://schemas.openxmlformats.org/drawingml/2006/picture">
+                  <pic:nvPicPr>
+                    <pic:cNvPr id="24" name="Image24" descr=""/>
+                    <pic:cNvPicPr>
+                      <a:picLocks noChangeAspect="1" noChangeArrowheads="1"/>
+                    </pic:cNvPicPr>
+                  </pic:nvPicPr>
+                  <pic:blipFill>
+                    <a:blip r:embed="rId25"/>
+                    <a:stretch>
+                      <a:fillRect/>
+                    </a:stretch>
+                  </pic:blipFill>
+                  <pic:spPr bwMode="auto">
+                    <a:xfrm>
+                      <a:off x="0" y="0"/>
+                      <a:ext cx="2686050" cy="3714750"/>
+                    </a:xfrm>
+                    <a:prstGeom prst="rect">
+                      <a:avLst/>
+                    </a:prstGeom>
+                  </pic:spPr>
+                </pic:pic>
+              </a:graphicData>
+            </a:graphic>
+          </wp:anchor>
+        </w:drawing>
+      </w:r>
+    </w:p>
+    <w:p>
+      <w:pPr>
+        <w:pStyle w:val="Normal"/>
+        <w:bidi w:val="0"/>
+        <w:jc w:val="left"/>
+        <w:rPr>
+          <w:rFonts w:ascii="Liberation Serif" w:hAnsi="Liberation Serif" w:eastAsia="Noto Serif CJK SC" w:cs="Lohit Devanagari"/>
+          <w:b w:val="false"/>
+          <w:b w:val="false"/>
+          <w:i w:val="false"/>
+          <w:i w:val="false"/>
+          <w:caps w:val="false"/>
+          <w:smallCaps w:val="false"/>
+          <w:color w:val="auto"/>
+          <w:spacing w:val="0"/>
+          <w:kern w:val="2"/>
+          <w:sz w:val="24"/>
+          <w:szCs w:val="24"/>
+          <w:lang w:val="en-NZ" w:eastAsia="zh-CN" w:bidi="hi-IN"/>
+        </w:rPr>
+      </w:pPr>
+      <w:r>
+        <w:rPr/>
+        <w:drawing>
+          <wp:anchor behindDoc="0" distT="0" distB="0" distL="0" distR="0" simplePos="0" locked="0" layoutInCell="1" allowOverlap="1" relativeHeight="26">
+            <wp:simplePos x="0" y="0"/>
+            <wp:positionH relativeFrom="column">
+              <wp:posOffset>2611755</wp:posOffset>
+            </wp:positionH>
+            <wp:positionV relativeFrom="paragraph">
+              <wp:posOffset>133350</wp:posOffset>
+            </wp:positionV>
+            <wp:extent cx="3276600" cy="3076575"/>
+            <wp:effectExtent l="0" t="0" r="0" b="0"/>
+            <wp:wrapSquare wrapText="largest"/>
+            <wp:docPr id="25" name="Image25" descr=""/>
+            <wp:cNvGraphicFramePr>
+              <a:graphicFrameLocks xmlns:a="http://schemas.openxmlformats.org/drawingml/2006/main" noChangeAspect="1"/>
+            </wp:cNvGraphicFramePr>
+            <a:graphic xmlns:a="http://schemas.openxmlformats.org/drawingml/2006/main">
+              <a:graphicData uri="http://schemas.openxmlformats.org/drawingml/2006/picture">
+                <pic:pic xmlns:pic="http://schemas.openxmlformats.org/drawingml/2006/picture">
+                  <pic:nvPicPr>
+                    <pic:cNvPr id="25" name="Image25" descr=""/>
+                    <pic:cNvPicPr>
+                      <a:picLocks noChangeAspect="1" noChangeArrowheads="1"/>
+                    </pic:cNvPicPr>
+                  </pic:nvPicPr>
+                  <pic:blipFill>
+                    <a:blip r:embed="rId26"/>
+                    <a:stretch>
+                      <a:fillRect/>
+                    </a:stretch>
+                  </pic:blipFill>
+                  <pic:spPr bwMode="auto">
+                    <a:xfrm>
+                      <a:off x="0" y="0"/>
+                      <a:ext cx="3276600" cy="3076575"/>
+                    </a:xfrm>
+                    <a:prstGeom prst="rect">
+                      <a:avLst/>
+                    </a:prstGeom>
+                  </pic:spPr>
+                </pic:pic>
+              </a:graphicData>
+            </a:graphic>
+          </wp:anchor>
+        </w:drawing>
+      </w:r>
+    </w:p>
+    <w:p>
+      <w:pPr>
+        <w:pStyle w:val="Normal"/>
+        <w:bidi w:val="0"/>
+        <w:jc w:val="left"/>
+        <w:rPr>
+          <w:rFonts w:ascii="Liberation Serif" w:hAnsi="Liberation Serif" w:eastAsia="Noto Serif CJK SC" w:cs="Lohit Devanagari"/>
+          <w:b w:val="false"/>
+          <w:b w:val="false"/>
+          <w:i w:val="false"/>
+          <w:i w:val="false"/>
+          <w:caps w:val="false"/>
+          <w:smallCaps w:val="false"/>
+          <w:color w:val="auto"/>
+          <w:spacing w:val="0"/>
+          <w:kern w:val="2"/>
+          <w:sz w:val="24"/>
+          <w:szCs w:val="24"/>
+          <w:lang w:val="en-NZ" w:eastAsia="zh-CN" w:bidi="hi-IN"/>
+        </w:rPr>
+      </w:pPr>
+      <w:r>
+        <w:rPr/>
+      </w:r>
+    </w:p>
+    <w:p>
+      <w:pPr>
+        <w:pStyle w:val="Normal"/>
+        <w:bidi w:val="0"/>
+        <w:jc w:val="left"/>
+        <w:rPr>
+          <w:rFonts w:ascii="Liberation Serif" w:hAnsi="Liberation Serif" w:eastAsia="Noto Serif CJK SC" w:cs="Lohit Devanagari"/>
+          <w:b w:val="false"/>
+          <w:b w:val="false"/>
+          <w:i w:val="false"/>
+          <w:i w:val="false"/>
+          <w:caps w:val="false"/>
+          <w:smallCaps w:val="false"/>
+          <w:color w:val="auto"/>
+          <w:spacing w:val="0"/>
+          <w:kern w:val="2"/>
+          <w:sz w:val="24"/>
+          <w:szCs w:val="24"/>
+          <w:lang w:val="en-NZ" w:eastAsia="zh-CN" w:bidi="hi-IN"/>
+        </w:rPr>
+      </w:pPr>
+      <w:r>
+        <w:rPr/>
       </w:r>
     </w:p>
     <w:sectPr>

</xml_diff>

<commit_message>
created code for generate test set, use the code by uncomment self.task.generate_testset() in core.py
</commit_message>
<xml_diff>
--- a/training_log.docx
+++ b/training_log.docx
@@ -9295,15 +9295,15 @@
           <w:lang w:val="en-NZ" w:eastAsia="zh-CN" w:bidi="hi-IN"/>
         </w:rPr>
         <w:drawing>
-          <wp:anchor behindDoc="0" distT="0" distB="0" distL="0" distR="0" simplePos="0" locked="0" layoutInCell="1" allowOverlap="1" relativeHeight="25">
+          <wp:anchor behindDoc="0" distT="0" distB="0" distL="0" distR="0" simplePos="0" locked="0" layoutInCell="1" allowOverlap="1" relativeHeight="29">
             <wp:simplePos x="0" y="0"/>
             <wp:positionH relativeFrom="column">
-              <wp:posOffset>-73660</wp:posOffset>
+              <wp:posOffset>236220</wp:posOffset>
             </wp:positionH>
             <wp:positionV relativeFrom="paragraph">
-              <wp:posOffset>95250</wp:posOffset>
+              <wp:posOffset>47625</wp:posOffset>
             </wp:positionV>
-            <wp:extent cx="2686050" cy="3714750"/>
+            <wp:extent cx="2638425" cy="3705225"/>
             <wp:effectExtent l="0" t="0" r="0" b="0"/>
             <wp:wrapSquare wrapText="largest"/>
             <wp:docPr id="24" name="Image24" descr=""/>
@@ -9328,7 +9328,7 @@
                   <pic:spPr bwMode="auto">
                     <a:xfrm>
                       <a:off x="0" y="0"/>
-                      <a:ext cx="2686050" cy="3714750"/>
+                      <a:ext cx="2638425" cy="3705225"/>
                     </a:xfrm>
                     <a:prstGeom prst="rect">
                       <a:avLst/>
@@ -9339,53 +9339,16 @@
             </a:graphic>
           </wp:anchor>
         </w:drawing>
-      </w:r>
-    </w:p>
-    <w:p>
-      <w:pPr>
-        <w:pStyle w:val="Normal"/>
-        <w:bidi w:val="0"/>
-        <w:jc w:val="left"/>
-        <w:rPr>
-          <w:rFonts w:ascii="Liberation Serif" w:hAnsi="Liberation Serif" w:eastAsia="Noto Serif CJK SC" w:cs="Lohit Devanagari"/>
-          <w:b w:val="false"/>
-          <w:b w:val="false"/>
-          <w:i w:val="false"/>
-          <w:i w:val="false"/>
-          <w:caps w:val="false"/>
-          <w:smallCaps w:val="false"/>
-          <w:color w:val="auto"/>
-          <w:spacing w:val="0"/>
-          <w:kern w:val="2"/>
-          <w:sz w:val="24"/>
-          <w:szCs w:val="24"/>
-          <w:lang w:val="en-NZ" w:eastAsia="zh-CN" w:bidi="hi-IN"/>
-        </w:rPr>
-      </w:pPr>
-      <w:r>
-        <w:rPr>
-          <w:rFonts w:eastAsia="Noto Serif CJK SC" w:cs="Lohit Devanagari"/>
-          <w:b w:val="false"/>
-          <w:i w:val="false"/>
-          <w:caps w:val="false"/>
-          <w:smallCaps w:val="false"/>
-          <w:color w:val="auto"/>
-          <w:spacing w:val="0"/>
-          <w:kern w:val="2"/>
-          <w:sz w:val="24"/>
-          <w:szCs w:val="24"/>
-          <w:lang w:val="en-NZ" w:eastAsia="zh-CN" w:bidi="hi-IN"/>
-        </w:rPr>
         <w:drawing>
-          <wp:anchor behindDoc="0" distT="0" distB="0" distL="0" distR="0" simplePos="0" locked="0" layoutInCell="1" allowOverlap="1" relativeHeight="26">
+          <wp:anchor behindDoc="0" distT="0" distB="0" distL="0" distR="0" simplePos="0" locked="0" layoutInCell="1" allowOverlap="1" relativeHeight="30">
             <wp:simplePos x="0" y="0"/>
             <wp:positionH relativeFrom="column">
-              <wp:posOffset>2611755</wp:posOffset>
+              <wp:posOffset>2931795</wp:posOffset>
             </wp:positionH>
             <wp:positionV relativeFrom="paragraph">
-              <wp:posOffset>133350</wp:posOffset>
+              <wp:posOffset>85725</wp:posOffset>
             </wp:positionV>
-            <wp:extent cx="3276600" cy="3076575"/>
+            <wp:extent cx="3267075" cy="3152775"/>
             <wp:effectExtent l="0" t="0" r="0" b="0"/>
             <wp:wrapSquare wrapText="largest"/>
             <wp:docPr id="25" name="Image25" descr=""/>
@@ -9410,7 +9373,7 @@
                   <pic:spPr bwMode="auto">
                     <a:xfrm>
                       <a:off x="0" y="0"/>
-                      <a:ext cx="3276600" cy="3076575"/>
+                      <a:ext cx="3267075" cy="3152775"/>
                     </a:xfrm>
                     <a:prstGeom prst="rect">
                       <a:avLst/>
@@ -10259,6 +10222,43 @@
         </w:rPr>
       </w:pPr>
       <w:r>
+        <w:rPr>
+          <w:rFonts w:eastAsia="Noto Serif CJK SC" w:cs="Lohit Devanagari"/>
+          <w:b w:val="false"/>
+          <w:i w:val="false"/>
+          <w:caps w:val="false"/>
+          <w:smallCaps w:val="false"/>
+          <w:color w:val="auto"/>
+          <w:spacing w:val="0"/>
+          <w:kern w:val="2"/>
+          <w:sz w:val="24"/>
+          <w:szCs w:val="24"/>
+          <w:lang w:val="en-NZ" w:eastAsia="zh-CN" w:bidi="hi-IN"/>
+        </w:rPr>
+      </w:r>
+    </w:p>
+    <w:p>
+      <w:pPr>
+        <w:pStyle w:val="Normal"/>
+        <w:bidi w:val="0"/>
+        <w:jc w:val="left"/>
+        <w:rPr>
+          <w:rFonts w:ascii="Liberation Serif" w:hAnsi="Liberation Serif" w:eastAsia="Noto Serif CJK SC" w:cs="Lohit Devanagari"/>
+          <w:b w:val="false"/>
+          <w:b w:val="false"/>
+          <w:i w:val="false"/>
+          <w:i w:val="false"/>
+          <w:caps w:val="false"/>
+          <w:smallCaps w:val="false"/>
+          <w:color w:val="auto"/>
+          <w:spacing w:val="0"/>
+          <w:kern w:val="2"/>
+          <w:sz w:val="24"/>
+          <w:szCs w:val="24"/>
+          <w:lang w:val="en-NZ" w:eastAsia="zh-CN" w:bidi="hi-IN"/>
+        </w:rPr>
+      </w:pPr>
+      <w:r>
         <w:rPr/>
         <w:t>HER is added to get better result, we use SAC to train for 1M epochs with -16 distance weight and -4 orientation weight. The reward reached -150. success rate r</w:t>
       </w:r>
@@ -10314,7 +10314,7 @@
           <w:lang w:val="en-NZ" w:eastAsia="zh-CN" w:bidi="hi-IN"/>
         </w:rPr>
         <w:drawing>
-          <wp:anchor behindDoc="0" distT="0" distB="0" distL="0" distR="0" simplePos="0" locked="0" layoutInCell="1" allowOverlap="1" relativeHeight="27">
+          <wp:anchor behindDoc="0" distT="0" distB="0" distL="0" distR="0" simplePos="0" locked="0" layoutInCell="1" allowOverlap="1" relativeHeight="25">
             <wp:simplePos x="0" y="0"/>
             <wp:positionH relativeFrom="column">
               <wp:posOffset>-16510</wp:posOffset>
@@ -10359,7 +10359,7 @@
           </wp:anchor>
         </w:drawing>
         <w:drawing>
-          <wp:anchor behindDoc="0" distT="0" distB="0" distL="0" distR="0" simplePos="0" locked="0" layoutInCell="1" allowOverlap="1" relativeHeight="28">
+          <wp:anchor behindDoc="0" distT="0" distB="0" distL="0" distR="0" simplePos="0" locked="0" layoutInCell="1" allowOverlap="1" relativeHeight="26">
             <wp:simplePos x="0" y="0"/>
             <wp:positionH relativeFrom="column">
               <wp:posOffset>3401060</wp:posOffset>
@@ -11242,32 +11242,1133 @@
       </w:pPr>
       <w:r>
         <w:rPr/>
-        <w:t>we will try again with exactly the same parameters but using DDPG.</w:t>
-      </w:r>
-    </w:p>
-    <w:p>
-      <w:pPr>
-        <w:pStyle w:val="Normal"/>
-        <w:bidi w:val="0"/>
-        <w:jc w:val="left"/>
-        <w:rPr>
-          <w:rFonts w:ascii="Liberation Serif" w:hAnsi="Liberation Serif" w:eastAsia="Noto Serif CJK SC" w:cs="Lohit Devanagari"/>
-          <w:b w:val="false"/>
-          <w:b w:val="false"/>
-          <w:i w:val="false"/>
-          <w:i w:val="false"/>
-          <w:caps w:val="false"/>
-          <w:smallCaps w:val="false"/>
-          <w:color w:val="auto"/>
-          <w:spacing w:val="0"/>
-          <w:kern w:val="2"/>
-          <w:sz w:val="24"/>
-          <w:szCs w:val="24"/>
-          <w:lang w:val="en-NZ" w:eastAsia="zh-CN" w:bidi="hi-IN"/>
-        </w:rPr>
-      </w:pPr>
-      <w:r>
-        <w:rPr/>
+        <w:t>we will try again with exactly the same parameters but using DDPG. The result is much worse.</w:t>
+      </w:r>
+    </w:p>
+    <w:p>
+      <w:pPr>
+        <w:pStyle w:val="Normal"/>
+        <w:bidi w:val="0"/>
+        <w:jc w:val="left"/>
+        <w:rPr>
+          <w:rFonts w:ascii="Liberation Serif" w:hAnsi="Liberation Serif" w:eastAsia="Noto Serif CJK SC" w:cs="Lohit Devanagari"/>
+          <w:b w:val="false"/>
+          <w:b w:val="false"/>
+          <w:i w:val="false"/>
+          <w:i w:val="false"/>
+          <w:caps w:val="false"/>
+          <w:smallCaps w:val="false"/>
+          <w:color w:val="auto"/>
+          <w:spacing w:val="0"/>
+          <w:kern w:val="2"/>
+          <w:sz w:val="24"/>
+          <w:szCs w:val="24"/>
+          <w:lang w:val="en-NZ" w:eastAsia="zh-CN" w:bidi="hi-IN"/>
+        </w:rPr>
+      </w:pPr>
+      <w:r>
+        <w:rPr>
+          <w:rFonts w:eastAsia="Noto Serif CJK SC" w:cs="Lohit Devanagari"/>
+          <w:b w:val="false"/>
+          <w:i w:val="false"/>
+          <w:caps w:val="false"/>
+          <w:smallCaps w:val="false"/>
+          <w:color w:val="auto"/>
+          <w:spacing w:val="0"/>
+          <w:kern w:val="2"/>
+          <w:sz w:val="24"/>
+          <w:szCs w:val="24"/>
+          <w:lang w:val="en-NZ" w:eastAsia="zh-CN" w:bidi="hi-IN"/>
+        </w:rPr>
+        <w:drawing>
+          <wp:anchor behindDoc="0" distT="0" distB="0" distL="0" distR="0" simplePos="0" locked="0" layoutInCell="1" allowOverlap="1" relativeHeight="27">
+            <wp:simplePos x="0" y="0"/>
+            <wp:positionH relativeFrom="column">
+              <wp:posOffset>69215</wp:posOffset>
+            </wp:positionH>
+            <wp:positionV relativeFrom="paragraph">
+              <wp:posOffset>123825</wp:posOffset>
+            </wp:positionV>
+            <wp:extent cx="3238500" cy="3057525"/>
+            <wp:effectExtent l="0" t="0" r="0" b="0"/>
+            <wp:wrapSquare wrapText="largest"/>
+            <wp:docPr id="28" name="Image28" descr=""/>
+            <wp:cNvGraphicFramePr>
+              <a:graphicFrameLocks xmlns:a="http://schemas.openxmlformats.org/drawingml/2006/main" noChangeAspect="1"/>
+            </wp:cNvGraphicFramePr>
+            <a:graphic xmlns:a="http://schemas.openxmlformats.org/drawingml/2006/main">
+              <a:graphicData uri="http://schemas.openxmlformats.org/drawingml/2006/picture">
+                <pic:pic xmlns:pic="http://schemas.openxmlformats.org/drawingml/2006/picture">
+                  <pic:nvPicPr>
+                    <pic:cNvPr id="28" name="Image28" descr=""/>
+                    <pic:cNvPicPr>
+                      <a:picLocks noChangeAspect="1" noChangeArrowheads="1"/>
+                    </pic:cNvPicPr>
+                  </pic:nvPicPr>
+                  <pic:blipFill>
+                    <a:blip r:embed="rId29"/>
+                    <a:stretch>
+                      <a:fillRect/>
+                    </a:stretch>
+                  </pic:blipFill>
+                  <pic:spPr bwMode="auto">
+                    <a:xfrm>
+                      <a:off x="0" y="0"/>
+                      <a:ext cx="3238500" cy="3057525"/>
+                    </a:xfrm>
+                    <a:prstGeom prst="rect">
+                      <a:avLst/>
+                    </a:prstGeom>
+                  </pic:spPr>
+                </pic:pic>
+              </a:graphicData>
+            </a:graphic>
+          </wp:anchor>
+        </w:drawing>
+        <w:drawing>
+          <wp:anchor behindDoc="0" distT="0" distB="0" distL="0" distR="0" simplePos="0" locked="0" layoutInCell="1" allowOverlap="1" relativeHeight="28">
+            <wp:simplePos x="0" y="0"/>
+            <wp:positionH relativeFrom="column">
+              <wp:posOffset>3429635</wp:posOffset>
+            </wp:positionH>
+            <wp:positionV relativeFrom="paragraph">
+              <wp:posOffset>60960</wp:posOffset>
+            </wp:positionV>
+            <wp:extent cx="2714625" cy="5191125"/>
+            <wp:effectExtent l="0" t="0" r="0" b="0"/>
+            <wp:wrapSquare wrapText="largest"/>
+            <wp:docPr id="29" name="Image29" descr=""/>
+            <wp:cNvGraphicFramePr>
+              <a:graphicFrameLocks xmlns:a="http://schemas.openxmlformats.org/drawingml/2006/main" noChangeAspect="1"/>
+            </wp:cNvGraphicFramePr>
+            <a:graphic xmlns:a="http://schemas.openxmlformats.org/drawingml/2006/main">
+              <a:graphicData uri="http://schemas.openxmlformats.org/drawingml/2006/picture">
+                <pic:pic xmlns:pic="http://schemas.openxmlformats.org/drawingml/2006/picture">
+                  <pic:nvPicPr>
+                    <pic:cNvPr id="29" name="Image29" descr=""/>
+                    <pic:cNvPicPr>
+                      <a:picLocks noChangeAspect="1" noChangeArrowheads="1"/>
+                    </pic:cNvPicPr>
+                  </pic:nvPicPr>
+                  <pic:blipFill>
+                    <a:blip r:embed="rId30"/>
+                    <a:stretch>
+                      <a:fillRect/>
+                    </a:stretch>
+                  </pic:blipFill>
+                  <pic:spPr bwMode="auto">
+                    <a:xfrm>
+                      <a:off x="0" y="0"/>
+                      <a:ext cx="2714625" cy="5191125"/>
+                    </a:xfrm>
+                    <a:prstGeom prst="rect">
+                      <a:avLst/>
+                    </a:prstGeom>
+                  </pic:spPr>
+                </pic:pic>
+              </a:graphicData>
+            </a:graphic>
+          </wp:anchor>
+        </w:drawing>
+      </w:r>
+    </w:p>
+    <w:p>
+      <w:pPr>
+        <w:pStyle w:val="Normal"/>
+        <w:bidi w:val="0"/>
+        <w:jc w:val="left"/>
+        <w:rPr>
+          <w:rFonts w:ascii="Liberation Serif" w:hAnsi="Liberation Serif" w:eastAsia="Noto Serif CJK SC" w:cs="Lohit Devanagari"/>
+          <w:b w:val="false"/>
+          <w:b w:val="false"/>
+          <w:i w:val="false"/>
+          <w:i w:val="false"/>
+          <w:caps w:val="false"/>
+          <w:smallCaps w:val="false"/>
+          <w:color w:val="auto"/>
+          <w:spacing w:val="0"/>
+          <w:kern w:val="2"/>
+          <w:sz w:val="24"/>
+          <w:szCs w:val="24"/>
+          <w:lang w:val="en-NZ" w:eastAsia="zh-CN" w:bidi="hi-IN"/>
+        </w:rPr>
+      </w:pPr>
+      <w:r>
+        <w:rPr>
+          <w:rFonts w:eastAsia="Noto Serif CJK SC" w:cs="Lohit Devanagari"/>
+          <w:b w:val="false"/>
+          <w:i w:val="false"/>
+          <w:caps w:val="false"/>
+          <w:smallCaps w:val="false"/>
+          <w:color w:val="auto"/>
+          <w:spacing w:val="0"/>
+          <w:kern w:val="2"/>
+          <w:sz w:val="24"/>
+          <w:szCs w:val="24"/>
+          <w:lang w:val="en-NZ" w:eastAsia="zh-CN" w:bidi="hi-IN"/>
+        </w:rPr>
+      </w:r>
+    </w:p>
+    <w:p>
+      <w:pPr>
+        <w:pStyle w:val="Normal"/>
+        <w:bidi w:val="0"/>
+        <w:jc w:val="left"/>
+        <w:rPr>
+          <w:rFonts w:ascii="Liberation Serif" w:hAnsi="Liberation Serif" w:eastAsia="Noto Serif CJK SC" w:cs="Lohit Devanagari"/>
+          <w:b w:val="false"/>
+          <w:b w:val="false"/>
+          <w:i w:val="false"/>
+          <w:i w:val="false"/>
+          <w:caps w:val="false"/>
+          <w:smallCaps w:val="false"/>
+          <w:color w:val="auto"/>
+          <w:spacing w:val="0"/>
+          <w:kern w:val="2"/>
+          <w:sz w:val="24"/>
+          <w:szCs w:val="24"/>
+          <w:lang w:val="en-NZ" w:eastAsia="zh-CN" w:bidi="hi-IN"/>
+        </w:rPr>
+      </w:pPr>
+      <w:r>
+        <w:rPr>
+          <w:rFonts w:eastAsia="Noto Serif CJK SC" w:cs="Lohit Devanagari"/>
+          <w:b w:val="false"/>
+          <w:i w:val="false"/>
+          <w:caps w:val="false"/>
+          <w:smallCaps w:val="false"/>
+          <w:color w:val="auto"/>
+          <w:spacing w:val="0"/>
+          <w:kern w:val="2"/>
+          <w:sz w:val="24"/>
+          <w:szCs w:val="24"/>
+          <w:lang w:val="en-NZ" w:eastAsia="zh-CN" w:bidi="hi-IN"/>
+        </w:rPr>
+      </w:r>
+    </w:p>
+    <w:p>
+      <w:pPr>
+        <w:pStyle w:val="Normal"/>
+        <w:bidi w:val="0"/>
+        <w:jc w:val="left"/>
+        <w:rPr>
+          <w:rFonts w:ascii="Liberation Serif" w:hAnsi="Liberation Serif" w:eastAsia="Noto Serif CJK SC" w:cs="Lohit Devanagari"/>
+          <w:b w:val="false"/>
+          <w:b w:val="false"/>
+          <w:i w:val="false"/>
+          <w:i w:val="false"/>
+          <w:caps w:val="false"/>
+          <w:smallCaps w:val="false"/>
+          <w:color w:val="auto"/>
+          <w:spacing w:val="0"/>
+          <w:kern w:val="2"/>
+          <w:sz w:val="24"/>
+          <w:szCs w:val="24"/>
+          <w:lang w:val="en-NZ" w:eastAsia="zh-CN" w:bidi="hi-IN"/>
+        </w:rPr>
+      </w:pPr>
+      <w:r>
+        <w:rPr>
+          <w:rFonts w:eastAsia="Noto Serif CJK SC" w:cs="Lohit Devanagari"/>
+          <w:b w:val="false"/>
+          <w:i w:val="false"/>
+          <w:caps w:val="false"/>
+          <w:smallCaps w:val="false"/>
+          <w:color w:val="auto"/>
+          <w:spacing w:val="0"/>
+          <w:kern w:val="2"/>
+          <w:sz w:val="24"/>
+          <w:szCs w:val="24"/>
+          <w:lang w:val="en-NZ" w:eastAsia="zh-CN" w:bidi="hi-IN"/>
+        </w:rPr>
+      </w:r>
+    </w:p>
+    <w:p>
+      <w:pPr>
+        <w:pStyle w:val="Normal"/>
+        <w:bidi w:val="0"/>
+        <w:jc w:val="left"/>
+        <w:rPr>
+          <w:rFonts w:ascii="Liberation Serif" w:hAnsi="Liberation Serif" w:eastAsia="Noto Serif CJK SC" w:cs="Lohit Devanagari"/>
+          <w:b w:val="false"/>
+          <w:b w:val="false"/>
+          <w:i w:val="false"/>
+          <w:i w:val="false"/>
+          <w:caps w:val="false"/>
+          <w:smallCaps w:val="false"/>
+          <w:color w:val="auto"/>
+          <w:spacing w:val="0"/>
+          <w:kern w:val="2"/>
+          <w:sz w:val="24"/>
+          <w:szCs w:val="24"/>
+          <w:lang w:val="en-NZ" w:eastAsia="zh-CN" w:bidi="hi-IN"/>
+        </w:rPr>
+      </w:pPr>
+      <w:r>
+        <w:rPr>
+          <w:rFonts w:eastAsia="Noto Serif CJK SC" w:cs="Lohit Devanagari"/>
+          <w:b w:val="false"/>
+          <w:i w:val="false"/>
+          <w:caps w:val="false"/>
+          <w:smallCaps w:val="false"/>
+          <w:color w:val="auto"/>
+          <w:spacing w:val="0"/>
+          <w:kern w:val="2"/>
+          <w:sz w:val="24"/>
+          <w:szCs w:val="24"/>
+          <w:lang w:val="en-NZ" w:eastAsia="zh-CN" w:bidi="hi-IN"/>
+        </w:rPr>
+      </w:r>
+    </w:p>
+    <w:p>
+      <w:pPr>
+        <w:pStyle w:val="Normal"/>
+        <w:bidi w:val="0"/>
+        <w:jc w:val="left"/>
+        <w:rPr>
+          <w:rFonts w:ascii="Liberation Serif" w:hAnsi="Liberation Serif" w:eastAsia="Noto Serif CJK SC" w:cs="Lohit Devanagari"/>
+          <w:b w:val="false"/>
+          <w:b w:val="false"/>
+          <w:i w:val="false"/>
+          <w:i w:val="false"/>
+          <w:caps w:val="false"/>
+          <w:smallCaps w:val="false"/>
+          <w:color w:val="auto"/>
+          <w:spacing w:val="0"/>
+          <w:kern w:val="2"/>
+          <w:sz w:val="24"/>
+          <w:szCs w:val="24"/>
+          <w:lang w:val="en-NZ" w:eastAsia="zh-CN" w:bidi="hi-IN"/>
+        </w:rPr>
+      </w:pPr>
+      <w:r>
+        <w:rPr>
+          <w:rFonts w:eastAsia="Noto Serif CJK SC" w:cs="Lohit Devanagari"/>
+          <w:b w:val="false"/>
+          <w:i w:val="false"/>
+          <w:caps w:val="false"/>
+          <w:smallCaps w:val="false"/>
+          <w:color w:val="auto"/>
+          <w:spacing w:val="0"/>
+          <w:kern w:val="2"/>
+          <w:sz w:val="24"/>
+          <w:szCs w:val="24"/>
+          <w:lang w:val="en-NZ" w:eastAsia="zh-CN" w:bidi="hi-IN"/>
+        </w:rPr>
+      </w:r>
+    </w:p>
+    <w:p>
+      <w:pPr>
+        <w:pStyle w:val="Normal"/>
+        <w:bidi w:val="0"/>
+        <w:jc w:val="left"/>
+        <w:rPr>
+          <w:rFonts w:ascii="Liberation Serif" w:hAnsi="Liberation Serif" w:eastAsia="Noto Serif CJK SC" w:cs="Lohit Devanagari"/>
+          <w:b w:val="false"/>
+          <w:b w:val="false"/>
+          <w:i w:val="false"/>
+          <w:i w:val="false"/>
+          <w:caps w:val="false"/>
+          <w:smallCaps w:val="false"/>
+          <w:color w:val="auto"/>
+          <w:spacing w:val="0"/>
+          <w:kern w:val="2"/>
+          <w:sz w:val="24"/>
+          <w:szCs w:val="24"/>
+          <w:lang w:val="en-NZ" w:eastAsia="zh-CN" w:bidi="hi-IN"/>
+        </w:rPr>
+      </w:pPr>
+      <w:r>
+        <w:rPr>
+          <w:rFonts w:eastAsia="Noto Serif CJK SC" w:cs="Lohit Devanagari"/>
+          <w:b w:val="false"/>
+          <w:i w:val="false"/>
+          <w:caps w:val="false"/>
+          <w:smallCaps w:val="false"/>
+          <w:color w:val="auto"/>
+          <w:spacing w:val="0"/>
+          <w:kern w:val="2"/>
+          <w:sz w:val="24"/>
+          <w:szCs w:val="24"/>
+          <w:lang w:val="en-NZ" w:eastAsia="zh-CN" w:bidi="hi-IN"/>
+        </w:rPr>
+      </w:r>
+    </w:p>
+    <w:p>
+      <w:pPr>
+        <w:pStyle w:val="Normal"/>
+        <w:bidi w:val="0"/>
+        <w:jc w:val="left"/>
+        <w:rPr>
+          <w:rFonts w:ascii="Liberation Serif" w:hAnsi="Liberation Serif" w:eastAsia="Noto Serif CJK SC" w:cs="Lohit Devanagari"/>
+          <w:b w:val="false"/>
+          <w:b w:val="false"/>
+          <w:i w:val="false"/>
+          <w:i w:val="false"/>
+          <w:caps w:val="false"/>
+          <w:smallCaps w:val="false"/>
+          <w:color w:val="auto"/>
+          <w:spacing w:val="0"/>
+          <w:kern w:val="2"/>
+          <w:sz w:val="24"/>
+          <w:szCs w:val="24"/>
+          <w:lang w:val="en-NZ" w:eastAsia="zh-CN" w:bidi="hi-IN"/>
+        </w:rPr>
+      </w:pPr>
+      <w:r>
+        <w:rPr>
+          <w:rFonts w:eastAsia="Noto Serif CJK SC" w:cs="Lohit Devanagari"/>
+          <w:b w:val="false"/>
+          <w:i w:val="false"/>
+          <w:caps w:val="false"/>
+          <w:smallCaps w:val="false"/>
+          <w:color w:val="auto"/>
+          <w:spacing w:val="0"/>
+          <w:kern w:val="2"/>
+          <w:sz w:val="24"/>
+          <w:szCs w:val="24"/>
+          <w:lang w:val="en-NZ" w:eastAsia="zh-CN" w:bidi="hi-IN"/>
+        </w:rPr>
+      </w:r>
+    </w:p>
+    <w:p>
+      <w:pPr>
+        <w:pStyle w:val="Normal"/>
+        <w:bidi w:val="0"/>
+        <w:jc w:val="left"/>
+        <w:rPr>
+          <w:rFonts w:ascii="Liberation Serif" w:hAnsi="Liberation Serif" w:eastAsia="Noto Serif CJK SC" w:cs="Lohit Devanagari"/>
+          <w:b w:val="false"/>
+          <w:b w:val="false"/>
+          <w:i w:val="false"/>
+          <w:i w:val="false"/>
+          <w:caps w:val="false"/>
+          <w:smallCaps w:val="false"/>
+          <w:color w:val="auto"/>
+          <w:spacing w:val="0"/>
+          <w:kern w:val="2"/>
+          <w:sz w:val="24"/>
+          <w:szCs w:val="24"/>
+          <w:lang w:val="en-NZ" w:eastAsia="zh-CN" w:bidi="hi-IN"/>
+        </w:rPr>
+      </w:pPr>
+      <w:r>
+        <w:rPr>
+          <w:rFonts w:eastAsia="Noto Serif CJK SC" w:cs="Lohit Devanagari"/>
+          <w:b w:val="false"/>
+          <w:i w:val="false"/>
+          <w:caps w:val="false"/>
+          <w:smallCaps w:val="false"/>
+          <w:color w:val="auto"/>
+          <w:spacing w:val="0"/>
+          <w:kern w:val="2"/>
+          <w:sz w:val="24"/>
+          <w:szCs w:val="24"/>
+          <w:lang w:val="en-NZ" w:eastAsia="zh-CN" w:bidi="hi-IN"/>
+        </w:rPr>
+      </w:r>
+    </w:p>
+    <w:p>
+      <w:pPr>
+        <w:pStyle w:val="Normal"/>
+        <w:bidi w:val="0"/>
+        <w:jc w:val="left"/>
+        <w:rPr>
+          <w:rFonts w:ascii="Liberation Serif" w:hAnsi="Liberation Serif" w:eastAsia="Noto Serif CJK SC" w:cs="Lohit Devanagari"/>
+          <w:b w:val="false"/>
+          <w:b w:val="false"/>
+          <w:i w:val="false"/>
+          <w:i w:val="false"/>
+          <w:caps w:val="false"/>
+          <w:smallCaps w:val="false"/>
+          <w:color w:val="auto"/>
+          <w:spacing w:val="0"/>
+          <w:kern w:val="2"/>
+          <w:sz w:val="24"/>
+          <w:szCs w:val="24"/>
+          <w:lang w:val="en-NZ" w:eastAsia="zh-CN" w:bidi="hi-IN"/>
+        </w:rPr>
+      </w:pPr>
+      <w:r>
+        <w:rPr>
+          <w:rFonts w:eastAsia="Noto Serif CJK SC" w:cs="Lohit Devanagari"/>
+          <w:b w:val="false"/>
+          <w:i w:val="false"/>
+          <w:caps w:val="false"/>
+          <w:smallCaps w:val="false"/>
+          <w:color w:val="auto"/>
+          <w:spacing w:val="0"/>
+          <w:kern w:val="2"/>
+          <w:sz w:val="24"/>
+          <w:szCs w:val="24"/>
+          <w:lang w:val="en-NZ" w:eastAsia="zh-CN" w:bidi="hi-IN"/>
+        </w:rPr>
+      </w:r>
+    </w:p>
+    <w:p>
+      <w:pPr>
+        <w:pStyle w:val="Normal"/>
+        <w:bidi w:val="0"/>
+        <w:jc w:val="left"/>
+        <w:rPr>
+          <w:rFonts w:ascii="Liberation Serif" w:hAnsi="Liberation Serif" w:eastAsia="Noto Serif CJK SC" w:cs="Lohit Devanagari"/>
+          <w:b w:val="false"/>
+          <w:b w:val="false"/>
+          <w:i w:val="false"/>
+          <w:i w:val="false"/>
+          <w:caps w:val="false"/>
+          <w:smallCaps w:val="false"/>
+          <w:color w:val="auto"/>
+          <w:spacing w:val="0"/>
+          <w:kern w:val="2"/>
+          <w:sz w:val="24"/>
+          <w:szCs w:val="24"/>
+          <w:lang w:val="en-NZ" w:eastAsia="zh-CN" w:bidi="hi-IN"/>
+        </w:rPr>
+      </w:pPr>
+      <w:r>
+        <w:rPr>
+          <w:rFonts w:eastAsia="Noto Serif CJK SC" w:cs="Lohit Devanagari"/>
+          <w:b w:val="false"/>
+          <w:i w:val="false"/>
+          <w:caps w:val="false"/>
+          <w:smallCaps w:val="false"/>
+          <w:color w:val="auto"/>
+          <w:spacing w:val="0"/>
+          <w:kern w:val="2"/>
+          <w:sz w:val="24"/>
+          <w:szCs w:val="24"/>
+          <w:lang w:val="en-NZ" w:eastAsia="zh-CN" w:bidi="hi-IN"/>
+        </w:rPr>
+      </w:r>
+    </w:p>
+    <w:p>
+      <w:pPr>
+        <w:pStyle w:val="Normal"/>
+        <w:bidi w:val="0"/>
+        <w:jc w:val="left"/>
+        <w:rPr>
+          <w:rFonts w:ascii="Liberation Serif" w:hAnsi="Liberation Serif" w:eastAsia="Noto Serif CJK SC" w:cs="Lohit Devanagari"/>
+          <w:b w:val="false"/>
+          <w:b w:val="false"/>
+          <w:i w:val="false"/>
+          <w:i w:val="false"/>
+          <w:caps w:val="false"/>
+          <w:smallCaps w:val="false"/>
+          <w:color w:val="auto"/>
+          <w:spacing w:val="0"/>
+          <w:kern w:val="2"/>
+          <w:sz w:val="24"/>
+          <w:szCs w:val="24"/>
+          <w:lang w:val="en-NZ" w:eastAsia="zh-CN" w:bidi="hi-IN"/>
+        </w:rPr>
+      </w:pPr>
+      <w:r>
+        <w:rPr>
+          <w:rFonts w:eastAsia="Noto Serif CJK SC" w:cs="Lohit Devanagari"/>
+          <w:b w:val="false"/>
+          <w:i w:val="false"/>
+          <w:caps w:val="false"/>
+          <w:smallCaps w:val="false"/>
+          <w:color w:val="auto"/>
+          <w:spacing w:val="0"/>
+          <w:kern w:val="2"/>
+          <w:sz w:val="24"/>
+          <w:szCs w:val="24"/>
+          <w:lang w:val="en-NZ" w:eastAsia="zh-CN" w:bidi="hi-IN"/>
+        </w:rPr>
+      </w:r>
+    </w:p>
+    <w:p>
+      <w:pPr>
+        <w:pStyle w:val="Normal"/>
+        <w:bidi w:val="0"/>
+        <w:jc w:val="left"/>
+        <w:rPr>
+          <w:rFonts w:ascii="Liberation Serif" w:hAnsi="Liberation Serif" w:eastAsia="Noto Serif CJK SC" w:cs="Lohit Devanagari"/>
+          <w:b w:val="false"/>
+          <w:b w:val="false"/>
+          <w:i w:val="false"/>
+          <w:i w:val="false"/>
+          <w:caps w:val="false"/>
+          <w:smallCaps w:val="false"/>
+          <w:color w:val="auto"/>
+          <w:spacing w:val="0"/>
+          <w:kern w:val="2"/>
+          <w:sz w:val="24"/>
+          <w:szCs w:val="24"/>
+          <w:lang w:val="en-NZ" w:eastAsia="zh-CN" w:bidi="hi-IN"/>
+        </w:rPr>
+      </w:pPr>
+      <w:r>
+        <w:rPr>
+          <w:rFonts w:eastAsia="Noto Serif CJK SC" w:cs="Lohit Devanagari"/>
+          <w:b w:val="false"/>
+          <w:i w:val="false"/>
+          <w:caps w:val="false"/>
+          <w:smallCaps w:val="false"/>
+          <w:color w:val="auto"/>
+          <w:spacing w:val="0"/>
+          <w:kern w:val="2"/>
+          <w:sz w:val="24"/>
+          <w:szCs w:val="24"/>
+          <w:lang w:val="en-NZ" w:eastAsia="zh-CN" w:bidi="hi-IN"/>
+        </w:rPr>
+      </w:r>
+    </w:p>
+    <w:p>
+      <w:pPr>
+        <w:pStyle w:val="Normal"/>
+        <w:bidi w:val="0"/>
+        <w:jc w:val="left"/>
+        <w:rPr>
+          <w:rFonts w:ascii="Liberation Serif" w:hAnsi="Liberation Serif" w:eastAsia="Noto Serif CJK SC" w:cs="Lohit Devanagari"/>
+          <w:b w:val="false"/>
+          <w:b w:val="false"/>
+          <w:i w:val="false"/>
+          <w:i w:val="false"/>
+          <w:caps w:val="false"/>
+          <w:smallCaps w:val="false"/>
+          <w:color w:val="auto"/>
+          <w:spacing w:val="0"/>
+          <w:kern w:val="2"/>
+          <w:sz w:val="24"/>
+          <w:szCs w:val="24"/>
+          <w:lang w:val="en-NZ" w:eastAsia="zh-CN" w:bidi="hi-IN"/>
+        </w:rPr>
+      </w:pPr>
+      <w:r>
+        <w:rPr>
+          <w:rFonts w:eastAsia="Noto Serif CJK SC" w:cs="Lohit Devanagari"/>
+          <w:b w:val="false"/>
+          <w:i w:val="false"/>
+          <w:caps w:val="false"/>
+          <w:smallCaps w:val="false"/>
+          <w:color w:val="auto"/>
+          <w:spacing w:val="0"/>
+          <w:kern w:val="2"/>
+          <w:sz w:val="24"/>
+          <w:szCs w:val="24"/>
+          <w:lang w:val="en-NZ" w:eastAsia="zh-CN" w:bidi="hi-IN"/>
+        </w:rPr>
+      </w:r>
+    </w:p>
+    <w:p>
+      <w:pPr>
+        <w:pStyle w:val="Normal"/>
+        <w:bidi w:val="0"/>
+        <w:jc w:val="left"/>
+        <w:rPr>
+          <w:rFonts w:ascii="Liberation Serif" w:hAnsi="Liberation Serif" w:eastAsia="Noto Serif CJK SC" w:cs="Lohit Devanagari"/>
+          <w:b w:val="false"/>
+          <w:b w:val="false"/>
+          <w:i w:val="false"/>
+          <w:i w:val="false"/>
+          <w:caps w:val="false"/>
+          <w:smallCaps w:val="false"/>
+          <w:color w:val="auto"/>
+          <w:spacing w:val="0"/>
+          <w:kern w:val="2"/>
+          <w:sz w:val="24"/>
+          <w:szCs w:val="24"/>
+          <w:lang w:val="en-NZ" w:eastAsia="zh-CN" w:bidi="hi-IN"/>
+        </w:rPr>
+      </w:pPr>
+      <w:r>
+        <w:rPr>
+          <w:rFonts w:eastAsia="Noto Serif CJK SC" w:cs="Lohit Devanagari"/>
+          <w:b w:val="false"/>
+          <w:i w:val="false"/>
+          <w:caps w:val="false"/>
+          <w:smallCaps w:val="false"/>
+          <w:color w:val="auto"/>
+          <w:spacing w:val="0"/>
+          <w:kern w:val="2"/>
+          <w:sz w:val="24"/>
+          <w:szCs w:val="24"/>
+          <w:lang w:val="en-NZ" w:eastAsia="zh-CN" w:bidi="hi-IN"/>
+        </w:rPr>
+      </w:r>
+    </w:p>
+    <w:p>
+      <w:pPr>
+        <w:pStyle w:val="Normal"/>
+        <w:bidi w:val="0"/>
+        <w:jc w:val="left"/>
+        <w:rPr>
+          <w:rFonts w:ascii="Liberation Serif" w:hAnsi="Liberation Serif" w:eastAsia="Noto Serif CJK SC" w:cs="Lohit Devanagari"/>
+          <w:b w:val="false"/>
+          <w:b w:val="false"/>
+          <w:i w:val="false"/>
+          <w:i w:val="false"/>
+          <w:caps w:val="false"/>
+          <w:smallCaps w:val="false"/>
+          <w:color w:val="auto"/>
+          <w:spacing w:val="0"/>
+          <w:kern w:val="2"/>
+          <w:sz w:val="24"/>
+          <w:szCs w:val="24"/>
+          <w:lang w:val="en-NZ" w:eastAsia="zh-CN" w:bidi="hi-IN"/>
+        </w:rPr>
+      </w:pPr>
+      <w:r>
+        <w:rPr>
+          <w:rFonts w:eastAsia="Noto Serif CJK SC" w:cs="Lohit Devanagari"/>
+          <w:b w:val="false"/>
+          <w:i w:val="false"/>
+          <w:caps w:val="false"/>
+          <w:smallCaps w:val="false"/>
+          <w:color w:val="auto"/>
+          <w:spacing w:val="0"/>
+          <w:kern w:val="2"/>
+          <w:sz w:val="24"/>
+          <w:szCs w:val="24"/>
+          <w:lang w:val="en-NZ" w:eastAsia="zh-CN" w:bidi="hi-IN"/>
+        </w:rPr>
+      </w:r>
+    </w:p>
+    <w:p>
+      <w:pPr>
+        <w:pStyle w:val="Normal"/>
+        <w:bidi w:val="0"/>
+        <w:jc w:val="left"/>
+        <w:rPr>
+          <w:rFonts w:ascii="Liberation Serif" w:hAnsi="Liberation Serif" w:eastAsia="Noto Serif CJK SC" w:cs="Lohit Devanagari"/>
+          <w:b w:val="false"/>
+          <w:b w:val="false"/>
+          <w:i w:val="false"/>
+          <w:i w:val="false"/>
+          <w:caps w:val="false"/>
+          <w:smallCaps w:val="false"/>
+          <w:color w:val="auto"/>
+          <w:spacing w:val="0"/>
+          <w:kern w:val="2"/>
+          <w:sz w:val="24"/>
+          <w:szCs w:val="24"/>
+          <w:lang w:val="en-NZ" w:eastAsia="zh-CN" w:bidi="hi-IN"/>
+        </w:rPr>
+      </w:pPr>
+      <w:r>
+        <w:rPr>
+          <w:rFonts w:eastAsia="Noto Serif CJK SC" w:cs="Lohit Devanagari"/>
+          <w:b w:val="false"/>
+          <w:i w:val="false"/>
+          <w:caps w:val="false"/>
+          <w:smallCaps w:val="false"/>
+          <w:color w:val="auto"/>
+          <w:spacing w:val="0"/>
+          <w:kern w:val="2"/>
+          <w:sz w:val="24"/>
+          <w:szCs w:val="24"/>
+          <w:lang w:val="en-NZ" w:eastAsia="zh-CN" w:bidi="hi-IN"/>
+        </w:rPr>
+      </w:r>
+    </w:p>
+    <w:p>
+      <w:pPr>
+        <w:pStyle w:val="Normal"/>
+        <w:bidi w:val="0"/>
+        <w:jc w:val="left"/>
+        <w:rPr>
+          <w:rFonts w:ascii="Liberation Serif" w:hAnsi="Liberation Serif" w:eastAsia="Noto Serif CJK SC" w:cs="Lohit Devanagari"/>
+          <w:b w:val="false"/>
+          <w:b w:val="false"/>
+          <w:i w:val="false"/>
+          <w:i w:val="false"/>
+          <w:caps w:val="false"/>
+          <w:smallCaps w:val="false"/>
+          <w:color w:val="auto"/>
+          <w:spacing w:val="0"/>
+          <w:kern w:val="2"/>
+          <w:sz w:val="24"/>
+          <w:szCs w:val="24"/>
+          <w:lang w:val="en-NZ" w:eastAsia="zh-CN" w:bidi="hi-IN"/>
+        </w:rPr>
+      </w:pPr>
+      <w:r>
+        <w:rPr>
+          <w:rFonts w:eastAsia="Noto Serif CJK SC" w:cs="Lohit Devanagari"/>
+          <w:b w:val="false"/>
+          <w:i w:val="false"/>
+          <w:caps w:val="false"/>
+          <w:smallCaps w:val="false"/>
+          <w:color w:val="auto"/>
+          <w:spacing w:val="0"/>
+          <w:kern w:val="2"/>
+          <w:sz w:val="24"/>
+          <w:szCs w:val="24"/>
+          <w:lang w:val="en-NZ" w:eastAsia="zh-CN" w:bidi="hi-IN"/>
+        </w:rPr>
+      </w:r>
+    </w:p>
+    <w:p>
+      <w:pPr>
+        <w:pStyle w:val="Normal"/>
+        <w:bidi w:val="0"/>
+        <w:jc w:val="left"/>
+        <w:rPr>
+          <w:rFonts w:ascii="Liberation Serif" w:hAnsi="Liberation Serif" w:eastAsia="Noto Serif CJK SC" w:cs="Lohit Devanagari"/>
+          <w:b w:val="false"/>
+          <w:b w:val="false"/>
+          <w:i w:val="false"/>
+          <w:i w:val="false"/>
+          <w:caps w:val="false"/>
+          <w:smallCaps w:val="false"/>
+          <w:color w:val="auto"/>
+          <w:spacing w:val="0"/>
+          <w:kern w:val="2"/>
+          <w:sz w:val="24"/>
+          <w:szCs w:val="24"/>
+          <w:lang w:val="en-NZ" w:eastAsia="zh-CN" w:bidi="hi-IN"/>
+        </w:rPr>
+      </w:pPr>
+      <w:r>
+        <w:rPr>
+          <w:rFonts w:eastAsia="Noto Serif CJK SC" w:cs="Lohit Devanagari"/>
+          <w:b w:val="false"/>
+          <w:i w:val="false"/>
+          <w:caps w:val="false"/>
+          <w:smallCaps w:val="false"/>
+          <w:color w:val="auto"/>
+          <w:spacing w:val="0"/>
+          <w:kern w:val="2"/>
+          <w:sz w:val="24"/>
+          <w:szCs w:val="24"/>
+          <w:lang w:val="en-NZ" w:eastAsia="zh-CN" w:bidi="hi-IN"/>
+        </w:rPr>
+      </w:r>
+    </w:p>
+    <w:p>
+      <w:pPr>
+        <w:pStyle w:val="Normal"/>
+        <w:bidi w:val="0"/>
+        <w:jc w:val="left"/>
+        <w:rPr>
+          <w:rFonts w:ascii="Liberation Serif" w:hAnsi="Liberation Serif" w:eastAsia="Noto Serif CJK SC" w:cs="Lohit Devanagari"/>
+          <w:b w:val="false"/>
+          <w:b w:val="false"/>
+          <w:i w:val="false"/>
+          <w:i w:val="false"/>
+          <w:caps w:val="false"/>
+          <w:smallCaps w:val="false"/>
+          <w:color w:val="auto"/>
+          <w:spacing w:val="0"/>
+          <w:kern w:val="2"/>
+          <w:sz w:val="24"/>
+          <w:szCs w:val="24"/>
+          <w:lang w:val="en-NZ" w:eastAsia="zh-CN" w:bidi="hi-IN"/>
+        </w:rPr>
+      </w:pPr>
+      <w:r>
+        <w:rPr>
+          <w:rFonts w:eastAsia="Noto Serif CJK SC" w:cs="Lohit Devanagari"/>
+          <w:b w:val="false"/>
+          <w:i w:val="false"/>
+          <w:caps w:val="false"/>
+          <w:smallCaps w:val="false"/>
+          <w:color w:val="auto"/>
+          <w:spacing w:val="0"/>
+          <w:kern w:val="2"/>
+          <w:sz w:val="24"/>
+          <w:szCs w:val="24"/>
+          <w:lang w:val="en-NZ" w:eastAsia="zh-CN" w:bidi="hi-IN"/>
+        </w:rPr>
+      </w:r>
+    </w:p>
+    <w:p>
+      <w:pPr>
+        <w:pStyle w:val="Normal"/>
+        <w:bidi w:val="0"/>
+        <w:jc w:val="left"/>
+        <w:rPr>
+          <w:rFonts w:ascii="Liberation Serif" w:hAnsi="Liberation Serif" w:eastAsia="Noto Serif CJK SC" w:cs="Lohit Devanagari"/>
+          <w:b w:val="false"/>
+          <w:b w:val="false"/>
+          <w:i w:val="false"/>
+          <w:i w:val="false"/>
+          <w:caps w:val="false"/>
+          <w:smallCaps w:val="false"/>
+          <w:color w:val="auto"/>
+          <w:spacing w:val="0"/>
+          <w:kern w:val="2"/>
+          <w:sz w:val="24"/>
+          <w:szCs w:val="24"/>
+          <w:lang w:val="en-NZ" w:eastAsia="zh-CN" w:bidi="hi-IN"/>
+        </w:rPr>
+      </w:pPr>
+      <w:r>
+        <w:rPr>
+          <w:rFonts w:eastAsia="Noto Serif CJK SC" w:cs="Lohit Devanagari"/>
+          <w:b w:val="false"/>
+          <w:i w:val="false"/>
+          <w:caps w:val="false"/>
+          <w:smallCaps w:val="false"/>
+          <w:color w:val="auto"/>
+          <w:spacing w:val="0"/>
+          <w:kern w:val="2"/>
+          <w:sz w:val="24"/>
+          <w:szCs w:val="24"/>
+          <w:lang w:val="en-NZ" w:eastAsia="zh-CN" w:bidi="hi-IN"/>
+        </w:rPr>
+      </w:r>
+    </w:p>
+    <w:p>
+      <w:pPr>
+        <w:pStyle w:val="Normal"/>
+        <w:bidi w:val="0"/>
+        <w:jc w:val="left"/>
+        <w:rPr>
+          <w:rFonts w:ascii="Liberation Serif" w:hAnsi="Liberation Serif" w:eastAsia="Noto Serif CJK SC" w:cs="Lohit Devanagari"/>
+          <w:b w:val="false"/>
+          <w:b w:val="false"/>
+          <w:i w:val="false"/>
+          <w:i w:val="false"/>
+          <w:caps w:val="false"/>
+          <w:smallCaps w:val="false"/>
+          <w:color w:val="auto"/>
+          <w:spacing w:val="0"/>
+          <w:kern w:val="2"/>
+          <w:sz w:val="24"/>
+          <w:szCs w:val="24"/>
+          <w:lang w:val="en-NZ" w:eastAsia="zh-CN" w:bidi="hi-IN"/>
+        </w:rPr>
+      </w:pPr>
+      <w:r>
+        <w:rPr>
+          <w:rFonts w:eastAsia="Noto Serif CJK SC" w:cs="Lohit Devanagari"/>
+          <w:b w:val="false"/>
+          <w:i w:val="false"/>
+          <w:caps w:val="false"/>
+          <w:smallCaps w:val="false"/>
+          <w:color w:val="auto"/>
+          <w:spacing w:val="0"/>
+          <w:kern w:val="2"/>
+          <w:sz w:val="24"/>
+          <w:szCs w:val="24"/>
+          <w:lang w:val="en-NZ" w:eastAsia="zh-CN" w:bidi="hi-IN"/>
+        </w:rPr>
+      </w:r>
+    </w:p>
+    <w:p>
+      <w:pPr>
+        <w:pStyle w:val="Normal"/>
+        <w:bidi w:val="0"/>
+        <w:jc w:val="left"/>
+        <w:rPr>
+          <w:rFonts w:ascii="Liberation Serif" w:hAnsi="Liberation Serif" w:eastAsia="Noto Serif CJK SC" w:cs="Lohit Devanagari"/>
+          <w:b w:val="false"/>
+          <w:b w:val="false"/>
+          <w:i w:val="false"/>
+          <w:i w:val="false"/>
+          <w:caps w:val="false"/>
+          <w:smallCaps w:val="false"/>
+          <w:color w:val="auto"/>
+          <w:spacing w:val="0"/>
+          <w:kern w:val="2"/>
+          <w:sz w:val="24"/>
+          <w:szCs w:val="24"/>
+          <w:lang w:val="en-NZ" w:eastAsia="zh-CN" w:bidi="hi-IN"/>
+        </w:rPr>
+      </w:pPr>
+      <w:r>
+        <w:rPr>
+          <w:rFonts w:eastAsia="Noto Serif CJK SC" w:cs="Lohit Devanagari"/>
+          <w:b w:val="false"/>
+          <w:i w:val="false"/>
+          <w:caps w:val="false"/>
+          <w:smallCaps w:val="false"/>
+          <w:color w:val="auto"/>
+          <w:spacing w:val="0"/>
+          <w:kern w:val="2"/>
+          <w:sz w:val="24"/>
+          <w:szCs w:val="24"/>
+          <w:lang w:val="en-NZ" w:eastAsia="zh-CN" w:bidi="hi-IN"/>
+        </w:rPr>
+      </w:r>
+    </w:p>
+    <w:p>
+      <w:pPr>
+        <w:pStyle w:val="Normal"/>
+        <w:bidi w:val="0"/>
+        <w:jc w:val="left"/>
+        <w:rPr>
+          <w:rFonts w:ascii="Liberation Serif" w:hAnsi="Liberation Serif" w:eastAsia="Noto Serif CJK SC" w:cs="Lohit Devanagari"/>
+          <w:b w:val="false"/>
+          <w:b w:val="false"/>
+          <w:i w:val="false"/>
+          <w:i w:val="false"/>
+          <w:caps w:val="false"/>
+          <w:smallCaps w:val="false"/>
+          <w:color w:val="auto"/>
+          <w:spacing w:val="0"/>
+          <w:kern w:val="2"/>
+          <w:sz w:val="24"/>
+          <w:szCs w:val="24"/>
+          <w:lang w:val="en-NZ" w:eastAsia="zh-CN" w:bidi="hi-IN"/>
+        </w:rPr>
+      </w:pPr>
+      <w:r>
+        <w:rPr>
+          <w:rFonts w:eastAsia="Noto Serif CJK SC" w:cs="Lohit Devanagari"/>
+          <w:b w:val="false"/>
+          <w:i w:val="false"/>
+          <w:caps w:val="false"/>
+          <w:smallCaps w:val="false"/>
+          <w:color w:val="auto"/>
+          <w:spacing w:val="0"/>
+          <w:kern w:val="2"/>
+          <w:sz w:val="24"/>
+          <w:szCs w:val="24"/>
+          <w:lang w:val="en-NZ" w:eastAsia="zh-CN" w:bidi="hi-IN"/>
+        </w:rPr>
+      </w:r>
+    </w:p>
+    <w:p>
+      <w:pPr>
+        <w:pStyle w:val="Normal"/>
+        <w:bidi w:val="0"/>
+        <w:jc w:val="left"/>
+        <w:rPr>
+          <w:rFonts w:ascii="Liberation Serif" w:hAnsi="Liberation Serif" w:eastAsia="Noto Serif CJK SC" w:cs="Lohit Devanagari"/>
+          <w:b w:val="false"/>
+          <w:b w:val="false"/>
+          <w:i w:val="false"/>
+          <w:i w:val="false"/>
+          <w:caps w:val="false"/>
+          <w:smallCaps w:val="false"/>
+          <w:color w:val="auto"/>
+          <w:spacing w:val="0"/>
+          <w:kern w:val="2"/>
+          <w:sz w:val="24"/>
+          <w:szCs w:val="24"/>
+          <w:lang w:val="en-NZ" w:eastAsia="zh-CN" w:bidi="hi-IN"/>
+        </w:rPr>
+      </w:pPr>
+      <w:r>
+        <w:rPr>
+          <w:rFonts w:eastAsia="Noto Serif CJK SC" w:cs="Lohit Devanagari"/>
+          <w:b w:val="false"/>
+          <w:i w:val="false"/>
+          <w:caps w:val="false"/>
+          <w:smallCaps w:val="false"/>
+          <w:color w:val="auto"/>
+          <w:spacing w:val="0"/>
+          <w:kern w:val="2"/>
+          <w:sz w:val="24"/>
+          <w:szCs w:val="24"/>
+          <w:lang w:val="en-NZ" w:eastAsia="zh-CN" w:bidi="hi-IN"/>
+        </w:rPr>
+      </w:r>
+    </w:p>
+    <w:p>
+      <w:pPr>
+        <w:pStyle w:val="Normal"/>
+        <w:bidi w:val="0"/>
+        <w:jc w:val="left"/>
+        <w:rPr>
+          <w:rFonts w:ascii="Liberation Serif" w:hAnsi="Liberation Serif" w:eastAsia="Noto Serif CJK SC" w:cs="Lohit Devanagari"/>
+          <w:b w:val="false"/>
+          <w:b w:val="false"/>
+          <w:i w:val="false"/>
+          <w:i w:val="false"/>
+          <w:caps w:val="false"/>
+          <w:smallCaps w:val="false"/>
+          <w:color w:val="auto"/>
+          <w:spacing w:val="0"/>
+          <w:kern w:val="2"/>
+          <w:sz w:val="24"/>
+          <w:szCs w:val="24"/>
+          <w:lang w:val="en-NZ" w:eastAsia="zh-CN" w:bidi="hi-IN"/>
+        </w:rPr>
+      </w:pPr>
+      <w:r>
+        <w:rPr>
+          <w:rFonts w:eastAsia="Noto Serif CJK SC" w:cs="Lohit Devanagari"/>
+          <w:b w:val="false"/>
+          <w:i w:val="false"/>
+          <w:caps w:val="false"/>
+          <w:smallCaps w:val="false"/>
+          <w:color w:val="auto"/>
+          <w:spacing w:val="0"/>
+          <w:kern w:val="2"/>
+          <w:sz w:val="24"/>
+          <w:szCs w:val="24"/>
+          <w:lang w:val="en-NZ" w:eastAsia="zh-CN" w:bidi="hi-IN"/>
+        </w:rPr>
+      </w:r>
+    </w:p>
+    <w:p>
+      <w:pPr>
+        <w:pStyle w:val="Normal"/>
+        <w:bidi w:val="0"/>
+        <w:jc w:val="left"/>
+        <w:rPr>
+          <w:rFonts w:ascii="Liberation Serif" w:hAnsi="Liberation Serif" w:eastAsia="Noto Serif CJK SC" w:cs="Lohit Devanagari"/>
+          <w:b w:val="false"/>
+          <w:b w:val="false"/>
+          <w:i w:val="false"/>
+          <w:i w:val="false"/>
+          <w:caps w:val="false"/>
+          <w:smallCaps w:val="false"/>
+          <w:color w:val="auto"/>
+          <w:spacing w:val="0"/>
+          <w:kern w:val="2"/>
+          <w:sz w:val="24"/>
+          <w:szCs w:val="24"/>
+          <w:lang w:val="en-NZ" w:eastAsia="zh-CN" w:bidi="hi-IN"/>
+        </w:rPr>
+      </w:pPr>
+      <w:r>
+        <w:rPr>
+          <w:rFonts w:eastAsia="Noto Serif CJK SC" w:cs="Lohit Devanagari"/>
+          <w:b w:val="false"/>
+          <w:i w:val="false"/>
+          <w:caps w:val="false"/>
+          <w:smallCaps w:val="false"/>
+          <w:color w:val="auto"/>
+          <w:spacing w:val="0"/>
+          <w:kern w:val="2"/>
+          <w:sz w:val="24"/>
+          <w:szCs w:val="24"/>
+          <w:lang w:val="en-NZ" w:eastAsia="zh-CN" w:bidi="hi-IN"/>
+        </w:rPr>
+      </w:r>
+    </w:p>
+    <w:p>
+      <w:pPr>
+        <w:pStyle w:val="Normal"/>
+        <w:bidi w:val="0"/>
+        <w:jc w:val="left"/>
+        <w:rPr>
+          <w:rFonts w:ascii="Liberation Serif" w:hAnsi="Liberation Serif" w:eastAsia="Noto Serif CJK SC" w:cs="Lohit Devanagari"/>
+          <w:b w:val="false"/>
+          <w:b w:val="false"/>
+          <w:i w:val="false"/>
+          <w:i w:val="false"/>
+          <w:caps w:val="false"/>
+          <w:smallCaps w:val="false"/>
+          <w:color w:val="auto"/>
+          <w:spacing w:val="0"/>
+          <w:kern w:val="2"/>
+          <w:sz w:val="24"/>
+          <w:szCs w:val="24"/>
+          <w:lang w:val="en-NZ" w:eastAsia="zh-CN" w:bidi="hi-IN"/>
+        </w:rPr>
+      </w:pPr>
+      <w:r>
+        <w:rPr>
+          <w:rFonts w:eastAsia="Noto Serif CJK SC" w:cs="Lohit Devanagari"/>
+          <w:b w:val="false"/>
+          <w:i w:val="false"/>
+          <w:caps w:val="false"/>
+          <w:smallCaps w:val="false"/>
+          <w:color w:val="auto"/>
+          <w:spacing w:val="0"/>
+          <w:kern w:val="2"/>
+          <w:sz w:val="24"/>
+          <w:szCs w:val="24"/>
+          <w:lang w:val="en-NZ" w:eastAsia="zh-CN" w:bidi="hi-IN"/>
+        </w:rPr>
       </w:r>
     </w:p>
     <w:p>
@@ -11295,30 +12396,58 @@
         <w:rPr/>
         <w:t>In the previous experiment, we have determined that -16 and -4 is the best ratio for distance and orientation reward. But since the code has changed so much, it is worth to do the experiment again.</w:t>
       </w:r>
-    </w:p>
-    <w:p>
-      <w:pPr>
-        <w:pStyle w:val="Normal"/>
-        <w:bidi w:val="0"/>
-        <w:jc w:val="left"/>
-        <w:rPr>
-          <w:rFonts w:ascii="Liberation Serif" w:hAnsi="Liberation Serif" w:eastAsia="Noto Serif CJK SC" w:cs="Lohit Devanagari"/>
-          <w:b w:val="false"/>
-          <w:b w:val="false"/>
-          <w:i w:val="false"/>
-          <w:i w:val="false"/>
-          <w:caps w:val="false"/>
-          <w:smallCaps w:val="false"/>
-          <w:color w:val="auto"/>
-          <w:spacing w:val="0"/>
-          <w:kern w:val="2"/>
-          <w:sz w:val="24"/>
-          <w:szCs w:val="24"/>
-          <w:lang w:val="en-NZ" w:eastAsia="zh-CN" w:bidi="hi-IN"/>
-        </w:rPr>
-      </w:pPr>
-      <w:r>
-        <w:rPr/>
+      <w:r>
+        <w:rPr>
+          <w:rFonts w:eastAsia="Noto Serif CJK SC" w:cs="Lohit Devanagari"/>
+          <w:b w:val="false"/>
+          <w:i w:val="false"/>
+          <w:caps w:val="false"/>
+          <w:smallCaps w:val="false"/>
+          <w:color w:val="auto"/>
+          <w:spacing w:val="0"/>
+          <w:kern w:val="2"/>
+          <w:sz w:val="24"/>
+          <w:szCs w:val="24"/>
+          <w:lang w:val="en-NZ" w:eastAsia="zh-CN" w:bidi="hi-IN"/>
+        </w:rPr>
+        <w:t xml:space="preserve"> (trying right now)</w:t>
+      </w:r>
+    </w:p>
+    <w:p>
+      <w:pPr>
+        <w:pStyle w:val="Normal"/>
+        <w:bidi w:val="0"/>
+        <w:jc w:val="left"/>
+        <w:rPr>
+          <w:rFonts w:ascii="Liberation Serif" w:hAnsi="Liberation Serif" w:eastAsia="Noto Serif CJK SC" w:cs="Lohit Devanagari"/>
+          <w:b w:val="false"/>
+          <w:b w:val="false"/>
+          <w:i w:val="false"/>
+          <w:i w:val="false"/>
+          <w:caps w:val="false"/>
+          <w:smallCaps w:val="false"/>
+          <w:color w:val="auto"/>
+          <w:spacing w:val="0"/>
+          <w:kern w:val="2"/>
+          <w:sz w:val="24"/>
+          <w:szCs w:val="24"/>
+          <w:lang w:val="en-NZ" w:eastAsia="zh-CN" w:bidi="hi-IN"/>
+        </w:rPr>
+      </w:pPr>
+      <w:r>
+        <w:rPr>
+          <w:rFonts w:eastAsia="Noto Serif CJK SC" w:cs="Lohit Devanagari"/>
+          <w:b w:val="false"/>
+          <w:i w:val="false"/>
+          <w:caps w:val="false"/>
+          <w:smallCaps w:val="false"/>
+          <w:color w:val="auto"/>
+          <w:spacing w:val="0"/>
+          <w:kern w:val="2"/>
+          <w:sz w:val="24"/>
+          <w:szCs w:val="24"/>
+          <w:lang w:val="en-NZ" w:eastAsia="zh-CN" w:bidi="hi-IN"/>
+        </w:rPr>
       </w:r>
     </w:p>
     <w:p>
@@ -11413,6 +12542,22 @@
         <w:rPr/>
         <w:t xml:space="preserve"> value</w:t>
       </w:r>
+      <w:r>
+        <w:rPr>
+          <w:rFonts w:eastAsia="Noto Serif CJK SC" w:cs="Lohit Devanagari"/>
+          <w:b w:val="false"/>
+          <w:i w:val="false"/>
+          <w:caps w:val="false"/>
+          <w:smallCaps w:val="false"/>
+          <w:color w:val="auto"/>
+          <w:spacing w:val="0"/>
+          <w:kern w:val="2"/>
+          <w:sz w:val="24"/>
+          <w:szCs w:val="24"/>
+          <w:lang w:val="en-NZ" w:eastAsia="zh-CN" w:bidi="hi-IN"/>
+        </w:rPr>
+        <w:t xml:space="preserve"> (trying right now)</w:t>
+      </w:r>
     </w:p>
     <w:p>
       <w:pPr>
@@ -11439,35 +12584,47 @@
         <w:rPr/>
         <w:t>increase the number of training epochs</w:t>
       </w:r>
-    </w:p>
-    <w:p>
-      <w:pPr>
-        <w:pStyle w:val="Normal"/>
-        <w:bidi w:val="0"/>
-        <w:jc w:val="left"/>
-        <w:rPr>
-          <w:rFonts w:ascii="Liberation Serif" w:hAnsi="Liberation Serif" w:eastAsia="Noto Serif CJK SC" w:cs="Lohit Devanagari"/>
-          <w:b w:val="false"/>
-          <w:b w:val="false"/>
-          <w:i w:val="false"/>
-          <w:i w:val="false"/>
-          <w:caps w:val="false"/>
-          <w:smallCaps w:val="false"/>
-          <w:color w:val="auto"/>
-          <w:spacing w:val="0"/>
-          <w:kern w:val="2"/>
-          <w:sz w:val="24"/>
-          <w:szCs w:val="24"/>
-          <w:lang w:val="en-NZ" w:eastAsia="zh-CN" w:bidi="hi-IN"/>
-        </w:rPr>
-      </w:pPr>
-      <w:r>
-        <w:rPr/>
-        <w:t xml:space="preserve">use the inverse kinematics result in reward calculation </w:t>
-      </w:r>
-      <w:r>
-        <w:rPr/>
-        <w:t>(this is kinda cheating)</w:t>
+      <w:r>
+        <w:rPr>
+          <w:rFonts w:eastAsia="Noto Serif CJK SC" w:cs="Lohit Devanagari"/>
+          <w:b w:val="false"/>
+          <w:i w:val="false"/>
+          <w:caps w:val="false"/>
+          <w:smallCaps w:val="false"/>
+          <w:color w:val="auto"/>
+          <w:spacing w:val="0"/>
+          <w:kern w:val="2"/>
+          <w:sz w:val="24"/>
+          <w:szCs w:val="24"/>
+          <w:lang w:val="en-NZ" w:eastAsia="zh-CN" w:bidi="hi-IN"/>
+        </w:rPr>
+        <w:t xml:space="preserve"> (trying right now)</w:t>
+      </w:r>
+    </w:p>
+    <w:p>
+      <w:pPr>
+        <w:pStyle w:val="Normal"/>
+        <w:bidi w:val="0"/>
+        <w:jc w:val="left"/>
+        <w:rPr>
+          <w:rFonts w:ascii="Liberation Serif" w:hAnsi="Liberation Serif" w:eastAsia="Noto Serif CJK SC" w:cs="Lohit Devanagari"/>
+          <w:b w:val="false"/>
+          <w:b w:val="false"/>
+          <w:i w:val="false"/>
+          <w:i w:val="false"/>
+          <w:caps w:val="false"/>
+          <w:smallCaps w:val="false"/>
+          <w:color w:val="auto"/>
+          <w:spacing w:val="0"/>
+          <w:kern w:val="2"/>
+          <w:sz w:val="24"/>
+          <w:szCs w:val="24"/>
+          <w:lang w:val="en-NZ" w:eastAsia="zh-CN" w:bidi="hi-IN"/>
+        </w:rPr>
+      </w:pPr>
+      <w:r>
+        <w:rPr/>
+        <w:t>use the inverse kinematics result in reward calculation (this is kinda cheating)</w:t>
       </w:r>
     </w:p>
     <w:p>

</xml_diff>

<commit_message>
update the model_test.py script, tested several models. The best success rate is 37%
</commit_message>
<xml_diff>
--- a/training_log.docx
+++ b/training_log.docx
@@ -13192,39 +13192,7 @@
           <w:szCs w:val="24"/>
           <w:lang w:val="en-NZ" w:eastAsia="zh-CN" w:bidi="hi-IN"/>
         </w:rPr>
-        <w:t>constant learning rate, 2000000 epochs, it reached a high level (-75) reward but then dropped, worth to test out the result.</w:t>
-      </w:r>
-      <w:r>
-        <w:rPr>
-          <w:rFonts w:eastAsia="Noto Serif CJK SC" w:cs="Lohit Devanagari"/>
-          <w:b w:val="false"/>
-          <w:i w:val="false"/>
-          <w:caps w:val="false"/>
-          <w:smallCaps w:val="false"/>
-          <w:color w:val="auto"/>
-          <w:spacing w:val="0"/>
-          <w:kern w:val="2"/>
-          <w:sz w:val="24"/>
-          <w:szCs w:val="24"/>
-          <w:lang w:val="en-NZ" w:eastAsia="zh-CN" w:bidi="hi-IN"/>
-        </w:rPr>
-        <w:t xml:space="preserve"> </w:t>
-      </w:r>
-      <w:r>
-        <w:rPr>
-          <w:rFonts w:eastAsia="Noto Serif CJK SC" w:cs="Lohit Devanagari"/>
-          <w:b w:val="false"/>
-          <w:i w:val="false"/>
-          <w:caps w:val="false"/>
-          <w:smallCaps w:val="false"/>
-          <w:color w:val="auto"/>
-          <w:spacing w:val="0"/>
-          <w:kern w:val="2"/>
-          <w:sz w:val="24"/>
-          <w:szCs w:val="24"/>
-          <w:lang w:val="en-NZ" w:eastAsia="zh-CN" w:bidi="hi-IN"/>
-        </w:rPr>
-        <w:t>Success rate is 25.88%, tested with the test script.</w:t>
+        <w:t>constant learning rate, 2000000 epochs, it reached a high level (-75) reward but then dropped, worth to test out the result. Success rate is 25.88%, tested with the test script.</w:t>
       </w:r>
     </w:p>
     <w:p>
@@ -14343,39 +14311,7 @@
           <w:szCs w:val="24"/>
           <w:lang w:val="en-NZ" w:eastAsia="zh-CN" w:bidi="hi-IN"/>
         </w:rPr>
-        <w:t>cosine learning rate, 2000000 epochs, looks pretty good but still have room to be better</w:t>
-      </w:r>
-      <w:r>
-        <w:rPr>
-          <w:rFonts w:eastAsia="Noto Serif CJK SC" w:cs="Lohit Devanagari"/>
-          <w:b w:val="false"/>
-          <w:i w:val="false"/>
-          <w:caps w:val="false"/>
-          <w:smallCaps w:val="false"/>
-          <w:color w:val="auto"/>
-          <w:spacing w:val="0"/>
-          <w:kern w:val="2"/>
-          <w:sz w:val="24"/>
-          <w:szCs w:val="24"/>
-          <w:lang w:val="en-NZ" w:eastAsia="zh-CN" w:bidi="hi-IN"/>
-        </w:rPr>
-        <w:t xml:space="preserve">. </w:t>
-      </w:r>
-      <w:r>
-        <w:rPr>
-          <w:rFonts w:eastAsia="Noto Serif CJK SC" w:cs="Lohit Devanagari"/>
-          <w:b w:val="false"/>
-          <w:i w:val="false"/>
-          <w:caps w:val="false"/>
-          <w:smallCaps w:val="false"/>
-          <w:color w:val="auto"/>
-          <w:spacing w:val="0"/>
-          <w:kern w:val="2"/>
-          <w:sz w:val="24"/>
-          <w:szCs w:val="24"/>
-          <w:lang w:val="en-NZ" w:eastAsia="zh-CN" w:bidi="hi-IN"/>
-        </w:rPr>
-        <w:t>Success rate is 19.2%, tested with the test script.</w:t>
+        <w:t>cosine learning rate, 2000000 epochs, looks pretty good but still have room to be better. Success rate is 19.2%, tested with the test script.</w:t>
       </w:r>
     </w:p>
     <w:p>
@@ -15166,6 +15102,1304 @@
           <w:lang w:val="en-NZ" w:eastAsia="zh-CN" w:bidi="hi-IN"/>
         </w:rPr>
         <w:t xml:space="preserve"> (trying right now)</w:t>
+      </w:r>
+    </w:p>
+    <w:p>
+      <w:pPr>
+        <w:pStyle w:val="Normal"/>
+        <w:bidi w:val="0"/>
+        <w:jc w:val="left"/>
+        <w:rPr>
+          <w:rFonts w:ascii="Liberation Serif" w:hAnsi="Liberation Serif" w:eastAsia="Noto Serif CJK SC" w:cs="Lohit Devanagari"/>
+          <w:b w:val="false"/>
+          <w:b w:val="false"/>
+          <w:i w:val="false"/>
+          <w:i w:val="false"/>
+          <w:caps w:val="false"/>
+          <w:smallCaps w:val="false"/>
+          <w:color w:val="auto"/>
+          <w:spacing w:val="0"/>
+          <w:kern w:val="2"/>
+          <w:sz w:val="24"/>
+          <w:szCs w:val="24"/>
+          <w:lang w:val="en-NZ" w:eastAsia="zh-CN" w:bidi="hi-IN"/>
+        </w:rPr>
+      </w:pPr>
+      <w:r>
+        <w:rPr>
+          <w:rFonts w:eastAsia="Noto Serif CJK SC" w:cs="Lohit Devanagari"/>
+          <w:b w:val="false"/>
+          <w:i w:val="false"/>
+          <w:caps w:val="false"/>
+          <w:smallCaps w:val="false"/>
+          <w:color w:val="auto"/>
+          <w:spacing w:val="0"/>
+          <w:kern w:val="2"/>
+          <w:sz w:val="24"/>
+          <w:szCs w:val="24"/>
+          <w:lang w:val="en-NZ" w:eastAsia="zh-CN" w:bidi="hi-IN"/>
+        </w:rPr>
+      </w:r>
+    </w:p>
+    <w:p>
+      <w:pPr>
+        <w:pStyle w:val="Normal"/>
+        <w:bidi w:val="0"/>
+        <w:jc w:val="left"/>
+        <w:rPr>
+          <w:rFonts w:ascii="Liberation Serif" w:hAnsi="Liberation Serif" w:eastAsia="Noto Serif CJK SC" w:cs="Lohit Devanagari"/>
+          <w:b w:val="false"/>
+          <w:b w:val="false"/>
+          <w:i w:val="false"/>
+          <w:i w:val="false"/>
+          <w:caps w:val="false"/>
+          <w:smallCaps w:val="false"/>
+          <w:color w:val="auto"/>
+          <w:spacing w:val="0"/>
+          <w:kern w:val="2"/>
+          <w:sz w:val="24"/>
+          <w:szCs w:val="24"/>
+          <w:lang w:val="en-NZ" w:eastAsia="zh-CN" w:bidi="hi-IN"/>
+        </w:rPr>
+      </w:pPr>
+      <w:r>
+        <w:rPr>
+          <w:rFonts w:eastAsia="Noto Serif CJK SC" w:cs="Lohit Devanagari"/>
+          <w:b w:val="false"/>
+          <w:i w:val="false"/>
+          <w:caps w:val="false"/>
+          <w:smallCaps w:val="false"/>
+          <w:color w:val="auto"/>
+          <w:spacing w:val="0"/>
+          <w:kern w:val="2"/>
+          <w:sz w:val="24"/>
+          <w:szCs w:val="24"/>
+          <w:lang w:val="en-NZ" w:eastAsia="zh-CN" w:bidi="hi-IN"/>
+        </w:rPr>
+        <w:drawing>
+          <wp:anchor behindDoc="0" distT="0" distB="0" distL="0" distR="0" simplePos="0" locked="0" layoutInCell="1" allowOverlap="1" relativeHeight="34">
+            <wp:simplePos x="0" y="0"/>
+            <wp:positionH relativeFrom="column">
+              <wp:posOffset>70485</wp:posOffset>
+            </wp:positionH>
+            <wp:positionV relativeFrom="paragraph">
+              <wp:posOffset>29845</wp:posOffset>
+            </wp:positionV>
+            <wp:extent cx="5826760" cy="4394835"/>
+            <wp:effectExtent l="0" t="0" r="0" b="0"/>
+            <wp:wrapSquare wrapText="largest"/>
+            <wp:docPr id="33" name="Image33" descr=""/>
+            <wp:cNvGraphicFramePr>
+              <a:graphicFrameLocks xmlns:a="http://schemas.openxmlformats.org/drawingml/2006/main" noChangeAspect="1"/>
+            </wp:cNvGraphicFramePr>
+            <a:graphic xmlns:a="http://schemas.openxmlformats.org/drawingml/2006/main">
+              <a:graphicData uri="http://schemas.openxmlformats.org/drawingml/2006/picture">
+                <pic:pic xmlns:pic="http://schemas.openxmlformats.org/drawingml/2006/picture">
+                  <pic:nvPicPr>
+                    <pic:cNvPr id="33" name="Image33" descr=""/>
+                    <pic:cNvPicPr>
+                      <a:picLocks noChangeAspect="1" noChangeArrowheads="1"/>
+                    </pic:cNvPicPr>
+                  </pic:nvPicPr>
+                  <pic:blipFill>
+                    <a:blip r:embed="rId34"/>
+                    <a:stretch>
+                      <a:fillRect/>
+                    </a:stretch>
+                  </pic:blipFill>
+                  <pic:spPr bwMode="auto">
+                    <a:xfrm>
+                      <a:off x="0" y="0"/>
+                      <a:ext cx="5826760" cy="4394835"/>
+                    </a:xfrm>
+                    <a:prstGeom prst="rect">
+                      <a:avLst/>
+                    </a:prstGeom>
+                  </pic:spPr>
+                </pic:pic>
+              </a:graphicData>
+            </a:graphic>
+          </wp:anchor>
+        </w:drawing>
+      </w:r>
+    </w:p>
+    <w:p>
+      <w:pPr>
+        <w:pStyle w:val="Normal"/>
+        <w:bidi w:val="0"/>
+        <w:jc w:val="left"/>
+        <w:rPr>
+          <w:rFonts w:ascii="Liberation Serif" w:hAnsi="Liberation Serif" w:eastAsia="Noto Serif CJK SC" w:cs="Lohit Devanagari"/>
+          <w:b w:val="false"/>
+          <w:b w:val="false"/>
+          <w:i w:val="false"/>
+          <w:i w:val="false"/>
+          <w:caps w:val="false"/>
+          <w:smallCaps w:val="false"/>
+          <w:color w:val="auto"/>
+          <w:spacing w:val="0"/>
+          <w:kern w:val="2"/>
+          <w:sz w:val="24"/>
+          <w:szCs w:val="24"/>
+          <w:lang w:val="en-NZ" w:eastAsia="zh-CN" w:bidi="hi-IN"/>
+        </w:rPr>
+      </w:pPr>
+      <w:r>
+        <w:rPr>
+          <w:rFonts w:eastAsia="Noto Serif CJK SC" w:cs="Lohit Devanagari"/>
+          <w:b w:val="false"/>
+          <w:i w:val="false"/>
+          <w:caps w:val="false"/>
+          <w:smallCaps w:val="false"/>
+          <w:color w:val="auto"/>
+          <w:spacing w:val="0"/>
+          <w:kern w:val="2"/>
+          <w:sz w:val="24"/>
+          <w:szCs w:val="24"/>
+          <w:lang w:val="en-NZ" w:eastAsia="zh-CN" w:bidi="hi-IN"/>
+        </w:rPr>
+      </w:r>
+    </w:p>
+    <w:p>
+      <w:pPr>
+        <w:pStyle w:val="Normal"/>
+        <w:bidi w:val="0"/>
+        <w:jc w:val="left"/>
+        <w:rPr>
+          <w:rFonts w:ascii="Liberation Serif" w:hAnsi="Liberation Serif" w:eastAsia="Noto Serif CJK SC" w:cs="Lohit Devanagari"/>
+          <w:b w:val="false"/>
+          <w:b w:val="false"/>
+          <w:i w:val="false"/>
+          <w:i w:val="false"/>
+          <w:caps w:val="false"/>
+          <w:smallCaps w:val="false"/>
+          <w:color w:val="auto"/>
+          <w:spacing w:val="0"/>
+          <w:kern w:val="2"/>
+          <w:sz w:val="24"/>
+          <w:szCs w:val="24"/>
+          <w:lang w:val="en-NZ" w:eastAsia="zh-CN" w:bidi="hi-IN"/>
+        </w:rPr>
+      </w:pPr>
+      <w:r>
+        <w:rPr>
+          <w:rFonts w:eastAsia="Noto Serif CJK SC" w:cs="Lohit Devanagari"/>
+          <w:b w:val="false"/>
+          <w:i w:val="false"/>
+          <w:caps w:val="false"/>
+          <w:smallCaps w:val="false"/>
+          <w:color w:val="auto"/>
+          <w:spacing w:val="0"/>
+          <w:kern w:val="2"/>
+          <w:sz w:val="24"/>
+          <w:szCs w:val="24"/>
+          <w:lang w:val="en-NZ" w:eastAsia="zh-CN" w:bidi="hi-IN"/>
+        </w:rPr>
+      </w:r>
+    </w:p>
+    <w:p>
+      <w:pPr>
+        <w:pStyle w:val="Normal"/>
+        <w:bidi w:val="0"/>
+        <w:jc w:val="left"/>
+        <w:rPr>
+          <w:rFonts w:ascii="Liberation Serif" w:hAnsi="Liberation Serif" w:eastAsia="Noto Serif CJK SC" w:cs="Lohit Devanagari"/>
+          <w:b w:val="false"/>
+          <w:b w:val="false"/>
+          <w:i w:val="false"/>
+          <w:i w:val="false"/>
+          <w:caps w:val="false"/>
+          <w:smallCaps w:val="false"/>
+          <w:color w:val="auto"/>
+          <w:spacing w:val="0"/>
+          <w:kern w:val="2"/>
+          <w:sz w:val="24"/>
+          <w:szCs w:val="24"/>
+          <w:lang w:val="en-NZ" w:eastAsia="zh-CN" w:bidi="hi-IN"/>
+        </w:rPr>
+      </w:pPr>
+      <w:r>
+        <w:rPr>
+          <w:rFonts w:eastAsia="Noto Serif CJK SC" w:cs="Lohit Devanagari"/>
+          <w:b w:val="false"/>
+          <w:i w:val="false"/>
+          <w:caps w:val="false"/>
+          <w:smallCaps w:val="false"/>
+          <w:color w:val="auto"/>
+          <w:spacing w:val="0"/>
+          <w:kern w:val="2"/>
+          <w:sz w:val="24"/>
+          <w:szCs w:val="24"/>
+          <w:lang w:val="en-NZ" w:eastAsia="zh-CN" w:bidi="hi-IN"/>
+        </w:rPr>
+      </w:r>
+    </w:p>
+    <w:p>
+      <w:pPr>
+        <w:pStyle w:val="Normal"/>
+        <w:bidi w:val="0"/>
+        <w:jc w:val="left"/>
+        <w:rPr>
+          <w:rFonts w:ascii="Liberation Serif" w:hAnsi="Liberation Serif" w:eastAsia="Noto Serif CJK SC" w:cs="Lohit Devanagari"/>
+          <w:b w:val="false"/>
+          <w:b w:val="false"/>
+          <w:i w:val="false"/>
+          <w:i w:val="false"/>
+          <w:caps w:val="false"/>
+          <w:smallCaps w:val="false"/>
+          <w:color w:val="auto"/>
+          <w:spacing w:val="0"/>
+          <w:kern w:val="2"/>
+          <w:sz w:val="24"/>
+          <w:szCs w:val="24"/>
+          <w:lang w:val="en-NZ" w:eastAsia="zh-CN" w:bidi="hi-IN"/>
+        </w:rPr>
+      </w:pPr>
+      <w:r>
+        <w:rPr>
+          <w:rFonts w:eastAsia="Noto Serif CJK SC" w:cs="Lohit Devanagari"/>
+          <w:b w:val="false"/>
+          <w:i w:val="false"/>
+          <w:caps w:val="false"/>
+          <w:smallCaps w:val="false"/>
+          <w:color w:val="auto"/>
+          <w:spacing w:val="0"/>
+          <w:kern w:val="2"/>
+          <w:sz w:val="24"/>
+          <w:szCs w:val="24"/>
+          <w:lang w:val="en-NZ" w:eastAsia="zh-CN" w:bidi="hi-IN"/>
+        </w:rPr>
+      </w:r>
+    </w:p>
+    <w:p>
+      <w:pPr>
+        <w:pStyle w:val="Normal"/>
+        <w:bidi w:val="0"/>
+        <w:jc w:val="left"/>
+        <w:rPr>
+          <w:rFonts w:ascii="Liberation Serif" w:hAnsi="Liberation Serif" w:eastAsia="Noto Serif CJK SC" w:cs="Lohit Devanagari"/>
+          <w:b w:val="false"/>
+          <w:b w:val="false"/>
+          <w:i w:val="false"/>
+          <w:i w:val="false"/>
+          <w:caps w:val="false"/>
+          <w:smallCaps w:val="false"/>
+          <w:color w:val="auto"/>
+          <w:spacing w:val="0"/>
+          <w:kern w:val="2"/>
+          <w:sz w:val="24"/>
+          <w:szCs w:val="24"/>
+          <w:lang w:val="en-NZ" w:eastAsia="zh-CN" w:bidi="hi-IN"/>
+        </w:rPr>
+      </w:pPr>
+      <w:r>
+        <w:rPr>
+          <w:rFonts w:eastAsia="Noto Serif CJK SC" w:cs="Lohit Devanagari"/>
+          <w:b w:val="false"/>
+          <w:i w:val="false"/>
+          <w:caps w:val="false"/>
+          <w:smallCaps w:val="false"/>
+          <w:color w:val="auto"/>
+          <w:spacing w:val="0"/>
+          <w:kern w:val="2"/>
+          <w:sz w:val="24"/>
+          <w:szCs w:val="24"/>
+          <w:lang w:val="en-NZ" w:eastAsia="zh-CN" w:bidi="hi-IN"/>
+        </w:rPr>
+      </w:r>
+    </w:p>
+    <w:p>
+      <w:pPr>
+        <w:pStyle w:val="Normal"/>
+        <w:bidi w:val="0"/>
+        <w:jc w:val="left"/>
+        <w:rPr>
+          <w:rFonts w:ascii="Liberation Serif" w:hAnsi="Liberation Serif" w:eastAsia="Noto Serif CJK SC" w:cs="Lohit Devanagari"/>
+          <w:b w:val="false"/>
+          <w:b w:val="false"/>
+          <w:i w:val="false"/>
+          <w:i w:val="false"/>
+          <w:caps w:val="false"/>
+          <w:smallCaps w:val="false"/>
+          <w:color w:val="auto"/>
+          <w:spacing w:val="0"/>
+          <w:kern w:val="2"/>
+          <w:sz w:val="24"/>
+          <w:szCs w:val="24"/>
+          <w:lang w:val="en-NZ" w:eastAsia="zh-CN" w:bidi="hi-IN"/>
+        </w:rPr>
+      </w:pPr>
+      <w:r>
+        <w:rPr>
+          <w:rFonts w:eastAsia="Noto Serif CJK SC" w:cs="Lohit Devanagari"/>
+          <w:b w:val="false"/>
+          <w:i w:val="false"/>
+          <w:caps w:val="false"/>
+          <w:smallCaps w:val="false"/>
+          <w:color w:val="auto"/>
+          <w:spacing w:val="0"/>
+          <w:kern w:val="2"/>
+          <w:sz w:val="24"/>
+          <w:szCs w:val="24"/>
+          <w:lang w:val="en-NZ" w:eastAsia="zh-CN" w:bidi="hi-IN"/>
+        </w:rPr>
+      </w:r>
+    </w:p>
+    <w:p>
+      <w:pPr>
+        <w:pStyle w:val="Normal"/>
+        <w:bidi w:val="0"/>
+        <w:jc w:val="left"/>
+        <w:rPr>
+          <w:rFonts w:ascii="Liberation Serif" w:hAnsi="Liberation Serif" w:eastAsia="Noto Serif CJK SC" w:cs="Lohit Devanagari"/>
+          <w:b w:val="false"/>
+          <w:b w:val="false"/>
+          <w:i w:val="false"/>
+          <w:i w:val="false"/>
+          <w:caps w:val="false"/>
+          <w:smallCaps w:val="false"/>
+          <w:color w:val="auto"/>
+          <w:spacing w:val="0"/>
+          <w:kern w:val="2"/>
+          <w:sz w:val="24"/>
+          <w:szCs w:val="24"/>
+          <w:lang w:val="en-NZ" w:eastAsia="zh-CN" w:bidi="hi-IN"/>
+        </w:rPr>
+      </w:pPr>
+      <w:r>
+        <w:rPr>
+          <w:rFonts w:eastAsia="Noto Serif CJK SC" w:cs="Lohit Devanagari"/>
+          <w:b w:val="false"/>
+          <w:i w:val="false"/>
+          <w:caps w:val="false"/>
+          <w:smallCaps w:val="false"/>
+          <w:color w:val="auto"/>
+          <w:spacing w:val="0"/>
+          <w:kern w:val="2"/>
+          <w:sz w:val="24"/>
+          <w:szCs w:val="24"/>
+          <w:lang w:val="en-NZ" w:eastAsia="zh-CN" w:bidi="hi-IN"/>
+        </w:rPr>
+      </w:r>
+    </w:p>
+    <w:p>
+      <w:pPr>
+        <w:pStyle w:val="Normal"/>
+        <w:bidi w:val="0"/>
+        <w:jc w:val="left"/>
+        <w:rPr>
+          <w:rFonts w:ascii="Liberation Serif" w:hAnsi="Liberation Serif" w:eastAsia="Noto Serif CJK SC" w:cs="Lohit Devanagari"/>
+          <w:b w:val="false"/>
+          <w:b w:val="false"/>
+          <w:i w:val="false"/>
+          <w:i w:val="false"/>
+          <w:caps w:val="false"/>
+          <w:smallCaps w:val="false"/>
+          <w:color w:val="auto"/>
+          <w:spacing w:val="0"/>
+          <w:kern w:val="2"/>
+          <w:sz w:val="24"/>
+          <w:szCs w:val="24"/>
+          <w:lang w:val="en-NZ" w:eastAsia="zh-CN" w:bidi="hi-IN"/>
+        </w:rPr>
+      </w:pPr>
+      <w:r>
+        <w:rPr>
+          <w:rFonts w:eastAsia="Noto Serif CJK SC" w:cs="Lohit Devanagari"/>
+          <w:b w:val="false"/>
+          <w:i w:val="false"/>
+          <w:caps w:val="false"/>
+          <w:smallCaps w:val="false"/>
+          <w:color w:val="auto"/>
+          <w:spacing w:val="0"/>
+          <w:kern w:val="2"/>
+          <w:sz w:val="24"/>
+          <w:szCs w:val="24"/>
+          <w:lang w:val="en-NZ" w:eastAsia="zh-CN" w:bidi="hi-IN"/>
+        </w:rPr>
+      </w:r>
+    </w:p>
+    <w:p>
+      <w:pPr>
+        <w:pStyle w:val="Normal"/>
+        <w:bidi w:val="0"/>
+        <w:jc w:val="left"/>
+        <w:rPr>
+          <w:rFonts w:ascii="Liberation Serif" w:hAnsi="Liberation Serif" w:eastAsia="Noto Serif CJK SC" w:cs="Lohit Devanagari"/>
+          <w:b w:val="false"/>
+          <w:b w:val="false"/>
+          <w:i w:val="false"/>
+          <w:i w:val="false"/>
+          <w:caps w:val="false"/>
+          <w:smallCaps w:val="false"/>
+          <w:color w:val="auto"/>
+          <w:spacing w:val="0"/>
+          <w:kern w:val="2"/>
+          <w:sz w:val="24"/>
+          <w:szCs w:val="24"/>
+          <w:lang w:val="en-NZ" w:eastAsia="zh-CN" w:bidi="hi-IN"/>
+        </w:rPr>
+      </w:pPr>
+      <w:r>
+        <w:rPr>
+          <w:rFonts w:eastAsia="Noto Serif CJK SC" w:cs="Lohit Devanagari"/>
+          <w:b w:val="false"/>
+          <w:i w:val="false"/>
+          <w:caps w:val="false"/>
+          <w:smallCaps w:val="false"/>
+          <w:color w:val="auto"/>
+          <w:spacing w:val="0"/>
+          <w:kern w:val="2"/>
+          <w:sz w:val="24"/>
+          <w:szCs w:val="24"/>
+          <w:lang w:val="en-NZ" w:eastAsia="zh-CN" w:bidi="hi-IN"/>
+        </w:rPr>
+      </w:r>
+    </w:p>
+    <w:p>
+      <w:pPr>
+        <w:pStyle w:val="Normal"/>
+        <w:bidi w:val="0"/>
+        <w:jc w:val="left"/>
+        <w:rPr>
+          <w:rFonts w:ascii="Liberation Serif" w:hAnsi="Liberation Serif" w:eastAsia="Noto Serif CJK SC" w:cs="Lohit Devanagari"/>
+          <w:b w:val="false"/>
+          <w:b w:val="false"/>
+          <w:i w:val="false"/>
+          <w:i w:val="false"/>
+          <w:caps w:val="false"/>
+          <w:smallCaps w:val="false"/>
+          <w:color w:val="auto"/>
+          <w:spacing w:val="0"/>
+          <w:kern w:val="2"/>
+          <w:sz w:val="24"/>
+          <w:szCs w:val="24"/>
+          <w:lang w:val="en-NZ" w:eastAsia="zh-CN" w:bidi="hi-IN"/>
+        </w:rPr>
+      </w:pPr>
+      <w:r>
+        <w:rPr>
+          <w:rFonts w:eastAsia="Noto Serif CJK SC" w:cs="Lohit Devanagari"/>
+          <w:b w:val="false"/>
+          <w:i w:val="false"/>
+          <w:caps w:val="false"/>
+          <w:smallCaps w:val="false"/>
+          <w:color w:val="auto"/>
+          <w:spacing w:val="0"/>
+          <w:kern w:val="2"/>
+          <w:sz w:val="24"/>
+          <w:szCs w:val="24"/>
+          <w:lang w:val="en-NZ" w:eastAsia="zh-CN" w:bidi="hi-IN"/>
+        </w:rPr>
+      </w:r>
+    </w:p>
+    <w:p>
+      <w:pPr>
+        <w:pStyle w:val="Normal"/>
+        <w:bidi w:val="0"/>
+        <w:jc w:val="left"/>
+        <w:rPr>
+          <w:rFonts w:ascii="Liberation Serif" w:hAnsi="Liberation Serif" w:eastAsia="Noto Serif CJK SC" w:cs="Lohit Devanagari"/>
+          <w:b w:val="false"/>
+          <w:b w:val="false"/>
+          <w:i w:val="false"/>
+          <w:i w:val="false"/>
+          <w:caps w:val="false"/>
+          <w:smallCaps w:val="false"/>
+          <w:color w:val="auto"/>
+          <w:spacing w:val="0"/>
+          <w:kern w:val="2"/>
+          <w:sz w:val="24"/>
+          <w:szCs w:val="24"/>
+          <w:lang w:val="en-NZ" w:eastAsia="zh-CN" w:bidi="hi-IN"/>
+        </w:rPr>
+      </w:pPr>
+      <w:r>
+        <w:rPr>
+          <w:rFonts w:eastAsia="Noto Serif CJK SC" w:cs="Lohit Devanagari"/>
+          <w:b w:val="false"/>
+          <w:i w:val="false"/>
+          <w:caps w:val="false"/>
+          <w:smallCaps w:val="false"/>
+          <w:color w:val="auto"/>
+          <w:spacing w:val="0"/>
+          <w:kern w:val="2"/>
+          <w:sz w:val="24"/>
+          <w:szCs w:val="24"/>
+          <w:lang w:val="en-NZ" w:eastAsia="zh-CN" w:bidi="hi-IN"/>
+        </w:rPr>
+      </w:r>
+    </w:p>
+    <w:p>
+      <w:pPr>
+        <w:pStyle w:val="Normal"/>
+        <w:bidi w:val="0"/>
+        <w:jc w:val="left"/>
+        <w:rPr>
+          <w:rFonts w:ascii="Liberation Serif" w:hAnsi="Liberation Serif" w:eastAsia="Noto Serif CJK SC" w:cs="Lohit Devanagari"/>
+          <w:b w:val="false"/>
+          <w:b w:val="false"/>
+          <w:i w:val="false"/>
+          <w:i w:val="false"/>
+          <w:caps w:val="false"/>
+          <w:smallCaps w:val="false"/>
+          <w:color w:val="auto"/>
+          <w:spacing w:val="0"/>
+          <w:kern w:val="2"/>
+          <w:sz w:val="24"/>
+          <w:szCs w:val="24"/>
+          <w:lang w:val="en-NZ" w:eastAsia="zh-CN" w:bidi="hi-IN"/>
+        </w:rPr>
+      </w:pPr>
+      <w:r>
+        <w:rPr>
+          <w:rFonts w:eastAsia="Noto Serif CJK SC" w:cs="Lohit Devanagari"/>
+          <w:b w:val="false"/>
+          <w:i w:val="false"/>
+          <w:caps w:val="false"/>
+          <w:smallCaps w:val="false"/>
+          <w:color w:val="auto"/>
+          <w:spacing w:val="0"/>
+          <w:kern w:val="2"/>
+          <w:sz w:val="24"/>
+          <w:szCs w:val="24"/>
+          <w:lang w:val="en-NZ" w:eastAsia="zh-CN" w:bidi="hi-IN"/>
+        </w:rPr>
+      </w:r>
+    </w:p>
+    <w:p>
+      <w:pPr>
+        <w:pStyle w:val="Normal"/>
+        <w:bidi w:val="0"/>
+        <w:jc w:val="left"/>
+        <w:rPr>
+          <w:rFonts w:ascii="Liberation Serif" w:hAnsi="Liberation Serif" w:eastAsia="Noto Serif CJK SC" w:cs="Lohit Devanagari"/>
+          <w:b w:val="false"/>
+          <w:b w:val="false"/>
+          <w:i w:val="false"/>
+          <w:i w:val="false"/>
+          <w:caps w:val="false"/>
+          <w:smallCaps w:val="false"/>
+          <w:color w:val="auto"/>
+          <w:spacing w:val="0"/>
+          <w:kern w:val="2"/>
+          <w:sz w:val="24"/>
+          <w:szCs w:val="24"/>
+          <w:lang w:val="en-NZ" w:eastAsia="zh-CN" w:bidi="hi-IN"/>
+        </w:rPr>
+      </w:pPr>
+      <w:r>
+        <w:rPr>
+          <w:rFonts w:eastAsia="Noto Serif CJK SC" w:cs="Lohit Devanagari"/>
+          <w:b w:val="false"/>
+          <w:i w:val="false"/>
+          <w:caps w:val="false"/>
+          <w:smallCaps w:val="false"/>
+          <w:color w:val="auto"/>
+          <w:spacing w:val="0"/>
+          <w:kern w:val="2"/>
+          <w:sz w:val="24"/>
+          <w:szCs w:val="24"/>
+          <w:lang w:val="en-NZ" w:eastAsia="zh-CN" w:bidi="hi-IN"/>
+        </w:rPr>
+      </w:r>
+    </w:p>
+    <w:p>
+      <w:pPr>
+        <w:pStyle w:val="Normal"/>
+        <w:bidi w:val="0"/>
+        <w:jc w:val="left"/>
+        <w:rPr>
+          <w:rFonts w:ascii="Liberation Serif" w:hAnsi="Liberation Serif" w:eastAsia="Noto Serif CJK SC" w:cs="Lohit Devanagari"/>
+          <w:b w:val="false"/>
+          <w:b w:val="false"/>
+          <w:i w:val="false"/>
+          <w:i w:val="false"/>
+          <w:caps w:val="false"/>
+          <w:smallCaps w:val="false"/>
+          <w:color w:val="auto"/>
+          <w:spacing w:val="0"/>
+          <w:kern w:val="2"/>
+          <w:sz w:val="24"/>
+          <w:szCs w:val="24"/>
+          <w:lang w:val="en-NZ" w:eastAsia="zh-CN" w:bidi="hi-IN"/>
+        </w:rPr>
+      </w:pPr>
+      <w:r>
+        <w:rPr>
+          <w:rFonts w:eastAsia="Noto Serif CJK SC" w:cs="Lohit Devanagari"/>
+          <w:b w:val="false"/>
+          <w:i w:val="false"/>
+          <w:caps w:val="false"/>
+          <w:smallCaps w:val="false"/>
+          <w:color w:val="auto"/>
+          <w:spacing w:val="0"/>
+          <w:kern w:val="2"/>
+          <w:sz w:val="24"/>
+          <w:szCs w:val="24"/>
+          <w:lang w:val="en-NZ" w:eastAsia="zh-CN" w:bidi="hi-IN"/>
+        </w:rPr>
+      </w:r>
+    </w:p>
+    <w:p>
+      <w:pPr>
+        <w:pStyle w:val="Normal"/>
+        <w:bidi w:val="0"/>
+        <w:jc w:val="left"/>
+        <w:rPr>
+          <w:rFonts w:ascii="Liberation Serif" w:hAnsi="Liberation Serif" w:eastAsia="Noto Serif CJK SC" w:cs="Lohit Devanagari"/>
+          <w:b w:val="false"/>
+          <w:b w:val="false"/>
+          <w:i w:val="false"/>
+          <w:i w:val="false"/>
+          <w:caps w:val="false"/>
+          <w:smallCaps w:val="false"/>
+          <w:color w:val="auto"/>
+          <w:spacing w:val="0"/>
+          <w:kern w:val="2"/>
+          <w:sz w:val="24"/>
+          <w:szCs w:val="24"/>
+          <w:lang w:val="en-NZ" w:eastAsia="zh-CN" w:bidi="hi-IN"/>
+        </w:rPr>
+      </w:pPr>
+      <w:r>
+        <w:rPr>
+          <w:rFonts w:eastAsia="Noto Serif CJK SC" w:cs="Lohit Devanagari"/>
+          <w:b w:val="false"/>
+          <w:i w:val="false"/>
+          <w:caps w:val="false"/>
+          <w:smallCaps w:val="false"/>
+          <w:color w:val="auto"/>
+          <w:spacing w:val="0"/>
+          <w:kern w:val="2"/>
+          <w:sz w:val="24"/>
+          <w:szCs w:val="24"/>
+          <w:lang w:val="en-NZ" w:eastAsia="zh-CN" w:bidi="hi-IN"/>
+        </w:rPr>
+      </w:r>
+    </w:p>
+    <w:p>
+      <w:pPr>
+        <w:pStyle w:val="Normal"/>
+        <w:bidi w:val="0"/>
+        <w:jc w:val="left"/>
+        <w:rPr>
+          <w:rFonts w:ascii="Liberation Serif" w:hAnsi="Liberation Serif" w:eastAsia="Noto Serif CJK SC" w:cs="Lohit Devanagari"/>
+          <w:b w:val="false"/>
+          <w:b w:val="false"/>
+          <w:i w:val="false"/>
+          <w:i w:val="false"/>
+          <w:caps w:val="false"/>
+          <w:smallCaps w:val="false"/>
+          <w:color w:val="auto"/>
+          <w:spacing w:val="0"/>
+          <w:kern w:val="2"/>
+          <w:sz w:val="24"/>
+          <w:szCs w:val="24"/>
+          <w:lang w:val="en-NZ" w:eastAsia="zh-CN" w:bidi="hi-IN"/>
+        </w:rPr>
+      </w:pPr>
+      <w:r>
+        <w:rPr>
+          <w:rFonts w:eastAsia="Noto Serif CJK SC" w:cs="Lohit Devanagari"/>
+          <w:b w:val="false"/>
+          <w:i w:val="false"/>
+          <w:caps w:val="false"/>
+          <w:smallCaps w:val="false"/>
+          <w:color w:val="auto"/>
+          <w:spacing w:val="0"/>
+          <w:kern w:val="2"/>
+          <w:sz w:val="24"/>
+          <w:szCs w:val="24"/>
+          <w:lang w:val="en-NZ" w:eastAsia="zh-CN" w:bidi="hi-IN"/>
+        </w:rPr>
+      </w:r>
+    </w:p>
+    <w:p>
+      <w:pPr>
+        <w:pStyle w:val="Normal"/>
+        <w:bidi w:val="0"/>
+        <w:jc w:val="left"/>
+        <w:rPr>
+          <w:rFonts w:ascii="Liberation Serif" w:hAnsi="Liberation Serif" w:eastAsia="Noto Serif CJK SC" w:cs="Lohit Devanagari"/>
+          <w:b w:val="false"/>
+          <w:b w:val="false"/>
+          <w:i w:val="false"/>
+          <w:i w:val="false"/>
+          <w:caps w:val="false"/>
+          <w:smallCaps w:val="false"/>
+          <w:color w:val="auto"/>
+          <w:spacing w:val="0"/>
+          <w:kern w:val="2"/>
+          <w:sz w:val="24"/>
+          <w:szCs w:val="24"/>
+          <w:lang w:val="en-NZ" w:eastAsia="zh-CN" w:bidi="hi-IN"/>
+        </w:rPr>
+      </w:pPr>
+      <w:r>
+        <w:rPr>
+          <w:rFonts w:eastAsia="Noto Serif CJK SC" w:cs="Lohit Devanagari"/>
+          <w:b w:val="false"/>
+          <w:i w:val="false"/>
+          <w:caps w:val="false"/>
+          <w:smallCaps w:val="false"/>
+          <w:color w:val="auto"/>
+          <w:spacing w:val="0"/>
+          <w:kern w:val="2"/>
+          <w:sz w:val="24"/>
+          <w:szCs w:val="24"/>
+          <w:lang w:val="en-NZ" w:eastAsia="zh-CN" w:bidi="hi-IN"/>
+        </w:rPr>
+      </w:r>
+    </w:p>
+    <w:p>
+      <w:pPr>
+        <w:pStyle w:val="Normal"/>
+        <w:bidi w:val="0"/>
+        <w:jc w:val="left"/>
+        <w:rPr>
+          <w:rFonts w:ascii="Liberation Serif" w:hAnsi="Liberation Serif" w:eastAsia="Noto Serif CJK SC" w:cs="Lohit Devanagari"/>
+          <w:b w:val="false"/>
+          <w:b w:val="false"/>
+          <w:i w:val="false"/>
+          <w:i w:val="false"/>
+          <w:caps w:val="false"/>
+          <w:smallCaps w:val="false"/>
+          <w:color w:val="auto"/>
+          <w:spacing w:val="0"/>
+          <w:kern w:val="2"/>
+          <w:sz w:val="24"/>
+          <w:szCs w:val="24"/>
+          <w:lang w:val="en-NZ" w:eastAsia="zh-CN" w:bidi="hi-IN"/>
+        </w:rPr>
+      </w:pPr>
+      <w:r>
+        <w:rPr>
+          <w:rFonts w:eastAsia="Noto Serif CJK SC" w:cs="Lohit Devanagari"/>
+          <w:b w:val="false"/>
+          <w:i w:val="false"/>
+          <w:caps w:val="false"/>
+          <w:smallCaps w:val="false"/>
+          <w:color w:val="auto"/>
+          <w:spacing w:val="0"/>
+          <w:kern w:val="2"/>
+          <w:sz w:val="24"/>
+          <w:szCs w:val="24"/>
+          <w:lang w:val="en-NZ" w:eastAsia="zh-CN" w:bidi="hi-IN"/>
+        </w:rPr>
+      </w:r>
+    </w:p>
+    <w:p>
+      <w:pPr>
+        <w:pStyle w:val="Normal"/>
+        <w:bidi w:val="0"/>
+        <w:jc w:val="left"/>
+        <w:rPr>
+          <w:rFonts w:ascii="Liberation Serif" w:hAnsi="Liberation Serif" w:eastAsia="Noto Serif CJK SC" w:cs="Lohit Devanagari"/>
+          <w:b w:val="false"/>
+          <w:b w:val="false"/>
+          <w:i w:val="false"/>
+          <w:i w:val="false"/>
+          <w:caps w:val="false"/>
+          <w:smallCaps w:val="false"/>
+          <w:color w:val="auto"/>
+          <w:spacing w:val="0"/>
+          <w:kern w:val="2"/>
+          <w:sz w:val="24"/>
+          <w:szCs w:val="24"/>
+          <w:lang w:val="en-NZ" w:eastAsia="zh-CN" w:bidi="hi-IN"/>
+        </w:rPr>
+      </w:pPr>
+      <w:r>
+        <w:rPr>
+          <w:rFonts w:eastAsia="Noto Serif CJK SC" w:cs="Lohit Devanagari"/>
+          <w:b w:val="false"/>
+          <w:i w:val="false"/>
+          <w:caps w:val="false"/>
+          <w:smallCaps w:val="false"/>
+          <w:color w:val="auto"/>
+          <w:spacing w:val="0"/>
+          <w:kern w:val="2"/>
+          <w:sz w:val="24"/>
+          <w:szCs w:val="24"/>
+          <w:lang w:val="en-NZ" w:eastAsia="zh-CN" w:bidi="hi-IN"/>
+        </w:rPr>
+      </w:r>
+    </w:p>
+    <w:p>
+      <w:pPr>
+        <w:pStyle w:val="Normal"/>
+        <w:bidi w:val="0"/>
+        <w:jc w:val="left"/>
+        <w:rPr>
+          <w:rFonts w:ascii="Liberation Serif" w:hAnsi="Liberation Serif" w:eastAsia="Noto Serif CJK SC" w:cs="Lohit Devanagari"/>
+          <w:b w:val="false"/>
+          <w:b w:val="false"/>
+          <w:i w:val="false"/>
+          <w:i w:val="false"/>
+          <w:caps w:val="false"/>
+          <w:smallCaps w:val="false"/>
+          <w:color w:val="auto"/>
+          <w:spacing w:val="0"/>
+          <w:kern w:val="2"/>
+          <w:sz w:val="24"/>
+          <w:szCs w:val="24"/>
+          <w:lang w:val="en-NZ" w:eastAsia="zh-CN" w:bidi="hi-IN"/>
+        </w:rPr>
+      </w:pPr>
+      <w:r>
+        <w:rPr>
+          <w:rFonts w:eastAsia="Noto Serif CJK SC" w:cs="Lohit Devanagari"/>
+          <w:b w:val="false"/>
+          <w:i w:val="false"/>
+          <w:caps w:val="false"/>
+          <w:smallCaps w:val="false"/>
+          <w:color w:val="auto"/>
+          <w:spacing w:val="0"/>
+          <w:kern w:val="2"/>
+          <w:sz w:val="24"/>
+          <w:szCs w:val="24"/>
+          <w:lang w:val="en-NZ" w:eastAsia="zh-CN" w:bidi="hi-IN"/>
+        </w:rPr>
+      </w:r>
+    </w:p>
+    <w:p>
+      <w:pPr>
+        <w:pStyle w:val="Normal"/>
+        <w:bidi w:val="0"/>
+        <w:jc w:val="left"/>
+        <w:rPr>
+          <w:rFonts w:ascii="Liberation Serif" w:hAnsi="Liberation Serif" w:eastAsia="Noto Serif CJK SC" w:cs="Lohit Devanagari"/>
+          <w:b w:val="false"/>
+          <w:b w:val="false"/>
+          <w:i w:val="false"/>
+          <w:i w:val="false"/>
+          <w:caps w:val="false"/>
+          <w:smallCaps w:val="false"/>
+          <w:color w:val="auto"/>
+          <w:spacing w:val="0"/>
+          <w:kern w:val="2"/>
+          <w:sz w:val="24"/>
+          <w:szCs w:val="24"/>
+          <w:lang w:val="en-NZ" w:eastAsia="zh-CN" w:bidi="hi-IN"/>
+        </w:rPr>
+      </w:pPr>
+      <w:r>
+        <w:rPr>
+          <w:rFonts w:eastAsia="Noto Serif CJK SC" w:cs="Lohit Devanagari"/>
+          <w:b w:val="false"/>
+          <w:i w:val="false"/>
+          <w:caps w:val="false"/>
+          <w:smallCaps w:val="false"/>
+          <w:color w:val="auto"/>
+          <w:spacing w:val="0"/>
+          <w:kern w:val="2"/>
+          <w:sz w:val="24"/>
+          <w:szCs w:val="24"/>
+          <w:lang w:val="en-NZ" w:eastAsia="zh-CN" w:bidi="hi-IN"/>
+        </w:rPr>
+      </w:r>
+    </w:p>
+    <w:p>
+      <w:pPr>
+        <w:pStyle w:val="Normal"/>
+        <w:bidi w:val="0"/>
+        <w:jc w:val="left"/>
+        <w:rPr>
+          <w:rFonts w:ascii="Liberation Serif" w:hAnsi="Liberation Serif" w:eastAsia="Noto Serif CJK SC" w:cs="Lohit Devanagari"/>
+          <w:b w:val="false"/>
+          <w:b w:val="false"/>
+          <w:i w:val="false"/>
+          <w:i w:val="false"/>
+          <w:caps w:val="false"/>
+          <w:smallCaps w:val="false"/>
+          <w:color w:val="auto"/>
+          <w:spacing w:val="0"/>
+          <w:kern w:val="2"/>
+          <w:sz w:val="24"/>
+          <w:szCs w:val="24"/>
+          <w:lang w:val="en-NZ" w:eastAsia="zh-CN" w:bidi="hi-IN"/>
+        </w:rPr>
+      </w:pPr>
+      <w:r>
+        <w:rPr>
+          <w:rFonts w:eastAsia="Noto Serif CJK SC" w:cs="Lohit Devanagari"/>
+          <w:b w:val="false"/>
+          <w:i w:val="false"/>
+          <w:caps w:val="false"/>
+          <w:smallCaps w:val="false"/>
+          <w:color w:val="auto"/>
+          <w:spacing w:val="0"/>
+          <w:kern w:val="2"/>
+          <w:sz w:val="24"/>
+          <w:szCs w:val="24"/>
+          <w:lang w:val="en-NZ" w:eastAsia="zh-CN" w:bidi="hi-IN"/>
+        </w:rPr>
+      </w:r>
+    </w:p>
+    <w:p>
+      <w:pPr>
+        <w:pStyle w:val="Normal"/>
+        <w:bidi w:val="0"/>
+        <w:jc w:val="left"/>
+        <w:rPr>
+          <w:rFonts w:ascii="Liberation Serif" w:hAnsi="Liberation Serif" w:eastAsia="Noto Serif CJK SC" w:cs="Lohit Devanagari"/>
+          <w:b w:val="false"/>
+          <w:b w:val="false"/>
+          <w:i w:val="false"/>
+          <w:i w:val="false"/>
+          <w:caps w:val="false"/>
+          <w:smallCaps w:val="false"/>
+          <w:color w:val="auto"/>
+          <w:spacing w:val="0"/>
+          <w:kern w:val="2"/>
+          <w:sz w:val="24"/>
+          <w:szCs w:val="24"/>
+          <w:lang w:val="en-NZ" w:eastAsia="zh-CN" w:bidi="hi-IN"/>
+        </w:rPr>
+      </w:pPr>
+      <w:r>
+        <w:rPr>
+          <w:rFonts w:eastAsia="Noto Serif CJK SC" w:cs="Lohit Devanagari"/>
+          <w:b w:val="false"/>
+          <w:i w:val="false"/>
+          <w:caps w:val="false"/>
+          <w:smallCaps w:val="false"/>
+          <w:color w:val="auto"/>
+          <w:spacing w:val="0"/>
+          <w:kern w:val="2"/>
+          <w:sz w:val="24"/>
+          <w:szCs w:val="24"/>
+          <w:lang w:val="en-NZ" w:eastAsia="zh-CN" w:bidi="hi-IN"/>
+        </w:rPr>
+      </w:r>
+    </w:p>
+    <w:p>
+      <w:pPr>
+        <w:pStyle w:val="Normal"/>
+        <w:bidi w:val="0"/>
+        <w:jc w:val="left"/>
+        <w:rPr>
+          <w:rFonts w:ascii="Liberation Serif" w:hAnsi="Liberation Serif" w:eastAsia="Noto Serif CJK SC" w:cs="Lohit Devanagari"/>
+          <w:b w:val="false"/>
+          <w:b w:val="false"/>
+          <w:i w:val="false"/>
+          <w:i w:val="false"/>
+          <w:caps w:val="false"/>
+          <w:smallCaps w:val="false"/>
+          <w:color w:val="auto"/>
+          <w:spacing w:val="0"/>
+          <w:kern w:val="2"/>
+          <w:sz w:val="24"/>
+          <w:szCs w:val="24"/>
+          <w:lang w:val="en-NZ" w:eastAsia="zh-CN" w:bidi="hi-IN"/>
+        </w:rPr>
+      </w:pPr>
+      <w:r>
+        <w:rPr>
+          <w:rFonts w:eastAsia="Noto Serif CJK SC" w:cs="Lohit Devanagari"/>
+          <w:b w:val="false"/>
+          <w:i w:val="false"/>
+          <w:caps w:val="false"/>
+          <w:smallCaps w:val="false"/>
+          <w:color w:val="auto"/>
+          <w:spacing w:val="0"/>
+          <w:kern w:val="2"/>
+          <w:sz w:val="24"/>
+          <w:szCs w:val="24"/>
+          <w:lang w:val="en-NZ" w:eastAsia="zh-CN" w:bidi="hi-IN"/>
+        </w:rPr>
+      </w:r>
+    </w:p>
+    <w:p>
+      <w:pPr>
+        <w:pStyle w:val="Normal"/>
+        <w:bidi w:val="0"/>
+        <w:jc w:val="left"/>
+        <w:rPr>
+          <w:rFonts w:ascii="Liberation Serif" w:hAnsi="Liberation Serif" w:eastAsia="Noto Serif CJK SC" w:cs="Lohit Devanagari"/>
+          <w:b w:val="false"/>
+          <w:b w:val="false"/>
+          <w:i w:val="false"/>
+          <w:i w:val="false"/>
+          <w:caps w:val="false"/>
+          <w:smallCaps w:val="false"/>
+          <w:color w:val="auto"/>
+          <w:spacing w:val="0"/>
+          <w:kern w:val="2"/>
+          <w:sz w:val="24"/>
+          <w:szCs w:val="24"/>
+          <w:lang w:val="en-NZ" w:eastAsia="zh-CN" w:bidi="hi-IN"/>
+        </w:rPr>
+      </w:pPr>
+      <w:r>
+        <w:rPr>
+          <w:rFonts w:eastAsia="Noto Serif CJK SC" w:cs="Lohit Devanagari"/>
+          <w:b w:val="false"/>
+          <w:i w:val="false"/>
+          <w:caps w:val="false"/>
+          <w:smallCaps w:val="false"/>
+          <w:color w:val="auto"/>
+          <w:spacing w:val="0"/>
+          <w:kern w:val="2"/>
+          <w:sz w:val="24"/>
+          <w:szCs w:val="24"/>
+          <w:lang w:val="en-NZ" w:eastAsia="zh-CN" w:bidi="hi-IN"/>
+        </w:rPr>
+      </w:r>
+    </w:p>
+    <w:p>
+      <w:pPr>
+        <w:pStyle w:val="Normal"/>
+        <w:bidi w:val="0"/>
+        <w:jc w:val="left"/>
+        <w:rPr>
+          <w:rFonts w:ascii="Liberation Serif" w:hAnsi="Liberation Serif" w:eastAsia="Noto Serif CJK SC" w:cs="Lohit Devanagari"/>
+          <w:b w:val="false"/>
+          <w:b w:val="false"/>
+          <w:i w:val="false"/>
+          <w:i w:val="false"/>
+          <w:caps w:val="false"/>
+          <w:smallCaps w:val="false"/>
+          <w:color w:val="auto"/>
+          <w:spacing w:val="0"/>
+          <w:kern w:val="2"/>
+          <w:sz w:val="24"/>
+          <w:szCs w:val="24"/>
+          <w:lang w:val="en-NZ" w:eastAsia="zh-CN" w:bidi="hi-IN"/>
+        </w:rPr>
+      </w:pPr>
+      <w:r>
+        <w:rPr/>
+        <w:t>-2 -18  success rate: 0.4668534080298786%, average reward is -455.2869967537434</w:t>
+      </w:r>
+    </w:p>
+    <w:p>
+      <w:pPr>
+        <w:pStyle w:val="Normal"/>
+        <w:bidi w:val="0"/>
+        <w:jc w:val="left"/>
+        <w:rPr>
+          <w:rFonts w:ascii="Liberation Serif" w:hAnsi="Liberation Serif" w:eastAsia="Noto Serif CJK SC" w:cs="Lohit Devanagari"/>
+          <w:b w:val="false"/>
+          <w:b w:val="false"/>
+          <w:i w:val="false"/>
+          <w:i w:val="false"/>
+          <w:caps w:val="false"/>
+          <w:smallCaps w:val="false"/>
+          <w:color w:val="auto"/>
+          <w:spacing w:val="0"/>
+          <w:kern w:val="2"/>
+          <w:sz w:val="24"/>
+          <w:szCs w:val="24"/>
+          <w:lang w:val="en-NZ" w:eastAsia="zh-CN" w:bidi="hi-IN"/>
+        </w:rPr>
+      </w:pPr>
+      <w:r>
+        <w:rPr/>
+        <w:t>-4 -16  success rate: 4.351073762838468%, average reward is -302.2751323751208</w:t>
+      </w:r>
+    </w:p>
+    <w:p>
+      <w:pPr>
+        <w:pStyle w:val="Normal"/>
+        <w:bidi w:val="0"/>
+        <w:jc w:val="left"/>
+        <w:rPr>
+          <w:rFonts w:ascii="Liberation Serif" w:hAnsi="Liberation Serif" w:eastAsia="Noto Serif CJK SC" w:cs="Lohit Devanagari"/>
+          <w:b w:val="false"/>
+          <w:b w:val="false"/>
+          <w:i w:val="false"/>
+          <w:i w:val="false"/>
+          <w:caps w:val="false"/>
+          <w:smallCaps w:val="false"/>
+          <w:color w:val="auto"/>
+          <w:spacing w:val="0"/>
+          <w:kern w:val="2"/>
+          <w:sz w:val="24"/>
+          <w:szCs w:val="24"/>
+          <w:lang w:val="en-NZ" w:eastAsia="zh-CN" w:bidi="hi-IN"/>
+        </w:rPr>
+      </w:pPr>
+      <w:r>
+        <w:rPr/>
+        <w:t>-6 -14</w:t>
+        <w:tab/>
+        <w:t xml:space="preserve">  success rate: 9.635854341736696%, average reward is -286.1891138334624</w:t>
+      </w:r>
+    </w:p>
+    <w:p>
+      <w:pPr>
+        <w:pStyle w:val="Normal"/>
+        <w:bidi w:val="0"/>
+        <w:jc w:val="left"/>
+        <w:rPr>
+          <w:rFonts w:ascii="Liberation Serif" w:hAnsi="Liberation Serif" w:eastAsia="Noto Serif CJK SC" w:cs="Lohit Devanagari"/>
+          <w:b w:val="false"/>
+          <w:b w:val="false"/>
+          <w:i w:val="false"/>
+          <w:i w:val="false"/>
+          <w:caps w:val="false"/>
+          <w:smallCaps w:val="false"/>
+          <w:color w:val="auto"/>
+          <w:spacing w:val="0"/>
+          <w:kern w:val="2"/>
+          <w:sz w:val="24"/>
+          <w:szCs w:val="24"/>
+          <w:lang w:val="en-NZ" w:eastAsia="zh-CN" w:bidi="hi-IN"/>
+        </w:rPr>
+      </w:pPr>
+      <w:r>
+        <w:rPr/>
+        <w:t>-8 -12</w:t>
+        <w:tab/>
+        <w:t>success rate: 13.781512605042018%</w:t>
+      </w:r>
+      <w:r>
+        <w:rPr>
+          <w:rFonts w:eastAsia="Noto Serif CJK SC" w:cs="Lohit Devanagari"/>
+          <w:b w:val="false"/>
+          <w:i w:val="false"/>
+          <w:caps w:val="false"/>
+          <w:smallCaps w:val="false"/>
+          <w:color w:val="auto"/>
+          <w:spacing w:val="0"/>
+          <w:kern w:val="2"/>
+          <w:sz w:val="24"/>
+          <w:szCs w:val="24"/>
+          <w:lang w:val="en-NZ" w:eastAsia="zh-CN" w:bidi="hi-IN"/>
+        </w:rPr>
+        <w:t>, average reward is -240.84631621568812</w:t>
+      </w:r>
+    </w:p>
+    <w:p>
+      <w:pPr>
+        <w:pStyle w:val="Normal"/>
+        <w:bidi w:val="0"/>
+        <w:jc w:val="left"/>
+        <w:rPr>
+          <w:rFonts w:ascii="Liberation Serif" w:hAnsi="Liberation Serif" w:eastAsia="Noto Serif CJK SC" w:cs="Lohit Devanagari"/>
+          <w:b w:val="false"/>
+          <w:b w:val="false"/>
+          <w:i w:val="false"/>
+          <w:i w:val="false"/>
+          <w:caps w:val="false"/>
+          <w:smallCaps w:val="false"/>
+          <w:color w:val="auto"/>
+          <w:spacing w:val="0"/>
+          <w:kern w:val="2"/>
+          <w:sz w:val="24"/>
+          <w:szCs w:val="24"/>
+          <w:lang w:val="en-NZ" w:eastAsia="zh-CN" w:bidi="hi-IN"/>
+        </w:rPr>
+      </w:pPr>
+      <w:r>
+        <w:rPr/>
+        <w:t>-10 -10  success rate: 16.171802054154995%, average reward is -222.59895995879262</w:t>
+      </w:r>
+    </w:p>
+    <w:p>
+      <w:pPr>
+        <w:pStyle w:val="Normal"/>
+        <w:bidi w:val="0"/>
+        <w:jc w:val="left"/>
+        <w:rPr>
+          <w:rFonts w:ascii="Liberation Serif" w:hAnsi="Liberation Serif" w:eastAsia="Noto Serif CJK SC" w:cs="Lohit Devanagari"/>
+          <w:b w:val="false"/>
+          <w:b w:val="false"/>
+          <w:i w:val="false"/>
+          <w:i w:val="false"/>
+          <w:caps w:val="false"/>
+          <w:smallCaps w:val="false"/>
+          <w:color w:val="auto"/>
+          <w:spacing w:val="0"/>
+          <w:kern w:val="2"/>
+          <w:sz w:val="24"/>
+          <w:szCs w:val="24"/>
+          <w:lang w:val="en-NZ" w:eastAsia="zh-CN" w:bidi="hi-IN"/>
+        </w:rPr>
+      </w:pPr>
+      <w:r>
+        <w:rPr/>
+        <w:t>-12 -8  success rate: 8.739495798319327%, average reward is -265.7386547912069</w:t>
+      </w:r>
+    </w:p>
+    <w:p>
+      <w:pPr>
+        <w:pStyle w:val="Normal"/>
+        <w:bidi w:val="0"/>
+        <w:jc w:val="left"/>
+        <w:rPr>
+          <w:rFonts w:ascii="Liberation Serif" w:hAnsi="Liberation Serif" w:eastAsia="Noto Serif CJK SC" w:cs="Lohit Devanagari"/>
+          <w:b w:val="false"/>
+          <w:b w:val="false"/>
+          <w:i w:val="false"/>
+          <w:i w:val="false"/>
+          <w:caps w:val="false"/>
+          <w:smallCaps w:val="false"/>
+          <w:color w:val="auto"/>
+          <w:spacing w:val="0"/>
+          <w:kern w:val="2"/>
+          <w:sz w:val="24"/>
+          <w:szCs w:val="24"/>
+          <w:lang w:val="en-NZ" w:eastAsia="zh-CN" w:bidi="hi-IN"/>
+        </w:rPr>
+      </w:pPr>
+      <w:r>
+        <w:rPr/>
+        <w:t>-14 -6  success rate: 36.993464052287585%, average reward is -169.86961873618662</w:t>
+      </w:r>
+    </w:p>
+    <w:p>
+      <w:pPr>
+        <w:pStyle w:val="Normal"/>
+        <w:bidi w:val="0"/>
+        <w:jc w:val="left"/>
+        <w:rPr>
+          <w:rFonts w:ascii="Liberation Serif" w:hAnsi="Liberation Serif" w:eastAsia="Noto Serif CJK SC" w:cs="Lohit Devanagari"/>
+          <w:b w:val="false"/>
+          <w:b w:val="false"/>
+          <w:i w:val="false"/>
+          <w:i w:val="false"/>
+          <w:caps w:val="false"/>
+          <w:smallCaps w:val="false"/>
+          <w:color w:val="auto"/>
+          <w:spacing w:val="0"/>
+          <w:kern w:val="2"/>
+          <w:sz w:val="24"/>
+          <w:szCs w:val="24"/>
+          <w:lang w:val="en-NZ" w:eastAsia="zh-CN" w:bidi="hi-IN"/>
+        </w:rPr>
+      </w:pPr>
+      <w:r>
+        <w:rPr/>
+        <w:t>-16 -4  success rate:  5.042016806722689%, average reward is -352.92426083775797</w:t>
+      </w:r>
+    </w:p>
+    <w:p>
+      <w:pPr>
+        <w:pStyle w:val="Normal"/>
+        <w:bidi w:val="0"/>
+        <w:jc w:val="left"/>
+        <w:rPr>
+          <w:rFonts w:ascii="Liberation Serif" w:hAnsi="Liberation Serif" w:eastAsia="Noto Serif CJK SC" w:cs="Lohit Devanagari"/>
+          <w:b w:val="false"/>
+          <w:b w:val="false"/>
+          <w:i w:val="false"/>
+          <w:i w:val="false"/>
+          <w:caps w:val="false"/>
+          <w:smallCaps w:val="false"/>
+          <w:color w:val="auto"/>
+          <w:spacing w:val="0"/>
+          <w:kern w:val="2"/>
+          <w:sz w:val="24"/>
+          <w:szCs w:val="24"/>
+          <w:lang w:val="en-NZ" w:eastAsia="zh-CN" w:bidi="hi-IN"/>
+        </w:rPr>
+      </w:pPr>
+      <w:r>
+        <w:rPr/>
+        <w:t>-18 -2  success rate: 17.53501400560224%, average reward is -259.8938780821032</w:t>
       </w:r>
     </w:p>
     <w:p>

</xml_diff>

<commit_message>
success rate satisfactory, now work on generate comparison cases.
</commit_message>
<xml_diff>
--- a/training_log.docx
+++ b/training_log.docx
@@ -17,7 +17,7 @@
     <w:p>
       <w:pPr>
         <w:pStyle w:val="Normal"/>
-        <w:shd w:fill="2B2B2B"/>
+        <w:shd w:fill="2B2B2B" w:val="clear"/>
         <w:bidi w:val="0"/>
         <w:jc w:val="left"/>
         <w:rPr/>
@@ -1850,7 +1850,11 @@
         <w:bidi w:val="0"/>
         <w:jc w:val="left"/>
         <w:rPr>
-          <w:rFonts w:ascii="Liberation Serif" w:hAnsi="Liberation Serif" w:eastAsia="Noto Serif CJK SC" w:cs="Lohit Devanagari"/>
+          <w:rFonts w:eastAsia="Noto Serif CJK SC" w:cs="Lohit Devanagari"/>
+          <w:b w:val="false"/>
+          <w:b w:val="false"/>
+          <w:i w:val="false"/>
+          <w:i w:val="false"/>
           <w:color w:val="auto"/>
           <w:kern w:val="2"/>
           <w:sz w:val="24"/>
@@ -2643,7 +2647,7 @@
         <w:bidi w:val="0"/>
         <w:jc w:val="left"/>
         <w:rPr>
-          <w:rFonts w:ascii="Liberation Serif" w:hAnsi="Liberation Serif" w:eastAsia="Noto Serif CJK SC" w:cs="Lohit Devanagari"/>
+          <w:rFonts w:eastAsia="Noto Serif CJK SC" w:cs="Lohit Devanagari"/>
           <w:b w:val="false"/>
           <w:b w:val="false"/>
           <w:i w:val="false"/>
@@ -2675,7 +2679,7 @@
         <w:bidi w:val="0"/>
         <w:jc w:val="left"/>
         <w:rPr>
-          <w:rFonts w:ascii="Liberation Serif" w:hAnsi="Liberation Serif" w:eastAsia="Noto Serif CJK SC" w:cs="Lohit Devanagari"/>
+          <w:rFonts w:eastAsia="Noto Serif CJK SC" w:cs="Lohit Devanagari"/>
           <w:b w:val="false"/>
           <w:b w:val="false"/>
           <w:i w:val="false"/>
@@ -2707,7 +2711,7 @@
         <w:bidi w:val="0"/>
         <w:jc w:val="left"/>
         <w:rPr>
-          <w:rFonts w:ascii="Liberation Serif" w:hAnsi="Liberation Serif" w:eastAsia="arial;sans-serif" w:cs="Lohit Devanagari"/>
+          <w:rFonts w:eastAsia="arial;sans-serif" w:cs="Lohit Devanagari"/>
           <w:b w:val="false"/>
           <w:b w:val="false"/>
           <w:i w:val="false"/>
@@ -3651,7 +3655,7 @@
         <w:bidi w:val="0"/>
         <w:jc w:val="left"/>
         <w:rPr>
-          <w:rFonts w:ascii="Liberation Serif" w:hAnsi="Liberation Serif" w:eastAsia="Noto Serif CJK SC" w:cs="Lohit Devanagari"/>
+          <w:rFonts w:eastAsia="Noto Serif CJK SC" w:cs="Lohit Devanagari"/>
           <w:b w:val="false"/>
           <w:b w:val="false"/>
           <w:i w:val="false"/>
@@ -3689,7 +3693,7 @@
         <w:bidi w:val="0"/>
         <w:jc w:val="left"/>
         <w:rPr>
-          <w:rFonts w:ascii="Liberation Serif" w:hAnsi="Liberation Serif" w:eastAsia="Noto Serif CJK SC" w:cs="Lohit Devanagari"/>
+          <w:rFonts w:eastAsia="Noto Serif CJK SC" w:cs="Lohit Devanagari"/>
           <w:b w:val="false"/>
           <w:b w:val="false"/>
           <w:i w:val="false"/>
@@ -3727,7 +3731,7 @@
         <w:bidi w:val="0"/>
         <w:jc w:val="left"/>
         <w:rPr>
-          <w:rFonts w:ascii="Liberation Serif" w:hAnsi="Liberation Serif" w:eastAsia="Noto Serif CJK SC" w:cs="Lohit Devanagari"/>
+          <w:rFonts w:eastAsia="Noto Serif CJK SC" w:cs="Lohit Devanagari"/>
           <w:b w:val="false"/>
           <w:b w:val="false"/>
           <w:i w:val="false"/>
@@ -4522,21 +4526,7 @@
         <w:pStyle w:val="Normal"/>
         <w:bidi w:val="0"/>
         <w:jc w:val="left"/>
-        <w:rPr>
-          <w:rFonts w:ascii="Liberation Serif" w:hAnsi="Liberation Serif" w:eastAsia="Noto Serif CJK SC" w:cs="Lohit Devanagari"/>
-          <w:b w:val="false"/>
-          <w:b w:val="false"/>
-          <w:i w:val="false"/>
-          <w:i w:val="false"/>
-          <w:caps w:val="false"/>
-          <w:smallCaps w:val="false"/>
-          <w:color w:val="auto"/>
-          <w:spacing w:val="0"/>
-          <w:kern w:val="2"/>
-          <w:sz w:val="24"/>
-          <w:szCs w:val="24"/>
-          <w:lang w:val="en-NZ" w:eastAsia="zh-CN" w:bidi="hi-IN"/>
-        </w:rPr>
+        <w:rPr/>
       </w:pPr>
       <w:r>
         <w:rPr/>
@@ -4667,21 +4657,7 @@
         <w:pStyle w:val="Normal"/>
         <w:bidi w:val="0"/>
         <w:jc w:val="left"/>
-        <w:rPr>
-          <w:rFonts w:ascii="Liberation Serif" w:hAnsi="Liberation Serif" w:eastAsia="Noto Serif CJK SC" w:cs="Lohit Devanagari"/>
-          <w:b w:val="false"/>
-          <w:b w:val="false"/>
-          <w:i w:val="false"/>
-          <w:i w:val="false"/>
-          <w:caps w:val="false"/>
-          <w:smallCaps w:val="false"/>
-          <w:color w:val="auto"/>
-          <w:spacing w:val="0"/>
-          <w:kern w:val="2"/>
-          <w:sz w:val="24"/>
-          <w:szCs w:val="24"/>
-          <w:lang w:val="en-NZ" w:eastAsia="zh-CN" w:bidi="hi-IN"/>
-        </w:rPr>
+        <w:rPr/>
       </w:pPr>
       <w:r>
         <w:rPr/>
@@ -4865,21 +4841,7 @@
         <w:pStyle w:val="Normal"/>
         <w:bidi w:val="0"/>
         <w:jc w:val="left"/>
-        <w:rPr>
-          <w:rFonts w:ascii="Liberation Serif" w:hAnsi="Liberation Serif" w:eastAsia="Noto Serif CJK SC" w:cs="Lohit Devanagari"/>
-          <w:b w:val="false"/>
-          <w:b w:val="false"/>
-          <w:i w:val="false"/>
-          <w:i w:val="false"/>
-          <w:caps w:val="false"/>
-          <w:smallCaps w:val="false"/>
-          <w:color w:val="auto"/>
-          <w:spacing w:val="0"/>
-          <w:kern w:val="2"/>
-          <w:sz w:val="24"/>
-          <w:szCs w:val="24"/>
-          <w:lang w:val="en-NZ" w:eastAsia="zh-CN" w:bidi="hi-IN"/>
-        </w:rPr>
+        <w:rPr/>
       </w:pPr>
       <w:r>
         <w:rPr/>
@@ -5048,7 +5010,7 @@
         <w:bidi w:val="0"/>
         <w:jc w:val="left"/>
         <w:rPr>
-          <w:rFonts w:ascii="Liberation Serif" w:hAnsi="Liberation Serif" w:eastAsia="Noto Serif CJK SC" w:cs="Lohit Devanagari"/>
+          <w:rFonts w:eastAsia="Noto Serif CJK SC" w:cs="Lohit Devanagari"/>
           <w:b w:val="false"/>
           <w:b w:val="false"/>
           <w:i w:val="false"/>
@@ -5086,7 +5048,7 @@
         <w:bidi w:val="0"/>
         <w:jc w:val="left"/>
         <w:rPr>
-          <w:rFonts w:ascii="Liberation Serif" w:hAnsi="Liberation Serif" w:eastAsia="Noto Serif CJK SC" w:cs="Lohit Devanagari"/>
+          <w:rFonts w:eastAsia="Noto Serif CJK SC" w:cs="Lohit Devanagari"/>
           <w:b w:val="false"/>
           <w:b w:val="false"/>
           <w:i w:val="false"/>
@@ -5161,7 +5123,7 @@
         <w:bidi w:val="0"/>
         <w:jc w:val="left"/>
         <w:rPr>
-          <w:rFonts w:ascii="Liberation Serif" w:hAnsi="Liberation Serif" w:eastAsia="Noto Serif CJK SC" w:cs="Lohit Devanagari"/>
+          <w:rFonts w:eastAsia="Noto Serif CJK SC" w:cs="Lohit Devanagari"/>
           <w:b w:val="false"/>
           <w:b w:val="false"/>
           <w:i w:val="false"/>
@@ -5199,7 +5161,7 @@
         <w:bidi w:val="0"/>
         <w:jc w:val="left"/>
         <w:rPr>
-          <w:rFonts w:ascii="Liberation Serif" w:hAnsi="Liberation Serif" w:eastAsia="Noto Serif CJK SC" w:cs="Lohit Devanagari"/>
+          <w:rFonts w:eastAsia="Noto Serif CJK SC" w:cs="Lohit Devanagari"/>
           <w:b w:val="false"/>
           <w:b w:val="false"/>
           <w:i w:val="false"/>
@@ -6021,21 +5983,7 @@
         <w:pStyle w:val="Normal"/>
         <w:bidi w:val="0"/>
         <w:jc w:val="left"/>
-        <w:rPr>
-          <w:rFonts w:ascii="Liberation Serif" w:hAnsi="Liberation Serif" w:eastAsia="Noto Serif CJK SC" w:cs="Lohit Devanagari"/>
-          <w:b w:val="false"/>
-          <w:b w:val="false"/>
-          <w:i w:val="false"/>
-          <w:i w:val="false"/>
-          <w:caps w:val="false"/>
-          <w:smallCaps w:val="false"/>
-          <w:color w:val="auto"/>
-          <w:spacing w:val="0"/>
-          <w:kern w:val="2"/>
-          <w:sz w:val="24"/>
-          <w:szCs w:val="24"/>
-          <w:lang w:val="en-NZ" w:eastAsia="zh-CN" w:bidi="hi-IN"/>
-        </w:rPr>
+        <w:rPr/>
       </w:pPr>
       <w:r>
         <w:rPr/>
@@ -6047,21 +5995,7 @@
         <w:pStyle w:val="Normal"/>
         <w:bidi w:val="0"/>
         <w:jc w:val="left"/>
-        <w:rPr>
-          <w:rFonts w:ascii="Liberation Serif" w:hAnsi="Liberation Serif" w:eastAsia="Noto Serif CJK SC" w:cs="Lohit Devanagari"/>
-          <w:b w:val="false"/>
-          <w:b w:val="false"/>
-          <w:i w:val="false"/>
-          <w:i w:val="false"/>
-          <w:caps w:val="false"/>
-          <w:smallCaps w:val="false"/>
-          <w:color w:val="auto"/>
-          <w:spacing w:val="0"/>
-          <w:kern w:val="2"/>
-          <w:sz w:val="24"/>
-          <w:szCs w:val="24"/>
-          <w:lang w:val="en-NZ" w:eastAsia="zh-CN" w:bidi="hi-IN"/>
-        </w:rPr>
+        <w:rPr/>
       </w:pPr>
       <w:r>
         <w:rPr/>
@@ -6229,21 +6163,7 @@
         <w:pStyle w:val="Normal"/>
         <w:bidi w:val="0"/>
         <w:jc w:val="left"/>
-        <w:rPr>
-          <w:rFonts w:ascii="Liberation Serif" w:hAnsi="Liberation Serif" w:eastAsia="Noto Serif CJK SC" w:cs="Lohit Devanagari"/>
-          <w:b w:val="false"/>
-          <w:b w:val="false"/>
-          <w:i w:val="false"/>
-          <w:i w:val="false"/>
-          <w:caps w:val="false"/>
-          <w:smallCaps w:val="false"/>
-          <w:color w:val="auto"/>
-          <w:spacing w:val="0"/>
-          <w:kern w:val="2"/>
-          <w:sz w:val="24"/>
-          <w:szCs w:val="24"/>
-          <w:lang w:val="en-NZ" w:eastAsia="zh-CN" w:bidi="hi-IN"/>
-        </w:rPr>
+        <w:rPr/>
       </w:pPr>
       <w:r>
         <w:rPr/>
@@ -6292,21 +6212,7 @@
         <w:pStyle w:val="Normal"/>
         <w:bidi w:val="0"/>
         <w:jc w:val="left"/>
-        <w:rPr>
-          <w:rFonts w:ascii="Liberation Serif" w:hAnsi="Liberation Serif" w:eastAsia="Noto Serif CJK SC" w:cs="Lohit Devanagari"/>
-          <w:b w:val="false"/>
-          <w:b w:val="false"/>
-          <w:i w:val="false"/>
-          <w:i w:val="false"/>
-          <w:caps w:val="false"/>
-          <w:smallCaps w:val="false"/>
-          <w:color w:val="auto"/>
-          <w:spacing w:val="0"/>
-          <w:kern w:val="2"/>
-          <w:sz w:val="24"/>
-          <w:szCs w:val="24"/>
-          <w:lang w:val="en-NZ" w:eastAsia="zh-CN" w:bidi="hi-IN"/>
-        </w:rPr>
+        <w:rPr/>
       </w:pPr>
       <w:r>
         <w:rPr/>
@@ -6318,21 +6224,7 @@
         <w:pStyle w:val="Normal"/>
         <w:bidi w:val="0"/>
         <w:jc w:val="left"/>
-        <w:rPr>
-          <w:rFonts w:ascii="Liberation Serif" w:hAnsi="Liberation Serif" w:eastAsia="Noto Serif CJK SC" w:cs="Lohit Devanagari"/>
-          <w:b w:val="false"/>
-          <w:b w:val="false"/>
-          <w:i w:val="false"/>
-          <w:i w:val="false"/>
-          <w:caps w:val="false"/>
-          <w:smallCaps w:val="false"/>
-          <w:color w:val="auto"/>
-          <w:spacing w:val="0"/>
-          <w:kern w:val="2"/>
-          <w:sz w:val="24"/>
-          <w:szCs w:val="24"/>
-          <w:lang w:val="en-NZ" w:eastAsia="zh-CN" w:bidi="hi-IN"/>
-        </w:rPr>
+        <w:rPr/>
       </w:pPr>
       <w:r>
         <w:rPr/>
@@ -7092,21 +6984,7 @@
         <w:pStyle w:val="Normal"/>
         <w:bidi w:val="0"/>
         <w:jc w:val="left"/>
-        <w:rPr>
-          <w:rFonts w:ascii="Liberation Serif" w:hAnsi="Liberation Serif" w:eastAsia="Noto Serif CJK SC" w:cs="Lohit Devanagari"/>
-          <w:b w:val="false"/>
-          <w:b w:val="false"/>
-          <w:i w:val="false"/>
-          <w:i w:val="false"/>
-          <w:caps w:val="false"/>
-          <w:smallCaps w:val="false"/>
-          <w:color w:val="auto"/>
-          <w:spacing w:val="0"/>
-          <w:kern w:val="2"/>
-          <w:sz w:val="24"/>
-          <w:szCs w:val="24"/>
-          <w:lang w:val="en-NZ" w:eastAsia="zh-CN" w:bidi="hi-IN"/>
-        </w:rPr>
+        <w:rPr/>
       </w:pPr>
       <w:r>
         <w:rPr/>
@@ -7903,21 +7781,7 @@
         <w:pStyle w:val="Normal"/>
         <w:bidi w:val="0"/>
         <w:jc w:val="left"/>
-        <w:rPr>
-          <w:rFonts w:ascii="Liberation Serif" w:hAnsi="Liberation Serif" w:eastAsia="Noto Serif CJK SC" w:cs="Lohit Devanagari"/>
-          <w:b w:val="false"/>
-          <w:b w:val="false"/>
-          <w:i w:val="false"/>
-          <w:i w:val="false"/>
-          <w:caps w:val="false"/>
-          <w:smallCaps w:val="false"/>
-          <w:color w:val="auto"/>
-          <w:spacing w:val="0"/>
-          <w:kern w:val="2"/>
-          <w:sz w:val="24"/>
-          <w:szCs w:val="24"/>
-          <w:lang w:val="en-NZ" w:eastAsia="zh-CN" w:bidi="hi-IN"/>
-        </w:rPr>
+        <w:rPr/>
       </w:pPr>
       <w:r>
         <w:rPr/>
@@ -7929,21 +7793,7 @@
         <w:pStyle w:val="Normal"/>
         <w:bidi w:val="0"/>
         <w:jc w:val="left"/>
-        <w:rPr>
-          <w:rFonts w:ascii="Liberation Serif" w:hAnsi="Liberation Serif" w:eastAsia="Noto Serif CJK SC" w:cs="Lohit Devanagari"/>
-          <w:b w:val="false"/>
-          <w:b w:val="false"/>
-          <w:i w:val="false"/>
-          <w:i w:val="false"/>
-          <w:caps w:val="false"/>
-          <w:smallCaps w:val="false"/>
-          <w:color w:val="auto"/>
-          <w:spacing w:val="0"/>
-          <w:kern w:val="2"/>
-          <w:sz w:val="24"/>
-          <w:szCs w:val="24"/>
-          <w:lang w:val="en-NZ" w:eastAsia="zh-CN" w:bidi="hi-IN"/>
-        </w:rPr>
+        <w:rPr/>
       </w:pPr>
       <w:r>
         <w:rPr/>
@@ -7955,21 +7805,7 @@
         <w:pStyle w:val="Normal"/>
         <w:bidi w:val="0"/>
         <w:jc w:val="left"/>
-        <w:rPr>
-          <w:rFonts w:ascii="Liberation Serif" w:hAnsi="Liberation Serif" w:eastAsia="Noto Serif CJK SC" w:cs="Lohit Devanagari"/>
-          <w:b w:val="false"/>
-          <w:b w:val="false"/>
-          <w:i w:val="false"/>
-          <w:i w:val="false"/>
-          <w:caps w:val="false"/>
-          <w:smallCaps w:val="false"/>
-          <w:color w:val="auto"/>
-          <w:spacing w:val="0"/>
-          <w:kern w:val="2"/>
-          <w:sz w:val="24"/>
-          <w:szCs w:val="24"/>
-          <w:lang w:val="en-NZ" w:eastAsia="zh-CN" w:bidi="hi-IN"/>
-        </w:rPr>
+        <w:rPr/>
       </w:pPr>
       <w:r>
         <w:rPr/>
@@ -7981,21 +7817,7 @@
         <w:pStyle w:val="Normal"/>
         <w:bidi w:val="0"/>
         <w:jc w:val="left"/>
-        <w:rPr>
-          <w:rFonts w:ascii="Liberation Serif" w:hAnsi="Liberation Serif" w:eastAsia="Noto Serif CJK SC" w:cs="Lohit Devanagari"/>
-          <w:b w:val="false"/>
-          <w:b w:val="false"/>
-          <w:i w:val="false"/>
-          <w:i w:val="false"/>
-          <w:caps w:val="false"/>
-          <w:smallCaps w:val="false"/>
-          <w:color w:val="auto"/>
-          <w:spacing w:val="0"/>
-          <w:kern w:val="2"/>
-          <w:sz w:val="24"/>
-          <w:szCs w:val="24"/>
-          <w:lang w:val="en-NZ" w:eastAsia="zh-CN" w:bidi="hi-IN"/>
-        </w:rPr>
+        <w:rPr/>
       </w:pPr>
       <w:r>
         <w:rPr/>
@@ -8019,15 +7841,8 @@
         <w:bidi w:val="0"/>
         <w:jc w:val="left"/>
         <w:rPr>
-          <w:rFonts w:ascii="Liberation Serif" w:hAnsi="Liberation Serif" w:eastAsia="Noto Serif CJK SC" w:cs="Lohit Devanagari"/>
-          <w:b w:val="false"/>
-          <w:b w:val="false"/>
-          <w:i w:val="false"/>
-          <w:i w:val="false"/>
-          <w:caps w:val="false"/>
-          <w:smallCaps w:val="false"/>
-          <w:color w:val="auto"/>
-          <w:spacing w:val="0"/>
+          <w:rFonts w:eastAsia="Noto Serif CJK SC" w:cs="Lohit Devanagari"/>
+          <w:color w:val="auto"/>
           <w:kern w:val="2"/>
           <w:sz w:val="24"/>
           <w:szCs w:val="24"/>
@@ -8089,15 +7904,8 @@
         <w:bidi w:val="0"/>
         <w:jc w:val="left"/>
         <w:rPr>
-          <w:rFonts w:ascii="Liberation Serif" w:hAnsi="Liberation Serif" w:eastAsia="Noto Serif CJK SC" w:cs="Lohit Devanagari"/>
-          <w:b w:val="false"/>
-          <w:b w:val="false"/>
-          <w:i w:val="false"/>
-          <w:i w:val="false"/>
-          <w:caps w:val="false"/>
-          <w:smallCaps w:val="false"/>
-          <w:color w:val="auto"/>
-          <w:spacing w:val="0"/>
+          <w:rFonts w:eastAsia="Noto Serif CJK SC" w:cs="Lohit Devanagari"/>
+          <w:color w:val="auto"/>
           <w:kern w:val="2"/>
           <w:sz w:val="24"/>
           <w:szCs w:val="24"/>
@@ -8159,15 +7967,8 @@
         <w:bidi w:val="0"/>
         <w:jc w:val="left"/>
         <w:rPr>
-          <w:rFonts w:ascii="Liberation Serif" w:hAnsi="Liberation Serif" w:eastAsia="Noto Serif CJK SC" w:cs="Lohit Devanagari"/>
-          <w:b w:val="false"/>
-          <w:b w:val="false"/>
-          <w:i w:val="false"/>
-          <w:i w:val="false"/>
-          <w:caps w:val="false"/>
-          <w:smallCaps w:val="false"/>
-          <w:color w:val="auto"/>
-          <w:spacing w:val="0"/>
+          <w:rFonts w:eastAsia="Noto Serif CJK SC" w:cs="Lohit Devanagari"/>
+          <w:color w:val="auto"/>
           <w:kern w:val="2"/>
           <w:sz w:val="24"/>
           <w:szCs w:val="24"/>
@@ -8228,21 +8029,7 @@
         <w:pStyle w:val="Normal"/>
         <w:bidi w:val="0"/>
         <w:jc w:val="left"/>
-        <w:rPr>
-          <w:rFonts w:ascii="Liberation Serif" w:hAnsi="Liberation Serif" w:eastAsia="Noto Serif CJK SC" w:cs="Lohit Devanagari"/>
-          <w:b w:val="false"/>
-          <w:b w:val="false"/>
-          <w:i w:val="false"/>
-          <w:i w:val="false"/>
-          <w:caps w:val="false"/>
-          <w:smallCaps w:val="false"/>
-          <w:color w:val="auto"/>
-          <w:spacing w:val="0"/>
-          <w:kern w:val="2"/>
-          <w:sz w:val="24"/>
-          <w:szCs w:val="24"/>
-          <w:lang w:val="en-NZ" w:eastAsia="zh-CN" w:bidi="hi-IN"/>
-        </w:rPr>
+        <w:rPr/>
       </w:pPr>
       <w:r>
         <w:drawing>
@@ -9238,21 +9025,7 @@
         <w:pStyle w:val="Normal"/>
         <w:bidi w:val="0"/>
         <w:jc w:val="left"/>
-        <w:rPr>
-          <w:rFonts w:ascii="Liberation Serif" w:hAnsi="Liberation Serif" w:eastAsia="Noto Serif CJK SC" w:cs="Lohit Devanagari"/>
-          <w:b w:val="false"/>
-          <w:b w:val="false"/>
-          <w:i w:val="false"/>
-          <w:i w:val="false"/>
-          <w:caps w:val="false"/>
-          <w:smallCaps w:val="false"/>
-          <w:color w:val="auto"/>
-          <w:spacing w:val="0"/>
-          <w:kern w:val="2"/>
-          <w:sz w:val="24"/>
-          <w:szCs w:val="24"/>
-          <w:lang w:val="en-NZ" w:eastAsia="zh-CN" w:bidi="hi-IN"/>
-        </w:rPr>
+        <w:rPr/>
       </w:pPr>
       <w:r>
         <w:rPr/>
@@ -10242,21 +10015,7 @@
         <w:pStyle w:val="Normal"/>
         <w:bidi w:val="0"/>
         <w:jc w:val="left"/>
-        <w:rPr>
-          <w:rFonts w:ascii="Liberation Serif" w:hAnsi="Liberation Serif" w:eastAsia="Noto Serif CJK SC" w:cs="Lohit Devanagari"/>
-          <w:b w:val="false"/>
-          <w:b w:val="false"/>
-          <w:i w:val="false"/>
-          <w:i w:val="false"/>
-          <w:caps w:val="false"/>
-          <w:smallCaps w:val="false"/>
-          <w:color w:val="auto"/>
-          <w:spacing w:val="0"/>
-          <w:kern w:val="2"/>
-          <w:sz w:val="24"/>
-          <w:szCs w:val="24"/>
-          <w:lang w:val="en-NZ" w:eastAsia="zh-CN" w:bidi="hi-IN"/>
-        </w:rPr>
+        <w:rPr/>
       </w:pPr>
       <w:r>
         <w:rPr/>
@@ -11224,21 +10983,7 @@
         <w:pStyle w:val="Normal"/>
         <w:bidi w:val="0"/>
         <w:jc w:val="left"/>
-        <w:rPr>
-          <w:rFonts w:ascii="Liberation Serif" w:hAnsi="Liberation Serif" w:eastAsia="Noto Serif CJK SC" w:cs="Lohit Devanagari"/>
-          <w:b w:val="false"/>
-          <w:b w:val="false"/>
-          <w:i w:val="false"/>
-          <w:i w:val="false"/>
-          <w:caps w:val="false"/>
-          <w:smallCaps w:val="false"/>
-          <w:color w:val="auto"/>
-          <w:spacing w:val="0"/>
-          <w:kern w:val="2"/>
-          <w:sz w:val="24"/>
-          <w:szCs w:val="24"/>
-          <w:lang w:val="en-NZ" w:eastAsia="zh-CN" w:bidi="hi-IN"/>
-        </w:rPr>
+        <w:rPr/>
       </w:pPr>
       <w:r>
         <w:rPr/>
@@ -12303,7 +12048,7 @@
         <w:bidi w:val="0"/>
         <w:jc w:val="left"/>
         <w:rPr>
-          <w:rFonts w:ascii="Liberation Serif" w:hAnsi="Liberation Serif" w:eastAsia="Noto Serif CJK SC" w:cs="Lohit Devanagari"/>
+          <w:rFonts w:eastAsia="Noto Serif CJK SC" w:cs="Lohit Devanagari"/>
           <w:b w:val="false"/>
           <w:b w:val="false"/>
           <w:i w:val="false"/>
@@ -13163,7 +12908,7 @@
         <w:bidi w:val="0"/>
         <w:jc w:val="left"/>
         <w:rPr>
-          <w:rFonts w:ascii="Liberation Serif" w:hAnsi="Liberation Serif" w:eastAsia="Noto Serif CJK SC" w:cs="Lohit Devanagari"/>
+          <w:rFonts w:eastAsia="Noto Serif CJK SC" w:cs="Lohit Devanagari"/>
           <w:b w:val="false"/>
           <w:b w:val="false"/>
           <w:i w:val="false"/>
@@ -14282,7 +14027,7 @@
         <w:bidi w:val="0"/>
         <w:jc w:val="left"/>
         <w:rPr>
-          <w:rFonts w:ascii="Liberation Serif" w:hAnsi="Liberation Serif" w:eastAsia="Noto Serif CJK SC" w:cs="Lohit Devanagari"/>
+          <w:rFonts w:eastAsia="Noto Serif CJK SC" w:cs="Lohit Devanagari"/>
           <w:b w:val="false"/>
           <w:b w:val="false"/>
           <w:i w:val="false"/>
@@ -15067,21 +14812,29 @@
         <w:pStyle w:val="Normal"/>
         <w:bidi w:val="0"/>
         <w:jc w:val="left"/>
-        <w:rPr>
-          <w:rFonts w:ascii="Liberation Serif" w:hAnsi="Liberation Serif" w:eastAsia="Noto Serif CJK SC" w:cs="Lohit Devanagari"/>
-          <w:b w:val="false"/>
-          <w:b w:val="false"/>
-          <w:i w:val="false"/>
-          <w:i w:val="false"/>
-          <w:caps w:val="false"/>
-          <w:smallCaps w:val="false"/>
-          <w:color w:val="auto"/>
-          <w:spacing w:val="0"/>
-          <w:kern w:val="2"/>
-          <w:sz w:val="24"/>
-          <w:szCs w:val="24"/>
-          <w:lang w:val="en-NZ" w:eastAsia="zh-CN" w:bidi="hi-IN"/>
-        </w:rPr>
+        <w:rPr/>
+      </w:pPr>
+      <w:r>
+        <w:rPr/>
+      </w:r>
+    </w:p>
+    <w:p>
+      <w:pPr>
+        <w:pStyle w:val="Normal"/>
+        <w:bidi w:val="0"/>
+        <w:jc w:val="left"/>
+        <w:rPr/>
+      </w:pPr>
+      <w:r>
+        <w:rPr/>
+      </w:r>
+    </w:p>
+    <w:p>
+      <w:pPr>
+        <w:pStyle w:val="Normal"/>
+        <w:bidi w:val="0"/>
+        <w:jc w:val="left"/>
+        <w:rPr/>
       </w:pPr>
       <w:r>
         <w:rPr/>
@@ -16153,21 +15906,7 @@
         <w:pStyle w:val="Normal"/>
         <w:bidi w:val="0"/>
         <w:jc w:val="left"/>
-        <w:rPr>
-          <w:rFonts w:ascii="Liberation Serif" w:hAnsi="Liberation Serif" w:eastAsia="Noto Serif CJK SC" w:cs="Lohit Devanagari"/>
-          <w:b w:val="false"/>
-          <w:b w:val="false"/>
-          <w:i w:val="false"/>
-          <w:i w:val="false"/>
-          <w:caps w:val="false"/>
-          <w:smallCaps w:val="false"/>
-          <w:color w:val="auto"/>
-          <w:spacing w:val="0"/>
-          <w:kern w:val="2"/>
-          <w:sz w:val="24"/>
-          <w:szCs w:val="24"/>
-          <w:lang w:val="en-NZ" w:eastAsia="zh-CN" w:bidi="hi-IN"/>
-        </w:rPr>
+        <w:rPr/>
       </w:pPr>
       <w:r>
         <w:rPr/>
@@ -16179,21 +15918,7 @@
         <w:pStyle w:val="Normal"/>
         <w:bidi w:val="0"/>
         <w:jc w:val="left"/>
-        <w:rPr>
-          <w:rFonts w:ascii="Liberation Serif" w:hAnsi="Liberation Serif" w:eastAsia="Noto Serif CJK SC" w:cs="Lohit Devanagari"/>
-          <w:b w:val="false"/>
-          <w:b w:val="false"/>
-          <w:i w:val="false"/>
-          <w:i w:val="false"/>
-          <w:caps w:val="false"/>
-          <w:smallCaps w:val="false"/>
-          <w:color w:val="auto"/>
-          <w:spacing w:val="0"/>
-          <w:kern w:val="2"/>
-          <w:sz w:val="24"/>
-          <w:szCs w:val="24"/>
-          <w:lang w:val="en-NZ" w:eastAsia="zh-CN" w:bidi="hi-IN"/>
-        </w:rPr>
+        <w:rPr/>
       </w:pPr>
       <w:r>
         <w:rPr/>
@@ -16205,21 +15930,7 @@
         <w:pStyle w:val="Normal"/>
         <w:bidi w:val="0"/>
         <w:jc w:val="left"/>
-        <w:rPr>
-          <w:rFonts w:ascii="Liberation Serif" w:hAnsi="Liberation Serif" w:eastAsia="Noto Serif CJK SC" w:cs="Lohit Devanagari"/>
-          <w:b w:val="false"/>
-          <w:b w:val="false"/>
-          <w:i w:val="false"/>
-          <w:i w:val="false"/>
-          <w:caps w:val="false"/>
-          <w:smallCaps w:val="false"/>
-          <w:color w:val="auto"/>
-          <w:spacing w:val="0"/>
-          <w:kern w:val="2"/>
-          <w:sz w:val="24"/>
-          <w:szCs w:val="24"/>
-          <w:lang w:val="en-NZ" w:eastAsia="zh-CN" w:bidi="hi-IN"/>
-        </w:rPr>
+        <w:rPr/>
       </w:pPr>
       <w:r>
         <w:rPr/>
@@ -16233,21 +15944,7 @@
         <w:pStyle w:val="Normal"/>
         <w:bidi w:val="0"/>
         <w:jc w:val="left"/>
-        <w:rPr>
-          <w:rFonts w:ascii="Liberation Serif" w:hAnsi="Liberation Serif" w:eastAsia="Noto Serif CJK SC" w:cs="Lohit Devanagari"/>
-          <w:b w:val="false"/>
-          <w:b w:val="false"/>
-          <w:i w:val="false"/>
-          <w:i w:val="false"/>
-          <w:caps w:val="false"/>
-          <w:smallCaps w:val="false"/>
-          <w:color w:val="auto"/>
-          <w:spacing w:val="0"/>
-          <w:kern w:val="2"/>
-          <w:sz w:val="24"/>
-          <w:szCs w:val="24"/>
-          <w:lang w:val="en-NZ" w:eastAsia="zh-CN" w:bidi="hi-IN"/>
-        </w:rPr>
+        <w:rPr/>
       </w:pPr>
       <w:r>
         <w:rPr/>
@@ -16277,21 +15974,7 @@
         <w:pStyle w:val="Normal"/>
         <w:bidi w:val="0"/>
         <w:jc w:val="left"/>
-        <w:rPr>
-          <w:rFonts w:ascii="Liberation Serif" w:hAnsi="Liberation Serif" w:eastAsia="Noto Serif CJK SC" w:cs="Lohit Devanagari"/>
-          <w:b w:val="false"/>
-          <w:b w:val="false"/>
-          <w:i w:val="false"/>
-          <w:i w:val="false"/>
-          <w:caps w:val="false"/>
-          <w:smallCaps w:val="false"/>
-          <w:color w:val="auto"/>
-          <w:spacing w:val="0"/>
-          <w:kern w:val="2"/>
-          <w:sz w:val="24"/>
-          <w:szCs w:val="24"/>
-          <w:lang w:val="en-NZ" w:eastAsia="zh-CN" w:bidi="hi-IN"/>
-        </w:rPr>
+        <w:rPr/>
       </w:pPr>
       <w:r>
         <w:rPr/>
@@ -16303,21 +15986,7 @@
         <w:pStyle w:val="Normal"/>
         <w:bidi w:val="0"/>
         <w:jc w:val="left"/>
-        <w:rPr>
-          <w:rFonts w:ascii="Liberation Serif" w:hAnsi="Liberation Serif" w:eastAsia="Noto Serif CJK SC" w:cs="Lohit Devanagari"/>
-          <w:b w:val="false"/>
-          <w:b w:val="false"/>
-          <w:i w:val="false"/>
-          <w:i w:val="false"/>
-          <w:caps w:val="false"/>
-          <w:smallCaps w:val="false"/>
-          <w:color w:val="auto"/>
-          <w:spacing w:val="0"/>
-          <w:kern w:val="2"/>
-          <w:sz w:val="24"/>
-          <w:szCs w:val="24"/>
-          <w:lang w:val="en-NZ" w:eastAsia="zh-CN" w:bidi="hi-IN"/>
-        </w:rPr>
+        <w:rPr/>
       </w:pPr>
       <w:r>
         <w:rPr/>
@@ -16329,21 +15998,7 @@
         <w:pStyle w:val="Normal"/>
         <w:bidi w:val="0"/>
         <w:jc w:val="left"/>
-        <w:rPr>
-          <w:rFonts w:ascii="Liberation Serif" w:hAnsi="Liberation Serif" w:eastAsia="Noto Serif CJK SC" w:cs="Lohit Devanagari"/>
-          <w:b w:val="false"/>
-          <w:b w:val="false"/>
-          <w:i w:val="false"/>
-          <w:i w:val="false"/>
-          <w:caps w:val="false"/>
-          <w:smallCaps w:val="false"/>
-          <w:color w:val="auto"/>
-          <w:spacing w:val="0"/>
-          <w:kern w:val="2"/>
-          <w:sz w:val="24"/>
-          <w:szCs w:val="24"/>
-          <w:lang w:val="en-NZ" w:eastAsia="zh-CN" w:bidi="hi-IN"/>
-        </w:rPr>
+        <w:rPr/>
       </w:pPr>
       <w:r>
         <w:rPr/>
@@ -16355,21 +16010,7 @@
         <w:pStyle w:val="Normal"/>
         <w:bidi w:val="0"/>
         <w:jc w:val="left"/>
-        <w:rPr>
-          <w:rFonts w:ascii="Liberation Serif" w:hAnsi="Liberation Serif" w:eastAsia="Noto Serif CJK SC" w:cs="Lohit Devanagari"/>
-          <w:b w:val="false"/>
-          <w:b w:val="false"/>
-          <w:i w:val="false"/>
-          <w:i w:val="false"/>
-          <w:caps w:val="false"/>
-          <w:smallCaps w:val="false"/>
-          <w:color w:val="auto"/>
-          <w:spacing w:val="0"/>
-          <w:kern w:val="2"/>
-          <w:sz w:val="24"/>
-          <w:szCs w:val="24"/>
-          <w:lang w:val="en-NZ" w:eastAsia="zh-CN" w:bidi="hi-IN"/>
-        </w:rPr>
+        <w:rPr/>
       </w:pPr>
       <w:r>
         <w:rPr/>
@@ -16381,21 +16022,7 @@
         <w:pStyle w:val="Normal"/>
         <w:bidi w:val="0"/>
         <w:jc w:val="left"/>
-        <w:rPr>
-          <w:rFonts w:ascii="Liberation Serif" w:hAnsi="Liberation Serif" w:eastAsia="Noto Serif CJK SC" w:cs="Lohit Devanagari"/>
-          <w:b w:val="false"/>
-          <w:b w:val="false"/>
-          <w:i w:val="false"/>
-          <w:i w:val="false"/>
-          <w:caps w:val="false"/>
-          <w:smallCaps w:val="false"/>
-          <w:color w:val="auto"/>
-          <w:spacing w:val="0"/>
-          <w:kern w:val="2"/>
-          <w:sz w:val="24"/>
-          <w:szCs w:val="24"/>
-          <w:lang w:val="en-NZ" w:eastAsia="zh-CN" w:bidi="hi-IN"/>
-        </w:rPr>
+        <w:rPr/>
       </w:pPr>
       <w:r>
         <w:rPr/>
@@ -16444,37 +16071,55 @@
         <w:pStyle w:val="Normal"/>
         <w:bidi w:val="0"/>
         <w:jc w:val="left"/>
-        <w:rPr>
-          <w:rFonts w:ascii="Liberation Serif" w:hAnsi="Liberation Serif" w:eastAsia="Noto Serif CJK SC" w:cs="Lohit Devanagari"/>
-          <w:b w:val="false"/>
-          <w:b w:val="false"/>
-          <w:i w:val="false"/>
-          <w:i w:val="false"/>
-          <w:caps w:val="false"/>
-          <w:smallCaps w:val="false"/>
-          <w:color w:val="auto"/>
-          <w:spacing w:val="0"/>
-          <w:kern w:val="2"/>
-          <w:sz w:val="24"/>
-          <w:szCs w:val="24"/>
-          <w:lang w:val="en-NZ" w:eastAsia="zh-CN" w:bidi="hi-IN"/>
-        </w:rPr>
-      </w:pPr>
-      <w:r>
-        <w:rPr>
-          <w:rFonts w:eastAsia="Noto Serif CJK SC" w:cs="Lohit Devanagari"/>
-          <w:b w:val="false"/>
-          <w:i w:val="false"/>
-          <w:caps w:val="false"/>
-          <w:smallCaps w:val="false"/>
-          <w:color w:val="auto"/>
-          <w:spacing w:val="0"/>
-          <w:kern w:val="2"/>
-          <w:sz w:val="24"/>
-          <w:szCs w:val="24"/>
-          <w:lang w:val="en-NZ" w:eastAsia="zh-CN" w:bidi="hi-IN"/>
-        </w:rPr>
-        <w:t>tried to train with joint regulation, result not enough after 1.5M steps</w:t>
+        <w:rPr/>
+      </w:pPr>
+      <w:r>
+        <w:rPr>
+          <w:rFonts w:eastAsia="Noto Serif CJK SC" w:cs="Lohit Devanagari"/>
+          <w:b w:val="false"/>
+          <w:i w:val="false"/>
+          <w:caps w:val="false"/>
+          <w:smallCaps w:val="false"/>
+          <w:color w:val="auto"/>
+          <w:spacing w:val="0"/>
+          <w:kern w:val="2"/>
+          <w:sz w:val="24"/>
+          <w:szCs w:val="24"/>
+          <w:lang w:val="en-NZ" w:eastAsia="zh-CN" w:bidi="hi-IN"/>
+        </w:rPr>
+        <w:t xml:space="preserve">tried to train with joint regulation, result not </w:t>
+      </w:r>
+      <w:r>
+        <w:rPr>
+          <w:rFonts w:eastAsia="Noto Serif CJK SC" w:cs="Lohit Devanagari"/>
+          <w:b w:val="false"/>
+          <w:i w:val="false"/>
+          <w:caps w:val="false"/>
+          <w:smallCaps w:val="false"/>
+          <w:color w:val="auto"/>
+          <w:spacing w:val="0"/>
+          <w:kern w:val="2"/>
+          <w:sz w:val="24"/>
+          <w:szCs w:val="24"/>
+          <w:lang w:val="en-NZ" w:eastAsia="zh-CN" w:bidi="hi-IN"/>
+        </w:rPr>
+        <w:t xml:space="preserve">good </w:t>
+      </w:r>
+      <w:r>
+        <w:rPr>
+          <w:rFonts w:eastAsia="Noto Serif CJK SC" w:cs="Lohit Devanagari"/>
+          <w:b w:val="false"/>
+          <w:i w:val="false"/>
+          <w:caps w:val="false"/>
+          <w:smallCaps w:val="false"/>
+          <w:color w:val="auto"/>
+          <w:spacing w:val="0"/>
+          <w:kern w:val="2"/>
+          <w:sz w:val="24"/>
+          <w:szCs w:val="24"/>
+          <w:lang w:val="en-NZ" w:eastAsia="zh-CN" w:bidi="hi-IN"/>
+        </w:rPr>
+        <w:t>enough after 1.5M steps</w:t>
       </w:r>
     </w:p>
     <w:p>
@@ -17497,21 +17142,7 @@
         <w:pStyle w:val="Normal"/>
         <w:bidi w:val="0"/>
         <w:jc w:val="left"/>
-        <w:rPr>
-          <w:rFonts w:ascii="Liberation Serif" w:hAnsi="Liberation Serif" w:eastAsia="Noto Serif CJK SC" w:cs="Lohit Devanagari"/>
-          <w:b w:val="false"/>
-          <w:b w:val="false"/>
-          <w:i w:val="false"/>
-          <w:i w:val="false"/>
-          <w:caps w:val="false"/>
-          <w:smallCaps w:val="false"/>
-          <w:color w:val="auto"/>
-          <w:spacing w:val="0"/>
-          <w:kern w:val="2"/>
-          <w:sz w:val="24"/>
-          <w:szCs w:val="24"/>
-          <w:lang w:val="en-NZ" w:eastAsia="zh-CN" w:bidi="hi-IN"/>
-        </w:rPr>
+        <w:rPr/>
       </w:pPr>
       <w:r>
         <w:rPr/>
@@ -17523,21 +17154,7 @@
         <w:pStyle w:val="Normal"/>
         <w:bidi w:val="0"/>
         <w:jc w:val="left"/>
-        <w:rPr>
-          <w:rFonts w:ascii="Liberation Serif" w:hAnsi="Liberation Serif" w:eastAsia="Noto Serif CJK SC" w:cs="Lohit Devanagari"/>
-          <w:b w:val="false"/>
-          <w:b w:val="false"/>
-          <w:i w:val="false"/>
-          <w:i w:val="false"/>
-          <w:caps w:val="false"/>
-          <w:smallCaps w:val="false"/>
-          <w:color w:val="auto"/>
-          <w:spacing w:val="0"/>
-          <w:kern w:val="2"/>
-          <w:sz w:val="24"/>
-          <w:szCs w:val="24"/>
-          <w:lang w:val="en-NZ" w:eastAsia="zh-CN" w:bidi="hi-IN"/>
-        </w:rPr>
+        <w:rPr/>
       </w:pPr>
       <w:r>
         <w:rPr/>
@@ -17549,21 +17166,7 @@
         <w:pStyle w:val="Normal"/>
         <w:bidi w:val="0"/>
         <w:jc w:val="left"/>
-        <w:rPr>
-          <w:rFonts w:ascii="Liberation Serif" w:hAnsi="Liberation Serif" w:eastAsia="Noto Serif CJK SC" w:cs="Lohit Devanagari"/>
-          <w:b w:val="false"/>
-          <w:b w:val="false"/>
-          <w:i w:val="false"/>
-          <w:i w:val="false"/>
-          <w:caps w:val="false"/>
-          <w:smallCaps w:val="false"/>
-          <w:color w:val="auto"/>
-          <w:spacing w:val="0"/>
-          <w:kern w:val="2"/>
-          <w:sz w:val="24"/>
-          <w:szCs w:val="24"/>
-          <w:lang w:val="en-NZ" w:eastAsia="zh-CN" w:bidi="hi-IN"/>
-        </w:rPr>
+        <w:rPr/>
       </w:pPr>
       <w:r>
         <w:rPr/>
@@ -17606,21 +17209,7 @@
         <w:pStyle w:val="Normal"/>
         <w:bidi w:val="0"/>
         <w:jc w:val="left"/>
-        <w:rPr>
-          <w:rFonts w:ascii="Liberation Serif" w:hAnsi="Liberation Serif" w:eastAsia="Noto Serif CJK SC" w:cs="Lohit Devanagari"/>
-          <w:b w:val="false"/>
-          <w:b w:val="false"/>
-          <w:i w:val="false"/>
-          <w:i w:val="false"/>
-          <w:caps w:val="false"/>
-          <w:smallCaps w:val="false"/>
-          <w:color w:val="auto"/>
-          <w:spacing w:val="0"/>
-          <w:kern w:val="2"/>
-          <w:sz w:val="24"/>
-          <w:szCs w:val="24"/>
-          <w:lang w:val="en-NZ" w:eastAsia="zh-CN" w:bidi="hi-IN"/>
-        </w:rPr>
+        <w:rPr/>
       </w:pPr>
       <w:r>
         <w:rPr/>
@@ -17648,21 +17237,7 @@
         <w:pStyle w:val="Normal"/>
         <w:bidi w:val="0"/>
         <w:jc w:val="left"/>
-        <w:rPr>
-          <w:rFonts w:ascii="Liberation Serif" w:hAnsi="Liberation Serif" w:eastAsia="Noto Serif CJK SC" w:cs="Lohit Devanagari"/>
-          <w:b w:val="false"/>
-          <w:b w:val="false"/>
-          <w:i w:val="false"/>
-          <w:i w:val="false"/>
-          <w:caps w:val="false"/>
-          <w:smallCaps w:val="false"/>
-          <w:color w:val="auto"/>
-          <w:spacing w:val="0"/>
-          <w:kern w:val="2"/>
-          <w:sz w:val="24"/>
-          <w:szCs w:val="24"/>
-          <w:lang w:val="en-NZ" w:eastAsia="zh-CN" w:bidi="hi-IN"/>
-        </w:rPr>
+        <w:rPr/>
       </w:pPr>
       <w:r>
         <w:rPr/>
@@ -17674,24 +17249,467 @@
         <w:pStyle w:val="Normal"/>
         <w:bidi w:val="0"/>
         <w:jc w:val="left"/>
-        <w:rPr>
-          <w:rFonts w:ascii="Liberation Serif" w:hAnsi="Liberation Serif" w:eastAsia="Noto Serif CJK SC" w:cs="Lohit Devanagari"/>
-          <w:b w:val="false"/>
-          <w:b w:val="false"/>
-          <w:i w:val="false"/>
-          <w:i w:val="false"/>
-          <w:caps w:val="false"/>
-          <w:smallCaps w:val="false"/>
-          <w:color w:val="auto"/>
-          <w:spacing w:val="0"/>
-          <w:kern w:val="2"/>
-          <w:sz w:val="24"/>
-          <w:szCs w:val="24"/>
-          <w:lang w:val="en-NZ" w:eastAsia="zh-CN" w:bidi="hi-IN"/>
-        </w:rPr>
-      </w:pPr>
-      <w:r>
-        <w:rPr/>
+        <w:rPr/>
+      </w:pPr>
+      <w:r>
+        <w:rPr/>
+      </w:r>
+    </w:p>
+    <w:p>
+      <w:pPr>
+        <w:pStyle w:val="Normal"/>
+        <w:bidi w:val="0"/>
+        <w:jc w:val="left"/>
+        <w:rPr/>
+      </w:pPr>
+      <w:r>
+        <w:rPr/>
+        <w:t>try reduce the distance threshold from 5cm to 0.5cm, 5cm is too large for robot</w:t>
+      </w:r>
+    </w:p>
+    <w:p>
+      <w:pPr>
+        <w:pStyle w:val="Normal"/>
+        <w:bidi w:val="0"/>
+        <w:jc w:val="left"/>
+        <w:rPr/>
+      </w:pPr>
+      <w:r>
+        <w:rPr/>
+      </w:r>
+    </w:p>
+    <w:p>
+      <w:pPr>
+        <w:pStyle w:val="Normal"/>
+        <w:bidi w:val="0"/>
+        <w:jc w:val="left"/>
+        <w:rPr/>
+      </w:pPr>
+      <w:r>
+        <w:rPr/>
+        <w:t>try to train the robot to learn orientation only, see how hard it is.</w:t>
+      </w:r>
+    </w:p>
+    <w:p>
+      <w:pPr>
+        <w:pStyle w:val="Normal"/>
+        <w:bidi w:val="0"/>
+        <w:jc w:val="left"/>
+        <w:rPr/>
+      </w:pPr>
+      <w:r>
+        <w:rPr/>
+      </w:r>
+    </w:p>
+    <w:p>
+      <w:pPr>
+        <w:pStyle w:val="Normal"/>
+        <w:bidi w:val="0"/>
+        <w:jc w:val="left"/>
+        <w:rPr/>
+      </w:pPr>
+      <w:r>
+        <w:rPr/>
+      </w:r>
+    </w:p>
+    <w:p>
+      <w:pPr>
+        <w:pStyle w:val="Normal"/>
+        <w:bidi w:val="0"/>
+        <w:jc w:val="left"/>
+        <w:rPr/>
+      </w:pPr>
+      <w:r>
+        <w:rPr/>
+      </w:r>
+    </w:p>
+    <w:p>
+      <w:pPr>
+        <w:pStyle w:val="Normal"/>
+        <w:bidi w:val="0"/>
+        <w:jc w:val="left"/>
+        <w:rPr/>
+      </w:pPr>
+      <w:r>
+        <w:rPr/>
+      </w:r>
+    </w:p>
+    <w:p>
+      <w:pPr>
+        <w:pStyle w:val="Normal"/>
+        <w:bidi w:val="0"/>
+        <w:jc w:val="left"/>
+        <w:rPr/>
+      </w:pPr>
+      <w:r>
+        <w:rPr/>
+      </w:r>
+    </w:p>
+    <w:p>
+      <w:pPr>
+        <w:pStyle w:val="Normal"/>
+        <w:bidi w:val="0"/>
+        <w:jc w:val="left"/>
+        <w:rPr/>
+      </w:pPr>
+      <w:r>
+        <w:rPr/>
+      </w:r>
+    </w:p>
+    <w:p>
+      <w:pPr>
+        <w:pStyle w:val="Normal"/>
+        <w:bidi w:val="0"/>
+        <w:jc w:val="left"/>
+        <w:rPr/>
+      </w:pPr>
+      <w:r>
+        <w:rPr/>
+        <w:t>Train for position control only, success margin 5mm. It can reach 100% success rate but just taking a longer training time.</w:t>
+      </w:r>
+    </w:p>
+    <w:p>
+      <w:pPr>
+        <w:pStyle w:val="Normal"/>
+        <w:bidi w:val="0"/>
+        <w:jc w:val="left"/>
+        <w:rPr/>
+      </w:pPr>
+      <w:r>
+        <w:rPr/>
+        <w:drawing>
+          <wp:anchor behindDoc="0" distT="0" distB="0" distL="0" distR="0" simplePos="0" locked="0" layoutInCell="1" allowOverlap="1" relativeHeight="37">
+            <wp:simplePos x="0" y="0"/>
+            <wp:positionH relativeFrom="column">
+              <wp:posOffset>40640</wp:posOffset>
+            </wp:positionH>
+            <wp:positionV relativeFrom="paragraph">
+              <wp:posOffset>69215</wp:posOffset>
+            </wp:positionV>
+            <wp:extent cx="3638550" cy="3457575"/>
+            <wp:effectExtent l="0" t="0" r="0" b="0"/>
+            <wp:wrapSquare wrapText="largest"/>
+            <wp:docPr id="36" name="Image36" descr=""/>
+            <wp:cNvGraphicFramePr>
+              <a:graphicFrameLocks xmlns:a="http://schemas.openxmlformats.org/drawingml/2006/main" noChangeAspect="1"/>
+            </wp:cNvGraphicFramePr>
+            <a:graphic xmlns:a="http://schemas.openxmlformats.org/drawingml/2006/main">
+              <a:graphicData uri="http://schemas.openxmlformats.org/drawingml/2006/picture">
+                <pic:pic xmlns:pic="http://schemas.openxmlformats.org/drawingml/2006/picture">
+                  <pic:nvPicPr>
+                    <pic:cNvPr id="36" name="Image36" descr=""/>
+                    <pic:cNvPicPr>
+                      <a:picLocks noChangeAspect="1" noChangeArrowheads="1"/>
+                    </pic:cNvPicPr>
+                  </pic:nvPicPr>
+                  <pic:blipFill>
+                    <a:blip r:embed="rId37"/>
+                    <a:stretch>
+                      <a:fillRect/>
+                    </a:stretch>
+                  </pic:blipFill>
+                  <pic:spPr bwMode="auto">
+                    <a:xfrm>
+                      <a:off x="0" y="0"/>
+                      <a:ext cx="3638550" cy="3457575"/>
+                    </a:xfrm>
+                    <a:prstGeom prst="rect">
+                      <a:avLst/>
+                    </a:prstGeom>
+                  </pic:spPr>
+                </pic:pic>
+              </a:graphicData>
+            </a:graphic>
+          </wp:anchor>
+        </w:drawing>
+      </w:r>
+    </w:p>
+    <w:p>
+      <w:pPr>
+        <w:pStyle w:val="Normal"/>
+        <w:bidi w:val="0"/>
+        <w:jc w:val="left"/>
+        <w:rPr/>
+      </w:pPr>
+      <w:r>
+        <w:rPr/>
+      </w:r>
+    </w:p>
+    <w:p>
+      <w:pPr>
+        <w:pStyle w:val="Normal"/>
+        <w:bidi w:val="0"/>
+        <w:jc w:val="left"/>
+        <w:rPr/>
+      </w:pPr>
+      <w:r>
+        <w:rPr/>
+      </w:r>
+    </w:p>
+    <w:p>
+      <w:pPr>
+        <w:pStyle w:val="Normal"/>
+        <w:bidi w:val="0"/>
+        <w:jc w:val="left"/>
+        <w:rPr/>
+      </w:pPr>
+      <w:r>
+        <w:rPr/>
+      </w:r>
+    </w:p>
+    <w:p>
+      <w:pPr>
+        <w:pStyle w:val="Normal"/>
+        <w:bidi w:val="0"/>
+        <w:jc w:val="left"/>
+        <w:rPr/>
+      </w:pPr>
+      <w:r>
+        <w:rPr/>
+      </w:r>
+    </w:p>
+    <w:p>
+      <w:pPr>
+        <w:pStyle w:val="Normal"/>
+        <w:bidi w:val="0"/>
+        <w:jc w:val="left"/>
+        <w:rPr/>
+      </w:pPr>
+      <w:r>
+        <w:rPr/>
+      </w:r>
+    </w:p>
+    <w:p>
+      <w:pPr>
+        <w:pStyle w:val="Normal"/>
+        <w:bidi w:val="0"/>
+        <w:jc w:val="left"/>
+        <w:rPr/>
+      </w:pPr>
+      <w:r>
+        <w:rPr/>
+      </w:r>
+    </w:p>
+    <w:p>
+      <w:pPr>
+        <w:pStyle w:val="Normal"/>
+        <w:bidi w:val="0"/>
+        <w:jc w:val="left"/>
+        <w:rPr/>
+      </w:pPr>
+      <w:r>
+        <w:rPr/>
+      </w:r>
+    </w:p>
+    <w:p>
+      <w:pPr>
+        <w:pStyle w:val="Normal"/>
+        <w:bidi w:val="0"/>
+        <w:jc w:val="left"/>
+        <w:rPr/>
+      </w:pPr>
+      <w:r>
+        <w:rPr/>
+      </w:r>
+    </w:p>
+    <w:p>
+      <w:pPr>
+        <w:pStyle w:val="Normal"/>
+        <w:bidi w:val="0"/>
+        <w:jc w:val="left"/>
+        <w:rPr/>
+      </w:pPr>
+      <w:r>
+        <w:rPr/>
+      </w:r>
+    </w:p>
+    <w:p>
+      <w:pPr>
+        <w:pStyle w:val="Normal"/>
+        <w:bidi w:val="0"/>
+        <w:jc w:val="left"/>
+        <w:rPr/>
+      </w:pPr>
+      <w:r>
+        <w:rPr/>
+      </w:r>
+    </w:p>
+    <w:p>
+      <w:pPr>
+        <w:pStyle w:val="Normal"/>
+        <w:bidi w:val="0"/>
+        <w:jc w:val="left"/>
+        <w:rPr/>
+      </w:pPr>
+      <w:r>
+        <w:rPr/>
+      </w:r>
+    </w:p>
+    <w:p>
+      <w:pPr>
+        <w:pStyle w:val="Normal"/>
+        <w:bidi w:val="0"/>
+        <w:jc w:val="left"/>
+        <w:rPr/>
+      </w:pPr>
+      <w:r>
+        <w:rPr/>
+      </w:r>
+    </w:p>
+    <w:p>
+      <w:pPr>
+        <w:pStyle w:val="Normal"/>
+        <w:bidi w:val="0"/>
+        <w:jc w:val="left"/>
+        <w:rPr/>
+      </w:pPr>
+      <w:r>
+        <w:rPr/>
+      </w:r>
+    </w:p>
+    <w:p>
+      <w:pPr>
+        <w:pStyle w:val="Normal"/>
+        <w:bidi w:val="0"/>
+        <w:jc w:val="left"/>
+        <w:rPr/>
+      </w:pPr>
+      <w:r>
+        <w:rPr/>
+      </w:r>
+    </w:p>
+    <w:p>
+      <w:pPr>
+        <w:pStyle w:val="Normal"/>
+        <w:bidi w:val="0"/>
+        <w:jc w:val="left"/>
+        <w:rPr/>
+      </w:pPr>
+      <w:r>
+        <w:rPr/>
+      </w:r>
+    </w:p>
+    <w:p>
+      <w:pPr>
+        <w:pStyle w:val="Normal"/>
+        <w:bidi w:val="0"/>
+        <w:jc w:val="left"/>
+        <w:rPr/>
+      </w:pPr>
+      <w:r>
+        <w:rPr/>
+      </w:r>
+    </w:p>
+    <w:p>
+      <w:pPr>
+        <w:pStyle w:val="Normal"/>
+        <w:bidi w:val="0"/>
+        <w:jc w:val="left"/>
+        <w:rPr/>
+      </w:pPr>
+      <w:r>
+        <w:rPr/>
+      </w:r>
+    </w:p>
+    <w:p>
+      <w:pPr>
+        <w:pStyle w:val="Normal"/>
+        <w:bidi w:val="0"/>
+        <w:jc w:val="left"/>
+        <w:rPr/>
+      </w:pPr>
+      <w:r>
+        <w:rPr/>
+      </w:r>
+    </w:p>
+    <w:p>
+      <w:pPr>
+        <w:pStyle w:val="Normal"/>
+        <w:bidi w:val="0"/>
+        <w:jc w:val="left"/>
+        <w:rPr/>
+      </w:pPr>
+      <w:r>
+        <w:rPr/>
+      </w:r>
+    </w:p>
+    <w:p>
+      <w:pPr>
+        <w:pStyle w:val="Normal"/>
+        <w:bidi w:val="0"/>
+        <w:jc w:val="left"/>
+        <w:rPr/>
+      </w:pPr>
+      <w:r>
+        <w:rPr/>
+      </w:r>
+    </w:p>
+    <w:p>
+      <w:pPr>
+        <w:pStyle w:val="Normal"/>
+        <w:bidi w:val="0"/>
+        <w:jc w:val="left"/>
+        <w:rPr/>
+      </w:pPr>
+      <w:r>
+        <w:rPr/>
+        <w:t>Train the robot for 1M steps, used learning rate 1e-4, buffer size 1e7. The result is better than before, during training time, the success rate reachs around 80%. On out test set, success rate is 49%. If we train it for longer time, we may get a better result but I doubt it can reach 100%.</w:t>
+      </w:r>
+    </w:p>
+    <w:p>
+      <w:pPr>
+        <w:pStyle w:val="Normal"/>
+        <w:bidi w:val="0"/>
+        <w:jc w:val="left"/>
+        <w:rPr/>
+      </w:pPr>
+      <w:r>
+        <w:rPr/>
+        <w:drawing>
+          <wp:anchor behindDoc="0" distT="0" distB="0" distL="0" distR="0" simplePos="0" locked="0" layoutInCell="1" allowOverlap="1" relativeHeight="38">
+            <wp:simplePos x="0" y="0"/>
+            <wp:positionH relativeFrom="column">
+              <wp:posOffset>173990</wp:posOffset>
+            </wp:positionH>
+            <wp:positionV relativeFrom="paragraph">
+              <wp:posOffset>114300</wp:posOffset>
+            </wp:positionV>
+            <wp:extent cx="3619500" cy="3419475"/>
+            <wp:effectExtent l="0" t="0" r="0" b="0"/>
+            <wp:wrapSquare wrapText="largest"/>
+            <wp:docPr id="37" name="Image37" descr=""/>
+            <wp:cNvGraphicFramePr>
+              <a:graphicFrameLocks xmlns:a="http://schemas.openxmlformats.org/drawingml/2006/main" noChangeAspect="1"/>
+            </wp:cNvGraphicFramePr>
+            <a:graphic xmlns:a="http://schemas.openxmlformats.org/drawingml/2006/main">
+              <a:graphicData uri="http://schemas.openxmlformats.org/drawingml/2006/picture">
+                <pic:pic xmlns:pic="http://schemas.openxmlformats.org/drawingml/2006/picture">
+                  <pic:nvPicPr>
+                    <pic:cNvPr id="37" name="Image37" descr=""/>
+                    <pic:cNvPicPr>
+                      <a:picLocks noChangeAspect="1" noChangeArrowheads="1"/>
+                    </pic:cNvPicPr>
+                  </pic:nvPicPr>
+                  <pic:blipFill>
+                    <a:blip r:embed="rId38"/>
+                    <a:stretch>
+                      <a:fillRect/>
+                    </a:stretch>
+                  </pic:blipFill>
+                  <pic:spPr bwMode="auto">
+                    <a:xfrm>
+                      <a:off x="0" y="0"/>
+                      <a:ext cx="3619500" cy="3419475"/>
+                    </a:xfrm>
+                    <a:prstGeom prst="rect">
+                      <a:avLst/>
+                    </a:prstGeom>
+                  </pic:spPr>
+                </pic:pic>
+              </a:graphicData>
+            </a:graphic>
+          </wp:anchor>
+        </w:drawing>
       </w:r>
     </w:p>
     <w:sectPr>
@@ -17731,6 +17749,9 @@
     <w:pPr>
       <w:widowControl/>
       <w:suppressAutoHyphens w:val="true"/>
+      <w:kinsoku w:val="true"/>
+      <w:overflowPunct w:val="true"/>
+      <w:autoSpaceDE w:val="true"/>
       <w:bidi w:val="0"/>
       <w:spacing w:before="0" w:after="0"/>
       <w:jc w:val="left"/>

</xml_diff>

<commit_message>
work for current stage finished
 example trained model can be used, new readme file and clean code
</commit_message>
<xml_diff>
--- a/training_log.docx
+++ b/training_log.docx
@@ -17,7 +17,7 @@
     <w:p>
       <w:pPr>
         <w:pStyle w:val="Normal"/>
-        <w:shd w:fill="2B2B2B" w:val="clear"/>
+        <w:shd w:val="clear" w:fill="2B2B2B"/>
         <w:bidi w:val="0"/>
         <w:jc w:val="left"/>
         <w:rPr/>
@@ -16087,39 +16087,7 @@
           <w:szCs w:val="24"/>
           <w:lang w:val="en-NZ" w:eastAsia="zh-CN" w:bidi="hi-IN"/>
         </w:rPr>
-        <w:t xml:space="preserve">tried to train with joint regulation, result not </w:t>
-      </w:r>
-      <w:r>
-        <w:rPr>
-          <w:rFonts w:eastAsia="Noto Serif CJK SC" w:cs="Lohit Devanagari"/>
-          <w:b w:val="false"/>
-          <w:i w:val="false"/>
-          <w:caps w:val="false"/>
-          <w:smallCaps w:val="false"/>
-          <w:color w:val="auto"/>
-          <w:spacing w:val="0"/>
-          <w:kern w:val="2"/>
-          <w:sz w:val="24"/>
-          <w:szCs w:val="24"/>
-          <w:lang w:val="en-NZ" w:eastAsia="zh-CN" w:bidi="hi-IN"/>
-        </w:rPr>
-        <w:t xml:space="preserve">good </w:t>
-      </w:r>
-      <w:r>
-        <w:rPr>
-          <w:rFonts w:eastAsia="Noto Serif CJK SC" w:cs="Lohit Devanagari"/>
-          <w:b w:val="false"/>
-          <w:i w:val="false"/>
-          <w:caps w:val="false"/>
-          <w:smallCaps w:val="false"/>
-          <w:color w:val="auto"/>
-          <w:spacing w:val="0"/>
-          <w:kern w:val="2"/>
-          <w:sz w:val="24"/>
-          <w:szCs w:val="24"/>
-          <w:lang w:val="en-NZ" w:eastAsia="zh-CN" w:bidi="hi-IN"/>
-        </w:rPr>
-        <w:t>enough after 1.5M steps</w:t>
+        <w:t>tried to train with joint regulation, result not good enough after 1.5M steps</w:t>
       </w:r>
     </w:p>
     <w:p>
@@ -17665,14 +17633,25 @@
       </w:pPr>
       <w:r>
         <w:rPr/>
+      </w:r>
+    </w:p>
+    <w:p>
+      <w:pPr>
+        <w:pStyle w:val="Normal"/>
+        <w:bidi w:val="0"/>
+        <w:jc w:val="left"/>
+        <w:rPr/>
+      </w:pPr>
+      <w:r>
+        <w:rPr/>
         <w:drawing>
           <wp:anchor behindDoc="0" distT="0" distB="0" distL="0" distR="0" simplePos="0" locked="0" layoutInCell="1" allowOverlap="1" relativeHeight="38">
             <wp:simplePos x="0" y="0"/>
             <wp:positionH relativeFrom="column">
-              <wp:posOffset>173990</wp:posOffset>
+              <wp:posOffset>31115</wp:posOffset>
             </wp:positionH>
             <wp:positionV relativeFrom="paragraph">
-              <wp:posOffset>114300</wp:posOffset>
+              <wp:posOffset>1270</wp:posOffset>
             </wp:positionV>
             <wp:extent cx="3619500" cy="3419475"/>
             <wp:effectExtent l="0" t="0" r="0" b="0"/>
@@ -17712,6 +17691,333 @@
         </w:drawing>
       </w:r>
     </w:p>
+    <w:p>
+      <w:pPr>
+        <w:pStyle w:val="Normal"/>
+        <w:bidi w:val="0"/>
+        <w:jc w:val="left"/>
+        <w:rPr/>
+      </w:pPr>
+      <w:r>
+        <w:rPr/>
+      </w:r>
+    </w:p>
+    <w:p>
+      <w:pPr>
+        <w:pStyle w:val="Normal"/>
+        <w:bidi w:val="0"/>
+        <w:jc w:val="left"/>
+        <w:rPr/>
+      </w:pPr>
+      <w:r>
+        <w:rPr/>
+      </w:r>
+    </w:p>
+    <w:p>
+      <w:pPr>
+        <w:pStyle w:val="Normal"/>
+        <w:bidi w:val="0"/>
+        <w:jc w:val="left"/>
+        <w:rPr/>
+      </w:pPr>
+      <w:r>
+        <w:rPr/>
+      </w:r>
+    </w:p>
+    <w:p>
+      <w:pPr>
+        <w:pStyle w:val="Normal"/>
+        <w:bidi w:val="0"/>
+        <w:jc w:val="left"/>
+        <w:rPr/>
+      </w:pPr>
+      <w:r>
+        <w:rPr/>
+      </w:r>
+    </w:p>
+    <w:p>
+      <w:pPr>
+        <w:pStyle w:val="Normal"/>
+        <w:bidi w:val="0"/>
+        <w:jc w:val="left"/>
+        <w:rPr/>
+      </w:pPr>
+      <w:r>
+        <w:rPr/>
+      </w:r>
+    </w:p>
+    <w:p>
+      <w:pPr>
+        <w:pStyle w:val="Normal"/>
+        <w:bidi w:val="0"/>
+        <w:jc w:val="left"/>
+        <w:rPr/>
+      </w:pPr>
+      <w:r>
+        <w:rPr/>
+      </w:r>
+    </w:p>
+    <w:p>
+      <w:pPr>
+        <w:pStyle w:val="Normal"/>
+        <w:bidi w:val="0"/>
+        <w:jc w:val="left"/>
+        <w:rPr/>
+      </w:pPr>
+      <w:r>
+        <w:rPr/>
+      </w:r>
+    </w:p>
+    <w:p>
+      <w:pPr>
+        <w:pStyle w:val="Normal"/>
+        <w:bidi w:val="0"/>
+        <w:jc w:val="left"/>
+        <w:rPr/>
+      </w:pPr>
+      <w:r>
+        <w:rPr/>
+      </w:r>
+    </w:p>
+    <w:p>
+      <w:pPr>
+        <w:pStyle w:val="Normal"/>
+        <w:bidi w:val="0"/>
+        <w:jc w:val="left"/>
+        <w:rPr/>
+      </w:pPr>
+      <w:r>
+        <w:rPr/>
+      </w:r>
+    </w:p>
+    <w:p>
+      <w:pPr>
+        <w:pStyle w:val="Normal"/>
+        <w:bidi w:val="0"/>
+        <w:jc w:val="left"/>
+        <w:rPr/>
+      </w:pPr>
+      <w:r>
+        <w:rPr/>
+      </w:r>
+    </w:p>
+    <w:p>
+      <w:pPr>
+        <w:pStyle w:val="Normal"/>
+        <w:bidi w:val="0"/>
+        <w:jc w:val="left"/>
+        <w:rPr/>
+      </w:pPr>
+      <w:r>
+        <w:rPr/>
+      </w:r>
+    </w:p>
+    <w:p>
+      <w:pPr>
+        <w:pStyle w:val="Normal"/>
+        <w:bidi w:val="0"/>
+        <w:jc w:val="left"/>
+        <w:rPr/>
+      </w:pPr>
+      <w:r>
+        <w:rPr/>
+      </w:r>
+    </w:p>
+    <w:p>
+      <w:pPr>
+        <w:pStyle w:val="Normal"/>
+        <w:bidi w:val="0"/>
+        <w:jc w:val="left"/>
+        <w:rPr/>
+      </w:pPr>
+      <w:r>
+        <w:rPr/>
+      </w:r>
+    </w:p>
+    <w:p>
+      <w:pPr>
+        <w:pStyle w:val="Normal"/>
+        <w:bidi w:val="0"/>
+        <w:jc w:val="left"/>
+        <w:rPr/>
+      </w:pPr>
+      <w:r>
+        <w:rPr/>
+      </w:r>
+    </w:p>
+    <w:p>
+      <w:pPr>
+        <w:pStyle w:val="Normal"/>
+        <w:bidi w:val="0"/>
+        <w:jc w:val="left"/>
+        <w:rPr/>
+      </w:pPr>
+      <w:r>
+        <w:rPr/>
+      </w:r>
+    </w:p>
+    <w:p>
+      <w:pPr>
+        <w:pStyle w:val="Normal"/>
+        <w:bidi w:val="0"/>
+        <w:jc w:val="left"/>
+        <w:rPr/>
+      </w:pPr>
+      <w:r>
+        <w:rPr/>
+      </w:r>
+    </w:p>
+    <w:p>
+      <w:pPr>
+        <w:pStyle w:val="Normal"/>
+        <w:bidi w:val="0"/>
+        <w:jc w:val="left"/>
+        <w:rPr/>
+      </w:pPr>
+      <w:r>
+        <w:rPr/>
+      </w:r>
+    </w:p>
+    <w:p>
+      <w:pPr>
+        <w:pStyle w:val="Normal"/>
+        <w:bidi w:val="0"/>
+        <w:jc w:val="left"/>
+        <w:rPr/>
+      </w:pPr>
+      <w:r>
+        <w:rPr/>
+      </w:r>
+    </w:p>
+    <w:p>
+      <w:pPr>
+        <w:pStyle w:val="Normal"/>
+        <w:bidi w:val="0"/>
+        <w:jc w:val="left"/>
+        <w:rPr/>
+      </w:pPr>
+      <w:r>
+        <w:rPr/>
+      </w:r>
+    </w:p>
+    <w:p>
+      <w:pPr>
+        <w:pStyle w:val="Normal"/>
+        <w:bidi w:val="0"/>
+        <w:jc w:val="left"/>
+        <w:rPr/>
+      </w:pPr>
+      <w:r>
+        <w:rPr/>
+      </w:r>
+    </w:p>
+    <w:p>
+      <w:pPr>
+        <w:pStyle w:val="Normal"/>
+        <w:bidi w:val="0"/>
+        <w:jc w:val="left"/>
+        <w:rPr/>
+      </w:pPr>
+      <w:r>
+        <w:rPr/>
+      </w:r>
+    </w:p>
+    <w:p>
+      <w:pPr>
+        <w:pStyle w:val="Normal"/>
+        <w:bidi w:val="0"/>
+        <w:jc w:val="left"/>
+        <w:rPr/>
+      </w:pPr>
+      <w:r>
+        <w:rPr/>
+      </w:r>
+    </w:p>
+    <w:p>
+      <w:pPr>
+        <w:pStyle w:val="Normal"/>
+        <w:bidi w:val="0"/>
+        <w:jc w:val="left"/>
+        <w:rPr/>
+      </w:pPr>
+      <w:r>
+        <w:rPr/>
+      </w:r>
+    </w:p>
+    <w:p>
+      <w:pPr>
+        <w:pStyle w:val="Normal"/>
+        <w:bidi w:val="0"/>
+        <w:jc w:val="left"/>
+        <w:rPr/>
+      </w:pPr>
+      <w:r>
+        <w:rPr/>
+      </w:r>
+    </w:p>
+    <w:p>
+      <w:pPr>
+        <w:pStyle w:val="Normal"/>
+        <w:bidi w:val="0"/>
+        <w:jc w:val="left"/>
+        <w:rPr/>
+      </w:pPr>
+      <w:r>
+        <w:drawing>
+          <wp:anchor behindDoc="0" distT="0" distB="0" distL="0" distR="0" simplePos="0" locked="0" layoutInCell="1" allowOverlap="1" relativeHeight="39">
+            <wp:simplePos x="0" y="0"/>
+            <wp:positionH relativeFrom="column">
+              <wp:posOffset>2812415</wp:posOffset>
+            </wp:positionH>
+            <wp:positionV relativeFrom="paragraph">
+              <wp:posOffset>635</wp:posOffset>
+            </wp:positionV>
+            <wp:extent cx="2628900" cy="9324975"/>
+            <wp:effectExtent l="0" t="0" r="0" b="0"/>
+            <wp:wrapSquare wrapText="largest"/>
+            <wp:docPr id="38" name="Image38" descr=""/>
+            <wp:cNvGraphicFramePr>
+              <a:graphicFrameLocks xmlns:a="http://schemas.openxmlformats.org/drawingml/2006/main" noChangeAspect="1"/>
+            </wp:cNvGraphicFramePr>
+            <a:graphic xmlns:a="http://schemas.openxmlformats.org/drawingml/2006/main">
+              <a:graphicData uri="http://schemas.openxmlformats.org/drawingml/2006/picture">
+                <pic:pic xmlns:pic="http://schemas.openxmlformats.org/drawingml/2006/picture">
+                  <pic:nvPicPr>
+                    <pic:cNvPr id="38" name="Image38" descr=""/>
+                    <pic:cNvPicPr>
+                      <a:picLocks noChangeAspect="1" noChangeArrowheads="1"/>
+                    </pic:cNvPicPr>
+                  </pic:nvPicPr>
+                  <pic:blipFill>
+                    <a:blip r:embed="rId39"/>
+                    <a:stretch>
+                      <a:fillRect/>
+                    </a:stretch>
+                  </pic:blipFill>
+                  <pic:spPr bwMode="auto">
+                    <a:xfrm>
+                      <a:off x="0" y="0"/>
+                      <a:ext cx="2628900" cy="9324975"/>
+                    </a:xfrm>
+                    <a:prstGeom prst="rect">
+                      <a:avLst/>
+                    </a:prstGeom>
+                  </pic:spPr>
+                </pic:pic>
+              </a:graphicData>
+            </a:graphic>
+          </wp:anchor>
+        </w:drawing>
+      </w:r>
+      <w:r>
+        <w:rPr/>
+        <w:t>T</w:t>
+      </w:r>
+      <w:r>
+        <w:rPr/>
+        <w:t>his stage of work is finished, result good enough</w:t>
+      </w:r>
+    </w:p>
     <w:sectPr>
       <w:type w:val="nextPage"/>
       <w:pgSz w:w="11906" w:h="16838"/>
@@ -17749,9 +18055,7 @@
     <w:pPr>
       <w:widowControl/>
       <w:suppressAutoHyphens w:val="true"/>
-      <w:kinsoku w:val="true"/>
-      <w:overflowPunct w:val="true"/>
-      <w:autoSpaceDE w:val="true"/>
+      <w:overflowPunct w:val="false"/>
       <w:bidi w:val="0"/>
       <w:spacing w:before="0" w:after="0"/>
       <w:jc w:val="left"/>

</xml_diff>